<commit_message>
Managed to run everything until end of section 2
</commit_message>
<xml_diff>
--- a/Project/solution/assignment4_ID1_204454615_ID2_209325026.docx
+++ b/Project/solution/assignment4_ID1_204454615_ID2_209325026.docx
@@ -1,6 +1,6 @@
 
 <file path=word/document.xml><?xml version="1.0" encoding="utf-8"?>
-<w:document xmlns:wpc="http://schemas.microsoft.com/office/word/2010/wordprocessingCanvas" xmlns:cx="http://schemas.microsoft.com/office/drawing/2014/chartex" xmlns:cx1="http://schemas.microsoft.com/office/drawing/2015/9/8/chartex" xmlns:cx2="http://schemas.microsoft.com/office/drawing/2015/10/21/chartex" xmlns:cx3="http://schemas.microsoft.com/office/drawing/2016/5/9/chartex" xmlns:cx4="http://schemas.microsoft.com/office/drawing/2016/5/10/chartex" xmlns:cx5="http://schemas.microsoft.com/office/drawing/2016/5/11/chartex" xmlns:cx6="http://schemas.microsoft.com/office/drawing/2016/5/12/chartex" xmlns:cx7="http://schemas.microsoft.com/office/drawing/2016/5/13/chartex" xmlns:cx8="http://schemas.microsoft.com/office/drawing/2016/5/14/chartex" xmlns:mc="http://schemas.openxmlformats.org/markup-compatibility/2006" xmlns:aink="http://schemas.microsoft.com/office/drawing/2016/ink" xmlns:am3d="http://schemas.microsoft.com/office/drawing/2017/model3d" xmlns:o="urn:schemas-microsoft-com:office:office" xmlns:oel="http://schemas.microsoft.com/office/2019/extlst" xmlns:r="http://schemas.openxmlformats.org/officeDocument/2006/relationships" xmlns:m="http://schemas.openxmlformats.org/officeDocument/2006/math" xmlns:v="urn:schemas-microsoft-com:vml" xmlns:wp14="http://schemas.microsoft.com/office/word/2010/wordprocessingDrawing" xmlns:wp="http://schemas.openxmlformats.org/drawingml/2006/wordprocessingDrawing" xmlns:w10="urn:schemas-microsoft-com:office:word" xmlns:w="http://schemas.openxmlformats.org/wordprocessingml/2006/main" xmlns:w14="http://schemas.microsoft.com/office/word/2010/wordml" xmlns:w15="http://schemas.microsoft.com/office/word/2012/wordml" xmlns:w16cex="http://schemas.microsoft.com/office/word/2018/wordml/cex" xmlns:w16cid="http://schemas.microsoft.com/office/word/2016/wordml/cid" xmlns:w16="http://schemas.microsoft.com/office/word/2018/wordml" xmlns:w16du="http://schemas.microsoft.com/office/word/2023/wordml/word16du" xmlns:w16sdtdh="http://schemas.microsoft.com/office/word/2020/wordml/sdtdatahash" xmlns:w16sdtfl="http://schemas.microsoft.com/office/word/2024/wordml/sdtformatlock" xmlns:w16se="http://schemas.microsoft.com/office/word/2015/wordml/symex" xmlns:wpg="http://schemas.microsoft.com/office/word/2010/wordprocessingGroup" xmlns:wpi="http://schemas.microsoft.com/office/word/2010/wordprocessingInk" xmlns:wne="http://schemas.microsoft.com/office/word/2006/wordml" xmlns:wps="http://schemas.microsoft.com/office/word/2010/wordprocessingShape" mc:Ignorable="w14 w15 w16se w16cid w16 w16cex w16sdtdh w16sdtfl w16du wp14">
+<w:document xmlns:wpc="http://schemas.microsoft.com/office/word/2010/wordprocessingCanvas" xmlns:cx="http://schemas.microsoft.com/office/drawing/2014/chartex" xmlns:cx1="http://schemas.microsoft.com/office/drawing/2015/9/8/chartex" xmlns:cx2="http://schemas.microsoft.com/office/drawing/2015/10/21/chartex" xmlns:cx3="http://schemas.microsoft.com/office/drawing/2016/5/9/chartex" xmlns:cx4="http://schemas.microsoft.com/office/drawing/2016/5/10/chartex" xmlns:cx5="http://schemas.microsoft.com/office/drawing/2016/5/11/chartex" xmlns:cx6="http://schemas.microsoft.com/office/drawing/2016/5/12/chartex" xmlns:cx7="http://schemas.microsoft.com/office/drawing/2016/5/13/chartex" xmlns:cx8="http://schemas.microsoft.com/office/drawing/2016/5/14/chartex" xmlns:mc="http://schemas.openxmlformats.org/markup-compatibility/2006" xmlns:aink="http://schemas.microsoft.com/office/drawing/2016/ink" xmlns:am3d="http://schemas.microsoft.com/office/drawing/2017/model3d" xmlns:o="urn:schemas-microsoft-com:office:office" xmlns:oel="http://schemas.microsoft.com/office/2019/extlst" xmlns:r="http://schemas.openxmlformats.org/officeDocument/2006/relationships" xmlns:m="http://schemas.openxmlformats.org/officeDocument/2006/math" xmlns:v="urn:schemas-microsoft-com:vml" xmlns:wp14="http://schemas.microsoft.com/office/word/2010/wordprocessingDrawing" xmlns:wp="http://schemas.openxmlformats.org/drawingml/2006/wordprocessingDrawing" xmlns:w10="urn:schemas-microsoft-com:office:word" xmlns:w="http://schemas.openxmlformats.org/wordprocessingml/2006/main" xmlns:w14="http://schemas.microsoft.com/office/word/2010/wordml" xmlns:w15="http://schemas.microsoft.com/office/word/2012/wordml" xmlns:w16cex="http://schemas.microsoft.com/office/word/2018/wordml/cex" xmlns:w16cid="http://schemas.microsoft.com/office/word/2016/wordml/cid" xmlns:w16="http://schemas.microsoft.com/office/word/2018/wordml" xmlns:w16du="http://schemas.microsoft.com/office/word/2023/wordml/word16du" xmlns:w16sdtdh="http://schemas.microsoft.com/office/word/2020/wordml/sdtdatahash" xmlns:w16se="http://schemas.microsoft.com/office/word/2015/wordml/symex" xmlns:wpg="http://schemas.microsoft.com/office/word/2010/wordprocessingGroup" xmlns:wpi="http://schemas.microsoft.com/office/word/2010/wordprocessingInk" xmlns:wne="http://schemas.microsoft.com/office/word/2006/wordml" xmlns:wps="http://schemas.microsoft.com/office/word/2010/wordprocessingShape" mc:Ignorable="w14 w15 w16se w16cid w16 w16cex w16sdtdh w16du wp14">
   <w:body>
     <w:p>
       <w:pPr>
@@ -21,7 +21,7 @@
           <w:szCs w:val="40"/>
           <w:u w:val="single"/>
         </w:rPr>
-        <w:t xml:space="preserve">Assignment </w:t>
+        <w:t>Project</w:t>
       </w:r>
       <w:r>
         <w:rPr>
@@ -31,16 +31,6 @@
           <w:szCs w:val="40"/>
           <w:u w:val="single"/>
         </w:rPr>
-        <w:t>4</w:t>
-      </w:r>
-      <w:r>
-        <w:rPr>
-          <w:b/>
-          <w:bCs/>
-          <w:sz w:val="40"/>
-          <w:szCs w:val="40"/>
-          <w:u w:val="single"/>
-        </w:rPr>
         <w:t>:</w:t>
       </w:r>
     </w:p>
@@ -66,12 +56,12 @@
     </w:p>
     <w:p>
       <w:pPr>
-        <w:pStyle w:val="af3"/>
-      </w:pPr>
-    </w:p>
-    <w:p>
-      <w:pPr>
-        <w:pStyle w:val="af3"/>
+        <w:pStyle w:val="NoSpacing"/>
+      </w:pPr>
+    </w:p>
+    <w:p>
+      <w:pPr>
+        <w:pStyle w:val="NoSpacing"/>
       </w:pPr>
       <w:r>
         <w:t>Ben Solomon 204454615</w:t>
@@ -79,7 +69,7 @@
     </w:p>
     <w:p>
       <w:pPr>
-        <w:pStyle w:val="af3"/>
+        <w:pStyle w:val="NoSpacing"/>
         <w:rPr>
           <w:rtl/>
         </w:rPr>
@@ -87,7 +77,7 @@
     </w:p>
     <w:p>
       <w:pPr>
-        <w:pStyle w:val="af3"/>
+        <w:pStyle w:val="NoSpacing"/>
       </w:pPr>
       <w:r>
         <w:t xml:space="preserve">Din Carmon </w:t>
@@ -103,7 +93,7 @@
     </w:p>
     <w:p>
       <w:pPr>
-        <w:pStyle w:val="a9"/>
+        <w:pStyle w:val="ListParagraph"/>
         <w:rPr>
           <w:rFonts w:eastAsiaTheme="minorEastAsia"/>
           <w:color w:val="4472C4" w:themeColor="accent1"/>
@@ -124,15 +114,15 @@
     </w:p>
     <w:p>
       <w:pPr>
-        <w:pStyle w:val="a9"/>
-        <w:rPr>
-          <w:rFonts w:eastAsiaTheme="minorEastAsia"/>
-        </w:rPr>
-      </w:pPr>
-    </w:p>
-    <w:p>
-      <w:pPr>
-        <w:pStyle w:val="a9"/>
+        <w:pStyle w:val="ListParagraph"/>
+        <w:rPr>
+          <w:rFonts w:eastAsiaTheme="minorEastAsia"/>
+        </w:rPr>
+      </w:pPr>
+    </w:p>
+    <w:p>
+      <w:pPr>
+        <w:pStyle w:val="ListParagraph"/>
         <w:rPr>
           <w:rFonts w:eastAsiaTheme="minorEastAsia"/>
           <w:sz w:val="28"/>
@@ -170,32 +160,119 @@
     </w:p>
     <w:p>
       <w:pPr>
-        <w:pStyle w:val="a9"/>
-        <w:rPr>
-          <w:rFonts w:eastAsiaTheme="minorEastAsia"/>
-        </w:rPr>
-      </w:pPr>
-      <w:r>
-        <w:rPr>
-          <w:rFonts w:eastAsiaTheme="minorEastAsia"/>
-        </w:rPr>
-        <w:t>__</w:t>
-      </w:r>
-      <w:proofErr w:type="spellStart"/>
-      <w:r>
-        <w:rPr>
-          <w:rFonts w:eastAsiaTheme="minorEastAsia"/>
-        </w:rPr>
-        <w:t>getitem</w:t>
-      </w:r>
-      <w:proofErr w:type="spellEnd"/>
+        <w:pStyle w:val="ListParagraph"/>
+        <w:rPr>
+          <w:rFonts w:eastAsiaTheme="minorEastAsia"/>
+        </w:rPr>
+      </w:pPr>
+      <w:r>
+        <w:rPr>
+          <w:rFonts w:eastAsiaTheme="minorEastAsia"/>
+        </w:rPr>
+        <w:t>__getitem__</w:t>
+      </w:r>
+      <w:r>
+        <w:rPr>
+          <w:rFonts w:eastAsiaTheme="minorEastAsia"/>
+        </w:rPr>
+        <w:t>()</w:t>
+      </w:r>
+      <w:r>
+        <w:rPr>
+          <w:rFonts w:eastAsiaTheme="minorEastAsia"/>
+        </w:rPr>
+        <w:t xml:space="preserve"> and __len__</w:t>
+      </w:r>
+      <w:r>
+        <w:rPr>
+          <w:rFonts w:eastAsiaTheme="minorEastAsia"/>
+        </w:rPr>
+        <w:t>()</w:t>
+      </w:r>
+      <w:r>
+        <w:rPr>
+          <w:rFonts w:eastAsiaTheme="minorEastAsia"/>
+        </w:rPr>
+        <w:t xml:space="preserve"> are implemented under faces_dataset.py</w:t>
+      </w:r>
+    </w:p>
+    <w:p>
+      <w:pPr>
+        <w:pStyle w:val="ListParagraph"/>
+        <w:rPr>
+          <w:rFonts w:eastAsiaTheme="minorEastAsia"/>
+        </w:rPr>
+      </w:pPr>
+    </w:p>
+    <w:p>
+      <w:pPr>
+        <w:pStyle w:val="ListParagraph"/>
+        <w:rPr>
+          <w:rFonts w:eastAsiaTheme="minorEastAsia"/>
+          <w:sz w:val="28"/>
+          <w:szCs w:val="28"/>
+          <w:u w:val="single"/>
+        </w:rPr>
+      </w:pPr>
+      <w:r>
+        <w:rPr>
+          <w:rFonts w:eastAsiaTheme="minorEastAsia"/>
+          <w:sz w:val="28"/>
+          <w:szCs w:val="28"/>
+          <w:u w:val="single"/>
+        </w:rPr>
+        <w:t>Question 2:</w:t>
+      </w:r>
+    </w:p>
+    <w:p>
+      <w:pPr>
+        <w:pStyle w:val="ListParagraph"/>
+        <w:rPr>
+          <w:rFonts w:eastAsiaTheme="minorEastAsia"/>
+        </w:rPr>
+      </w:pPr>
+      <w:r>
+        <w:rPr>
+          <w:rFonts w:eastAsiaTheme="minorEastAsia"/>
+        </w:rPr>
+        <w:t>The r</w:t>
+      </w:r>
+      <w:r>
+        <w:rPr>
+          <w:rFonts w:eastAsiaTheme="minorEastAsia"/>
+        </w:rPr>
+        <w:t>esult</w:t>
+      </w:r>
+      <w:r>
+        <w:rPr>
+          <w:rFonts w:eastAsiaTheme="minorEastAsia"/>
+        </w:rPr>
+        <w:t>s</w:t>
+      </w:r>
+      <w:r>
+        <w:rPr>
+          <w:rFonts w:eastAsiaTheme="minorEastAsia"/>
+        </w:rPr>
+        <w:t xml:space="preserve"> of </w:t>
+      </w:r>
+      <w:r>
+        <w:rPr>
+          <w:rFonts w:eastAsiaTheme="minorEastAsia"/>
+        </w:rPr>
+        <w:t>plot</w:t>
+      </w:r>
       <w:r>
         <w:rPr>
           <w:rFonts w:eastAsiaTheme="minorEastAsia"/>
         </w:rPr>
         <w:t>_</w:t>
       </w:r>
-      <w:proofErr w:type="gramStart"/>
+      <w:r>
+        <w:rPr>
+          <w:rFonts w:eastAsiaTheme="minorEastAsia"/>
+        </w:rPr>
+        <w:t>samples</w:t>
+      </w:r>
       <w:r>
         <w:rPr>
           <w:rFonts w:eastAsiaTheme="minorEastAsia"/>
@@ -206,112 +283,7 @@
         <w:rPr>
           <w:rFonts w:eastAsiaTheme="minorEastAsia"/>
         </w:rPr>
-        <w:t>(</w:t>
-      </w:r>
-      <w:proofErr w:type="gramEnd"/>
-      <w:r>
-        <w:rPr>
-          <w:rFonts w:eastAsiaTheme="minorEastAsia"/>
-        </w:rPr>
-        <w:t>)</w:t>
-      </w:r>
-      <w:r>
-        <w:rPr>
-          <w:rFonts w:eastAsiaTheme="minorEastAsia"/>
-        </w:rPr>
-        <w:t xml:space="preserve"> and __</w:t>
-      </w:r>
-      <w:proofErr w:type="spellStart"/>
-      <w:r>
-        <w:rPr>
-          <w:rFonts w:eastAsiaTheme="minorEastAsia"/>
-        </w:rPr>
-        <w:t>len</w:t>
-      </w:r>
-      <w:proofErr w:type="spellEnd"/>
-      <w:r>
-        <w:rPr>
-          <w:rFonts w:eastAsiaTheme="minorEastAsia"/>
-        </w:rPr>
-        <w:t>__</w:t>
-      </w:r>
-      <w:r>
-        <w:rPr>
-          <w:rFonts w:eastAsiaTheme="minorEastAsia"/>
-        </w:rPr>
-        <w:t>()</w:t>
-      </w:r>
-      <w:r>
-        <w:rPr>
-          <w:rFonts w:eastAsiaTheme="minorEastAsia"/>
-        </w:rPr>
-        <w:t xml:space="preserve"> are implemented under faces_dataset.py</w:t>
-      </w:r>
-    </w:p>
-    <w:p>
-      <w:pPr>
-        <w:pStyle w:val="a9"/>
-        <w:rPr>
-          <w:rFonts w:eastAsiaTheme="minorEastAsia"/>
-        </w:rPr>
-      </w:pPr>
-    </w:p>
-    <w:p>
-      <w:pPr>
-        <w:pStyle w:val="a9"/>
-        <w:rPr>
-          <w:rFonts w:eastAsiaTheme="minorEastAsia"/>
-          <w:sz w:val="28"/>
-          <w:szCs w:val="28"/>
-          <w:u w:val="single"/>
-        </w:rPr>
-      </w:pPr>
-      <w:r>
-        <w:rPr>
-          <w:rFonts w:eastAsiaTheme="minorEastAsia"/>
-          <w:sz w:val="28"/>
-          <w:szCs w:val="28"/>
-          <w:u w:val="single"/>
-        </w:rPr>
-        <w:t>Question 2:</w:t>
-      </w:r>
-    </w:p>
-    <w:p>
-      <w:pPr>
-        <w:pStyle w:val="a9"/>
-        <w:rPr>
-          <w:rFonts w:eastAsiaTheme="minorEastAsia"/>
-        </w:rPr>
-      </w:pPr>
-      <w:r>
-        <w:rPr>
-          <w:rFonts w:eastAsiaTheme="minorEastAsia"/>
-        </w:rPr>
-        <w:t>The r</w:t>
-      </w:r>
-      <w:r>
-        <w:rPr>
-          <w:rFonts w:eastAsiaTheme="minorEastAsia"/>
-        </w:rPr>
-        <w:t>esult</w:t>
-      </w:r>
-      <w:r>
-        <w:rPr>
-          <w:rFonts w:eastAsiaTheme="minorEastAsia"/>
-        </w:rPr>
-        <w:t>s</w:t>
-      </w:r>
-      <w:r>
-        <w:rPr>
-          <w:rFonts w:eastAsiaTheme="minorEastAsia"/>
-        </w:rPr>
-        <w:t xml:space="preserve"> of </w:t>
-      </w:r>
-      <w:r>
-        <w:rPr>
-          <w:rFonts w:eastAsiaTheme="minorEastAsia"/>
-        </w:rPr>
-        <w:t>plot</w:t>
+        <w:t>of</w:t>
       </w:r>
       <w:r>
         <w:rPr>
@@ -323,7 +295,7 @@
         <w:rPr>
           <w:rFonts w:eastAsiaTheme="minorEastAsia"/>
         </w:rPr>
-        <w:t>samples</w:t>
+        <w:t>faces</w:t>
       </w:r>
       <w:r>
         <w:rPr>
@@ -335,30 +307,6 @@
         <w:rPr>
           <w:rFonts w:eastAsiaTheme="minorEastAsia"/>
         </w:rPr>
-        <w:t>of</w:t>
-      </w:r>
-      <w:r>
-        <w:rPr>
-          <w:rFonts w:eastAsiaTheme="minorEastAsia"/>
-        </w:rPr>
-        <w:t>_</w:t>
-      </w:r>
-      <w:r>
-        <w:rPr>
-          <w:rFonts w:eastAsiaTheme="minorEastAsia"/>
-        </w:rPr>
-        <w:t>faces</w:t>
-      </w:r>
-      <w:r>
-        <w:rPr>
-          <w:rFonts w:eastAsiaTheme="minorEastAsia"/>
-        </w:rPr>
-        <w:t>_</w:t>
-      </w:r>
-      <w:r>
-        <w:rPr>
-          <w:rFonts w:eastAsiaTheme="minorEastAsia"/>
-        </w:rPr>
         <w:t>dataset.py</w:t>
       </w:r>
       <w:r>
@@ -370,7 +318,7 @@
     </w:p>
     <w:p>
       <w:pPr>
-        <w:pStyle w:val="a9"/>
+        <w:pStyle w:val="ListParagraph"/>
         <w:rPr>
           <w:rFonts w:eastAsiaTheme="minorEastAsia"/>
         </w:rPr>
@@ -445,7 +393,7 @@
     </w:p>
     <w:p>
       <w:pPr>
-        <w:pStyle w:val="a9"/>
+        <w:pStyle w:val="ListParagraph"/>
         <w:rPr>
           <w:rFonts w:eastAsiaTheme="minorEastAsia"/>
           <w:color w:val="4472C4" w:themeColor="accent1"/>
@@ -466,15 +414,15 @@
     </w:p>
     <w:p>
       <w:pPr>
-        <w:pStyle w:val="a9"/>
-        <w:rPr>
-          <w:rFonts w:eastAsiaTheme="minorEastAsia"/>
-        </w:rPr>
-      </w:pPr>
-    </w:p>
-    <w:p>
-      <w:pPr>
-        <w:pStyle w:val="a9"/>
+        <w:pStyle w:val="ListParagraph"/>
+        <w:rPr>
+          <w:rFonts w:eastAsiaTheme="minorEastAsia"/>
+        </w:rPr>
+      </w:pPr>
+    </w:p>
+    <w:p>
+      <w:pPr>
+        <w:pStyle w:val="ListParagraph"/>
         <w:rPr>
           <w:rFonts w:eastAsiaTheme="minorEastAsia"/>
           <w:sz w:val="28"/>
@@ -512,38 +460,22 @@
     </w:p>
     <w:p>
       <w:pPr>
-        <w:pStyle w:val="a9"/>
-        <w:rPr>
-          <w:rFonts w:eastAsiaTheme="minorEastAsia"/>
-        </w:rPr>
-      </w:pPr>
-      <w:proofErr w:type="spellStart"/>
-      <w:r>
-        <w:rPr>
-          <w:rFonts w:eastAsiaTheme="minorEastAsia"/>
-        </w:rPr>
-        <w:t>train_one_</w:t>
-      </w:r>
-      <w:proofErr w:type="gramStart"/>
-      <w:r>
-        <w:rPr>
-          <w:rFonts w:eastAsiaTheme="minorEastAsia"/>
-        </w:rPr>
-        <w:t>epoch</w:t>
-      </w:r>
-      <w:proofErr w:type="spellEnd"/>
-      <w:r>
-        <w:rPr>
-          <w:rFonts w:eastAsiaTheme="minorEastAsia"/>
-        </w:rPr>
-        <w:t>(</w:t>
-      </w:r>
-      <w:proofErr w:type="gramEnd"/>
-      <w:r>
-        <w:rPr>
-          <w:rFonts w:eastAsiaTheme="minorEastAsia"/>
-        </w:rPr>
-        <w:t>)</w:t>
+        <w:pStyle w:val="ListParagraph"/>
+        <w:rPr>
+          <w:rFonts w:eastAsiaTheme="minorEastAsia"/>
+        </w:rPr>
+      </w:pPr>
+      <w:r>
+        <w:rPr>
+          <w:rFonts w:eastAsiaTheme="minorEastAsia"/>
+        </w:rPr>
+        <w:t>train_one_epoch</w:t>
+      </w:r>
+      <w:r>
+        <w:rPr>
+          <w:rFonts w:eastAsiaTheme="minorEastAsia"/>
+        </w:rPr>
+        <w:t>()</w:t>
       </w:r>
       <w:r>
         <w:rPr>
@@ -572,15 +504,15 @@
     </w:p>
     <w:p>
       <w:pPr>
-        <w:pStyle w:val="a9"/>
-        <w:rPr>
-          <w:rFonts w:eastAsiaTheme="minorEastAsia"/>
-        </w:rPr>
-      </w:pPr>
-    </w:p>
-    <w:p>
-      <w:pPr>
-        <w:pStyle w:val="a9"/>
+        <w:pStyle w:val="ListParagraph"/>
+        <w:rPr>
+          <w:rFonts w:eastAsiaTheme="minorEastAsia"/>
+        </w:rPr>
+      </w:pPr>
+    </w:p>
+    <w:p>
+      <w:pPr>
+        <w:pStyle w:val="ListParagraph"/>
         <w:rPr>
           <w:rFonts w:eastAsiaTheme="minorEastAsia"/>
           <w:sz w:val="28"/>
@@ -618,38 +550,22 @@
     </w:p>
     <w:p>
       <w:pPr>
-        <w:pStyle w:val="a9"/>
-        <w:rPr>
-          <w:rFonts w:eastAsiaTheme="minorEastAsia"/>
-        </w:rPr>
-      </w:pPr>
-      <w:proofErr w:type="spellStart"/>
-      <w:r>
-        <w:rPr>
-          <w:rFonts w:eastAsiaTheme="minorEastAsia"/>
-        </w:rPr>
-        <w:t>evaluate_model_on_</w:t>
-      </w:r>
-      <w:proofErr w:type="gramStart"/>
-      <w:r>
-        <w:rPr>
-          <w:rFonts w:eastAsiaTheme="minorEastAsia"/>
-        </w:rPr>
-        <w:t>dataloader</w:t>
-      </w:r>
-      <w:proofErr w:type="spellEnd"/>
-      <w:r>
-        <w:rPr>
-          <w:rFonts w:eastAsiaTheme="minorEastAsia"/>
-        </w:rPr>
-        <w:t>(</w:t>
-      </w:r>
-      <w:proofErr w:type="gramEnd"/>
-      <w:r>
-        <w:rPr>
-          <w:rFonts w:eastAsiaTheme="minorEastAsia"/>
-        </w:rPr>
-        <w:t>)</w:t>
+        <w:pStyle w:val="ListParagraph"/>
+        <w:rPr>
+          <w:rFonts w:eastAsiaTheme="minorEastAsia"/>
+        </w:rPr>
+      </w:pPr>
+      <w:r>
+        <w:rPr>
+          <w:rFonts w:eastAsiaTheme="minorEastAsia"/>
+        </w:rPr>
+        <w:t>evaluate_model_on_dataloader</w:t>
+      </w:r>
+      <w:r>
+        <w:rPr>
+          <w:rFonts w:eastAsiaTheme="minorEastAsia"/>
+        </w:rPr>
+        <w:t>()</w:t>
       </w:r>
       <w:r>
         <w:rPr>
@@ -678,15 +594,15 @@
     </w:p>
     <w:p>
       <w:pPr>
-        <w:pStyle w:val="a9"/>
-        <w:rPr>
-          <w:rFonts w:eastAsiaTheme="minorEastAsia"/>
-        </w:rPr>
-      </w:pPr>
-    </w:p>
-    <w:p>
-      <w:pPr>
-        <w:pStyle w:val="a9"/>
+        <w:pStyle w:val="ListParagraph"/>
+        <w:rPr>
+          <w:rFonts w:eastAsiaTheme="minorEastAsia"/>
+        </w:rPr>
+      </w:pPr>
+    </w:p>
+    <w:p>
+      <w:pPr>
+        <w:pStyle w:val="ListParagraph"/>
         <w:rPr>
           <w:rFonts w:eastAsiaTheme="minorEastAsia"/>
           <w:sz w:val="28"/>
@@ -724,57 +640,21 @@
     </w:p>
     <w:p>
       <w:pPr>
-        <w:pStyle w:val="a9"/>
-        <w:rPr>
-          <w:rFonts w:eastAsiaTheme="minorEastAsia"/>
-        </w:rPr>
-      </w:pPr>
-      <w:r>
-        <w:rPr>
-          <w:rFonts w:eastAsiaTheme="minorEastAsia"/>
-        </w:rPr>
-        <w:t xml:space="preserve">We trained </w:t>
-      </w:r>
-      <w:proofErr w:type="gramStart"/>
-      <w:r>
-        <w:rPr>
-          <w:rFonts w:eastAsiaTheme="minorEastAsia"/>
-        </w:rPr>
-        <w:t xml:space="preserve">the </w:t>
-      </w:r>
-      <w:proofErr w:type="spellStart"/>
-      <w:r>
-        <w:rPr>
-          <w:rFonts w:eastAsiaTheme="minorEastAsia"/>
-        </w:rPr>
-        <w:t>SimpleNet</w:t>
-      </w:r>
-      <w:proofErr w:type="spellEnd"/>
-      <w:proofErr w:type="gramEnd"/>
-      <w:r>
-        <w:rPr>
-          <w:rFonts w:eastAsiaTheme="minorEastAsia"/>
-        </w:rPr>
-        <w:t xml:space="preserve"> architecture on the Deepfakes dataset, with </w:t>
-      </w:r>
-      <w:proofErr w:type="spellStart"/>
-      <w:r>
-        <w:rPr>
-          <w:rFonts w:eastAsiaTheme="minorEastAsia"/>
-        </w:rPr>
-        <w:t>lr</w:t>
-      </w:r>
-      <w:proofErr w:type="spellEnd"/>
-      <w:r>
-        <w:rPr>
-          <w:rFonts w:eastAsiaTheme="minorEastAsia"/>
-        </w:rPr>
-        <w:t xml:space="preserve"> of 1e-3,</w:t>
-      </w:r>
-    </w:p>
-    <w:p>
-      <w:pPr>
-        <w:pStyle w:val="a9"/>
+        <w:pStyle w:val="ListParagraph"/>
+        <w:rPr>
+          <w:rFonts w:eastAsiaTheme="minorEastAsia"/>
+        </w:rPr>
+      </w:pPr>
+      <w:r>
+        <w:rPr>
+          <w:rFonts w:eastAsiaTheme="minorEastAsia"/>
+        </w:rPr>
+        <w:t>We trained the SimpleNet architecture on the Deepfakes dataset, with lr of 1e-3,</w:t>
+      </w:r>
+    </w:p>
+    <w:p>
+      <w:pPr>
+        <w:pStyle w:val="ListParagraph"/>
         <w:rPr>
           <w:rFonts w:eastAsiaTheme="minorEastAsia"/>
         </w:rPr>
@@ -788,15 +668,15 @@
     </w:p>
     <w:p>
       <w:pPr>
-        <w:pStyle w:val="a9"/>
-        <w:rPr>
-          <w:rFonts w:eastAsiaTheme="minorEastAsia"/>
-        </w:rPr>
-      </w:pPr>
-    </w:p>
-    <w:p>
-      <w:pPr>
-        <w:pStyle w:val="a9"/>
+        <w:pStyle w:val="ListParagraph"/>
+        <w:rPr>
+          <w:rFonts w:eastAsiaTheme="minorEastAsia"/>
+        </w:rPr>
+      </w:pPr>
+    </w:p>
+    <w:p>
+      <w:pPr>
+        <w:pStyle w:val="ListParagraph"/>
         <w:rPr>
           <w:rFonts w:eastAsiaTheme="minorEastAsia"/>
           <w:sz w:val="28"/>
@@ -834,7 +714,7 @@
     </w:p>
     <w:p>
       <w:pPr>
-        <w:pStyle w:val="a9"/>
+        <w:pStyle w:val="ListParagraph"/>
         <w:rPr>
           <w:rFonts w:eastAsiaTheme="minorEastAsia"/>
         </w:rPr>
@@ -855,69 +735,13 @@
         <w:rPr>
           <w:rFonts w:eastAsiaTheme="minorEastAsia"/>
         </w:rPr>
-        <w:t xml:space="preserve">ontains </w:t>
-      </w:r>
-      <w:proofErr w:type="gramStart"/>
-      <w:r>
-        <w:rPr>
-          <w:rFonts w:eastAsiaTheme="minorEastAsia"/>
-        </w:rPr>
-        <w:t>the training</w:t>
-      </w:r>
-      <w:proofErr w:type="gramEnd"/>
-      <w:r>
-        <w:rPr>
-          <w:rFonts w:eastAsiaTheme="minorEastAsia"/>
-        </w:rPr>
-        <w:t xml:space="preserve">, validation, and test results for a </w:t>
-      </w:r>
-      <w:proofErr w:type="spellStart"/>
-      <w:r>
-        <w:rPr>
-          <w:rFonts w:eastAsiaTheme="minorEastAsia"/>
-        </w:rPr>
-        <w:t>SimpleNet</w:t>
-      </w:r>
-      <w:proofErr w:type="spellEnd"/>
-      <w:r>
-        <w:rPr>
-          <w:rFonts w:eastAsiaTheme="minorEastAsia"/>
-        </w:rPr>
-        <w:t xml:space="preserve"> model trained on </w:t>
-      </w:r>
-      <w:proofErr w:type="spellStart"/>
-      <w:r>
-        <w:rPr>
-          <w:rFonts w:eastAsiaTheme="minorEastAsia"/>
-        </w:rPr>
-        <w:t>fakes_dataset</w:t>
-      </w:r>
-      <w:proofErr w:type="spellEnd"/>
-      <w:r>
-        <w:rPr>
-          <w:rFonts w:eastAsiaTheme="minorEastAsia"/>
-        </w:rPr>
-        <w:t xml:space="preserve"> using the Adam optimizer</w:t>
-      </w:r>
-      <w:r>
-        <w:rPr>
-          <w:rFonts w:eastAsiaTheme="minorEastAsia"/>
-        </w:rPr>
-        <w:t>. It includes Optimizer settings (</w:t>
-      </w:r>
-      <w:proofErr w:type="spellStart"/>
-      <w:r>
-        <w:rPr>
-          <w:rFonts w:eastAsiaTheme="minorEastAsia"/>
-        </w:rPr>
-        <w:t>e.g</w:t>
-      </w:r>
-      <w:proofErr w:type="spellEnd"/>
-      <w:r>
-        <w:rPr>
-          <w:rFonts w:eastAsiaTheme="minorEastAsia"/>
-        </w:rPr>
-        <w:t xml:space="preserve"> learning rate</w:t>
+        <w:t>ontains the training, validation, and test results for a SimpleNet model trained on fakes_dataset using the Adam optimizer</w:t>
+      </w:r>
+      <w:r>
+        <w:rPr>
+          <w:rFonts w:eastAsiaTheme="minorEastAsia"/>
+        </w:rPr>
+        <w:t>. It includes Optimizer settings (e.g learning rate</w:t>
       </w:r>
       <w:r>
         <w:rPr>
@@ -988,15 +812,15 @@
     </w:p>
     <w:p>
       <w:pPr>
-        <w:pStyle w:val="a9"/>
-        <w:rPr>
-          <w:rFonts w:eastAsiaTheme="minorEastAsia"/>
-        </w:rPr>
-      </w:pPr>
-    </w:p>
-    <w:p>
-      <w:pPr>
-        <w:pStyle w:val="a9"/>
+        <w:pStyle w:val="ListParagraph"/>
+        <w:rPr>
+          <w:rFonts w:eastAsiaTheme="minorEastAsia"/>
+        </w:rPr>
+      </w:pPr>
+    </w:p>
+    <w:p>
+      <w:pPr>
+        <w:pStyle w:val="ListParagraph"/>
         <w:rPr>
           <w:rFonts w:eastAsiaTheme="minorEastAsia"/>
           <w:sz w:val="28"/>
@@ -1016,7 +840,7 @@
     </w:p>
     <w:p>
       <w:pPr>
-        <w:pStyle w:val="a9"/>
+        <w:pStyle w:val="ListParagraph"/>
         <w:rPr>
           <w:rFonts w:eastAsiaTheme="minorEastAsia"/>
           <w:noProof/>
@@ -1028,7 +852,7 @@
           <w:noProof/>
         </w:rPr>
         <w:drawing>
-          <wp:anchor distT="0" distB="0" distL="114300" distR="114300" simplePos="0" relativeHeight="251659264" behindDoc="0" locked="0" layoutInCell="1" allowOverlap="1" wp14:anchorId="37E0A34C" wp14:editId="1DB5C694">
+          <wp:anchor distT="0" distB="0" distL="114300" distR="114300" simplePos="0" relativeHeight="251659264" behindDoc="0" locked="0" layoutInCell="1" allowOverlap="1" wp14:anchorId="37E0A34C" wp14:editId="4F92E961">
             <wp:simplePos x="0" y="0"/>
             <wp:positionH relativeFrom="margin">
               <wp:posOffset>2954655</wp:posOffset>
@@ -1096,7 +920,7 @@
           <w:noProof/>
         </w:rPr>
         <w:drawing>
-          <wp:anchor distT="0" distB="0" distL="114300" distR="114300" simplePos="0" relativeHeight="251658240" behindDoc="0" locked="0" layoutInCell="1" allowOverlap="1" wp14:anchorId="138B7BF3" wp14:editId="1EAAE8E8">
+          <wp:anchor distT="0" distB="0" distL="114300" distR="114300" simplePos="0" relativeHeight="251658240" behindDoc="0" locked="0" layoutInCell="1" allowOverlap="1" wp14:anchorId="138B7BF3" wp14:editId="01EF2CB6">
             <wp:simplePos x="0" y="0"/>
             <wp:positionH relativeFrom="margin">
               <wp:align>left</wp:align>
@@ -1240,7 +1064,7 @@
     </w:p>
     <w:p>
       <w:pPr>
-        <w:pStyle w:val="a9"/>
+        <w:pStyle w:val="ListParagraph"/>
         <w:rPr>
           <w:rFonts w:eastAsiaTheme="minorEastAsia"/>
           <w:noProof/>
@@ -1266,7 +1090,7 @@
     </w:p>
     <w:p>
       <w:pPr>
-        <w:pStyle w:val="a9"/>
+        <w:pStyle w:val="ListParagraph"/>
         <w:rPr>
           <w:rFonts w:eastAsiaTheme="minorEastAsia"/>
           <w:noProof/>
@@ -1283,7 +1107,7 @@
     </w:p>
     <w:p>
       <w:pPr>
-        <w:pStyle w:val="a9"/>
+        <w:pStyle w:val="ListParagraph"/>
         <w:rPr>
           <w:rFonts w:eastAsiaTheme="minorEastAsia"/>
           <w:noProof/>
@@ -1295,15 +1119,7 @@
           <w:noProof/>
           <w:color w:val="4472C4" w:themeColor="accent1"/>
         </w:rPr>
-        <w:t>Train Loss</w:t>
-      </w:r>
-      <w:r>
-        <w:rPr>
-          <w:rFonts w:eastAsiaTheme="minorEastAsia"/>
-          <w:noProof/>
-          <w:color w:val="4472C4" w:themeColor="accent1"/>
-        </w:rPr>
-        <w:t xml:space="preserve"> </w:t>
+        <w:t xml:space="preserve">Train Loss </w:t>
       </w:r>
       <w:r>
         <w:rPr>
@@ -1397,16 +1213,16 @@
     </w:p>
     <w:p>
       <w:pPr>
-        <w:pStyle w:val="a9"/>
-        <w:rPr>
-          <w:rFonts w:eastAsiaTheme="minorEastAsia"/>
-          <w:noProof/>
-        </w:rPr>
-      </w:pPr>
-    </w:p>
-    <w:p>
-      <w:pPr>
-        <w:pStyle w:val="a9"/>
+        <w:pStyle w:val="ListParagraph"/>
+        <w:rPr>
+          <w:rFonts w:eastAsiaTheme="minorEastAsia"/>
+          <w:noProof/>
+        </w:rPr>
+      </w:pPr>
+    </w:p>
+    <w:p>
+      <w:pPr>
+        <w:pStyle w:val="ListParagraph"/>
         <w:rPr>
           <w:rFonts w:eastAsiaTheme="minorEastAsia"/>
           <w:noProof/>
@@ -1422,7 +1238,7 @@
     </w:p>
     <w:p>
       <w:pPr>
-        <w:pStyle w:val="a9"/>
+        <w:pStyle w:val="ListParagraph"/>
         <w:rPr>
           <w:rFonts w:eastAsiaTheme="minorEastAsia"/>
           <w:noProof/>
@@ -1434,13 +1250,56 @@
           <w:noProof/>
           <w:color w:val="4472C4" w:themeColor="accent1"/>
         </w:rPr>
-        <w:t>Train Accuracy</w:t>
-      </w:r>
-      <w:r>
-        <w:rPr>
-          <w:rFonts w:eastAsiaTheme="minorEastAsia"/>
-          <w:noProof/>
-          <w:color w:val="4472C4" w:themeColor="accent1"/>
+        <w:t xml:space="preserve">Train Accuracy </w:t>
+      </w:r>
+      <w:r>
+        <w:rPr>
+          <w:rFonts w:eastAsiaTheme="minorEastAsia"/>
+          <w:noProof/>
+        </w:rPr>
+        <w:t>i</w:t>
+      </w:r>
+      <w:r>
+        <w:rPr>
+          <w:rFonts w:eastAsiaTheme="minorEastAsia"/>
+          <w:noProof/>
+        </w:rPr>
+        <w:t>ncreases steadily, showing the model is improving its ability to correctly classify the training data</w:t>
+      </w:r>
+      <w:r>
+        <w:rPr>
+          <w:rFonts w:eastAsiaTheme="minorEastAsia"/>
+          <w:noProof/>
+        </w:rPr>
+        <w:t xml:space="preserve">. </w:t>
+      </w:r>
+      <w:r>
+        <w:rPr>
+          <w:rFonts w:eastAsiaTheme="minorEastAsia"/>
+          <w:noProof/>
+          <w:color w:val="538135" w:themeColor="accent6" w:themeShade="BF"/>
+        </w:rPr>
+        <w:t>Test Accuracy</w:t>
+      </w:r>
+      <w:r>
+        <w:rPr>
+          <w:rFonts w:eastAsiaTheme="minorEastAsia"/>
+          <w:noProof/>
+        </w:rPr>
+        <w:t xml:space="preserve"> and </w:t>
+      </w:r>
+      <w:r>
+        <w:rPr>
+          <w:rFonts w:eastAsiaTheme="minorEastAsia"/>
+          <w:noProof/>
+          <w:color w:val="C45911" w:themeColor="accent2" w:themeShade="BF"/>
+        </w:rPr>
+        <w:t>Validation Accuracy</w:t>
+      </w:r>
+      <w:r>
+        <w:rPr>
+          <w:rFonts w:eastAsiaTheme="minorEastAsia"/>
+          <w:noProof/>
         </w:rPr>
         <w:t xml:space="preserve"> </w:t>
       </w:r>
@@ -1449,57 +1308,6 @@
           <w:rFonts w:eastAsiaTheme="minorEastAsia"/>
           <w:noProof/>
         </w:rPr>
-        <w:t>i</w:t>
-      </w:r>
-      <w:r>
-        <w:rPr>
-          <w:rFonts w:eastAsiaTheme="minorEastAsia"/>
-          <w:noProof/>
-        </w:rPr>
-        <w:t>ncreases steadily, showing the model is improving its ability to correctly classify the training data</w:t>
-      </w:r>
-      <w:r>
-        <w:rPr>
-          <w:rFonts w:eastAsiaTheme="minorEastAsia"/>
-          <w:noProof/>
-        </w:rPr>
-        <w:t xml:space="preserve">. </w:t>
-      </w:r>
-      <w:r>
-        <w:rPr>
-          <w:rFonts w:eastAsiaTheme="minorEastAsia"/>
-          <w:noProof/>
-          <w:color w:val="538135" w:themeColor="accent6" w:themeShade="BF"/>
-        </w:rPr>
-        <w:t>Test Accuracy</w:t>
-      </w:r>
-      <w:r>
-        <w:rPr>
-          <w:rFonts w:eastAsiaTheme="minorEastAsia"/>
-          <w:noProof/>
-        </w:rPr>
-        <w:t xml:space="preserve"> and </w:t>
-      </w:r>
-      <w:r>
-        <w:rPr>
-          <w:rFonts w:eastAsiaTheme="minorEastAsia"/>
-          <w:noProof/>
-          <w:color w:val="C45911" w:themeColor="accent2" w:themeShade="BF"/>
-        </w:rPr>
-        <w:t>Validation Accuracy</w:t>
-      </w:r>
-      <w:r>
-        <w:rPr>
-          <w:rFonts w:eastAsiaTheme="minorEastAsia"/>
-          <w:noProof/>
-        </w:rPr>
-        <w:t xml:space="preserve"> </w:t>
-      </w:r>
-      <w:r>
-        <w:rPr>
-          <w:rFonts w:eastAsiaTheme="minorEastAsia"/>
-          <w:noProof/>
-        </w:rPr>
         <w:t>p</w:t>
       </w:r>
       <w:r>
@@ -1514,14 +1322,7 @@
           <w:rFonts w:eastAsiaTheme="minorEastAsia"/>
           <w:noProof/>
         </w:rPr>
-        <w:t>and fluctuates slightly afterward, suggesting the model might not generalize well unseen data</w:t>
-      </w:r>
-      <w:r>
-        <w:rPr>
-          <w:rFonts w:eastAsiaTheme="minorEastAsia"/>
-          <w:noProof/>
-        </w:rPr>
-        <w:t xml:space="preserve"> </w:t>
+        <w:t xml:space="preserve">and fluctuates slightly afterward, suggesting the model might not generalize well unseen data </w:t>
       </w:r>
       <w:r>
         <w:rPr>
@@ -1547,52 +1348,34 @@
     </w:p>
     <w:p>
       <w:pPr>
-        <w:pStyle w:val="a9"/>
-        <w:rPr>
-          <w:rFonts w:eastAsiaTheme="minorEastAsia"/>
-          <w:noProof/>
-        </w:rPr>
-      </w:pPr>
-    </w:p>
-    <w:p>
-      <w:pPr>
-        <w:pStyle w:val="a9"/>
-        <w:rPr>
-          <w:rFonts w:eastAsiaTheme="minorEastAsia"/>
-          <w:noProof/>
-        </w:rPr>
-      </w:pPr>
-      <w:r>
-        <w:rPr>
-          <w:rFonts w:eastAsiaTheme="minorEastAsia"/>
-          <w:sz w:val="28"/>
-          <w:szCs w:val="28"/>
-          <w:u w:val="single"/>
-        </w:rPr>
-        <w:t xml:space="preserve">Question </w:t>
-      </w:r>
-      <w:r>
-        <w:rPr>
-          <w:rFonts w:eastAsiaTheme="minorEastAsia"/>
-          <w:sz w:val="28"/>
-          <w:szCs w:val="28"/>
-          <w:u w:val="single"/>
-        </w:rPr>
-        <w:t>8</w:t>
-      </w:r>
-      <w:r>
-        <w:rPr>
-          <w:rFonts w:eastAsiaTheme="minorEastAsia"/>
-          <w:sz w:val="28"/>
-          <w:szCs w:val="28"/>
-          <w:u w:val="single"/>
-        </w:rPr>
-        <w:t>:</w:t>
-      </w:r>
-    </w:p>
-    <w:p>
-      <w:pPr>
-        <w:pStyle w:val="a9"/>
+        <w:pStyle w:val="ListParagraph"/>
+        <w:rPr>
+          <w:rFonts w:eastAsiaTheme="minorEastAsia"/>
+          <w:noProof/>
+        </w:rPr>
+      </w:pPr>
+    </w:p>
+    <w:p>
+      <w:pPr>
+        <w:pStyle w:val="ListParagraph"/>
+        <w:rPr>
+          <w:rFonts w:eastAsiaTheme="minorEastAsia"/>
+          <w:noProof/>
+        </w:rPr>
+      </w:pPr>
+      <w:r>
+        <w:rPr>
+          <w:rFonts w:eastAsiaTheme="minorEastAsia"/>
+          <w:sz w:val="28"/>
+          <w:szCs w:val="28"/>
+          <w:u w:val="single"/>
+        </w:rPr>
+        <w:t>Question 8:</w:t>
+      </w:r>
+    </w:p>
+    <w:p>
+      <w:pPr>
+        <w:pStyle w:val="ListParagraph"/>
         <w:rPr>
           <w:rFonts w:eastAsiaTheme="minorEastAsia"/>
           <w:noProof/>
@@ -1630,7 +1413,7 @@
     </w:p>
     <w:p>
       <w:pPr>
-        <w:pStyle w:val="a9"/>
+        <w:pStyle w:val="ListParagraph"/>
         <w:rPr>
           <w:rFonts w:eastAsiaTheme="minorEastAsia"/>
           <w:noProof/>
@@ -1646,16 +1429,16 @@
     </w:p>
     <w:p>
       <w:pPr>
-        <w:pStyle w:val="a9"/>
-        <w:rPr>
-          <w:rFonts w:eastAsiaTheme="minorEastAsia"/>
-          <w:noProof/>
-        </w:rPr>
-      </w:pPr>
-    </w:p>
-    <w:p>
-      <w:pPr>
-        <w:pStyle w:val="a9"/>
+        <w:pStyle w:val="ListParagraph"/>
+        <w:rPr>
+          <w:rFonts w:eastAsiaTheme="minorEastAsia"/>
+          <w:noProof/>
+        </w:rPr>
+      </w:pPr>
+    </w:p>
+    <w:p>
+      <w:pPr>
+        <w:pStyle w:val="ListParagraph"/>
         <w:rPr>
           <w:rFonts w:eastAsiaTheme="minorEastAsia"/>
           <w:noProof/>
@@ -1691,7 +1474,7 @@
     </w:p>
     <w:p>
       <w:pPr>
-        <w:pStyle w:val="a9"/>
+        <w:pStyle w:val="ListParagraph"/>
         <w:rPr>
           <w:rFonts w:eastAsiaTheme="minorEastAsia"/>
           <w:noProof/>
@@ -1735,16 +1518,16 @@
     </w:p>
     <w:p>
       <w:pPr>
-        <w:pStyle w:val="a9"/>
-        <w:rPr>
-          <w:rFonts w:eastAsiaTheme="minorEastAsia"/>
-          <w:noProof/>
-        </w:rPr>
-      </w:pPr>
-    </w:p>
-    <w:p>
-      <w:pPr>
-        <w:pStyle w:val="a9"/>
+        <w:pStyle w:val="ListParagraph"/>
+        <w:rPr>
+          <w:rFonts w:eastAsiaTheme="minorEastAsia"/>
+          <w:noProof/>
+        </w:rPr>
+      </w:pPr>
+    </w:p>
+    <w:p>
+      <w:pPr>
+        <w:pStyle w:val="ListParagraph"/>
         <w:rPr>
           <w:rFonts w:eastAsiaTheme="minorEastAsia"/>
           <w:noProof/>
@@ -1780,7 +1563,7 @@
     </w:p>
     <w:p>
       <w:pPr>
-        <w:pStyle w:val="a9"/>
+        <w:pStyle w:val="ListParagraph"/>
         <w:rPr>
           <w:rFonts w:eastAsiaTheme="minorEastAsia"/>
           <w:noProof/>
@@ -1796,7 +1579,7 @@
     </w:p>
     <w:p>
       <w:pPr>
-        <w:pStyle w:val="a9"/>
+        <w:pStyle w:val="ListParagraph"/>
         <w:jc w:val="center"/>
         <w:rPr>
           <w:rFonts w:eastAsiaTheme="minorEastAsia"/>
@@ -1875,7 +1658,7 @@
     </w:p>
     <w:p>
       <w:pPr>
-        <w:pStyle w:val="a9"/>
+        <w:pStyle w:val="ListParagraph"/>
         <w:rPr>
           <w:rFonts w:eastAsiaTheme="minorEastAsia"/>
           <w:noProof/>
@@ -1906,7 +1689,7 @@
     </w:p>
     <w:p>
       <w:pPr>
-        <w:pStyle w:val="a9"/>
+        <w:pStyle w:val="ListParagraph"/>
         <w:jc w:val="center"/>
         <w:rPr>
           <w:rFonts w:eastAsiaTheme="minorEastAsia"/>
@@ -1970,7 +1753,7 @@
     </w:p>
     <w:p>
       <w:pPr>
-        <w:pStyle w:val="a9"/>
+        <w:pStyle w:val="ListParagraph"/>
         <w:rPr>
           <w:rFonts w:eastAsiaTheme="minorEastAsia"/>
           <w:sz w:val="28"/>
@@ -1994,16 +1777,7 @@
           <w:szCs w:val="28"/>
           <w:u w:val="single"/>
         </w:rPr>
-        <w:t>1</w:t>
-      </w:r>
-      <w:r>
-        <w:rPr>
-          <w:rFonts w:eastAsiaTheme="minorEastAsia"/>
-          <w:sz w:val="28"/>
-          <w:szCs w:val="28"/>
-          <w:u w:val="single"/>
-        </w:rPr>
-        <w:t>1</w:t>
+        <w:t>11</w:t>
       </w:r>
       <w:r>
         <w:rPr>
@@ -2017,7 +1791,7 @@
     </w:p>
     <w:p>
       <w:pPr>
-        <w:pStyle w:val="a9"/>
+        <w:pStyle w:val="ListParagraph"/>
         <w:rPr>
           <w:rFonts w:eastAsiaTheme="minorEastAsia"/>
           <w:noProof/>
@@ -2033,7 +1807,7 @@
     </w:p>
     <w:p>
       <w:pPr>
-        <w:pStyle w:val="a9"/>
+        <w:pStyle w:val="ListParagraph"/>
         <w:numPr>
           <w:ilvl w:val="0"/>
           <w:numId w:val="7"/>
@@ -2053,7 +1827,7 @@
     </w:p>
     <w:p>
       <w:pPr>
-        <w:pStyle w:val="a9"/>
+        <w:pStyle w:val="ListParagraph"/>
         <w:ind w:left="1080"/>
         <w:rPr>
           <w:rFonts w:eastAsiaTheme="minorEastAsia"/>
@@ -2091,7 +1865,7 @@
     </w:p>
     <w:p>
       <w:pPr>
-        <w:pStyle w:val="a9"/>
+        <w:pStyle w:val="ListParagraph"/>
         <w:numPr>
           <w:ilvl w:val="0"/>
           <w:numId w:val="7"/>
@@ -2139,7 +1913,7 @@
     </w:p>
     <w:p>
       <w:pPr>
-        <w:pStyle w:val="a9"/>
+        <w:pStyle w:val="ListParagraph"/>
         <w:ind w:left="1080"/>
         <w:rPr>
           <w:rFonts w:eastAsiaTheme="minorEastAsia"/>
@@ -2149,7 +1923,7 @@
     </w:p>
     <w:p>
       <w:pPr>
-        <w:pStyle w:val="a9"/>
+        <w:pStyle w:val="ListParagraph"/>
         <w:rPr>
           <w:rFonts w:eastAsiaTheme="minorEastAsia"/>
           <w:noProof/>
@@ -2249,12 +2023,12 @@
     </w:p>
     <w:p>
       <w:pPr>
-        <w:pStyle w:val="a9"/>
-      </w:pPr>
-    </w:p>
-    <w:p>
-      <w:pPr>
-        <w:pStyle w:val="a9"/>
+        <w:pStyle w:val="ListParagraph"/>
+      </w:pPr>
+    </w:p>
+    <w:p>
+      <w:pPr>
+        <w:pStyle w:val="ListParagraph"/>
         <w:rPr>
           <w:rFonts w:eastAsiaTheme="minorEastAsia"/>
           <w:sz w:val="28"/>
@@ -2278,16 +2052,7 @@
           <w:szCs w:val="28"/>
           <w:u w:val="single"/>
         </w:rPr>
-        <w:t>1</w:t>
-      </w:r>
-      <w:r>
-        <w:rPr>
-          <w:rFonts w:eastAsiaTheme="minorEastAsia"/>
-          <w:sz w:val="28"/>
-          <w:szCs w:val="28"/>
-          <w:u w:val="single"/>
-        </w:rPr>
-        <w:t>2</w:t>
+        <w:t>12</w:t>
       </w:r>
       <w:r>
         <w:rPr>
@@ -2301,77 +2066,21 @@
     </w:p>
     <w:p>
       <w:pPr>
-        <w:pStyle w:val="a9"/>
-        <w:rPr>
-          <w:rFonts w:eastAsiaTheme="minorEastAsia"/>
-        </w:rPr>
-      </w:pPr>
-      <w:r>
-        <w:rPr>
-          <w:rFonts w:eastAsiaTheme="minorEastAsia"/>
-        </w:rPr>
-        <w:t xml:space="preserve">We trained </w:t>
-      </w:r>
-      <w:proofErr w:type="gramStart"/>
-      <w:r>
-        <w:rPr>
-          <w:rFonts w:eastAsiaTheme="minorEastAsia"/>
-        </w:rPr>
-        <w:t xml:space="preserve">the </w:t>
-      </w:r>
-      <w:proofErr w:type="spellStart"/>
-      <w:r>
-        <w:rPr>
-          <w:rFonts w:eastAsiaTheme="minorEastAsia"/>
-        </w:rPr>
-        <w:t>SimpleNet</w:t>
-      </w:r>
-      <w:proofErr w:type="spellEnd"/>
-      <w:proofErr w:type="gramEnd"/>
-      <w:r>
-        <w:rPr>
-          <w:rFonts w:eastAsiaTheme="minorEastAsia"/>
-        </w:rPr>
-        <w:t xml:space="preserve"> architecture on the </w:t>
-      </w:r>
-      <w:r>
-        <w:rPr>
-          <w:rFonts w:eastAsiaTheme="minorEastAsia"/>
-        </w:rPr>
-        <w:t xml:space="preserve">Synthetic </w:t>
-      </w:r>
-      <w:proofErr w:type="gramStart"/>
-      <w:r>
-        <w:rPr>
-          <w:rFonts w:eastAsiaTheme="minorEastAsia"/>
-        </w:rPr>
-        <w:t>faces</w:t>
-      </w:r>
-      <w:proofErr w:type="gramEnd"/>
-      <w:r>
-        <w:rPr>
-          <w:rFonts w:eastAsiaTheme="minorEastAsia"/>
-        </w:rPr>
-        <w:t xml:space="preserve"> dataset, with </w:t>
-      </w:r>
-      <w:proofErr w:type="spellStart"/>
-      <w:r>
-        <w:rPr>
-          <w:rFonts w:eastAsiaTheme="minorEastAsia"/>
-        </w:rPr>
-        <w:t>lr</w:t>
-      </w:r>
-      <w:proofErr w:type="spellEnd"/>
-      <w:r>
-        <w:rPr>
-          <w:rFonts w:eastAsiaTheme="minorEastAsia"/>
-        </w:rPr>
-        <w:t xml:space="preserve"> of 1e-3,</w:t>
-      </w:r>
-    </w:p>
-    <w:p>
-      <w:pPr>
-        <w:pStyle w:val="a9"/>
+        <w:pStyle w:val="ListParagraph"/>
+        <w:rPr>
+          <w:rFonts w:eastAsiaTheme="minorEastAsia"/>
+        </w:rPr>
+      </w:pPr>
+      <w:r>
+        <w:rPr>
+          <w:rFonts w:eastAsiaTheme="minorEastAsia"/>
+        </w:rPr>
+        <w:t>We trained the SimpleNet architecture on the Synthetic faces dataset, with lr of 1e-3,</w:t>
+      </w:r>
+    </w:p>
+    <w:p>
+      <w:pPr>
+        <w:pStyle w:val="ListParagraph"/>
         <w:rPr>
           <w:rFonts w:eastAsiaTheme="minorEastAsia"/>
         </w:rPr>
@@ -2385,7 +2094,7 @@
     </w:p>
     <w:p>
       <w:pPr>
-        <w:pStyle w:val="a9"/>
+        <w:pStyle w:val="ListParagraph"/>
         <w:rPr>
           <w:rFonts w:eastAsiaTheme="minorEastAsia"/>
           <w:noProof/>
@@ -2413,7 +2122,7 @@
     </w:p>
     <w:p>
       <w:pPr>
-        <w:pStyle w:val="a9"/>
+        <w:pStyle w:val="ListParagraph"/>
         <w:rPr>
           <w:rFonts w:eastAsiaTheme="minorEastAsia"/>
           <w:sz w:val="28"/>
@@ -2438,16 +2147,7 @@
           <w:szCs w:val="28"/>
           <w:u w:val="single"/>
         </w:rPr>
-        <w:t>1</w:t>
-      </w:r>
-      <w:r>
-        <w:rPr>
-          <w:rFonts w:eastAsiaTheme="minorEastAsia"/>
-          <w:sz w:val="28"/>
-          <w:szCs w:val="28"/>
-          <w:u w:val="single"/>
-        </w:rPr>
-        <w:t>3</w:t>
+        <w:t>13</w:t>
       </w:r>
       <w:r>
         <w:rPr>
@@ -2461,7 +2161,7 @@
     </w:p>
     <w:p>
       <w:pPr>
-        <w:pStyle w:val="a9"/>
+        <w:pStyle w:val="ListParagraph"/>
         <w:rPr>
           <w:rFonts w:eastAsiaTheme="minorEastAsia"/>
           <w:noProof/>
@@ -2473,7 +2173,7 @@
           <w:noProof/>
         </w:rPr>
         <w:drawing>
-          <wp:anchor distT="0" distB="0" distL="114300" distR="114300" simplePos="0" relativeHeight="251664384" behindDoc="0" locked="0" layoutInCell="1" allowOverlap="1" wp14:anchorId="4F8EFB92" wp14:editId="08F286EA">
+          <wp:anchor distT="0" distB="0" distL="114300" distR="114300" simplePos="0" relativeHeight="251664384" behindDoc="0" locked="0" layoutInCell="1" allowOverlap="1" wp14:anchorId="4F8EFB92" wp14:editId="3C68220D">
             <wp:simplePos x="0" y="0"/>
             <wp:positionH relativeFrom="column">
               <wp:posOffset>2837815</wp:posOffset>
@@ -2546,7 +2246,7 @@
           <w:noProof/>
         </w:rPr>
         <w:drawing>
-          <wp:anchor distT="0" distB="0" distL="114300" distR="114300" simplePos="0" relativeHeight="251663360" behindDoc="0" locked="0" layoutInCell="1" allowOverlap="1" wp14:anchorId="3FF11CD4" wp14:editId="039868A0">
+          <wp:anchor distT="0" distB="0" distL="114300" distR="114300" simplePos="0" relativeHeight="251663360" behindDoc="0" locked="0" layoutInCell="1" allowOverlap="1" wp14:anchorId="3FF11CD4" wp14:editId="6F737BFA">
             <wp:simplePos x="0" y="0"/>
             <wp:positionH relativeFrom="margin">
               <wp:posOffset>130810</wp:posOffset>
@@ -2680,7 +2380,7 @@
     </w:p>
     <w:p>
       <w:pPr>
-        <w:pStyle w:val="a9"/>
+        <w:pStyle w:val="ListParagraph"/>
         <w:rPr>
           <w:rFonts w:eastAsiaTheme="minorEastAsia"/>
           <w:noProof/>
@@ -2696,7 +2396,7 @@
     </w:p>
     <w:p>
       <w:pPr>
-        <w:pStyle w:val="a9"/>
+        <w:pStyle w:val="ListParagraph"/>
         <w:rPr>
           <w:rFonts w:eastAsiaTheme="minorEastAsia"/>
           <w:noProof/>
@@ -2856,16 +2556,16 @@
     </w:p>
     <w:p>
       <w:pPr>
-        <w:pStyle w:val="a9"/>
-        <w:rPr>
-          <w:rFonts w:eastAsiaTheme="minorEastAsia"/>
-          <w:noProof/>
-        </w:rPr>
-      </w:pPr>
-    </w:p>
-    <w:p>
-      <w:pPr>
-        <w:pStyle w:val="a9"/>
+        <w:pStyle w:val="ListParagraph"/>
+        <w:rPr>
+          <w:rFonts w:eastAsiaTheme="minorEastAsia"/>
+          <w:noProof/>
+        </w:rPr>
+      </w:pPr>
+    </w:p>
+    <w:p>
+      <w:pPr>
+        <w:pStyle w:val="ListParagraph"/>
         <w:rPr>
           <w:rFonts w:eastAsiaTheme="minorEastAsia"/>
           <w:noProof/>
@@ -2881,7 +2581,7 @@
     </w:p>
     <w:p>
       <w:pPr>
-        <w:pStyle w:val="a9"/>
+        <w:pStyle w:val="ListParagraph"/>
         <w:rPr>
           <w:rFonts w:eastAsiaTheme="minorEastAsia"/>
           <w:noProof/>
@@ -2925,16 +2625,16 @@
     </w:p>
     <w:p>
       <w:pPr>
-        <w:pStyle w:val="a9"/>
-        <w:rPr>
-          <w:rFonts w:eastAsiaTheme="minorEastAsia"/>
-          <w:noProof/>
-        </w:rPr>
-      </w:pPr>
-    </w:p>
-    <w:p>
-      <w:pPr>
-        <w:pStyle w:val="a9"/>
+        <w:pStyle w:val="ListParagraph"/>
+        <w:rPr>
+          <w:rFonts w:eastAsiaTheme="minorEastAsia"/>
+          <w:noProof/>
+        </w:rPr>
+      </w:pPr>
+    </w:p>
+    <w:p>
+      <w:pPr>
+        <w:pStyle w:val="ListParagraph"/>
         <w:rPr>
           <w:rFonts w:eastAsiaTheme="minorEastAsia"/>
           <w:sz w:val="28"/>
@@ -2958,16 +2658,7 @@
           <w:szCs w:val="28"/>
           <w:u w:val="single"/>
         </w:rPr>
-        <w:t>1</w:t>
-      </w:r>
-      <w:r>
-        <w:rPr>
-          <w:rFonts w:eastAsiaTheme="minorEastAsia"/>
-          <w:sz w:val="28"/>
-          <w:szCs w:val="28"/>
-          <w:u w:val="single"/>
-        </w:rPr>
-        <w:t>4</w:t>
+        <w:t>14</w:t>
       </w:r>
       <w:r>
         <w:rPr>
@@ -2981,7 +2672,7 @@
     </w:p>
     <w:p>
       <w:pPr>
-        <w:pStyle w:val="a9"/>
+        <w:pStyle w:val="ListParagraph"/>
         <w:rPr>
           <w:rFonts w:eastAsiaTheme="minorEastAsia"/>
           <w:noProof/>
@@ -3089,16 +2780,16 @@
     </w:p>
     <w:p>
       <w:pPr>
-        <w:pStyle w:val="a9"/>
-        <w:rPr>
-          <w:rFonts w:eastAsiaTheme="minorEastAsia"/>
-          <w:noProof/>
-        </w:rPr>
-      </w:pPr>
-    </w:p>
-    <w:p>
-      <w:pPr>
-        <w:pStyle w:val="a9"/>
+        <w:pStyle w:val="ListParagraph"/>
+        <w:rPr>
+          <w:rFonts w:eastAsiaTheme="minorEastAsia"/>
+          <w:noProof/>
+        </w:rPr>
+      </w:pPr>
+    </w:p>
+    <w:p>
+      <w:pPr>
+        <w:pStyle w:val="ListParagraph"/>
         <w:rPr>
           <w:rFonts w:eastAsiaTheme="minorEastAsia"/>
           <w:sz w:val="28"/>
@@ -3122,16 +2813,7 @@
           <w:szCs w:val="28"/>
           <w:u w:val="single"/>
         </w:rPr>
-        <w:t>1</w:t>
-      </w:r>
-      <w:r>
-        <w:rPr>
-          <w:rFonts w:eastAsiaTheme="minorEastAsia"/>
-          <w:sz w:val="28"/>
-          <w:szCs w:val="28"/>
-          <w:u w:val="single"/>
-        </w:rPr>
-        <w:t>5</w:t>
+        <w:t>15</w:t>
       </w:r>
       <w:r>
         <w:rPr>
@@ -3145,7 +2827,7 @@
     </w:p>
     <w:p>
       <w:pPr>
-        <w:pStyle w:val="a9"/>
+        <w:pStyle w:val="ListParagraph"/>
         <w:rPr>
           <w:rFonts w:eastAsiaTheme="minorEastAsia"/>
           <w:noProof/>
@@ -3248,16 +2930,16 @@
     </w:p>
     <w:p>
       <w:pPr>
-        <w:pStyle w:val="a9"/>
-        <w:rPr>
-          <w:rFonts w:eastAsiaTheme="minorEastAsia"/>
-          <w:noProof/>
-        </w:rPr>
-      </w:pPr>
-    </w:p>
-    <w:p>
-      <w:pPr>
-        <w:pStyle w:val="a9"/>
+        <w:pStyle w:val="ListParagraph"/>
+        <w:rPr>
+          <w:rFonts w:eastAsiaTheme="minorEastAsia"/>
+          <w:noProof/>
+        </w:rPr>
+      </w:pPr>
+    </w:p>
+    <w:p>
+      <w:pPr>
+        <w:pStyle w:val="ListParagraph"/>
         <w:rPr>
           <w:rFonts w:eastAsiaTheme="minorEastAsia"/>
           <w:sz w:val="28"/>
@@ -3281,16 +2963,7 @@
           <w:szCs w:val="28"/>
           <w:u w:val="single"/>
         </w:rPr>
-        <w:t>1</w:t>
-      </w:r>
-      <w:r>
-        <w:rPr>
-          <w:rFonts w:eastAsiaTheme="minorEastAsia"/>
-          <w:sz w:val="28"/>
-          <w:szCs w:val="28"/>
-          <w:u w:val="single"/>
-        </w:rPr>
-        <w:t>6</w:t>
+        <w:t>16</w:t>
       </w:r>
       <w:r>
         <w:rPr>
@@ -3304,7 +2977,7 @@
     </w:p>
     <w:p>
       <w:pPr>
-        <w:pStyle w:val="a9"/>
+        <w:pStyle w:val="ListParagraph"/>
         <w:rPr>
           <w:rFonts w:eastAsiaTheme="minorEastAsia"/>
           <w:noProof/>
@@ -3362,7 +3035,7 @@
     </w:p>
     <w:p>
       <w:pPr>
-        <w:pStyle w:val="a9"/>
+        <w:pStyle w:val="ListParagraph"/>
         <w:rPr>
           <w:rFonts w:eastAsiaTheme="minorEastAsia"/>
           <w:noProof/>
@@ -3390,7 +3063,7 @@
     </w:p>
     <w:p>
       <w:pPr>
-        <w:pStyle w:val="a9"/>
+        <w:pStyle w:val="ListParagraph"/>
         <w:rPr>
           <w:rFonts w:eastAsiaTheme="minorEastAsia"/>
           <w:sz w:val="28"/>
@@ -3415,16 +3088,7 @@
           <w:szCs w:val="28"/>
           <w:u w:val="single"/>
         </w:rPr>
-        <w:t>1</w:t>
-      </w:r>
-      <w:r>
-        <w:rPr>
-          <w:rFonts w:eastAsiaTheme="minorEastAsia"/>
-          <w:sz w:val="28"/>
-          <w:szCs w:val="28"/>
-          <w:u w:val="single"/>
-        </w:rPr>
-        <w:t>7</w:t>
+        <w:t>17</w:t>
       </w:r>
       <w:r>
         <w:rPr>
@@ -3438,7 +3102,7 @@
     </w:p>
     <w:p>
       <w:pPr>
-        <w:pStyle w:val="a9"/>
+        <w:pStyle w:val="ListParagraph"/>
         <w:rPr>
           <w:rFonts w:eastAsiaTheme="minorEastAsia"/>
           <w:noProof/>
@@ -3576,16 +3240,16 @@
     </w:p>
     <w:p>
       <w:pPr>
-        <w:pStyle w:val="a9"/>
-        <w:rPr>
-          <w:rFonts w:eastAsiaTheme="minorEastAsia"/>
-          <w:noProof/>
-        </w:rPr>
-      </w:pPr>
-    </w:p>
-    <w:p>
-      <w:pPr>
-        <w:pStyle w:val="a9"/>
+        <w:pStyle w:val="ListParagraph"/>
+        <w:rPr>
+          <w:rFonts w:eastAsiaTheme="minorEastAsia"/>
+          <w:noProof/>
+        </w:rPr>
+      </w:pPr>
+    </w:p>
+    <w:p>
+      <w:pPr>
+        <w:pStyle w:val="ListParagraph"/>
         <w:rPr>
           <w:rFonts w:eastAsiaTheme="minorEastAsia"/>
           <w:color w:val="4472C4" w:themeColor="accent1"/>
@@ -3632,16 +3296,16 @@
     </w:p>
     <w:p>
       <w:pPr>
-        <w:pStyle w:val="a9"/>
-        <w:rPr>
-          <w:rFonts w:eastAsiaTheme="minorEastAsia"/>
-          <w:noProof/>
-        </w:rPr>
-      </w:pPr>
-    </w:p>
-    <w:p>
-      <w:pPr>
-        <w:pStyle w:val="a9"/>
+        <w:pStyle w:val="ListParagraph"/>
+        <w:rPr>
+          <w:rFonts w:eastAsiaTheme="minorEastAsia"/>
+          <w:noProof/>
+        </w:rPr>
+      </w:pPr>
+    </w:p>
+    <w:p>
+      <w:pPr>
+        <w:pStyle w:val="ListParagraph"/>
         <w:rPr>
           <w:rFonts w:eastAsiaTheme="minorEastAsia"/>
           <w:sz w:val="28"/>
@@ -3665,16 +3329,7 @@
           <w:szCs w:val="28"/>
           <w:u w:val="single"/>
         </w:rPr>
-        <w:t>1</w:t>
-      </w:r>
-      <w:r>
-        <w:rPr>
-          <w:rFonts w:eastAsiaTheme="minorEastAsia"/>
-          <w:sz w:val="28"/>
-          <w:szCs w:val="28"/>
-          <w:u w:val="single"/>
-        </w:rPr>
-        <w:t>8</w:t>
+        <w:t>18</w:t>
       </w:r>
       <w:r>
         <w:rPr>
@@ -3688,18 +3343,18 @@
     </w:p>
     <w:p>
       <w:pPr>
-        <w:pStyle w:val="a9"/>
-        <w:rPr>
-          <w:rFonts w:eastAsiaTheme="minorEastAsia"/>
-          <w:sz w:val="28"/>
-          <w:szCs w:val="28"/>
-          <w:u w:val="single"/>
-        </w:rPr>
-      </w:pPr>
-    </w:p>
-    <w:p>
-      <w:pPr>
-        <w:pStyle w:val="a9"/>
+        <w:pStyle w:val="ListParagraph"/>
+        <w:rPr>
+          <w:rFonts w:eastAsiaTheme="minorEastAsia"/>
+          <w:sz w:val="28"/>
+          <w:szCs w:val="28"/>
+          <w:u w:val="single"/>
+        </w:rPr>
+      </w:pPr>
+    </w:p>
+    <w:p>
+      <w:pPr>
+        <w:pStyle w:val="ListParagraph"/>
         <w:rPr>
           <w:rFonts w:eastAsiaTheme="minorEastAsia"/>
           <w:noProof/>
@@ -3707,8 +3362,10 @@
       </w:pPr>
     </w:p>
     <w:sectPr>
-      <w:headerReference w:type="default" r:id="rId14"/>
-      <w:footerReference w:type="default" r:id="rId15"/>
+      <w:headerReference w:type="even" r:id="rId14"/>
+      <w:headerReference w:type="default" r:id="rId15"/>
+      <w:footerReference w:type="default" r:id="rId16"/>
+      <w:headerReference w:type="first" r:id="rId17"/>
       <w:pgSz w:w="12240" w:h="15840"/>
       <w:pgMar w:top="1440" w:right="1440" w:bottom="1440" w:left="1440" w:header="720" w:footer="720" w:gutter="0"/>
       <w:cols w:space="720"/>
@@ -3719,7 +3376,7 @@
 </file>
 
 <file path=word/endnotes.xml><?xml version="1.0" encoding="utf-8"?>
-<w:endnotes xmlns:wpc="http://schemas.microsoft.com/office/word/2010/wordprocessingCanvas" xmlns:cx="http://schemas.microsoft.com/office/drawing/2014/chartex" xmlns:cx1="http://schemas.microsoft.com/office/drawing/2015/9/8/chartex" xmlns:cx2="http://schemas.microsoft.com/office/drawing/2015/10/21/chartex" xmlns:cx3="http://schemas.microsoft.com/office/drawing/2016/5/9/chartex" xmlns:cx4="http://schemas.microsoft.com/office/drawing/2016/5/10/chartex" xmlns:cx5="http://schemas.microsoft.com/office/drawing/2016/5/11/chartex" xmlns:cx6="http://schemas.microsoft.com/office/drawing/2016/5/12/chartex" xmlns:cx7="http://schemas.microsoft.com/office/drawing/2016/5/13/chartex" xmlns:cx8="http://schemas.microsoft.com/office/drawing/2016/5/14/chartex" xmlns:mc="http://schemas.openxmlformats.org/markup-compatibility/2006" xmlns:aink="http://schemas.microsoft.com/office/drawing/2016/ink" xmlns:am3d="http://schemas.microsoft.com/office/drawing/2017/model3d" xmlns:o="urn:schemas-microsoft-com:office:office" xmlns:oel="http://schemas.microsoft.com/office/2019/extlst" xmlns:r="http://schemas.openxmlformats.org/officeDocument/2006/relationships" xmlns:m="http://schemas.openxmlformats.org/officeDocument/2006/math" xmlns:v="urn:schemas-microsoft-com:vml" xmlns:wp14="http://schemas.microsoft.com/office/word/2010/wordprocessingDrawing" xmlns:wp="http://schemas.openxmlformats.org/drawingml/2006/wordprocessingDrawing" xmlns:w10="urn:schemas-microsoft-com:office:word" xmlns:w="http://schemas.openxmlformats.org/wordprocessingml/2006/main" xmlns:w14="http://schemas.microsoft.com/office/word/2010/wordml" xmlns:w15="http://schemas.microsoft.com/office/word/2012/wordml" xmlns:w16cex="http://schemas.microsoft.com/office/word/2018/wordml/cex" xmlns:w16cid="http://schemas.microsoft.com/office/word/2016/wordml/cid" xmlns:w16="http://schemas.microsoft.com/office/word/2018/wordml" xmlns:w16du="http://schemas.microsoft.com/office/word/2023/wordml/word16du" xmlns:w16sdtdh="http://schemas.microsoft.com/office/word/2020/wordml/sdtdatahash" xmlns:w16sdtfl="http://schemas.microsoft.com/office/word/2024/wordml/sdtformatlock" xmlns:w16se="http://schemas.microsoft.com/office/word/2015/wordml/symex" xmlns:wpg="http://schemas.microsoft.com/office/word/2010/wordprocessingGroup" xmlns:wpi="http://schemas.microsoft.com/office/word/2010/wordprocessingInk" xmlns:wne="http://schemas.microsoft.com/office/word/2006/wordml" xmlns:wps="http://schemas.microsoft.com/office/word/2010/wordprocessingShape" mc:Ignorable="w14 w15 w16se w16cid w16 w16cex w16sdtdh w16sdtfl w16du wp14">
+<w:endnotes xmlns:wpc="http://schemas.microsoft.com/office/word/2010/wordprocessingCanvas" xmlns:cx="http://schemas.microsoft.com/office/drawing/2014/chartex" xmlns:cx1="http://schemas.microsoft.com/office/drawing/2015/9/8/chartex" xmlns:cx2="http://schemas.microsoft.com/office/drawing/2015/10/21/chartex" xmlns:cx3="http://schemas.microsoft.com/office/drawing/2016/5/9/chartex" xmlns:cx4="http://schemas.microsoft.com/office/drawing/2016/5/10/chartex" xmlns:cx5="http://schemas.microsoft.com/office/drawing/2016/5/11/chartex" xmlns:cx6="http://schemas.microsoft.com/office/drawing/2016/5/12/chartex" xmlns:cx7="http://schemas.microsoft.com/office/drawing/2016/5/13/chartex" xmlns:cx8="http://schemas.microsoft.com/office/drawing/2016/5/14/chartex" xmlns:mc="http://schemas.openxmlformats.org/markup-compatibility/2006" xmlns:aink="http://schemas.microsoft.com/office/drawing/2016/ink" xmlns:am3d="http://schemas.microsoft.com/office/drawing/2017/model3d" xmlns:o="urn:schemas-microsoft-com:office:office" xmlns:oel="http://schemas.microsoft.com/office/2019/extlst" xmlns:r="http://schemas.openxmlformats.org/officeDocument/2006/relationships" xmlns:m="http://schemas.openxmlformats.org/officeDocument/2006/math" xmlns:v="urn:schemas-microsoft-com:vml" xmlns:wp14="http://schemas.microsoft.com/office/word/2010/wordprocessingDrawing" xmlns:wp="http://schemas.openxmlformats.org/drawingml/2006/wordprocessingDrawing" xmlns:w10="urn:schemas-microsoft-com:office:word" xmlns:w="http://schemas.openxmlformats.org/wordprocessingml/2006/main" xmlns:w14="http://schemas.microsoft.com/office/word/2010/wordml" xmlns:w15="http://schemas.microsoft.com/office/word/2012/wordml" xmlns:w16cex="http://schemas.microsoft.com/office/word/2018/wordml/cex" xmlns:w16cid="http://schemas.microsoft.com/office/word/2016/wordml/cid" xmlns:w16="http://schemas.microsoft.com/office/word/2018/wordml" xmlns:w16du="http://schemas.microsoft.com/office/word/2023/wordml/word16du" xmlns:w16sdtdh="http://schemas.microsoft.com/office/word/2020/wordml/sdtdatahash" xmlns:w16se="http://schemas.microsoft.com/office/word/2015/wordml/symex" xmlns:wpg="http://schemas.microsoft.com/office/word/2010/wordprocessingGroup" xmlns:wpi="http://schemas.microsoft.com/office/word/2010/wordprocessingInk" xmlns:wne="http://schemas.microsoft.com/office/word/2006/wordml" xmlns:wps="http://schemas.microsoft.com/office/word/2010/wordprocessingShape" mc:Ignorable="w14 w15 w16se w16cid w16 w16cex w16sdtdh w16du wp14">
   <w:endnote w:type="separator" w:id="-1">
     <w:p>
       <w:pPr>
@@ -3744,7 +3401,7 @@
 </file>
 
 <file path=word/footer1.xml><?xml version="1.0" encoding="utf-8"?>
-<w:ftr xmlns:wpc="http://schemas.microsoft.com/office/word/2010/wordprocessingCanvas" xmlns:cx="http://schemas.microsoft.com/office/drawing/2014/chartex" xmlns:cx1="http://schemas.microsoft.com/office/drawing/2015/9/8/chartex" xmlns:cx2="http://schemas.microsoft.com/office/drawing/2015/10/21/chartex" xmlns:cx3="http://schemas.microsoft.com/office/drawing/2016/5/9/chartex" xmlns:cx4="http://schemas.microsoft.com/office/drawing/2016/5/10/chartex" xmlns:cx5="http://schemas.microsoft.com/office/drawing/2016/5/11/chartex" xmlns:cx6="http://schemas.microsoft.com/office/drawing/2016/5/12/chartex" xmlns:cx7="http://schemas.microsoft.com/office/drawing/2016/5/13/chartex" xmlns:cx8="http://schemas.microsoft.com/office/drawing/2016/5/14/chartex" xmlns:mc="http://schemas.openxmlformats.org/markup-compatibility/2006" xmlns:aink="http://schemas.microsoft.com/office/drawing/2016/ink" xmlns:am3d="http://schemas.microsoft.com/office/drawing/2017/model3d" xmlns:o="urn:schemas-microsoft-com:office:office" xmlns:oel="http://schemas.microsoft.com/office/2019/extlst" xmlns:r="http://schemas.openxmlformats.org/officeDocument/2006/relationships" xmlns:m="http://schemas.openxmlformats.org/officeDocument/2006/math" xmlns:v="urn:schemas-microsoft-com:vml" xmlns:wp14="http://schemas.microsoft.com/office/word/2010/wordprocessingDrawing" xmlns:wp="http://schemas.openxmlformats.org/drawingml/2006/wordprocessingDrawing" xmlns:w10="urn:schemas-microsoft-com:office:word" xmlns:w="http://schemas.openxmlformats.org/wordprocessingml/2006/main" xmlns:w14="http://schemas.microsoft.com/office/word/2010/wordml" xmlns:w15="http://schemas.microsoft.com/office/word/2012/wordml" xmlns:w16cex="http://schemas.microsoft.com/office/word/2018/wordml/cex" xmlns:w16cid="http://schemas.microsoft.com/office/word/2016/wordml/cid" xmlns:w16="http://schemas.microsoft.com/office/word/2018/wordml" xmlns:w16du="http://schemas.microsoft.com/office/word/2023/wordml/word16du" xmlns:w16sdtdh="http://schemas.microsoft.com/office/word/2020/wordml/sdtdatahash" xmlns:w16sdtfl="http://schemas.microsoft.com/office/word/2024/wordml/sdtformatlock" xmlns:w16se="http://schemas.microsoft.com/office/word/2015/wordml/symex" xmlns:wpg="http://schemas.microsoft.com/office/word/2010/wordprocessingGroup" xmlns:wpi="http://schemas.microsoft.com/office/word/2010/wordprocessingInk" xmlns:wne="http://schemas.microsoft.com/office/word/2006/wordml" xmlns:wps="http://schemas.microsoft.com/office/word/2010/wordprocessingShape" mc:Ignorable="w14 w15 w16se w16cid w16 w16cex w16sdtdh w16sdtfl w16du wp14">
+<w:ftr xmlns:wpc="http://schemas.microsoft.com/office/word/2010/wordprocessingCanvas" xmlns:cx="http://schemas.microsoft.com/office/drawing/2014/chartex" xmlns:cx1="http://schemas.microsoft.com/office/drawing/2015/9/8/chartex" xmlns:cx2="http://schemas.microsoft.com/office/drawing/2015/10/21/chartex" xmlns:cx3="http://schemas.microsoft.com/office/drawing/2016/5/9/chartex" xmlns:cx4="http://schemas.microsoft.com/office/drawing/2016/5/10/chartex" xmlns:cx5="http://schemas.microsoft.com/office/drawing/2016/5/11/chartex" xmlns:cx6="http://schemas.microsoft.com/office/drawing/2016/5/12/chartex" xmlns:cx7="http://schemas.microsoft.com/office/drawing/2016/5/13/chartex" xmlns:cx8="http://schemas.microsoft.com/office/drawing/2016/5/14/chartex" xmlns:mc="http://schemas.openxmlformats.org/markup-compatibility/2006" xmlns:aink="http://schemas.microsoft.com/office/drawing/2016/ink" xmlns:am3d="http://schemas.microsoft.com/office/drawing/2017/model3d" xmlns:o="urn:schemas-microsoft-com:office:office" xmlns:oel="http://schemas.microsoft.com/office/2019/extlst" xmlns:r="http://schemas.openxmlformats.org/officeDocument/2006/relationships" xmlns:m="http://schemas.openxmlformats.org/officeDocument/2006/math" xmlns:v="urn:schemas-microsoft-com:vml" xmlns:wp14="http://schemas.microsoft.com/office/word/2010/wordprocessingDrawing" xmlns:wp="http://schemas.openxmlformats.org/drawingml/2006/wordprocessingDrawing" xmlns:w10="urn:schemas-microsoft-com:office:word" xmlns:w="http://schemas.openxmlformats.org/wordprocessingml/2006/main" xmlns:w14="http://schemas.microsoft.com/office/word/2010/wordml" xmlns:w15="http://schemas.microsoft.com/office/word/2012/wordml" xmlns:w16cex="http://schemas.microsoft.com/office/word/2018/wordml/cex" xmlns:w16cid="http://schemas.microsoft.com/office/word/2016/wordml/cid" xmlns:w16="http://schemas.microsoft.com/office/word/2018/wordml" xmlns:w16du="http://schemas.microsoft.com/office/word/2023/wordml/word16du" xmlns:w16sdtdh="http://schemas.microsoft.com/office/word/2020/wordml/sdtdatahash" xmlns:w16se="http://schemas.microsoft.com/office/word/2015/wordml/symex" xmlns:wpg="http://schemas.microsoft.com/office/word/2010/wordprocessingGroup" xmlns:wpi="http://schemas.microsoft.com/office/word/2010/wordprocessingInk" xmlns:wne="http://schemas.microsoft.com/office/word/2006/wordml" xmlns:wps="http://schemas.microsoft.com/office/word/2010/wordprocessingShape" mc:Ignorable="w14 w15 w16se w16cid w16 w16cex w16sdtdh w16du wp14">
   <w:sdt>
     <w:sdtPr>
       <w:id w:val="472645945"/>
@@ -3761,7 +3418,7 @@
     <w:sdtContent>
       <w:p>
         <w:pPr>
-          <w:pStyle w:val="af0"/>
+          <w:pStyle w:val="Footer"/>
           <w:jc w:val="center"/>
         </w:pPr>
         <w:r>
@@ -3790,14 +3447,14 @@
   </w:sdt>
   <w:p>
     <w:pPr>
-      <w:pStyle w:val="af0"/>
+      <w:pStyle w:val="Footer"/>
     </w:pPr>
   </w:p>
 </w:ftr>
 </file>
 
 <file path=word/footnotes.xml><?xml version="1.0" encoding="utf-8"?>
-<w:footnotes xmlns:wpc="http://schemas.microsoft.com/office/word/2010/wordprocessingCanvas" xmlns:cx="http://schemas.microsoft.com/office/drawing/2014/chartex" xmlns:cx1="http://schemas.microsoft.com/office/drawing/2015/9/8/chartex" xmlns:cx2="http://schemas.microsoft.com/office/drawing/2015/10/21/chartex" xmlns:cx3="http://schemas.microsoft.com/office/drawing/2016/5/9/chartex" xmlns:cx4="http://schemas.microsoft.com/office/drawing/2016/5/10/chartex" xmlns:cx5="http://schemas.microsoft.com/office/drawing/2016/5/11/chartex" xmlns:cx6="http://schemas.microsoft.com/office/drawing/2016/5/12/chartex" xmlns:cx7="http://schemas.microsoft.com/office/drawing/2016/5/13/chartex" xmlns:cx8="http://schemas.microsoft.com/office/drawing/2016/5/14/chartex" xmlns:mc="http://schemas.openxmlformats.org/markup-compatibility/2006" xmlns:aink="http://schemas.microsoft.com/office/drawing/2016/ink" xmlns:am3d="http://schemas.microsoft.com/office/drawing/2017/model3d" xmlns:o="urn:schemas-microsoft-com:office:office" xmlns:oel="http://schemas.microsoft.com/office/2019/extlst" xmlns:r="http://schemas.openxmlformats.org/officeDocument/2006/relationships" xmlns:m="http://schemas.openxmlformats.org/officeDocument/2006/math" xmlns:v="urn:schemas-microsoft-com:vml" xmlns:wp14="http://schemas.microsoft.com/office/word/2010/wordprocessingDrawing" xmlns:wp="http://schemas.openxmlformats.org/drawingml/2006/wordprocessingDrawing" xmlns:w10="urn:schemas-microsoft-com:office:word" xmlns:w="http://schemas.openxmlformats.org/wordprocessingml/2006/main" xmlns:w14="http://schemas.microsoft.com/office/word/2010/wordml" xmlns:w15="http://schemas.microsoft.com/office/word/2012/wordml" xmlns:w16cex="http://schemas.microsoft.com/office/word/2018/wordml/cex" xmlns:w16cid="http://schemas.microsoft.com/office/word/2016/wordml/cid" xmlns:w16="http://schemas.microsoft.com/office/word/2018/wordml" xmlns:w16du="http://schemas.microsoft.com/office/word/2023/wordml/word16du" xmlns:w16sdtdh="http://schemas.microsoft.com/office/word/2020/wordml/sdtdatahash" xmlns:w16sdtfl="http://schemas.microsoft.com/office/word/2024/wordml/sdtformatlock" xmlns:w16se="http://schemas.microsoft.com/office/word/2015/wordml/symex" xmlns:wpg="http://schemas.microsoft.com/office/word/2010/wordprocessingGroup" xmlns:wpi="http://schemas.microsoft.com/office/word/2010/wordprocessingInk" xmlns:wne="http://schemas.microsoft.com/office/word/2006/wordml" xmlns:wps="http://schemas.microsoft.com/office/word/2010/wordprocessingShape" mc:Ignorable="w14 w15 w16se w16cid w16 w16cex w16sdtdh w16sdtfl w16du wp14">
+<w:footnotes xmlns:wpc="http://schemas.microsoft.com/office/word/2010/wordprocessingCanvas" xmlns:cx="http://schemas.microsoft.com/office/drawing/2014/chartex" xmlns:cx1="http://schemas.microsoft.com/office/drawing/2015/9/8/chartex" xmlns:cx2="http://schemas.microsoft.com/office/drawing/2015/10/21/chartex" xmlns:cx3="http://schemas.microsoft.com/office/drawing/2016/5/9/chartex" xmlns:cx4="http://schemas.microsoft.com/office/drawing/2016/5/10/chartex" xmlns:cx5="http://schemas.microsoft.com/office/drawing/2016/5/11/chartex" xmlns:cx6="http://schemas.microsoft.com/office/drawing/2016/5/12/chartex" xmlns:cx7="http://schemas.microsoft.com/office/drawing/2016/5/13/chartex" xmlns:cx8="http://schemas.microsoft.com/office/drawing/2016/5/14/chartex" xmlns:mc="http://schemas.openxmlformats.org/markup-compatibility/2006" xmlns:aink="http://schemas.microsoft.com/office/drawing/2016/ink" xmlns:am3d="http://schemas.microsoft.com/office/drawing/2017/model3d" xmlns:o="urn:schemas-microsoft-com:office:office" xmlns:oel="http://schemas.microsoft.com/office/2019/extlst" xmlns:r="http://schemas.openxmlformats.org/officeDocument/2006/relationships" xmlns:m="http://schemas.openxmlformats.org/officeDocument/2006/math" xmlns:v="urn:schemas-microsoft-com:vml" xmlns:wp14="http://schemas.microsoft.com/office/word/2010/wordprocessingDrawing" xmlns:wp="http://schemas.openxmlformats.org/drawingml/2006/wordprocessingDrawing" xmlns:w10="urn:schemas-microsoft-com:office:word" xmlns:w="http://schemas.openxmlformats.org/wordprocessingml/2006/main" xmlns:w14="http://schemas.microsoft.com/office/word/2010/wordml" xmlns:w15="http://schemas.microsoft.com/office/word/2012/wordml" xmlns:w16cex="http://schemas.microsoft.com/office/word/2018/wordml/cex" xmlns:w16cid="http://schemas.microsoft.com/office/word/2016/wordml/cid" xmlns:w16="http://schemas.microsoft.com/office/word/2018/wordml" xmlns:w16du="http://schemas.microsoft.com/office/word/2023/wordml/word16du" xmlns:w16sdtdh="http://schemas.microsoft.com/office/word/2020/wordml/sdtdatahash" xmlns:w16se="http://schemas.microsoft.com/office/word/2015/wordml/symex" xmlns:wpg="http://schemas.microsoft.com/office/word/2010/wordprocessingGroup" xmlns:wpi="http://schemas.microsoft.com/office/word/2010/wordprocessingInk" xmlns:wne="http://schemas.microsoft.com/office/word/2006/wordml" xmlns:wps="http://schemas.microsoft.com/office/word/2010/wordprocessingShape" mc:Ignorable="w14 w15 w16se w16cid w16 w16cex w16sdtdh w16du wp14">
   <w:footnote w:type="separator" w:id="-1">
     <w:p>
       <w:pPr>
@@ -3822,11 +3479,347 @@
 </file>
 
 <file path=word/header1.xml><?xml version="1.0" encoding="utf-8"?>
-<w:hdr xmlns:wpc="http://schemas.microsoft.com/office/word/2010/wordprocessingCanvas" xmlns:cx="http://schemas.microsoft.com/office/drawing/2014/chartex" xmlns:cx1="http://schemas.microsoft.com/office/drawing/2015/9/8/chartex" xmlns:cx2="http://schemas.microsoft.com/office/drawing/2015/10/21/chartex" xmlns:cx3="http://schemas.microsoft.com/office/drawing/2016/5/9/chartex" xmlns:cx4="http://schemas.microsoft.com/office/drawing/2016/5/10/chartex" xmlns:cx5="http://schemas.microsoft.com/office/drawing/2016/5/11/chartex" xmlns:cx6="http://schemas.microsoft.com/office/drawing/2016/5/12/chartex" xmlns:cx7="http://schemas.microsoft.com/office/drawing/2016/5/13/chartex" xmlns:cx8="http://schemas.microsoft.com/office/drawing/2016/5/14/chartex" xmlns:mc="http://schemas.openxmlformats.org/markup-compatibility/2006" xmlns:aink="http://schemas.microsoft.com/office/drawing/2016/ink" xmlns:am3d="http://schemas.microsoft.com/office/drawing/2017/model3d" xmlns:o="urn:schemas-microsoft-com:office:office" xmlns:oel="http://schemas.microsoft.com/office/2019/extlst" xmlns:r="http://schemas.openxmlformats.org/officeDocument/2006/relationships" xmlns:m="http://schemas.openxmlformats.org/officeDocument/2006/math" xmlns:v="urn:schemas-microsoft-com:vml" xmlns:wp14="http://schemas.microsoft.com/office/word/2010/wordprocessingDrawing" xmlns:wp="http://schemas.openxmlformats.org/drawingml/2006/wordprocessingDrawing" xmlns:w10="urn:schemas-microsoft-com:office:word" xmlns:w="http://schemas.openxmlformats.org/wordprocessingml/2006/main" xmlns:w14="http://schemas.microsoft.com/office/word/2010/wordml" xmlns:w15="http://schemas.microsoft.com/office/word/2012/wordml" xmlns:w16cex="http://schemas.microsoft.com/office/word/2018/wordml/cex" xmlns:w16cid="http://schemas.microsoft.com/office/word/2016/wordml/cid" xmlns:w16="http://schemas.microsoft.com/office/word/2018/wordml" xmlns:w16du="http://schemas.microsoft.com/office/word/2023/wordml/word16du" xmlns:w16sdtdh="http://schemas.microsoft.com/office/word/2020/wordml/sdtdatahash" xmlns:w16sdtfl="http://schemas.microsoft.com/office/word/2024/wordml/sdtformatlock" xmlns:w16se="http://schemas.microsoft.com/office/word/2015/wordml/symex" xmlns:wpg="http://schemas.microsoft.com/office/word/2010/wordprocessingGroup" xmlns:wpi="http://schemas.microsoft.com/office/word/2010/wordprocessingInk" xmlns:wne="http://schemas.microsoft.com/office/word/2006/wordml" xmlns:wps="http://schemas.microsoft.com/office/word/2010/wordprocessingShape" mc:Ignorable="w14 w15 w16se w16cid w16 w16cex w16sdtdh w16sdtfl w16du wp14">
+<w:hdr xmlns:wpc="http://schemas.microsoft.com/office/word/2010/wordprocessingCanvas" xmlns:cx="http://schemas.microsoft.com/office/drawing/2014/chartex" xmlns:cx1="http://schemas.microsoft.com/office/drawing/2015/9/8/chartex" xmlns:cx2="http://schemas.microsoft.com/office/drawing/2015/10/21/chartex" xmlns:cx3="http://schemas.microsoft.com/office/drawing/2016/5/9/chartex" xmlns:cx4="http://schemas.microsoft.com/office/drawing/2016/5/10/chartex" xmlns:cx5="http://schemas.microsoft.com/office/drawing/2016/5/11/chartex" xmlns:cx6="http://schemas.microsoft.com/office/drawing/2016/5/12/chartex" xmlns:cx7="http://schemas.microsoft.com/office/drawing/2016/5/13/chartex" xmlns:cx8="http://schemas.microsoft.com/office/drawing/2016/5/14/chartex" xmlns:mc="http://schemas.openxmlformats.org/markup-compatibility/2006" xmlns:aink="http://schemas.microsoft.com/office/drawing/2016/ink" xmlns:am3d="http://schemas.microsoft.com/office/drawing/2017/model3d" xmlns:o="urn:schemas-microsoft-com:office:office" xmlns:oel="http://schemas.microsoft.com/office/2019/extlst" xmlns:r="http://schemas.openxmlformats.org/officeDocument/2006/relationships" xmlns:m="http://schemas.openxmlformats.org/officeDocument/2006/math" xmlns:v="urn:schemas-microsoft-com:vml" xmlns:wp14="http://schemas.microsoft.com/office/word/2010/wordprocessingDrawing" xmlns:wp="http://schemas.openxmlformats.org/drawingml/2006/wordprocessingDrawing" xmlns:w10="urn:schemas-microsoft-com:office:word" xmlns:w="http://schemas.openxmlformats.org/wordprocessingml/2006/main" xmlns:w14="http://schemas.microsoft.com/office/word/2010/wordml" xmlns:w15="http://schemas.microsoft.com/office/word/2012/wordml" xmlns:w16cex="http://schemas.microsoft.com/office/word/2018/wordml/cex" xmlns:w16cid="http://schemas.microsoft.com/office/word/2016/wordml/cid" xmlns:w16="http://schemas.microsoft.com/office/word/2018/wordml" xmlns:w16du="http://schemas.microsoft.com/office/word/2023/wordml/word16du" xmlns:w16sdtdh="http://schemas.microsoft.com/office/word/2020/wordml/sdtdatahash" xmlns:w16se="http://schemas.microsoft.com/office/word/2015/wordml/symex" xmlns:wpg="http://schemas.microsoft.com/office/word/2010/wordprocessingGroup" xmlns:wpi="http://schemas.microsoft.com/office/word/2010/wordprocessingInk" xmlns:wne="http://schemas.microsoft.com/office/word/2006/wordml" xmlns:wps="http://schemas.microsoft.com/office/word/2010/wordprocessingShape" mc:Ignorable="w14 w15 w16se w16cid w16 w16cex w16sdtdh w16du wp14">
   <w:p>
     <w:pPr>
-      <w:pStyle w:val="ae"/>
+      <w:pStyle w:val="Header"/>
     </w:pPr>
+    <w:r>
+      <w:rPr>
+        <w:noProof/>
+      </w:rPr>
+      <mc:AlternateContent>
+        <mc:Choice Requires="wps">
+          <w:drawing>
+            <wp:anchor distT="0" distB="0" distL="0" distR="0" simplePos="0" relativeHeight="251659264" behindDoc="0" locked="0" layoutInCell="1" allowOverlap="1" wp14:anchorId="52305E77" wp14:editId="06538280">
+              <wp:simplePos x="635" y="635"/>
+              <wp:positionH relativeFrom="page">
+                <wp:align>center</wp:align>
+              </wp:positionH>
+              <wp:positionV relativeFrom="page">
+                <wp:align>top</wp:align>
+              </wp:positionV>
+              <wp:extent cx="444500" cy="357505"/>
+              <wp:effectExtent l="0" t="0" r="0" b="10795"/>
+              <wp:wrapNone/>
+              <wp:docPr id="57804923" name="Text Box 2" descr="- בלמ&quot;ס -">
+                <a:extLst xmlns:a="http://schemas.openxmlformats.org/drawingml/2006/main">
+                  <a:ext uri="{5AE41FA2-C0FF-4470-9BD4-5FADCA87CBE2}">
+                    <aclsh:classification xmlns:aclsh="http://schemas.microsoft.com/office/drawing/2020/classificationShape" classificationOutcomeType="hdr"/>
+                  </a:ext>
+                </a:extLst>
+              </wp:docPr>
+              <wp:cNvGraphicFramePr/>
+              <a:graphic xmlns:a="http://schemas.openxmlformats.org/drawingml/2006/main">
+                <a:graphicData uri="http://schemas.microsoft.com/office/word/2010/wordprocessingShape">
+                  <wps:wsp>
+                    <wps:cNvSpPr txBox="1"/>
+                    <wps:spPr>
+                      <a:xfrm>
+                        <a:off x="0" y="0"/>
+                        <a:ext cx="444500" cy="357505"/>
+                      </a:xfrm>
+                      <a:prstGeom prst="rect">
+                        <a:avLst/>
+                      </a:prstGeom>
+                      <a:noFill/>
+                      <a:ln>
+                        <a:noFill/>
+                      </a:ln>
+                    </wps:spPr>
+                    <wps:txbx>
+                      <w:txbxContent>
+                        <w:p>
+                          <w:pPr>
+                            <w:spacing w:after="0"/>
+                            <w:rPr>
+                              <w:rFonts w:ascii="Calibri" w:eastAsia="Calibri" w:hAnsi="Calibri" w:cs="Calibri"/>
+                              <w:noProof/>
+                              <w:color w:val="000000"/>
+                              <w:sz w:val="20"/>
+                              <w:szCs w:val="20"/>
+                            </w:rPr>
+                          </w:pPr>
+                          <w:r>
+                            <w:rPr>
+                              <w:rFonts w:ascii="Calibri" w:eastAsia="Calibri" w:hAnsi="Calibri" w:cs="Calibri"/>
+                              <w:noProof/>
+                              <w:color w:val="000000"/>
+                              <w:sz w:val="20"/>
+                              <w:szCs w:val="20"/>
+                            </w:rPr>
+                            <w:t xml:space="preserve">- </w:t>
+                          </w:r>
+                          <w:r>
+                            <w:rPr>
+                              <w:rFonts w:ascii="Calibri" w:eastAsia="Calibri" w:hAnsi="Calibri" w:cs="Calibri"/>
+                              <w:noProof/>
+                              <w:color w:val="000000"/>
+                              <w:sz w:val="20"/>
+                              <w:szCs w:val="20"/>
+                              <w:rtl/>
+                            </w:rPr>
+                            <w:t>בלמ"ס</w:t>
+                          </w:r>
+                          <w:r>
+                            <w:rPr>
+                              <w:rFonts w:ascii="Calibri" w:eastAsia="Calibri" w:hAnsi="Calibri" w:cs="Calibri"/>
+                              <w:noProof/>
+                              <w:color w:val="000000"/>
+                              <w:sz w:val="20"/>
+                              <w:szCs w:val="20"/>
+                            </w:rPr>
+                            <w:t xml:space="preserve"> -</w:t>
+                          </w:r>
+                        </w:p>
+                      </w:txbxContent>
+                    </wps:txbx>
+                    <wps:bodyPr rot="0" spcFirstLastPara="0" vertOverflow="overflow" horzOverflow="overflow" vert="horz" wrap="none" lIns="0" tIns="190500" rIns="0" bIns="0" numCol="1" spcCol="0" rtlCol="0" fromWordArt="0" anchor="t" anchorCtr="0" forceAA="0" compatLnSpc="1">
+                      <a:prstTxWarp prst="textNoShape">
+                        <a:avLst/>
+                      </a:prstTxWarp>
+                      <a:spAutoFit/>
+                    </wps:bodyPr>
+                  </wps:wsp>
+                </a:graphicData>
+              </a:graphic>
+            </wp:anchor>
+          </w:drawing>
+        </mc:Choice>
+        <mc:Fallback>
+          <w:pict>
+            <v:shapetype w14:anchorId="52305E77" id="_x0000_t202" coordsize="21600,21600" o:spt="202" path="m,l,21600r21600,l21600,xe">
+              <v:stroke joinstyle="miter"/>
+              <v:path gradientshapeok="t" o:connecttype="rect"/>
+            </v:shapetype>
+            <v:shape id="Text Box 2" o:spid="_x0000_s1026" type="#_x0000_t202" alt="- בלמ&quot;ס -" style="position:absolute;margin-left:0;margin-top:0;width:35pt;height:28.15pt;z-index:251659264;visibility:visible;mso-wrap-style:none;mso-wrap-distance-left:0;mso-wrap-distance-top:0;mso-wrap-distance-right:0;mso-wrap-distance-bottom:0;mso-position-horizontal:center;mso-position-horizontal-relative:page;mso-position-vertical:top;mso-position-vertical-relative:page;v-text-anchor:top" o:gfxdata="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" filled="f" stroked="f">
+              <v:fill o:detectmouseclick="t"/>
+              <v:textbox style="mso-fit-shape-to-text:t" inset="0,15pt,0,0">
+                <w:txbxContent>
+                  <w:p>
+                    <w:pPr>
+                      <w:spacing w:after="0"/>
+                      <w:rPr>
+                        <w:rFonts w:ascii="Calibri" w:eastAsia="Calibri" w:hAnsi="Calibri" w:cs="Calibri"/>
+                        <w:noProof/>
+                        <w:color w:val="000000"/>
+                        <w:sz w:val="20"/>
+                        <w:szCs w:val="20"/>
+                      </w:rPr>
+                    </w:pPr>
+                    <w:r>
+                      <w:rPr>
+                        <w:rFonts w:ascii="Calibri" w:eastAsia="Calibri" w:hAnsi="Calibri" w:cs="Calibri"/>
+                        <w:noProof/>
+                        <w:color w:val="000000"/>
+                        <w:sz w:val="20"/>
+                        <w:szCs w:val="20"/>
+                      </w:rPr>
+                      <w:t xml:space="preserve">- </w:t>
+                    </w:r>
+                    <w:r>
+                      <w:rPr>
+                        <w:rFonts w:ascii="Calibri" w:eastAsia="Calibri" w:hAnsi="Calibri" w:cs="Calibri"/>
+                        <w:noProof/>
+                        <w:color w:val="000000"/>
+                        <w:sz w:val="20"/>
+                        <w:szCs w:val="20"/>
+                        <w:rtl/>
+                      </w:rPr>
+                      <w:t>בלמ"ס</w:t>
+                    </w:r>
+                    <w:r>
+                      <w:rPr>
+                        <w:rFonts w:ascii="Calibri" w:eastAsia="Calibri" w:hAnsi="Calibri" w:cs="Calibri"/>
+                        <w:noProof/>
+                        <w:color w:val="000000"/>
+                        <w:sz w:val="20"/>
+                        <w:szCs w:val="20"/>
+                      </w:rPr>
+                      <w:t xml:space="preserve"> -</w:t>
+                    </w:r>
+                  </w:p>
+                </w:txbxContent>
+              </v:textbox>
+              <w10:wrap anchorx="page" anchory="page"/>
+            </v:shape>
+          </w:pict>
+        </mc:Fallback>
+      </mc:AlternateContent>
+    </w:r>
+  </w:p>
+</w:hdr>
+</file>
+
+<file path=word/header2.xml><?xml version="1.0" encoding="utf-8"?>
+<w:hdr xmlns:wpc="http://schemas.microsoft.com/office/word/2010/wordprocessingCanvas" xmlns:cx="http://schemas.microsoft.com/office/drawing/2014/chartex" xmlns:cx1="http://schemas.microsoft.com/office/drawing/2015/9/8/chartex" xmlns:cx2="http://schemas.microsoft.com/office/drawing/2015/10/21/chartex" xmlns:cx3="http://schemas.microsoft.com/office/drawing/2016/5/9/chartex" xmlns:cx4="http://schemas.microsoft.com/office/drawing/2016/5/10/chartex" xmlns:cx5="http://schemas.microsoft.com/office/drawing/2016/5/11/chartex" xmlns:cx6="http://schemas.microsoft.com/office/drawing/2016/5/12/chartex" xmlns:cx7="http://schemas.microsoft.com/office/drawing/2016/5/13/chartex" xmlns:cx8="http://schemas.microsoft.com/office/drawing/2016/5/14/chartex" xmlns:mc="http://schemas.openxmlformats.org/markup-compatibility/2006" xmlns:aink="http://schemas.microsoft.com/office/drawing/2016/ink" xmlns:am3d="http://schemas.microsoft.com/office/drawing/2017/model3d" xmlns:o="urn:schemas-microsoft-com:office:office" xmlns:oel="http://schemas.microsoft.com/office/2019/extlst" xmlns:r="http://schemas.openxmlformats.org/officeDocument/2006/relationships" xmlns:m="http://schemas.openxmlformats.org/officeDocument/2006/math" xmlns:v="urn:schemas-microsoft-com:vml" xmlns:wp14="http://schemas.microsoft.com/office/word/2010/wordprocessingDrawing" xmlns:wp="http://schemas.openxmlformats.org/drawingml/2006/wordprocessingDrawing" xmlns:w10="urn:schemas-microsoft-com:office:word" xmlns:w="http://schemas.openxmlformats.org/wordprocessingml/2006/main" xmlns:w14="http://schemas.microsoft.com/office/word/2010/wordml" xmlns:w15="http://schemas.microsoft.com/office/word/2012/wordml" xmlns:w16cex="http://schemas.microsoft.com/office/word/2018/wordml/cex" xmlns:w16cid="http://schemas.microsoft.com/office/word/2016/wordml/cid" xmlns:w16="http://schemas.microsoft.com/office/word/2018/wordml" xmlns:w16du="http://schemas.microsoft.com/office/word/2023/wordml/word16du" xmlns:w16sdtdh="http://schemas.microsoft.com/office/word/2020/wordml/sdtdatahash" xmlns:w16se="http://schemas.microsoft.com/office/word/2015/wordml/symex" xmlns:wpg="http://schemas.microsoft.com/office/word/2010/wordprocessingGroup" xmlns:wpi="http://schemas.microsoft.com/office/word/2010/wordprocessingInk" xmlns:wne="http://schemas.microsoft.com/office/word/2006/wordml" xmlns:wps="http://schemas.microsoft.com/office/word/2010/wordprocessingShape" mc:Ignorable="w14 w15 w16se w16cid w16 w16cex w16sdtdh w16du wp14">
+  <w:p>
+    <w:pPr>
+      <w:pStyle w:val="Header"/>
+    </w:pPr>
+    <w:r>
+      <w:rPr>
+        <w:noProof/>
+      </w:rPr>
+      <mc:AlternateContent>
+        <mc:Choice Requires="wps">
+          <w:drawing>
+            <wp:anchor distT="0" distB="0" distL="0" distR="0" simplePos="0" relativeHeight="251660288" behindDoc="0" locked="0" layoutInCell="1" allowOverlap="1" wp14:anchorId="516CD04B" wp14:editId="3F02F4BB">
+              <wp:simplePos x="0" y="0"/>
+              <wp:positionH relativeFrom="page">
+                <wp:align>center</wp:align>
+              </wp:positionH>
+              <wp:positionV relativeFrom="page">
+                <wp:align>top</wp:align>
+              </wp:positionV>
+              <wp:extent cx="444500" cy="357505"/>
+              <wp:effectExtent l="0" t="0" r="0" b="10795"/>
+              <wp:wrapNone/>
+              <wp:docPr id="265621575" name="Text Box 3" descr="- בלמ&quot;ס -">
+                <a:extLst xmlns:a="http://schemas.openxmlformats.org/drawingml/2006/main">
+                  <a:ext uri="{5AE41FA2-C0FF-4470-9BD4-5FADCA87CBE2}">
+                    <aclsh:classification xmlns:aclsh="http://schemas.microsoft.com/office/drawing/2020/classificationShape" classificationOutcomeType="hdr"/>
+                  </a:ext>
+                </a:extLst>
+              </wp:docPr>
+              <wp:cNvGraphicFramePr/>
+              <a:graphic xmlns:a="http://schemas.openxmlformats.org/drawingml/2006/main">
+                <a:graphicData uri="http://schemas.microsoft.com/office/word/2010/wordprocessingShape">
+                  <wps:wsp>
+                    <wps:cNvSpPr txBox="1"/>
+                    <wps:spPr>
+                      <a:xfrm>
+                        <a:off x="0" y="0"/>
+                        <a:ext cx="444500" cy="357505"/>
+                      </a:xfrm>
+                      <a:prstGeom prst="rect">
+                        <a:avLst/>
+                      </a:prstGeom>
+                      <a:noFill/>
+                      <a:ln>
+                        <a:noFill/>
+                      </a:ln>
+                    </wps:spPr>
+                    <wps:txbx>
+                      <w:txbxContent>
+                        <w:p>
+                          <w:pPr>
+                            <w:spacing w:after="0"/>
+                            <w:rPr>
+                              <w:rFonts w:ascii="Calibri" w:eastAsia="Calibri" w:hAnsi="Calibri" w:cs="Calibri"/>
+                              <w:noProof/>
+                              <w:color w:val="000000"/>
+                              <w:sz w:val="20"/>
+                              <w:szCs w:val="20"/>
+                            </w:rPr>
+                          </w:pPr>
+                          <w:r>
+                            <w:rPr>
+                              <w:rFonts w:ascii="Calibri" w:eastAsia="Calibri" w:hAnsi="Calibri" w:cs="Calibri"/>
+                              <w:noProof/>
+                              <w:color w:val="000000"/>
+                              <w:sz w:val="20"/>
+                              <w:szCs w:val="20"/>
+                            </w:rPr>
+                            <w:t xml:space="preserve">- </w:t>
+                          </w:r>
+                          <w:r>
+                            <w:rPr>
+                              <w:rFonts w:ascii="Calibri" w:eastAsia="Calibri" w:hAnsi="Calibri" w:cs="Calibri"/>
+                              <w:noProof/>
+                              <w:color w:val="000000"/>
+                              <w:sz w:val="20"/>
+                              <w:szCs w:val="20"/>
+                              <w:rtl/>
+                            </w:rPr>
+                            <w:t>בלמ"ס</w:t>
+                          </w:r>
+                          <w:r>
+                            <w:rPr>
+                              <w:rFonts w:ascii="Calibri" w:eastAsia="Calibri" w:hAnsi="Calibri" w:cs="Calibri"/>
+                              <w:noProof/>
+                              <w:color w:val="000000"/>
+                              <w:sz w:val="20"/>
+                              <w:szCs w:val="20"/>
+                            </w:rPr>
+                            <w:t xml:space="preserve"> -</w:t>
+                          </w:r>
+                        </w:p>
+                      </w:txbxContent>
+                    </wps:txbx>
+                    <wps:bodyPr rot="0" spcFirstLastPara="0" vertOverflow="overflow" horzOverflow="overflow" vert="horz" wrap="none" lIns="0" tIns="190500" rIns="0" bIns="0" numCol="1" spcCol="0" rtlCol="0" fromWordArt="0" anchor="t" anchorCtr="0" forceAA="0" compatLnSpc="1">
+                      <a:prstTxWarp prst="textNoShape">
+                        <a:avLst/>
+                      </a:prstTxWarp>
+                      <a:spAutoFit/>
+                    </wps:bodyPr>
+                  </wps:wsp>
+                </a:graphicData>
+              </a:graphic>
+            </wp:anchor>
+          </w:drawing>
+        </mc:Choice>
+        <mc:Fallback>
+          <w:pict>
+            <v:shapetype w14:anchorId="516CD04B" id="_x0000_t202" coordsize="21600,21600" o:spt="202" path="m,l,21600r21600,l21600,xe">
+              <v:stroke joinstyle="miter"/>
+              <v:path gradientshapeok="t" o:connecttype="rect"/>
+            </v:shapetype>
+            <v:shape id="Text Box 3" o:spid="_x0000_s1027" type="#_x0000_t202" alt="- בלמ&quot;ס -" style="position:absolute;margin-left:0;margin-top:0;width:35pt;height:28.15pt;z-index:251660288;visibility:visible;mso-wrap-style:none;mso-wrap-distance-left:0;mso-wrap-distance-top:0;mso-wrap-distance-right:0;mso-wrap-distance-bottom:0;mso-position-horizontal:center;mso-position-horizontal-relative:page;mso-position-vertical:top;mso-position-vertical-relative:page;v-text-anchor:top" o:gfxdata="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" filled="f" stroked="f">
+              <v:fill o:detectmouseclick="t"/>
+              <v:textbox style="mso-fit-shape-to-text:t" inset="0,15pt,0,0">
+                <w:txbxContent>
+                  <w:p>
+                    <w:pPr>
+                      <w:spacing w:after="0"/>
+                      <w:rPr>
+                        <w:rFonts w:ascii="Calibri" w:eastAsia="Calibri" w:hAnsi="Calibri" w:cs="Calibri"/>
+                        <w:noProof/>
+                        <w:color w:val="000000"/>
+                        <w:sz w:val="20"/>
+                        <w:szCs w:val="20"/>
+                      </w:rPr>
+                    </w:pPr>
+                    <w:r>
+                      <w:rPr>
+                        <w:rFonts w:ascii="Calibri" w:eastAsia="Calibri" w:hAnsi="Calibri" w:cs="Calibri"/>
+                        <w:noProof/>
+                        <w:color w:val="000000"/>
+                        <w:sz w:val="20"/>
+                        <w:szCs w:val="20"/>
+                      </w:rPr>
+                      <w:t xml:space="preserve">- </w:t>
+                    </w:r>
+                    <w:r>
+                      <w:rPr>
+                        <w:rFonts w:ascii="Calibri" w:eastAsia="Calibri" w:hAnsi="Calibri" w:cs="Calibri"/>
+                        <w:noProof/>
+                        <w:color w:val="000000"/>
+                        <w:sz w:val="20"/>
+                        <w:szCs w:val="20"/>
+                        <w:rtl/>
+                      </w:rPr>
+                      <w:t>בלמ"ס</w:t>
+                    </w:r>
+                    <w:r>
+                      <w:rPr>
+                        <w:rFonts w:ascii="Calibri" w:eastAsia="Calibri" w:hAnsi="Calibri" w:cs="Calibri"/>
+                        <w:noProof/>
+                        <w:color w:val="000000"/>
+                        <w:sz w:val="20"/>
+                        <w:szCs w:val="20"/>
+                      </w:rPr>
+                      <w:t xml:space="preserve"> -</w:t>
+                    </w:r>
+                  </w:p>
+                </w:txbxContent>
+              </v:textbox>
+              <w10:wrap anchorx="page" anchory="page"/>
+            </v:shape>
+          </w:pict>
+        </mc:Fallback>
+      </mc:AlternateContent>
+    </w:r>
     <w:r>
       <w:t>2024</w:t>
     </w:r>
@@ -3849,8 +3842,181 @@
 </w:hdr>
 </file>
 
+<file path=word/header3.xml><?xml version="1.0" encoding="utf-8"?>
+<w:hdr xmlns:wpc="http://schemas.microsoft.com/office/word/2010/wordprocessingCanvas" xmlns:cx="http://schemas.microsoft.com/office/drawing/2014/chartex" xmlns:cx1="http://schemas.microsoft.com/office/drawing/2015/9/8/chartex" xmlns:cx2="http://schemas.microsoft.com/office/drawing/2015/10/21/chartex" xmlns:cx3="http://schemas.microsoft.com/office/drawing/2016/5/9/chartex" xmlns:cx4="http://schemas.microsoft.com/office/drawing/2016/5/10/chartex" xmlns:cx5="http://schemas.microsoft.com/office/drawing/2016/5/11/chartex" xmlns:cx6="http://schemas.microsoft.com/office/drawing/2016/5/12/chartex" xmlns:cx7="http://schemas.microsoft.com/office/drawing/2016/5/13/chartex" xmlns:cx8="http://schemas.microsoft.com/office/drawing/2016/5/14/chartex" xmlns:mc="http://schemas.openxmlformats.org/markup-compatibility/2006" xmlns:aink="http://schemas.microsoft.com/office/drawing/2016/ink" xmlns:am3d="http://schemas.microsoft.com/office/drawing/2017/model3d" xmlns:o="urn:schemas-microsoft-com:office:office" xmlns:oel="http://schemas.microsoft.com/office/2019/extlst" xmlns:r="http://schemas.openxmlformats.org/officeDocument/2006/relationships" xmlns:m="http://schemas.openxmlformats.org/officeDocument/2006/math" xmlns:v="urn:schemas-microsoft-com:vml" xmlns:wp14="http://schemas.microsoft.com/office/word/2010/wordprocessingDrawing" xmlns:wp="http://schemas.openxmlformats.org/drawingml/2006/wordprocessingDrawing" xmlns:w10="urn:schemas-microsoft-com:office:word" xmlns:w="http://schemas.openxmlformats.org/wordprocessingml/2006/main" xmlns:w14="http://schemas.microsoft.com/office/word/2010/wordml" xmlns:w15="http://schemas.microsoft.com/office/word/2012/wordml" xmlns:w16cex="http://schemas.microsoft.com/office/word/2018/wordml/cex" xmlns:w16cid="http://schemas.microsoft.com/office/word/2016/wordml/cid" xmlns:w16="http://schemas.microsoft.com/office/word/2018/wordml" xmlns:w16du="http://schemas.microsoft.com/office/word/2023/wordml/word16du" xmlns:w16sdtdh="http://schemas.microsoft.com/office/word/2020/wordml/sdtdatahash" xmlns:w16se="http://schemas.microsoft.com/office/word/2015/wordml/symex" xmlns:wpg="http://schemas.microsoft.com/office/word/2010/wordprocessingGroup" xmlns:wpi="http://schemas.microsoft.com/office/word/2010/wordprocessingInk" xmlns:wne="http://schemas.microsoft.com/office/word/2006/wordml" xmlns:wps="http://schemas.microsoft.com/office/word/2010/wordprocessingShape" mc:Ignorable="w14 w15 w16se w16cid w16 w16cex w16sdtdh w16du wp14">
+  <w:p>
+    <w:pPr>
+      <w:pStyle w:val="Header"/>
+    </w:pPr>
+    <w:r>
+      <w:rPr>
+        <w:noProof/>
+      </w:rPr>
+      <mc:AlternateContent>
+        <mc:Choice Requires="wps">
+          <w:drawing>
+            <wp:anchor distT="0" distB="0" distL="0" distR="0" simplePos="0" relativeHeight="251658240" behindDoc="0" locked="0" layoutInCell="1" allowOverlap="1" wp14:anchorId="12D10741" wp14:editId="4F31BF35">
+              <wp:simplePos x="635" y="635"/>
+              <wp:positionH relativeFrom="page">
+                <wp:align>center</wp:align>
+              </wp:positionH>
+              <wp:positionV relativeFrom="page">
+                <wp:align>top</wp:align>
+              </wp:positionV>
+              <wp:extent cx="444500" cy="357505"/>
+              <wp:effectExtent l="0" t="0" r="0" b="10795"/>
+              <wp:wrapNone/>
+              <wp:docPr id="566801987" name="Text Box 1" descr="- בלמ&quot;ס -">
+                <a:extLst xmlns:a="http://schemas.openxmlformats.org/drawingml/2006/main">
+                  <a:ext uri="{5AE41FA2-C0FF-4470-9BD4-5FADCA87CBE2}">
+                    <aclsh:classification xmlns:aclsh="http://schemas.microsoft.com/office/drawing/2020/classificationShape" classificationOutcomeType="hdr"/>
+                  </a:ext>
+                </a:extLst>
+              </wp:docPr>
+              <wp:cNvGraphicFramePr/>
+              <a:graphic xmlns:a="http://schemas.openxmlformats.org/drawingml/2006/main">
+                <a:graphicData uri="http://schemas.microsoft.com/office/word/2010/wordprocessingShape">
+                  <wps:wsp>
+                    <wps:cNvSpPr txBox="1"/>
+                    <wps:spPr>
+                      <a:xfrm>
+                        <a:off x="0" y="0"/>
+                        <a:ext cx="444500" cy="357505"/>
+                      </a:xfrm>
+                      <a:prstGeom prst="rect">
+                        <a:avLst/>
+                      </a:prstGeom>
+                      <a:noFill/>
+                      <a:ln>
+                        <a:noFill/>
+                      </a:ln>
+                    </wps:spPr>
+                    <wps:txbx>
+                      <w:txbxContent>
+                        <w:p>
+                          <w:pPr>
+                            <w:spacing w:after="0"/>
+                            <w:rPr>
+                              <w:rFonts w:ascii="Calibri" w:eastAsia="Calibri" w:hAnsi="Calibri" w:cs="Calibri"/>
+                              <w:noProof/>
+                              <w:color w:val="000000"/>
+                              <w:sz w:val="20"/>
+                              <w:szCs w:val="20"/>
+                            </w:rPr>
+                          </w:pPr>
+                          <w:r>
+                            <w:rPr>
+                              <w:rFonts w:ascii="Calibri" w:eastAsia="Calibri" w:hAnsi="Calibri" w:cs="Calibri"/>
+                              <w:noProof/>
+                              <w:color w:val="000000"/>
+                              <w:sz w:val="20"/>
+                              <w:szCs w:val="20"/>
+                            </w:rPr>
+                            <w:t xml:space="preserve">- </w:t>
+                          </w:r>
+                          <w:r>
+                            <w:rPr>
+                              <w:rFonts w:ascii="Calibri" w:eastAsia="Calibri" w:hAnsi="Calibri" w:cs="Calibri"/>
+                              <w:noProof/>
+                              <w:color w:val="000000"/>
+                              <w:sz w:val="20"/>
+                              <w:szCs w:val="20"/>
+                              <w:rtl/>
+                            </w:rPr>
+                            <w:t>בלמ"ס</w:t>
+                          </w:r>
+                          <w:r>
+                            <w:rPr>
+                              <w:rFonts w:ascii="Calibri" w:eastAsia="Calibri" w:hAnsi="Calibri" w:cs="Calibri"/>
+                              <w:noProof/>
+                              <w:color w:val="000000"/>
+                              <w:sz w:val="20"/>
+                              <w:szCs w:val="20"/>
+                            </w:rPr>
+                            <w:t xml:space="preserve"> -</w:t>
+                          </w:r>
+                        </w:p>
+                      </w:txbxContent>
+                    </wps:txbx>
+                    <wps:bodyPr rot="0" spcFirstLastPara="0" vertOverflow="overflow" horzOverflow="overflow" vert="horz" wrap="none" lIns="0" tIns="190500" rIns="0" bIns="0" numCol="1" spcCol="0" rtlCol="0" fromWordArt="0" anchor="t" anchorCtr="0" forceAA="0" compatLnSpc="1">
+                      <a:prstTxWarp prst="textNoShape">
+                        <a:avLst/>
+                      </a:prstTxWarp>
+                      <a:spAutoFit/>
+                    </wps:bodyPr>
+                  </wps:wsp>
+                </a:graphicData>
+              </a:graphic>
+            </wp:anchor>
+          </w:drawing>
+        </mc:Choice>
+        <mc:Fallback>
+          <w:pict>
+            <v:shapetype w14:anchorId="12D10741" id="_x0000_t202" coordsize="21600,21600" o:spt="202" path="m,l,21600r21600,l21600,xe">
+              <v:stroke joinstyle="miter"/>
+              <v:path gradientshapeok="t" o:connecttype="rect"/>
+            </v:shapetype>
+            <v:shape id="Text Box 1" o:spid="_x0000_s1028" type="#_x0000_t202" alt="- בלמ&quot;ס -" style="position:absolute;margin-left:0;margin-top:0;width:35pt;height:28.15pt;z-index:251658240;visibility:visible;mso-wrap-style:none;mso-wrap-distance-left:0;mso-wrap-distance-top:0;mso-wrap-distance-right:0;mso-wrap-distance-bottom:0;mso-position-horizontal:center;mso-position-horizontal-relative:page;mso-position-vertical:top;mso-position-vertical-relative:page;v-text-anchor:top" o:gfxdata="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" filled="f" stroked="f">
+              <v:fill o:detectmouseclick="t"/>
+              <v:textbox style="mso-fit-shape-to-text:t" inset="0,15pt,0,0">
+                <w:txbxContent>
+                  <w:p>
+                    <w:pPr>
+                      <w:spacing w:after="0"/>
+                      <w:rPr>
+                        <w:rFonts w:ascii="Calibri" w:eastAsia="Calibri" w:hAnsi="Calibri" w:cs="Calibri"/>
+                        <w:noProof/>
+                        <w:color w:val="000000"/>
+                        <w:sz w:val="20"/>
+                        <w:szCs w:val="20"/>
+                      </w:rPr>
+                    </w:pPr>
+                    <w:r>
+                      <w:rPr>
+                        <w:rFonts w:ascii="Calibri" w:eastAsia="Calibri" w:hAnsi="Calibri" w:cs="Calibri"/>
+                        <w:noProof/>
+                        <w:color w:val="000000"/>
+                        <w:sz w:val="20"/>
+                        <w:szCs w:val="20"/>
+                      </w:rPr>
+                      <w:t xml:space="preserve">- </w:t>
+                    </w:r>
+                    <w:r>
+                      <w:rPr>
+                        <w:rFonts w:ascii="Calibri" w:eastAsia="Calibri" w:hAnsi="Calibri" w:cs="Calibri"/>
+                        <w:noProof/>
+                        <w:color w:val="000000"/>
+                        <w:sz w:val="20"/>
+                        <w:szCs w:val="20"/>
+                        <w:rtl/>
+                      </w:rPr>
+                      <w:t>בלמ"ס</w:t>
+                    </w:r>
+                    <w:r>
+                      <w:rPr>
+                        <w:rFonts w:ascii="Calibri" w:eastAsia="Calibri" w:hAnsi="Calibri" w:cs="Calibri"/>
+                        <w:noProof/>
+                        <w:color w:val="000000"/>
+                        <w:sz w:val="20"/>
+                        <w:szCs w:val="20"/>
+                      </w:rPr>
+                      <w:t xml:space="preserve"> -</w:t>
+                    </w:r>
+                  </w:p>
+                </w:txbxContent>
+              </v:textbox>
+              <w10:wrap anchorx="page" anchory="page"/>
+            </v:shape>
+          </w:pict>
+        </mc:Fallback>
+      </mc:AlternateContent>
+    </w:r>
+  </w:p>
+</w:hdr>
+</file>
+
 <file path=word/numbering.xml><?xml version="1.0" encoding="utf-8"?>
-<w:numbering xmlns:wpc="http://schemas.microsoft.com/office/word/2010/wordprocessingCanvas" xmlns:cx="http://schemas.microsoft.com/office/drawing/2014/chartex" xmlns:cx1="http://schemas.microsoft.com/office/drawing/2015/9/8/chartex" xmlns:cx2="http://schemas.microsoft.com/office/drawing/2015/10/21/chartex" xmlns:cx3="http://schemas.microsoft.com/office/drawing/2016/5/9/chartex" xmlns:cx4="http://schemas.microsoft.com/office/drawing/2016/5/10/chartex" xmlns:cx5="http://schemas.microsoft.com/office/drawing/2016/5/11/chartex" xmlns:cx6="http://schemas.microsoft.com/office/drawing/2016/5/12/chartex" xmlns:cx7="http://schemas.microsoft.com/office/drawing/2016/5/13/chartex" xmlns:cx8="http://schemas.microsoft.com/office/drawing/2016/5/14/chartex" xmlns:mc="http://schemas.openxmlformats.org/markup-compatibility/2006" xmlns:aink="http://schemas.microsoft.com/office/drawing/2016/ink" xmlns:am3d="http://schemas.microsoft.com/office/drawing/2017/model3d" xmlns:o="urn:schemas-microsoft-com:office:office" xmlns:oel="http://schemas.microsoft.com/office/2019/extlst" xmlns:r="http://schemas.openxmlformats.org/officeDocument/2006/relationships" xmlns:m="http://schemas.openxmlformats.org/officeDocument/2006/math" xmlns:v="urn:schemas-microsoft-com:vml" xmlns:wp14="http://schemas.microsoft.com/office/word/2010/wordprocessingDrawing" xmlns:wp="http://schemas.openxmlformats.org/drawingml/2006/wordprocessingDrawing" xmlns:w10="urn:schemas-microsoft-com:office:word" xmlns:w="http://schemas.openxmlformats.org/wordprocessingml/2006/main" xmlns:w14="http://schemas.microsoft.com/office/word/2010/wordml" xmlns:w15="http://schemas.microsoft.com/office/word/2012/wordml" xmlns:w16cex="http://schemas.microsoft.com/office/word/2018/wordml/cex" xmlns:w16cid="http://schemas.microsoft.com/office/word/2016/wordml/cid" xmlns:w16="http://schemas.microsoft.com/office/word/2018/wordml" xmlns:w16du="http://schemas.microsoft.com/office/word/2023/wordml/word16du" xmlns:w16sdtdh="http://schemas.microsoft.com/office/word/2020/wordml/sdtdatahash" xmlns:w16sdtfl="http://schemas.microsoft.com/office/word/2024/wordml/sdtformatlock" xmlns:w16se="http://schemas.microsoft.com/office/word/2015/wordml/symex" xmlns:wpg="http://schemas.microsoft.com/office/word/2010/wordprocessingGroup" xmlns:wpi="http://schemas.microsoft.com/office/word/2010/wordprocessingInk" xmlns:wne="http://schemas.microsoft.com/office/word/2006/wordml" xmlns:wps="http://schemas.microsoft.com/office/word/2010/wordprocessingShape" mc:Ignorable="w14 w15 w16se w16cid w16 w16cex w16sdtdh w16sdtfl w16du wp14">
+<w:numbering xmlns:wpc="http://schemas.microsoft.com/office/word/2010/wordprocessingCanvas" xmlns:cx="http://schemas.microsoft.com/office/drawing/2014/chartex" xmlns:cx1="http://schemas.microsoft.com/office/drawing/2015/9/8/chartex" xmlns:cx2="http://schemas.microsoft.com/office/drawing/2015/10/21/chartex" xmlns:cx3="http://schemas.microsoft.com/office/drawing/2016/5/9/chartex" xmlns:cx4="http://schemas.microsoft.com/office/drawing/2016/5/10/chartex" xmlns:cx5="http://schemas.microsoft.com/office/drawing/2016/5/11/chartex" xmlns:cx6="http://schemas.microsoft.com/office/drawing/2016/5/12/chartex" xmlns:cx7="http://schemas.microsoft.com/office/drawing/2016/5/13/chartex" xmlns:cx8="http://schemas.microsoft.com/office/drawing/2016/5/14/chartex" xmlns:mc="http://schemas.openxmlformats.org/markup-compatibility/2006" xmlns:aink="http://schemas.microsoft.com/office/drawing/2016/ink" xmlns:am3d="http://schemas.microsoft.com/office/drawing/2017/model3d" xmlns:o="urn:schemas-microsoft-com:office:office" xmlns:oel="http://schemas.microsoft.com/office/2019/extlst" xmlns:r="http://schemas.openxmlformats.org/officeDocument/2006/relationships" xmlns:m="http://schemas.openxmlformats.org/officeDocument/2006/math" xmlns:v="urn:schemas-microsoft-com:vml" xmlns:wp14="http://schemas.microsoft.com/office/word/2010/wordprocessingDrawing" xmlns:wp="http://schemas.openxmlformats.org/drawingml/2006/wordprocessingDrawing" xmlns:w10="urn:schemas-microsoft-com:office:word" xmlns:w="http://schemas.openxmlformats.org/wordprocessingml/2006/main" xmlns:w14="http://schemas.microsoft.com/office/word/2010/wordml" xmlns:w15="http://schemas.microsoft.com/office/word/2012/wordml" xmlns:w16cex="http://schemas.microsoft.com/office/word/2018/wordml/cex" xmlns:w16cid="http://schemas.microsoft.com/office/word/2016/wordml/cid" xmlns:w16="http://schemas.microsoft.com/office/word/2018/wordml" xmlns:w16du="http://schemas.microsoft.com/office/word/2023/wordml/word16du" xmlns:w16sdtdh="http://schemas.microsoft.com/office/word/2020/wordml/sdtdatahash" xmlns:w16se="http://schemas.microsoft.com/office/word/2015/wordml/symex" xmlns:wpg="http://schemas.microsoft.com/office/word/2010/wordprocessingGroup" xmlns:wpi="http://schemas.microsoft.com/office/word/2010/wordprocessingInk" xmlns:wne="http://schemas.microsoft.com/office/word/2006/wordml" xmlns:wps="http://schemas.microsoft.com/office/word/2010/wordprocessingShape" mc:Ignorable="w14 w15 w16se w16cid w16 w16cex w16sdtdh w16du wp14">
   <w:abstractNum w:abstractNumId="0" w15:restartNumberingAfterBreak="0">
     <w:nsid w:val="14CD22D3"/>
     <w:multiLevelType w:val="hybridMultilevel"/>
@@ -4521,7 +4687,7 @@
 </file>
 
 <file path=word/styles.xml><?xml version="1.0" encoding="utf-8"?>
-<w:styles xmlns:mc="http://schemas.openxmlformats.org/markup-compatibility/2006" xmlns:r="http://schemas.openxmlformats.org/officeDocument/2006/relationships" xmlns:w="http://schemas.openxmlformats.org/wordprocessingml/2006/main" xmlns:w14="http://schemas.microsoft.com/office/word/2010/wordml" xmlns:w15="http://schemas.microsoft.com/office/word/2012/wordml" xmlns:w16cex="http://schemas.microsoft.com/office/word/2018/wordml/cex" xmlns:w16cid="http://schemas.microsoft.com/office/word/2016/wordml/cid" xmlns:w16="http://schemas.microsoft.com/office/word/2018/wordml" xmlns:w16du="http://schemas.microsoft.com/office/word/2023/wordml/word16du" xmlns:w16sdtdh="http://schemas.microsoft.com/office/word/2020/wordml/sdtdatahash" xmlns:w16sdtfl="http://schemas.microsoft.com/office/word/2024/wordml/sdtformatlock" xmlns:w16se="http://schemas.microsoft.com/office/word/2015/wordml/symex" mc:Ignorable="w14 w15 w16se w16cid w16 w16cex w16sdtdh w16sdtfl w16du">
+<w:styles xmlns:mc="http://schemas.openxmlformats.org/markup-compatibility/2006" xmlns:r="http://schemas.openxmlformats.org/officeDocument/2006/relationships" xmlns:w="http://schemas.openxmlformats.org/wordprocessingml/2006/main" xmlns:w14="http://schemas.microsoft.com/office/word/2010/wordml" xmlns:w15="http://schemas.microsoft.com/office/word/2012/wordml" xmlns:w16cex="http://schemas.microsoft.com/office/word/2018/wordml/cex" xmlns:w16cid="http://schemas.microsoft.com/office/word/2016/wordml/cid" xmlns:w16="http://schemas.microsoft.com/office/word/2018/wordml" xmlns:w16du="http://schemas.microsoft.com/office/word/2023/wordml/word16du" xmlns:w16sdtdh="http://schemas.microsoft.com/office/word/2020/wordml/sdtdatahash" xmlns:w16se="http://schemas.microsoft.com/office/word/2015/wordml/symex" mc:Ignorable="w14 w15 w16se w16cid w16 w16cex w16sdtdh w16du">
   <w:docDefaults>
     <w:rPrDefault>
       <w:rPr>
@@ -4917,16 +5083,16 @@
     <w:lsdException w:name="Unresolved Mention" w:semiHidden="1" w:unhideWhenUsed="1"/>
     <w:lsdException w:name="Smart Link" w:semiHidden="1" w:unhideWhenUsed="1"/>
   </w:latentStyles>
-  <w:style w:type="paragraph" w:default="1" w:styleId="a">
+  <w:style w:type="paragraph" w:default="1" w:styleId="Normal">
     <w:name w:val="Normal"/>
     <w:qFormat/>
     <w:rsid w:val="00C64529"/>
   </w:style>
-  <w:style w:type="paragraph" w:styleId="1">
+  <w:style w:type="paragraph" w:styleId="Heading1">
     <w:name w:val="heading 1"/>
-    <w:basedOn w:val="a"/>
-    <w:next w:val="a"/>
-    <w:link w:val="10"/>
+    <w:basedOn w:val="Normal"/>
+    <w:next w:val="Normal"/>
+    <w:link w:val="Heading1Char"/>
     <w:uiPriority w:val="9"/>
     <w:qFormat/>
     <w:rsid w:val="00DE6DBF"/>
@@ -4943,11 +5109,11 @@
       <w:szCs w:val="40"/>
     </w:rPr>
   </w:style>
-  <w:style w:type="paragraph" w:styleId="2">
+  <w:style w:type="paragraph" w:styleId="Heading2">
     <w:name w:val="heading 2"/>
-    <w:basedOn w:val="a"/>
-    <w:next w:val="a"/>
-    <w:link w:val="20"/>
+    <w:basedOn w:val="Normal"/>
+    <w:next w:val="Normal"/>
+    <w:link w:val="Heading2Char"/>
     <w:uiPriority w:val="9"/>
     <w:semiHidden/>
     <w:unhideWhenUsed/>
@@ -4966,11 +5132,11 @@
       <w:szCs w:val="32"/>
     </w:rPr>
   </w:style>
-  <w:style w:type="paragraph" w:styleId="3">
+  <w:style w:type="paragraph" w:styleId="Heading3">
     <w:name w:val="heading 3"/>
-    <w:basedOn w:val="a"/>
-    <w:next w:val="a"/>
-    <w:link w:val="30"/>
+    <w:basedOn w:val="Normal"/>
+    <w:next w:val="Normal"/>
+    <w:link w:val="Heading3Char"/>
     <w:uiPriority w:val="9"/>
     <w:semiHidden/>
     <w:unhideWhenUsed/>
@@ -4989,11 +5155,11 @@
       <w:szCs w:val="28"/>
     </w:rPr>
   </w:style>
-  <w:style w:type="paragraph" w:styleId="4">
+  <w:style w:type="paragraph" w:styleId="Heading4">
     <w:name w:val="heading 4"/>
-    <w:basedOn w:val="a"/>
-    <w:next w:val="a"/>
-    <w:link w:val="40"/>
+    <w:basedOn w:val="Normal"/>
+    <w:next w:val="Normal"/>
+    <w:link w:val="Heading4Char"/>
     <w:uiPriority w:val="9"/>
     <w:semiHidden/>
     <w:unhideWhenUsed/>
@@ -5012,11 +5178,11 @@
       <w:color w:val="2F5496" w:themeColor="accent1" w:themeShade="BF"/>
     </w:rPr>
   </w:style>
-  <w:style w:type="paragraph" w:styleId="5">
+  <w:style w:type="paragraph" w:styleId="Heading5">
     <w:name w:val="heading 5"/>
-    <w:basedOn w:val="a"/>
-    <w:next w:val="a"/>
-    <w:link w:val="50"/>
+    <w:basedOn w:val="Normal"/>
+    <w:next w:val="Normal"/>
+    <w:link w:val="Heading5Char"/>
     <w:uiPriority w:val="9"/>
     <w:semiHidden/>
     <w:unhideWhenUsed/>
@@ -5033,11 +5199,11 @@
       <w:color w:val="2F5496" w:themeColor="accent1" w:themeShade="BF"/>
     </w:rPr>
   </w:style>
-  <w:style w:type="paragraph" w:styleId="6">
+  <w:style w:type="paragraph" w:styleId="Heading6">
     <w:name w:val="heading 6"/>
-    <w:basedOn w:val="a"/>
-    <w:next w:val="a"/>
-    <w:link w:val="60"/>
+    <w:basedOn w:val="Normal"/>
+    <w:next w:val="Normal"/>
+    <w:link w:val="Heading6Char"/>
     <w:uiPriority w:val="9"/>
     <w:semiHidden/>
     <w:unhideWhenUsed/>
@@ -5056,11 +5222,11 @@
       <w:color w:val="595959" w:themeColor="text1" w:themeTint="A6"/>
     </w:rPr>
   </w:style>
-  <w:style w:type="paragraph" w:styleId="7">
+  <w:style w:type="paragraph" w:styleId="Heading7">
     <w:name w:val="heading 7"/>
-    <w:basedOn w:val="a"/>
-    <w:next w:val="a"/>
-    <w:link w:val="70"/>
+    <w:basedOn w:val="Normal"/>
+    <w:next w:val="Normal"/>
+    <w:link w:val="Heading7Char"/>
     <w:uiPriority w:val="9"/>
     <w:semiHidden/>
     <w:unhideWhenUsed/>
@@ -5077,11 +5243,11 @@
       <w:color w:val="595959" w:themeColor="text1" w:themeTint="A6"/>
     </w:rPr>
   </w:style>
-  <w:style w:type="paragraph" w:styleId="8">
+  <w:style w:type="paragraph" w:styleId="Heading8">
     <w:name w:val="heading 8"/>
-    <w:basedOn w:val="a"/>
-    <w:next w:val="a"/>
-    <w:link w:val="80"/>
+    <w:basedOn w:val="Normal"/>
+    <w:next w:val="Normal"/>
+    <w:link w:val="Heading8Char"/>
     <w:uiPriority w:val="9"/>
     <w:semiHidden/>
     <w:unhideWhenUsed/>
@@ -5100,11 +5266,11 @@
       <w:color w:val="272727" w:themeColor="text1" w:themeTint="D8"/>
     </w:rPr>
   </w:style>
-  <w:style w:type="paragraph" w:styleId="9">
+  <w:style w:type="paragraph" w:styleId="Heading9">
     <w:name w:val="heading 9"/>
-    <w:basedOn w:val="a"/>
-    <w:next w:val="a"/>
-    <w:link w:val="90"/>
+    <w:basedOn w:val="Normal"/>
+    <w:next w:val="Normal"/>
+    <w:link w:val="Heading9Char"/>
     <w:uiPriority w:val="9"/>
     <w:semiHidden/>
     <w:unhideWhenUsed/>
@@ -5121,12 +5287,13 @@
       <w:color w:val="272727" w:themeColor="text1" w:themeTint="D8"/>
     </w:rPr>
   </w:style>
-  <w:style w:type="character" w:default="1" w:styleId="a0">
+  <w:style w:type="character" w:default="1" w:styleId="DefaultParagraphFont">
     <w:name w:val="Default Paragraph Font"/>
     <w:uiPriority w:val="1"/>
+    <w:semiHidden/>
     <w:unhideWhenUsed/>
   </w:style>
-  <w:style w:type="table" w:default="1" w:styleId="a1">
+  <w:style w:type="table" w:default="1" w:styleId="TableNormal">
     <w:name w:val="Normal Table"/>
     <w:uiPriority w:val="99"/>
     <w:semiHidden/>
@@ -5141,16 +5308,16 @@
       </w:tblCellMar>
     </w:tblPr>
   </w:style>
-  <w:style w:type="numbering" w:default="1" w:styleId="a2">
+  <w:style w:type="numbering" w:default="1" w:styleId="NoList">
     <w:name w:val="No List"/>
     <w:uiPriority w:val="99"/>
     <w:semiHidden/>
     <w:unhideWhenUsed/>
   </w:style>
-  <w:style w:type="character" w:customStyle="1" w:styleId="10">
-    <w:name w:val="כותרת 1 תו"/>
-    <w:basedOn w:val="a0"/>
-    <w:link w:val="1"/>
+  <w:style w:type="character" w:customStyle="1" w:styleId="Heading1Char">
+    <w:name w:val="Heading 1 Char"/>
+    <w:basedOn w:val="DefaultParagraphFont"/>
+    <w:link w:val="Heading1"/>
     <w:uiPriority w:val="9"/>
     <w:rsid w:val="00DE6DBF"/>
     <w:rPr>
@@ -5160,10 +5327,10 @@
       <w:szCs w:val="40"/>
     </w:rPr>
   </w:style>
-  <w:style w:type="character" w:customStyle="1" w:styleId="20">
-    <w:name w:val="כותרת 2 תו"/>
-    <w:basedOn w:val="a0"/>
-    <w:link w:val="2"/>
+  <w:style w:type="character" w:customStyle="1" w:styleId="Heading2Char">
+    <w:name w:val="Heading 2 Char"/>
+    <w:basedOn w:val="DefaultParagraphFont"/>
+    <w:link w:val="Heading2"/>
     <w:uiPriority w:val="9"/>
     <w:semiHidden/>
     <w:rsid w:val="00DE6DBF"/>
@@ -5174,10 +5341,10 @@
       <w:szCs w:val="32"/>
     </w:rPr>
   </w:style>
-  <w:style w:type="character" w:customStyle="1" w:styleId="30">
-    <w:name w:val="כותרת 3 תו"/>
-    <w:basedOn w:val="a0"/>
-    <w:link w:val="3"/>
+  <w:style w:type="character" w:customStyle="1" w:styleId="Heading3Char">
+    <w:name w:val="Heading 3 Char"/>
+    <w:basedOn w:val="DefaultParagraphFont"/>
+    <w:link w:val="Heading3"/>
     <w:uiPriority w:val="9"/>
     <w:semiHidden/>
     <w:rsid w:val="00DE6DBF"/>
@@ -5188,10 +5355,10 @@
       <w:szCs w:val="28"/>
     </w:rPr>
   </w:style>
-  <w:style w:type="character" w:customStyle="1" w:styleId="40">
-    <w:name w:val="כותרת 4 תו"/>
-    <w:basedOn w:val="a0"/>
-    <w:link w:val="4"/>
+  <w:style w:type="character" w:customStyle="1" w:styleId="Heading4Char">
+    <w:name w:val="Heading 4 Char"/>
+    <w:basedOn w:val="DefaultParagraphFont"/>
+    <w:link w:val="Heading4"/>
     <w:uiPriority w:val="9"/>
     <w:semiHidden/>
     <w:rsid w:val="00DE6DBF"/>
@@ -5202,10 +5369,10 @@
       <w:color w:val="2F5496" w:themeColor="accent1" w:themeShade="BF"/>
     </w:rPr>
   </w:style>
-  <w:style w:type="character" w:customStyle="1" w:styleId="50">
-    <w:name w:val="כותרת 5 תו"/>
-    <w:basedOn w:val="a0"/>
-    <w:link w:val="5"/>
+  <w:style w:type="character" w:customStyle="1" w:styleId="Heading5Char">
+    <w:name w:val="Heading 5 Char"/>
+    <w:basedOn w:val="DefaultParagraphFont"/>
+    <w:link w:val="Heading5"/>
     <w:uiPriority w:val="9"/>
     <w:semiHidden/>
     <w:rsid w:val="00DE6DBF"/>
@@ -5214,10 +5381,10 @@
       <w:color w:val="2F5496" w:themeColor="accent1" w:themeShade="BF"/>
     </w:rPr>
   </w:style>
-  <w:style w:type="character" w:customStyle="1" w:styleId="60">
-    <w:name w:val="כותרת 6 תו"/>
-    <w:basedOn w:val="a0"/>
-    <w:link w:val="6"/>
+  <w:style w:type="character" w:customStyle="1" w:styleId="Heading6Char">
+    <w:name w:val="Heading 6 Char"/>
+    <w:basedOn w:val="DefaultParagraphFont"/>
+    <w:link w:val="Heading6"/>
     <w:uiPriority w:val="9"/>
     <w:semiHidden/>
     <w:rsid w:val="00DE6DBF"/>
@@ -5228,10 +5395,10 @@
       <w:color w:val="595959" w:themeColor="text1" w:themeTint="A6"/>
     </w:rPr>
   </w:style>
-  <w:style w:type="character" w:customStyle="1" w:styleId="70">
-    <w:name w:val="כותרת 7 תו"/>
-    <w:basedOn w:val="a0"/>
-    <w:link w:val="7"/>
+  <w:style w:type="character" w:customStyle="1" w:styleId="Heading7Char">
+    <w:name w:val="Heading 7 Char"/>
+    <w:basedOn w:val="DefaultParagraphFont"/>
+    <w:link w:val="Heading7"/>
     <w:uiPriority w:val="9"/>
     <w:semiHidden/>
     <w:rsid w:val="00DE6DBF"/>
@@ -5240,10 +5407,10 @@
       <w:color w:val="595959" w:themeColor="text1" w:themeTint="A6"/>
     </w:rPr>
   </w:style>
-  <w:style w:type="character" w:customStyle="1" w:styleId="80">
-    <w:name w:val="כותרת 8 תו"/>
-    <w:basedOn w:val="a0"/>
-    <w:link w:val="8"/>
+  <w:style w:type="character" w:customStyle="1" w:styleId="Heading8Char">
+    <w:name w:val="Heading 8 Char"/>
+    <w:basedOn w:val="DefaultParagraphFont"/>
+    <w:link w:val="Heading8"/>
     <w:uiPriority w:val="9"/>
     <w:semiHidden/>
     <w:rsid w:val="00DE6DBF"/>
@@ -5254,10 +5421,10 @@
       <w:color w:val="272727" w:themeColor="text1" w:themeTint="D8"/>
     </w:rPr>
   </w:style>
-  <w:style w:type="character" w:customStyle="1" w:styleId="90">
-    <w:name w:val="כותרת 9 תו"/>
-    <w:basedOn w:val="a0"/>
-    <w:link w:val="9"/>
+  <w:style w:type="character" w:customStyle="1" w:styleId="Heading9Char">
+    <w:name w:val="Heading 9 Char"/>
+    <w:basedOn w:val="DefaultParagraphFont"/>
+    <w:link w:val="Heading9"/>
     <w:uiPriority w:val="9"/>
     <w:semiHidden/>
     <w:rsid w:val="00DE6DBF"/>
@@ -5266,11 +5433,11 @@
       <w:color w:val="272727" w:themeColor="text1" w:themeTint="D8"/>
     </w:rPr>
   </w:style>
-  <w:style w:type="paragraph" w:styleId="a3">
+  <w:style w:type="paragraph" w:styleId="Title">
     <w:name w:val="Title"/>
-    <w:basedOn w:val="a"/>
-    <w:next w:val="a"/>
-    <w:link w:val="a4"/>
+    <w:basedOn w:val="Normal"/>
+    <w:next w:val="Normal"/>
+    <w:link w:val="TitleChar"/>
     <w:uiPriority w:val="10"/>
     <w:qFormat/>
     <w:rsid w:val="00DE6DBF"/>
@@ -5286,10 +5453,10 @@
       <w:szCs w:val="56"/>
     </w:rPr>
   </w:style>
-  <w:style w:type="character" w:customStyle="1" w:styleId="a4">
-    <w:name w:val="כותרת טקסט תו"/>
-    <w:basedOn w:val="a0"/>
-    <w:link w:val="a3"/>
+  <w:style w:type="character" w:customStyle="1" w:styleId="TitleChar">
+    <w:name w:val="Title Char"/>
+    <w:basedOn w:val="DefaultParagraphFont"/>
+    <w:link w:val="Title"/>
     <w:uiPriority w:val="10"/>
     <w:rsid w:val="00DE6DBF"/>
     <w:rPr>
@@ -5300,11 +5467,11 @@
       <w:szCs w:val="56"/>
     </w:rPr>
   </w:style>
-  <w:style w:type="paragraph" w:styleId="a5">
+  <w:style w:type="paragraph" w:styleId="Subtitle">
     <w:name w:val="Subtitle"/>
-    <w:basedOn w:val="a"/>
-    <w:next w:val="a"/>
-    <w:link w:val="a6"/>
+    <w:basedOn w:val="Normal"/>
+    <w:next w:val="Normal"/>
+    <w:link w:val="SubtitleChar"/>
     <w:uiPriority w:val="11"/>
     <w:qFormat/>
     <w:rsid w:val="00DE6DBF"/>
@@ -5321,10 +5488,10 @@
       <w:szCs w:val="28"/>
     </w:rPr>
   </w:style>
-  <w:style w:type="character" w:customStyle="1" w:styleId="a6">
-    <w:name w:val="כותרת משנה תו"/>
-    <w:basedOn w:val="a0"/>
-    <w:link w:val="a5"/>
+  <w:style w:type="character" w:customStyle="1" w:styleId="SubtitleChar">
+    <w:name w:val="Subtitle Char"/>
+    <w:basedOn w:val="DefaultParagraphFont"/>
+    <w:link w:val="Subtitle"/>
     <w:uiPriority w:val="11"/>
     <w:rsid w:val="00DE6DBF"/>
     <w:rPr>
@@ -5335,11 +5502,11 @@
       <w:szCs w:val="28"/>
     </w:rPr>
   </w:style>
-  <w:style w:type="paragraph" w:styleId="a7">
+  <w:style w:type="paragraph" w:styleId="Quote">
     <w:name w:val="Quote"/>
-    <w:basedOn w:val="a"/>
-    <w:next w:val="a"/>
-    <w:link w:val="a8"/>
+    <w:basedOn w:val="Normal"/>
+    <w:next w:val="Normal"/>
+    <w:link w:val="QuoteChar"/>
     <w:uiPriority w:val="29"/>
     <w:qFormat/>
     <w:rsid w:val="00DE6DBF"/>
@@ -5353,10 +5520,10 @@
       <w:color w:val="404040" w:themeColor="text1" w:themeTint="BF"/>
     </w:rPr>
   </w:style>
-  <w:style w:type="character" w:customStyle="1" w:styleId="a8">
-    <w:name w:val="ציטוט תו"/>
-    <w:basedOn w:val="a0"/>
-    <w:link w:val="a7"/>
+  <w:style w:type="character" w:customStyle="1" w:styleId="QuoteChar">
+    <w:name w:val="Quote Char"/>
+    <w:basedOn w:val="DefaultParagraphFont"/>
+    <w:link w:val="Quote"/>
     <w:uiPriority w:val="29"/>
     <w:rsid w:val="00DE6DBF"/>
     <w:rPr>
@@ -5365,9 +5532,9 @@
       <w:color w:val="404040" w:themeColor="text1" w:themeTint="BF"/>
     </w:rPr>
   </w:style>
-  <w:style w:type="paragraph" w:styleId="a9">
+  <w:style w:type="paragraph" w:styleId="ListParagraph">
     <w:name w:val="List Paragraph"/>
-    <w:basedOn w:val="a"/>
+    <w:basedOn w:val="Normal"/>
     <w:uiPriority w:val="34"/>
     <w:qFormat/>
     <w:rsid w:val="00DE6DBF"/>
@@ -5376,9 +5543,9 @@
       <w:contextualSpacing/>
     </w:pPr>
   </w:style>
-  <w:style w:type="character" w:styleId="aa">
+  <w:style w:type="character" w:styleId="IntenseEmphasis">
     <w:name w:val="Intense Emphasis"/>
-    <w:basedOn w:val="a0"/>
+    <w:basedOn w:val="DefaultParagraphFont"/>
     <w:uiPriority w:val="21"/>
     <w:qFormat/>
     <w:rsid w:val="00DE6DBF"/>
@@ -5388,11 +5555,11 @@
       <w:color w:val="2F5496" w:themeColor="accent1" w:themeShade="BF"/>
     </w:rPr>
   </w:style>
-  <w:style w:type="paragraph" w:styleId="ab">
+  <w:style w:type="paragraph" w:styleId="IntenseQuote">
     <w:name w:val="Intense Quote"/>
-    <w:basedOn w:val="a"/>
-    <w:next w:val="a"/>
-    <w:link w:val="ac"/>
+    <w:basedOn w:val="Normal"/>
+    <w:next w:val="Normal"/>
+    <w:link w:val="IntenseQuoteChar"/>
     <w:uiPriority w:val="30"/>
     <w:qFormat/>
     <w:rsid w:val="00DE6DBF"/>
@@ -5411,10 +5578,10 @@
       <w:color w:val="2F5496" w:themeColor="accent1" w:themeShade="BF"/>
     </w:rPr>
   </w:style>
-  <w:style w:type="character" w:customStyle="1" w:styleId="ac">
-    <w:name w:val="ציטוט חזק תו"/>
-    <w:basedOn w:val="a0"/>
-    <w:link w:val="ab"/>
+  <w:style w:type="character" w:customStyle="1" w:styleId="IntenseQuoteChar">
+    <w:name w:val="Intense Quote Char"/>
+    <w:basedOn w:val="DefaultParagraphFont"/>
+    <w:link w:val="IntenseQuote"/>
     <w:uiPriority w:val="30"/>
     <w:rsid w:val="00DE6DBF"/>
     <w:rPr>
@@ -5423,9 +5590,9 @@
       <w:color w:val="2F5496" w:themeColor="accent1" w:themeShade="BF"/>
     </w:rPr>
   </w:style>
-  <w:style w:type="character" w:styleId="ad">
+  <w:style w:type="character" w:styleId="IntenseReference">
     <w:name w:val="Intense Reference"/>
-    <w:basedOn w:val="a0"/>
+    <w:basedOn w:val="DefaultParagraphFont"/>
     <w:uiPriority w:val="32"/>
     <w:qFormat/>
     <w:rsid w:val="00DE6DBF"/>
@@ -5437,10 +5604,10 @@
       <w:spacing w:val="5"/>
     </w:rPr>
   </w:style>
-  <w:style w:type="paragraph" w:styleId="ae">
+  <w:style w:type="paragraph" w:styleId="Header">
     <w:name w:val="header"/>
-    <w:basedOn w:val="a"/>
-    <w:link w:val="af"/>
+    <w:basedOn w:val="Normal"/>
+    <w:link w:val="HeaderChar"/>
     <w:uiPriority w:val="99"/>
     <w:unhideWhenUsed/>
     <w:rsid w:val="009218EB"/>
@@ -5452,17 +5619,17 @@
       <w:spacing w:after="0" w:line="240" w:lineRule="auto"/>
     </w:pPr>
   </w:style>
-  <w:style w:type="character" w:customStyle="1" w:styleId="af">
-    <w:name w:val="כותרת עליונה תו"/>
-    <w:basedOn w:val="a0"/>
-    <w:link w:val="ae"/>
+  <w:style w:type="character" w:customStyle="1" w:styleId="HeaderChar">
+    <w:name w:val="Header Char"/>
+    <w:basedOn w:val="DefaultParagraphFont"/>
+    <w:link w:val="Header"/>
     <w:uiPriority w:val="99"/>
     <w:rsid w:val="009218EB"/>
   </w:style>
-  <w:style w:type="paragraph" w:styleId="af0">
+  <w:style w:type="paragraph" w:styleId="Footer">
     <w:name w:val="footer"/>
-    <w:basedOn w:val="a"/>
-    <w:link w:val="af1"/>
+    <w:basedOn w:val="Normal"/>
+    <w:link w:val="FooterChar"/>
     <w:uiPriority w:val="99"/>
     <w:unhideWhenUsed/>
     <w:rsid w:val="009218EB"/>
@@ -5474,16 +5641,16 @@
       <w:spacing w:after="0" w:line="240" w:lineRule="auto"/>
     </w:pPr>
   </w:style>
-  <w:style w:type="character" w:customStyle="1" w:styleId="af1">
-    <w:name w:val="כותרת תחתונה תו"/>
-    <w:basedOn w:val="a0"/>
-    <w:link w:val="af0"/>
+  <w:style w:type="character" w:customStyle="1" w:styleId="FooterChar">
+    <w:name w:val="Footer Char"/>
+    <w:basedOn w:val="DefaultParagraphFont"/>
+    <w:link w:val="Footer"/>
     <w:uiPriority w:val="99"/>
     <w:rsid w:val="009218EB"/>
   </w:style>
-  <w:style w:type="character" w:styleId="af2">
+  <w:style w:type="character" w:styleId="PlaceholderText">
     <w:name w:val="Placeholder Text"/>
-    <w:basedOn w:val="a0"/>
+    <w:basedOn w:val="DefaultParagraphFont"/>
     <w:uiPriority w:val="99"/>
     <w:semiHidden/>
     <w:rsid w:val="009218EB"/>
@@ -5491,7 +5658,7 @@
       <w:color w:val="666666"/>
     </w:rPr>
   </w:style>
-  <w:style w:type="paragraph" w:styleId="af3">
+  <w:style w:type="paragraph" w:styleId="NoSpacing">
     <w:name w:val="No Spacing"/>
     <w:uiPriority w:val="1"/>
     <w:qFormat/>
@@ -5500,9 +5667,9 @@
       <w:spacing w:after="0" w:line="240" w:lineRule="auto"/>
     </w:pPr>
   </w:style>
-  <w:style w:type="table" w:styleId="af4">
+  <w:style w:type="table" w:styleId="TableGrid">
     <w:name w:val="Table Grid"/>
-    <w:basedOn w:val="a1"/>
+    <w:basedOn w:val="TableNormal"/>
     <w:uiPriority w:val="39"/>
     <w:rsid w:val="00070FF2"/>
     <w:pPr>

</xml_diff>

<commit_message>
some more type hints and such. no change to logic. Finished going over all chapter 3.
</commit_message>
<xml_diff>
--- a/Project/solution/assignment4_ID1_204454615_ID2_209325026.docx
+++ b/Project/solution/assignment4_ID1_204454615_ID2_209325026.docx
@@ -1,6 +1,6 @@
 
 <file path=word/document.xml><?xml version="1.0" encoding="utf-8"?>
-<w:document xmlns:wpc="http://schemas.microsoft.com/office/word/2010/wordprocessingCanvas" xmlns:cx="http://schemas.microsoft.com/office/drawing/2014/chartex" xmlns:cx1="http://schemas.microsoft.com/office/drawing/2015/9/8/chartex" xmlns:cx2="http://schemas.microsoft.com/office/drawing/2015/10/21/chartex" xmlns:cx3="http://schemas.microsoft.com/office/drawing/2016/5/9/chartex" xmlns:cx4="http://schemas.microsoft.com/office/drawing/2016/5/10/chartex" xmlns:cx5="http://schemas.microsoft.com/office/drawing/2016/5/11/chartex" xmlns:cx6="http://schemas.microsoft.com/office/drawing/2016/5/12/chartex" xmlns:cx7="http://schemas.microsoft.com/office/drawing/2016/5/13/chartex" xmlns:cx8="http://schemas.microsoft.com/office/drawing/2016/5/14/chartex" xmlns:mc="http://schemas.openxmlformats.org/markup-compatibility/2006" xmlns:aink="http://schemas.microsoft.com/office/drawing/2016/ink" xmlns:am3d="http://schemas.microsoft.com/office/drawing/2017/model3d" xmlns:o="urn:schemas-microsoft-com:office:office" xmlns:oel="http://schemas.microsoft.com/office/2019/extlst" xmlns:r="http://schemas.openxmlformats.org/officeDocument/2006/relationships" xmlns:m="http://schemas.openxmlformats.org/officeDocument/2006/math" xmlns:v="urn:schemas-microsoft-com:vml" xmlns:wp14="http://schemas.microsoft.com/office/word/2010/wordprocessingDrawing" xmlns:wp="http://schemas.openxmlformats.org/drawingml/2006/wordprocessingDrawing" xmlns:w10="urn:schemas-microsoft-com:office:word" xmlns:w="http://schemas.openxmlformats.org/wordprocessingml/2006/main" xmlns:w14="http://schemas.microsoft.com/office/word/2010/wordml" xmlns:w15="http://schemas.microsoft.com/office/word/2012/wordml" xmlns:w16cex="http://schemas.microsoft.com/office/word/2018/wordml/cex" xmlns:w16cid="http://schemas.microsoft.com/office/word/2016/wordml/cid" xmlns:w16="http://schemas.microsoft.com/office/word/2018/wordml" xmlns:w16du="http://schemas.microsoft.com/office/word/2023/wordml/word16du" xmlns:w16sdtdh="http://schemas.microsoft.com/office/word/2020/wordml/sdtdatahash" xmlns:w16se="http://schemas.microsoft.com/office/word/2015/wordml/symex" xmlns:wpg="http://schemas.microsoft.com/office/word/2010/wordprocessingGroup" xmlns:wpi="http://schemas.microsoft.com/office/word/2010/wordprocessingInk" xmlns:wne="http://schemas.microsoft.com/office/word/2006/wordml" xmlns:wps="http://schemas.microsoft.com/office/word/2010/wordprocessingShape" mc:Ignorable="w14 w15 w16se w16cid w16 w16cex w16sdtdh w16du wp14">
+<w:document xmlns:wpc="http://schemas.microsoft.com/office/word/2010/wordprocessingCanvas" xmlns:cx="http://schemas.microsoft.com/office/drawing/2014/chartex" xmlns:cx1="http://schemas.microsoft.com/office/drawing/2015/9/8/chartex" xmlns:cx2="http://schemas.microsoft.com/office/drawing/2015/10/21/chartex" xmlns:cx3="http://schemas.microsoft.com/office/drawing/2016/5/9/chartex" xmlns:cx4="http://schemas.microsoft.com/office/drawing/2016/5/10/chartex" xmlns:cx5="http://schemas.microsoft.com/office/drawing/2016/5/11/chartex" xmlns:cx6="http://schemas.microsoft.com/office/drawing/2016/5/12/chartex" xmlns:cx7="http://schemas.microsoft.com/office/drawing/2016/5/13/chartex" xmlns:cx8="http://schemas.microsoft.com/office/drawing/2016/5/14/chartex" xmlns:mc="http://schemas.openxmlformats.org/markup-compatibility/2006" xmlns:aink="http://schemas.microsoft.com/office/drawing/2016/ink" xmlns:am3d="http://schemas.microsoft.com/office/drawing/2017/model3d" xmlns:o="urn:schemas-microsoft-com:office:office" xmlns:oel="http://schemas.microsoft.com/office/2019/extlst" xmlns:r="http://schemas.openxmlformats.org/officeDocument/2006/relationships" xmlns:m="http://schemas.openxmlformats.org/officeDocument/2006/math" xmlns:v="urn:schemas-microsoft-com:vml" xmlns:wp14="http://schemas.microsoft.com/office/word/2010/wordprocessingDrawing" xmlns:wp="http://schemas.openxmlformats.org/drawingml/2006/wordprocessingDrawing" xmlns:w10="urn:schemas-microsoft-com:office:word" xmlns:w="http://schemas.openxmlformats.org/wordprocessingml/2006/main" xmlns:w14="http://schemas.microsoft.com/office/word/2010/wordml" xmlns:w15="http://schemas.microsoft.com/office/word/2012/wordml" xmlns:w16cex="http://schemas.microsoft.com/office/word/2018/wordml/cex" xmlns:w16cid="http://schemas.microsoft.com/office/word/2016/wordml/cid" xmlns:w16="http://schemas.microsoft.com/office/word/2018/wordml" xmlns:w16du="http://schemas.microsoft.com/office/word/2023/wordml/word16du" xmlns:w16sdtdh="http://schemas.microsoft.com/office/word/2020/wordml/sdtdatahash" xmlns:w16sdtfl="http://schemas.microsoft.com/office/word/2024/wordml/sdtformatlock" xmlns:w16se="http://schemas.microsoft.com/office/word/2015/wordml/symex" xmlns:wpg="http://schemas.microsoft.com/office/word/2010/wordprocessingGroup" xmlns:wpi="http://schemas.microsoft.com/office/word/2010/wordprocessingInk" xmlns:wne="http://schemas.microsoft.com/office/word/2006/wordml" xmlns:wps="http://schemas.microsoft.com/office/word/2010/wordprocessingShape" mc:Ignorable="w14 w15 w16se w16cid w16 w16cex w16sdtdh w16sdtfl w16du wp14">
   <w:body>
     <w:p>
       <w:pPr>
@@ -169,19 +169,61 @@
         <w:rPr>
           <w:rFonts w:eastAsiaTheme="minorEastAsia"/>
         </w:rPr>
-        <w:t>__getitem__</w:t>
-      </w:r>
-      <w:r>
-        <w:rPr>
-          <w:rFonts w:eastAsiaTheme="minorEastAsia"/>
-        </w:rPr>
-        <w:t>()</w:t>
-      </w:r>
-      <w:r>
-        <w:rPr>
-          <w:rFonts w:eastAsiaTheme="minorEastAsia"/>
-        </w:rPr>
-        <w:t xml:space="preserve"> and __len__</w:t>
+        <w:t>__</w:t>
+      </w:r>
+      <w:proofErr w:type="spellStart"/>
+      <w:r>
+        <w:rPr>
+          <w:rFonts w:eastAsiaTheme="minorEastAsia"/>
+        </w:rPr>
+        <w:t>getitem</w:t>
+      </w:r>
+      <w:proofErr w:type="spellEnd"/>
+      <w:r>
+        <w:rPr>
+          <w:rFonts w:eastAsiaTheme="minorEastAsia"/>
+        </w:rPr>
+        <w:t>_</w:t>
+      </w:r>
+      <w:proofErr w:type="gramStart"/>
+      <w:r>
+        <w:rPr>
+          <w:rFonts w:eastAsiaTheme="minorEastAsia"/>
+        </w:rPr>
+        <w:t>_</w:t>
+      </w:r>
+      <w:r>
+        <w:rPr>
+          <w:rFonts w:eastAsiaTheme="minorEastAsia"/>
+        </w:rPr>
+        <w:t>(</w:t>
+      </w:r>
+      <w:proofErr w:type="gramEnd"/>
+      <w:r>
+        <w:rPr>
+          <w:rFonts w:eastAsiaTheme="minorEastAsia"/>
+        </w:rPr>
+        <w:t>)</w:t>
+      </w:r>
+      <w:r>
+        <w:rPr>
+          <w:rFonts w:eastAsiaTheme="minorEastAsia"/>
+        </w:rPr>
+        <w:t xml:space="preserve"> and __</w:t>
+      </w:r>
+      <w:proofErr w:type="spellStart"/>
+      <w:r>
+        <w:rPr>
+          <w:rFonts w:eastAsiaTheme="minorEastAsia"/>
+        </w:rPr>
+        <w:t>len</w:t>
+      </w:r>
+      <w:proofErr w:type="spellEnd"/>
+      <w:r>
+        <w:rPr>
+          <w:rFonts w:eastAsiaTheme="minorEastAsia"/>
+        </w:rPr>
+        <w:t>__</w:t>
       </w:r>
       <w:r>
         <w:rPr>
@@ -465,17 +507,33 @@
           <w:rFonts w:eastAsiaTheme="minorEastAsia"/>
         </w:rPr>
       </w:pPr>
-      <w:r>
-        <w:rPr>
-          <w:rFonts w:eastAsiaTheme="minorEastAsia"/>
-        </w:rPr>
-        <w:t>train_one_epoch</w:t>
-      </w:r>
-      <w:r>
-        <w:rPr>
-          <w:rFonts w:eastAsiaTheme="minorEastAsia"/>
-        </w:rPr>
-        <w:t>()</w:t>
+      <w:proofErr w:type="spellStart"/>
+      <w:r>
+        <w:rPr>
+          <w:rFonts w:eastAsiaTheme="minorEastAsia"/>
+        </w:rPr>
+        <w:t>train_one_</w:t>
+      </w:r>
+      <w:proofErr w:type="gramStart"/>
+      <w:r>
+        <w:rPr>
+          <w:rFonts w:eastAsiaTheme="minorEastAsia"/>
+        </w:rPr>
+        <w:t>epoch</w:t>
+      </w:r>
+      <w:proofErr w:type="spellEnd"/>
+      <w:r>
+        <w:rPr>
+          <w:rFonts w:eastAsiaTheme="minorEastAsia"/>
+        </w:rPr>
+        <w:t>(</w:t>
+      </w:r>
+      <w:proofErr w:type="gramEnd"/>
+      <w:r>
+        <w:rPr>
+          <w:rFonts w:eastAsiaTheme="minorEastAsia"/>
+        </w:rPr>
+        <w:t>)</w:t>
       </w:r>
       <w:r>
         <w:rPr>
@@ -555,17 +613,33 @@
           <w:rFonts w:eastAsiaTheme="minorEastAsia"/>
         </w:rPr>
       </w:pPr>
-      <w:r>
-        <w:rPr>
-          <w:rFonts w:eastAsiaTheme="minorEastAsia"/>
-        </w:rPr>
-        <w:t>evaluate_model_on_dataloader</w:t>
-      </w:r>
-      <w:r>
-        <w:rPr>
-          <w:rFonts w:eastAsiaTheme="minorEastAsia"/>
-        </w:rPr>
-        <w:t>()</w:t>
+      <w:proofErr w:type="spellStart"/>
+      <w:r>
+        <w:rPr>
+          <w:rFonts w:eastAsiaTheme="minorEastAsia"/>
+        </w:rPr>
+        <w:t>evaluate_model_on_</w:t>
+      </w:r>
+      <w:proofErr w:type="gramStart"/>
+      <w:r>
+        <w:rPr>
+          <w:rFonts w:eastAsiaTheme="minorEastAsia"/>
+        </w:rPr>
+        <w:t>dataloader</w:t>
+      </w:r>
+      <w:proofErr w:type="spellEnd"/>
+      <w:r>
+        <w:rPr>
+          <w:rFonts w:eastAsiaTheme="minorEastAsia"/>
+        </w:rPr>
+        <w:t>(</w:t>
+      </w:r>
+      <w:proofErr w:type="gramEnd"/>
+      <w:r>
+        <w:rPr>
+          <w:rFonts w:eastAsiaTheme="minorEastAsia"/>
+        </w:rPr>
+        <w:t>)</w:t>
       </w:r>
       <w:r>
         <w:rPr>
@@ -649,7 +723,35 @@
         <w:rPr>
           <w:rFonts w:eastAsiaTheme="minorEastAsia"/>
         </w:rPr>
-        <w:t>We trained the SimpleNet architecture on the Deepfakes dataset, with lr of 1e-3,</w:t>
+        <w:t xml:space="preserve">We trained the </w:t>
+      </w:r>
+      <w:proofErr w:type="spellStart"/>
+      <w:r>
+        <w:rPr>
+          <w:rFonts w:eastAsiaTheme="minorEastAsia"/>
+        </w:rPr>
+        <w:t>SimpleNet</w:t>
+      </w:r>
+      <w:proofErr w:type="spellEnd"/>
+      <w:r>
+        <w:rPr>
+          <w:rFonts w:eastAsiaTheme="minorEastAsia"/>
+        </w:rPr>
+        <w:t xml:space="preserve"> architecture on the Deepfakes dataset, with </w:t>
+      </w:r>
+      <w:proofErr w:type="spellStart"/>
+      <w:r>
+        <w:rPr>
+          <w:rFonts w:eastAsiaTheme="minorEastAsia"/>
+        </w:rPr>
+        <w:t>lr</w:t>
+      </w:r>
+      <w:proofErr w:type="spellEnd"/>
+      <w:r>
+        <w:rPr>
+          <w:rFonts w:eastAsiaTheme="minorEastAsia"/>
+        </w:rPr>
+        <w:t xml:space="preserve"> of 1e-3,</w:t>
       </w:r>
     </w:p>
     <w:p>
@@ -664,6 +766,12 @@
           <w:rFonts w:eastAsiaTheme="minorEastAsia"/>
         </w:rPr>
         <w:t>batch size 32, 5 epochs and the Adam optimizer</w:t>
+      </w:r>
+      <w:r>
+        <w:rPr>
+          <w:rFonts w:eastAsiaTheme="minorEastAsia"/>
+        </w:rPr>
+        <w:t>.</w:t>
       </w:r>
     </w:p>
     <w:p>
@@ -735,13 +843,55 @@
         <w:rPr>
           <w:rFonts w:eastAsiaTheme="minorEastAsia"/>
         </w:rPr>
-        <w:t>ontains the training, validation, and test results for a SimpleNet model trained on fakes_dataset using the Adam optimizer</w:t>
-      </w:r>
-      <w:r>
-        <w:rPr>
-          <w:rFonts w:eastAsiaTheme="minorEastAsia"/>
-        </w:rPr>
-        <w:t>. It includes Optimizer settings (e.g learning rate</w:t>
+        <w:t xml:space="preserve">ontains the training, validation, and test results for a </w:t>
+      </w:r>
+      <w:proofErr w:type="spellStart"/>
+      <w:r>
+        <w:rPr>
+          <w:rFonts w:eastAsiaTheme="minorEastAsia"/>
+        </w:rPr>
+        <w:t>SimpleNet</w:t>
+      </w:r>
+      <w:proofErr w:type="spellEnd"/>
+      <w:r>
+        <w:rPr>
+          <w:rFonts w:eastAsiaTheme="minorEastAsia"/>
+        </w:rPr>
+        <w:t xml:space="preserve"> model trained on </w:t>
+      </w:r>
+      <w:proofErr w:type="spellStart"/>
+      <w:r>
+        <w:rPr>
+          <w:rFonts w:eastAsiaTheme="minorEastAsia"/>
+        </w:rPr>
+        <w:t>fakes_dataset</w:t>
+      </w:r>
+      <w:proofErr w:type="spellEnd"/>
+      <w:r>
+        <w:rPr>
+          <w:rFonts w:eastAsiaTheme="minorEastAsia"/>
+        </w:rPr>
+        <w:t xml:space="preserve"> using the Adam optimizer</w:t>
+      </w:r>
+      <w:r>
+        <w:rPr>
+          <w:rFonts w:eastAsiaTheme="minorEastAsia"/>
+        </w:rPr>
+        <w:t>. It includes Optimizer settings (</w:t>
+      </w:r>
+      <w:proofErr w:type="spellStart"/>
+      <w:r>
+        <w:rPr>
+          <w:rFonts w:eastAsiaTheme="minorEastAsia"/>
+        </w:rPr>
+        <w:t>e.g</w:t>
+      </w:r>
+      <w:proofErr w:type="spellEnd"/>
+      <w:r>
+        <w:rPr>
+          <w:rFonts w:eastAsiaTheme="minorEastAsia"/>
+        </w:rPr>
+        <w:t xml:space="preserve"> learning rate</w:t>
       </w:r>
       <w:r>
         <w:rPr>
@@ -852,13 +1002,13 @@
           <w:noProof/>
         </w:rPr>
         <w:drawing>
-          <wp:anchor distT="0" distB="0" distL="114300" distR="114300" simplePos="0" relativeHeight="251659264" behindDoc="0" locked="0" layoutInCell="1" allowOverlap="1" wp14:anchorId="37E0A34C" wp14:editId="4F92E961">
+          <wp:anchor distT="0" distB="0" distL="114300" distR="114300" simplePos="0" relativeHeight="251659264" behindDoc="0" locked="0" layoutInCell="1" allowOverlap="1" wp14:anchorId="37E0A34C" wp14:editId="75285174">
             <wp:simplePos x="0" y="0"/>
             <wp:positionH relativeFrom="margin">
-              <wp:posOffset>2954655</wp:posOffset>
+              <wp:posOffset>3015615</wp:posOffset>
             </wp:positionH>
             <wp:positionV relativeFrom="paragraph">
-              <wp:posOffset>284480</wp:posOffset>
+              <wp:posOffset>259080</wp:posOffset>
             </wp:positionV>
             <wp:extent cx="3152140" cy="3002280"/>
             <wp:effectExtent l="0" t="0" r="0" b="7620"/>
@@ -920,15 +1070,15 @@
           <w:noProof/>
         </w:rPr>
         <w:drawing>
-          <wp:anchor distT="0" distB="0" distL="114300" distR="114300" simplePos="0" relativeHeight="251658240" behindDoc="0" locked="0" layoutInCell="1" allowOverlap="1" wp14:anchorId="138B7BF3" wp14:editId="01EF2CB6">
+          <wp:anchor distT="0" distB="0" distL="114300" distR="114300" simplePos="0" relativeHeight="251658240" behindDoc="0" locked="0" layoutInCell="1" allowOverlap="1" wp14:anchorId="138B7BF3" wp14:editId="0CE5FD5D">
             <wp:simplePos x="0" y="0"/>
             <wp:positionH relativeFrom="margin">
-              <wp:align>left</wp:align>
+              <wp:posOffset>12700</wp:posOffset>
             </wp:positionH>
             <wp:positionV relativeFrom="paragraph">
-              <wp:posOffset>284641</wp:posOffset>
+              <wp:posOffset>259080</wp:posOffset>
             </wp:positionV>
-            <wp:extent cx="3029585" cy="3029585"/>
+            <wp:extent cx="3002280" cy="3002280"/>
             <wp:effectExtent l="0" t="0" r="0" b="0"/>
             <wp:wrapSquare wrapText="bothSides"/>
             <wp:docPr id="1110246792" name="תמונה 3" descr="תמונה שמכילה קו, תרשים, עלילה&#10;&#10;התיאור נוצר באופן אוטומטי"/>
@@ -960,7 +1110,7 @@
                   <pic:spPr bwMode="auto">
                     <a:xfrm>
                       <a:off x="0" y="0"/>
-                      <a:ext cx="3029585" cy="3029585"/>
+                      <a:ext cx="3002280" cy="3002280"/>
                     </a:xfrm>
                     <a:prstGeom prst="rect">
                       <a:avLst/>
@@ -1530,18 +1680,11 @@
         <w:pStyle w:val="ListParagraph"/>
         <w:rPr>
           <w:rFonts w:eastAsiaTheme="minorEastAsia"/>
-          <w:noProof/>
-        </w:rPr>
-      </w:pPr>
-      <w:r>
-        <w:rPr>
-          <w:rFonts w:eastAsiaTheme="minorEastAsia"/>
           <w:sz w:val="28"/>
           <w:szCs w:val="28"/>
           <w:u w:val="single"/>
         </w:rPr>
-        <w:t xml:space="preserve">Question </w:t>
-      </w:r>
+      </w:pPr>
       <w:r>
         <w:rPr>
           <w:rFonts w:eastAsiaTheme="minorEastAsia"/>
@@ -1549,7 +1692,7 @@
           <w:szCs w:val="28"/>
           <w:u w:val="single"/>
         </w:rPr>
-        <w:t>10</w:t>
+        <w:t xml:space="preserve">Question </w:t>
       </w:r>
       <w:r>
         <w:rPr>
@@ -1558,8 +1701,508 @@
           <w:szCs w:val="28"/>
           <w:u w:val="single"/>
         </w:rPr>
+        <w:t>10</w:t>
+      </w:r>
+      <w:r>
+        <w:rPr>
+          <w:rFonts w:eastAsiaTheme="minorEastAsia"/>
+          <w:sz w:val="28"/>
+          <w:szCs w:val="28"/>
+          <w:u w:val="single"/>
+        </w:rPr>
         <w:t>:</w:t>
       </w:r>
+    </w:p>
+    <w:p>
+      <w:pPr>
+        <w:pStyle w:val="ListParagraph"/>
+        <w:rPr>
+          <w:rFonts w:cstheme="minorHAnsi"/>
+        </w:rPr>
+      </w:pPr>
+      <w:r>
+        <w:rPr>
+          <w:rFonts w:cstheme="minorHAnsi"/>
+        </w:rPr>
+        <w:t xml:space="preserve">Before viewing the graphs, we </w:t>
+      </w:r>
+      <w:r>
+        <w:rPr>
+          <w:rFonts w:cstheme="minorHAnsi"/>
+        </w:rPr>
+        <w:t>show here some definitions for the different concepts:</w:t>
+      </w:r>
+    </w:p>
+    <w:p>
+      <w:pPr>
+        <w:pStyle w:val="ListParagraph"/>
+        <w:numPr>
+          <w:ilvl w:val="0"/>
+          <w:numId w:val="9"/>
+        </w:numPr>
+        <w:rPr>
+          <w:rFonts w:asciiTheme="minorBidi" w:eastAsiaTheme="minorEastAsia" w:hAnsiTheme="minorBidi"/>
+          <w:sz w:val="28"/>
+          <w:szCs w:val="28"/>
+          <w:u w:val="single"/>
+        </w:rPr>
+      </w:pPr>
+      <w:r>
+        <w:rPr>
+          <w:rFonts w:cstheme="minorHAnsi"/>
+        </w:rPr>
+        <w:t xml:space="preserve">True Positives (TP): </w:t>
+      </w:r>
+      <w:r>
+        <w:rPr>
+          <w:rFonts w:cstheme="minorHAnsi"/>
+        </w:rPr>
+        <w:t>The outcomes that are correctly predicted as positives.</w:t>
+      </w:r>
+    </w:p>
+    <w:p>
+      <w:pPr>
+        <w:pStyle w:val="ListParagraph"/>
+        <w:numPr>
+          <w:ilvl w:val="0"/>
+          <w:numId w:val="9"/>
+        </w:numPr>
+        <w:rPr>
+          <w:rFonts w:asciiTheme="minorBidi" w:eastAsiaTheme="minorEastAsia" w:hAnsiTheme="minorBidi"/>
+          <w:sz w:val="28"/>
+          <w:szCs w:val="28"/>
+          <w:u w:val="single"/>
+        </w:rPr>
+      </w:pPr>
+      <w:r>
+        <w:rPr>
+          <w:rFonts w:cstheme="minorHAnsi"/>
+        </w:rPr>
+        <w:t>False Positives (FP): The outcomes inaccurately predicted as positives.</w:t>
+      </w:r>
+    </w:p>
+    <w:p>
+      <w:pPr>
+        <w:pStyle w:val="ListParagraph"/>
+        <w:numPr>
+          <w:ilvl w:val="0"/>
+          <w:numId w:val="9"/>
+        </w:numPr>
+        <w:rPr>
+          <w:rFonts w:asciiTheme="minorBidi" w:eastAsiaTheme="minorEastAsia" w:hAnsiTheme="minorBidi"/>
+          <w:sz w:val="28"/>
+          <w:szCs w:val="28"/>
+          <w:u w:val="single"/>
+        </w:rPr>
+      </w:pPr>
+      <w:r>
+        <w:rPr>
+          <w:rFonts w:cstheme="minorHAnsi"/>
+        </w:rPr>
+        <w:t>True Negatives (TN): The outcomes that are correctly predicted as negatives.</w:t>
+      </w:r>
+    </w:p>
+    <w:p>
+      <w:pPr>
+        <w:pStyle w:val="ListParagraph"/>
+        <w:numPr>
+          <w:ilvl w:val="0"/>
+          <w:numId w:val="9"/>
+        </w:numPr>
+        <w:rPr>
+          <w:rFonts w:asciiTheme="minorBidi" w:eastAsiaTheme="minorEastAsia" w:hAnsiTheme="minorBidi"/>
+          <w:sz w:val="28"/>
+          <w:szCs w:val="28"/>
+          <w:u w:val="single"/>
+        </w:rPr>
+      </w:pPr>
+      <w:r>
+        <w:rPr>
+          <w:rFonts w:cstheme="minorHAnsi"/>
+        </w:rPr>
+        <w:t>False Negatives (FN): The outcomes inaccurately predicted as</w:t>
+      </w:r>
+      <w:r>
+        <w:rPr>
+          <w:rFonts w:cstheme="minorHAnsi"/>
+        </w:rPr>
+        <w:t xml:space="preserve"> </w:t>
+      </w:r>
+      <w:r>
+        <w:rPr>
+          <w:rFonts w:cstheme="minorHAnsi"/>
+        </w:rPr>
+        <w:t>negatives.</w:t>
+      </w:r>
+    </w:p>
+    <w:p>
+      <w:pPr>
+        <w:ind w:left="720"/>
+        <w:rPr>
+          <w:rFonts w:cstheme="minorHAnsi"/>
+        </w:rPr>
+      </w:pPr>
+      <w:r>
+        <w:rPr>
+          <w:rFonts w:cstheme="minorHAnsi"/>
+        </w:rPr>
+        <w:t xml:space="preserve">And with </w:t>
+      </w:r>
+      <w:r>
+        <w:rPr>
+          <w:rFonts w:cstheme="minorHAnsi"/>
+        </w:rPr>
+        <w:t>these concepts</w:t>
+      </w:r>
+      <w:r>
+        <w:rPr>
+          <w:rFonts w:cstheme="minorHAnsi"/>
+        </w:rPr>
+        <w:t xml:space="preserve"> we can define the following:</w:t>
+      </w:r>
+    </w:p>
+    <w:p>
+      <w:pPr>
+        <w:pStyle w:val="ListParagraph"/>
+        <w:numPr>
+          <w:ilvl w:val="0"/>
+          <w:numId w:val="9"/>
+        </w:numPr>
+        <w:rPr>
+          <w:rStyle w:val="d9fyld"/>
+          <w:rFonts w:cstheme="minorHAnsi"/>
+          <w:shd w:val="clear" w:color="auto" w:fill="1F1F1F"/>
+        </w:rPr>
+      </w:pPr>
+      <w:r>
+        <w:rPr>
+          <w:rStyle w:val="d9fyld"/>
+          <w:rFonts w:cstheme="minorHAnsi"/>
+        </w:rPr>
+        <w:t>True Positive Rate (TPR)</w:t>
+      </w:r>
+      <w:r>
+        <w:rPr>
+          <w:rStyle w:val="d9fyld"/>
+          <w:rFonts w:cstheme="minorHAnsi"/>
+        </w:rPr>
+        <w:t xml:space="preserve"> </w:t>
+      </w:r>
+      <w:r>
+        <w:rPr>
+          <w:rStyle w:val="d9fyld"/>
+          <w:rFonts w:cstheme="minorHAnsi"/>
+        </w:rPr>
+        <w:t>– True positive rate is the proportion of positive instances that are correctly classified by the model.</w:t>
+      </w:r>
+    </w:p>
+    <w:p>
+      <w:pPr>
+        <w:pStyle w:val="ListParagraph"/>
+        <w:numPr>
+          <w:ilvl w:val="0"/>
+          <w:numId w:val="9"/>
+        </w:numPr>
+        <w:rPr>
+          <w:rFonts w:eastAsiaTheme="minorEastAsia" w:cstheme="minorHAnsi"/>
+          <w:u w:val="single"/>
+        </w:rPr>
+      </w:pPr>
+      <w:r>
+        <w:rPr>
+          <w:rStyle w:val="d9fyld"/>
+          <w:rFonts w:cstheme="minorHAnsi"/>
+        </w:rPr>
+        <w:t>False Positive Rate (FPR) – The false positive rate is calculated as</w:t>
+      </w:r>
+      <w:r>
+        <w:rPr>
+          <w:rFonts w:cstheme="minorHAnsi"/>
+        </w:rPr>
+        <w:t xml:space="preserve"> t</w:t>
+      </w:r>
+      <w:r>
+        <w:rPr>
+          <w:rFonts w:cstheme="minorHAnsi"/>
+        </w:rPr>
+        <w:t>he ratio between the number of negative events wrongly categorized as positive (false positives) and the total number of actual negative events (regardless of classification</w:t>
+      </w:r>
+      <w:r>
+        <w:rPr>
+          <w:rFonts w:cstheme="minorHAnsi"/>
+        </w:rPr>
+        <w:t>).</w:t>
+      </w:r>
+    </w:p>
+    <w:p>
+      <w:pPr>
+        <w:pStyle w:val="ListParagraph"/>
+        <w:numPr>
+          <w:ilvl w:val="0"/>
+          <w:numId w:val="9"/>
+        </w:numPr>
+        <w:rPr>
+          <w:rFonts w:eastAsiaTheme="minorEastAsia" w:cstheme="minorHAnsi"/>
+        </w:rPr>
+      </w:pPr>
+      <w:r>
+        <w:rPr>
+          <w:rFonts w:eastAsiaTheme="minorEastAsia" w:cstheme="minorHAnsi"/>
+        </w:rPr>
+        <w:t>F</w:t>
+      </w:r>
+      <w:r>
+        <w:rPr>
+          <w:rFonts w:eastAsiaTheme="minorEastAsia" w:cstheme="minorHAnsi"/>
+        </w:rPr>
+        <w:t xml:space="preserve">alse </w:t>
+      </w:r>
+      <w:r>
+        <w:rPr>
+          <w:rFonts w:eastAsiaTheme="minorEastAsia" w:cstheme="minorHAnsi"/>
+        </w:rPr>
+        <w:t>N</w:t>
+      </w:r>
+      <w:r>
+        <w:rPr>
+          <w:rFonts w:eastAsiaTheme="minorEastAsia" w:cstheme="minorHAnsi"/>
+        </w:rPr>
+        <w:t>egative </w:t>
+      </w:r>
+      <w:r>
+        <w:rPr>
+          <w:rFonts w:eastAsiaTheme="minorEastAsia" w:cstheme="minorHAnsi"/>
+        </w:rPr>
+        <w:t>R</w:t>
+      </w:r>
+      <w:r>
+        <w:rPr>
+          <w:rFonts w:eastAsiaTheme="minorEastAsia" w:cstheme="minorHAnsi"/>
+        </w:rPr>
+        <w:t>ate</w:t>
+      </w:r>
+      <w:r>
+        <w:rPr>
+          <w:rFonts w:eastAsiaTheme="minorEastAsia" w:cstheme="minorHAnsi"/>
+        </w:rPr>
+        <w:t xml:space="preserve"> (FNR)</w:t>
+      </w:r>
+      <w:r>
+        <w:rPr>
+          <w:rFonts w:eastAsiaTheme="minorEastAsia" w:cstheme="minorHAnsi"/>
+        </w:rPr>
+        <w:t xml:space="preserve"> — also called the miss rate — is the probability that a true positive will be missed by the test.</w:t>
+      </w:r>
+    </w:p>
+    <w:p>
+      <w:pPr>
+        <w:ind w:left="720"/>
+        <w:rPr>
+          <w:rFonts w:eastAsiaTheme="minorEastAsia" w:cstheme="minorHAnsi"/>
+          <w:u w:val="single"/>
+        </w:rPr>
+      </w:pPr>
+      <w:r>
+        <w:rPr>
+          <w:rFonts w:asciiTheme="minorBidi" w:hAnsiTheme="minorBidi"/>
+          <w:noProof/>
+        </w:rPr>
+        <w:lastRenderedPageBreak/>
+        <w:drawing>
+          <wp:anchor distT="0" distB="0" distL="114300" distR="114300" simplePos="0" relativeHeight="251665408" behindDoc="1" locked="0" layoutInCell="1" allowOverlap="1" wp14:anchorId="3587EC8E" wp14:editId="2E9E671B">
+            <wp:simplePos x="0" y="0"/>
+            <wp:positionH relativeFrom="column">
+              <wp:posOffset>165100</wp:posOffset>
+            </wp:positionH>
+            <wp:positionV relativeFrom="paragraph">
+              <wp:posOffset>260350</wp:posOffset>
+            </wp:positionV>
+            <wp:extent cx="5448300" cy="1664970"/>
+            <wp:effectExtent l="0" t="0" r="0" b="0"/>
+            <wp:wrapTight wrapText="bothSides">
+              <wp:wrapPolygon edited="0">
+                <wp:start x="0" y="0"/>
+                <wp:lineTo x="0" y="21419"/>
+                <wp:lineTo x="21550" y="21419"/>
+                <wp:lineTo x="21550" y="0"/>
+                <wp:lineTo x="0" y="0"/>
+              </wp:wrapPolygon>
+            </wp:wrapTight>
+            <wp:docPr id="1186211600" name="Picture 4" descr="The confusion matrix (left) and the calculation of true positive rate,... |  Download Scientific Diagram"/>
+            <wp:cNvGraphicFramePr>
+              <a:graphicFrameLocks xmlns:a="http://schemas.openxmlformats.org/drawingml/2006/main" noChangeAspect="1"/>
+            </wp:cNvGraphicFramePr>
+            <a:graphic xmlns:a="http://schemas.openxmlformats.org/drawingml/2006/main">
+              <a:graphicData uri="http://schemas.openxmlformats.org/drawingml/2006/picture">
+                <pic:pic xmlns:pic="http://schemas.openxmlformats.org/drawingml/2006/picture">
+                  <pic:nvPicPr>
+                    <pic:cNvPr id="0" name="Picture 1" descr="The confusion matrix (left) and the calculation of true positive rate,... |  Download Scientific Diagram"/>
+                    <pic:cNvPicPr>
+                      <a:picLocks noChangeAspect="1" noChangeArrowheads="1"/>
+                    </pic:cNvPicPr>
+                  </pic:nvPicPr>
+                  <pic:blipFill>
+                    <a:blip r:embed="rId10">
+                      <a:extLst>
+                        <a:ext uri="{28A0092B-C50C-407E-A947-70E740481C1C}">
+                          <a14:useLocalDpi xmlns:a14="http://schemas.microsoft.com/office/drawing/2010/main" val="0"/>
+                        </a:ext>
+                      </a:extLst>
+                    </a:blip>
+                    <a:srcRect/>
+                    <a:stretch>
+                      <a:fillRect/>
+                    </a:stretch>
+                  </pic:blipFill>
+                  <pic:spPr bwMode="auto">
+                    <a:xfrm>
+                      <a:off x="0" y="0"/>
+                      <a:ext cx="5448300" cy="1664970"/>
+                    </a:xfrm>
+                    <a:prstGeom prst="rect">
+                      <a:avLst/>
+                    </a:prstGeom>
+                    <a:noFill/>
+                    <a:ln>
+                      <a:noFill/>
+                    </a:ln>
+                  </pic:spPr>
+                </pic:pic>
+              </a:graphicData>
+            </a:graphic>
+            <wp14:sizeRelH relativeFrom="page">
+              <wp14:pctWidth>0</wp14:pctWidth>
+            </wp14:sizeRelH>
+            <wp14:sizeRelV relativeFrom="page">
+              <wp14:pctHeight>0</wp14:pctHeight>
+            </wp14:sizeRelV>
+          </wp:anchor>
+        </w:drawing>
+      </w:r>
+      <w:r>
+        <w:rPr>
+          <w:rFonts w:cstheme="minorHAnsi"/>
+        </w:rPr>
+        <w:t>We wish for our classifier to reach a TPR close to 1, and an FPR</w:t>
+      </w:r>
+      <w:r>
+        <w:rPr>
+          <w:rFonts w:cstheme="minorHAnsi"/>
+        </w:rPr>
+        <w:t>, and FNR</w:t>
+      </w:r>
+      <w:r>
+        <w:rPr>
+          <w:rFonts w:cstheme="minorHAnsi"/>
+        </w:rPr>
+        <w:t xml:space="preserve"> close to 0.</w:t>
+      </w:r>
+      <w:r>
+        <w:rPr>
+          <w:rFonts w:cstheme="minorHAnsi"/>
+        </w:rPr>
+        <w:fldChar w:fldCharType="begin"/>
+      </w:r>
+      <w:r>
+        <w:rPr>
+          <w:rFonts w:cstheme="minorHAnsi"/>
+        </w:rPr>
+        <w:instrText xml:space="preserve"> INCLUDEPICTURE "https://www.researchgate.net/publication/220176738/figure/fig4/AS:669969142534168@1536744499664/The-confusion-matrix-left-and-the-calculation-of-true-positive-rate-false-positive.png" \* MERGEFORMATINET </w:instrText>
+      </w:r>
+      <w:r>
+        <w:rPr>
+          <w:rFonts w:cstheme="minorHAnsi"/>
+        </w:rPr>
+        <w:fldChar w:fldCharType="separate"/>
+      </w:r>
+      <w:r>
+        <w:rPr>
+          <w:rFonts w:cstheme="minorHAnsi"/>
+        </w:rPr>
+        <w:fldChar w:fldCharType="end"/>
+      </w:r>
+    </w:p>
+    <w:p>
+      <w:pPr>
+        <w:pStyle w:val="ListParagraph"/>
+        <w:rPr>
+          <w:rFonts w:cstheme="minorHAnsi"/>
+          <w:color w:val="202122"/>
+          <w:shd w:val="clear" w:color="auto" w:fill="FFFFFF"/>
+        </w:rPr>
+      </w:pPr>
+      <w:r>
+        <w:rPr>
+          <w:rFonts w:cstheme="minorHAnsi"/>
+          <w:color w:val="202122"/>
+          <w:shd w:val="clear" w:color="auto" w:fill="FFFFFF"/>
+        </w:rPr>
+        <w:t xml:space="preserve">The </w:t>
+      </w:r>
+      <w:r>
+        <w:rPr>
+          <w:rFonts w:cstheme="minorHAnsi"/>
+          <w:b/>
+          <w:bCs/>
+          <w:color w:val="202122"/>
+          <w:shd w:val="clear" w:color="auto" w:fill="FFFFFF"/>
+        </w:rPr>
+        <w:t>ROC (Receiver Operating Characteristic) curve</w:t>
+      </w:r>
+      <w:r>
+        <w:rPr>
+          <w:rFonts w:cstheme="minorHAnsi"/>
+          <w:color w:val="202122"/>
+          <w:shd w:val="clear" w:color="auto" w:fill="FFFFFF"/>
+        </w:rPr>
+        <w:t xml:space="preserve"> is the plot of the TPR against the FPR at each threshold setting (The threshold at which above it we classify the prediction of the NN as 1, and below it we classify the prediction of the NN as 0).</w:t>
+      </w:r>
+    </w:p>
+    <w:p>
+      <w:pPr>
+        <w:pStyle w:val="ListParagraph"/>
+        <w:rPr>
+          <w:rFonts w:cstheme="minorHAnsi"/>
+          <w:color w:val="202122"/>
+          <w:shd w:val="clear" w:color="auto" w:fill="FFFFFF"/>
+        </w:rPr>
+      </w:pPr>
+      <w:r>
+        <w:rPr>
+          <w:rFonts w:cstheme="minorHAnsi"/>
+          <w:color w:val="202122"/>
+          <w:shd w:val="clear" w:color="auto" w:fill="FFFFFF"/>
+        </w:rPr>
+        <w:t xml:space="preserve">The ROC </w:t>
+      </w:r>
+      <w:r>
+        <w:rPr>
+          <w:rFonts w:cstheme="minorHAnsi"/>
+          <w:b/>
+          <w:bCs/>
+          <w:color w:val="202122"/>
+          <w:shd w:val="clear" w:color="auto" w:fill="FFFFFF"/>
+        </w:rPr>
+        <w:t>AUC score</w:t>
+      </w:r>
+      <w:r>
+        <w:rPr>
+          <w:rFonts w:cstheme="minorHAnsi"/>
+          <w:color w:val="202122"/>
+          <w:shd w:val="clear" w:color="auto" w:fill="FFFFFF"/>
+        </w:rPr>
+        <w:t xml:space="preserve"> is the area under the ROC curve. It sums up how well a model can produce relative scores to discriminate between positive or negative instances across all classification thresholds. The ROC AUC score ranges from 0 to 1, where 0.5 indicates random guessing, and 1 indicates perfect performance.</w:t>
+      </w:r>
+    </w:p>
+    <w:p>
+      <w:pPr>
+        <w:pStyle w:val="ListParagraph"/>
+        <w:rPr>
+          <w:rFonts w:cstheme="minorHAnsi"/>
+          <w:color w:val="202122"/>
+          <w:shd w:val="clear" w:color="auto" w:fill="FFFFFF"/>
+        </w:rPr>
+      </w:pPr>
     </w:p>
     <w:p>
       <w:pPr>
@@ -1609,7 +2252,7 @@
                     </pic:cNvPicPr>
                   </pic:nvPicPr>
                   <pic:blipFill>
-                    <a:blip r:embed="rId10">
+                    <a:blip r:embed="rId11">
                       <a:extLst>
                         <a:ext uri="{28A0092B-C50C-407E-A947-70E740481C1C}">
                           <a14:useLocalDpi xmlns:a14="http://schemas.microsoft.com/office/drawing/2010/main" val="0"/>
@@ -1643,33 +2286,156 @@
     </w:p>
     <w:p>
       <w:pPr>
-        <w:rPr>
-          <w:rFonts w:eastAsiaTheme="minorEastAsia"/>
-          <w:noProof/>
-        </w:rPr>
-      </w:pPr>
-      <w:r>
-        <w:rPr>
-          <w:rFonts w:eastAsiaTheme="minorEastAsia"/>
-          <w:noProof/>
-        </w:rPr>
-        <w:br w:type="page"/>
-      </w:r>
-    </w:p>
-    <w:p>
-      <w:pPr>
-        <w:pStyle w:val="ListParagraph"/>
-        <w:rPr>
-          <w:rFonts w:eastAsiaTheme="minorEastAsia"/>
-          <w:noProof/>
-        </w:rPr>
-      </w:pPr>
+        <w:pStyle w:val="ListParagraph"/>
+        <w:jc w:val="center"/>
+        <w:rPr>
+          <w:rFonts w:eastAsiaTheme="minorEastAsia"/>
+          <w:noProof/>
+        </w:rPr>
+      </w:pPr>
+    </w:p>
+    <w:p>
+      <w:pPr>
+        <w:pStyle w:val="ListParagraph"/>
+        <w:rPr>
+          <w:rFonts w:cstheme="minorHAnsi"/>
+          <w:color w:val="202122"/>
+          <w:shd w:val="clear" w:color="auto" w:fill="FFFFFF"/>
+        </w:rPr>
+      </w:pPr>
+      <w:r>
+        <w:rPr>
+          <w:rFonts w:eastAsiaTheme="minorEastAsia"/>
+          <w:noProof/>
+        </w:rPr>
+        <w:t xml:space="preserve">The </w:t>
+      </w:r>
+      <w:r>
+        <w:rPr>
+          <w:rFonts w:eastAsiaTheme="minorEastAsia"/>
+          <w:b/>
+          <w:bCs/>
+          <w:noProof/>
+        </w:rPr>
+        <w:t>DET (Detection Error Tradeoff) curve</w:t>
+      </w:r>
+      <w:r>
+        <w:rPr>
+          <w:rFonts w:cstheme="minorHAnsi"/>
+          <w:b/>
+          <w:bCs/>
+          <w:color w:val="202122"/>
+          <w:shd w:val="clear" w:color="auto" w:fill="FFFFFF"/>
+        </w:rPr>
+        <w:t xml:space="preserve"> </w:t>
+      </w:r>
+      <w:r>
+        <w:rPr>
+          <w:rFonts w:cstheme="minorHAnsi"/>
+          <w:color w:val="202122"/>
+          <w:shd w:val="clear" w:color="auto" w:fill="FFFFFF"/>
+        </w:rPr>
+        <w:t xml:space="preserve">is the plot of the </w:t>
+      </w:r>
+      <w:r>
+        <w:rPr>
+          <w:rFonts w:cstheme="minorHAnsi"/>
+          <w:color w:val="202122"/>
+          <w:shd w:val="clear" w:color="auto" w:fill="FFFFFF"/>
+        </w:rPr>
+        <w:t>FNR</w:t>
+      </w:r>
+      <w:r>
+        <w:rPr>
+          <w:rFonts w:cstheme="minorHAnsi"/>
+          <w:color w:val="202122"/>
+          <w:shd w:val="clear" w:color="auto" w:fill="FFFFFF"/>
+        </w:rPr>
+        <w:t xml:space="preserve"> against the FPR at each threshold setting</w:t>
+      </w:r>
+      <w:r>
+        <w:rPr>
+          <w:rFonts w:cstheme="minorHAnsi"/>
+          <w:color w:val="202122"/>
+          <w:shd w:val="clear" w:color="auto" w:fill="FFFFFF"/>
+        </w:rPr>
+        <w:t>.</w:t>
+      </w:r>
+    </w:p>
+    <w:p>
+      <w:pPr>
+        <w:pStyle w:val="ListParagraph"/>
+        <w:rPr>
+          <w:rFonts w:eastAsiaTheme="minorEastAsia"/>
+          <w:noProof/>
+        </w:rPr>
+      </w:pPr>
+      <w:r>
+        <w:rPr>
+          <w:rFonts w:eastAsiaTheme="minorEastAsia"/>
+          <w:noProof/>
+        </w:rPr>
+        <w:t>The x- and y-axes are scaled non-linearly by their </w:t>
+      </w:r>
+      <w:r>
+        <w:rPr>
+          <w:rFonts w:eastAsiaTheme="minorEastAsia"/>
+          <w:noProof/>
+        </w:rPr>
+        <w:t>standard normal deviates</w:t>
+      </w:r>
+      <w:r>
+        <w:rPr>
+          <w:rFonts w:eastAsiaTheme="minorEastAsia"/>
+          <w:noProof/>
+        </w:rPr>
+        <w:t> (or just by logarithmic transformation), yielding tradeoff curves that are more linear than </w:t>
+      </w:r>
+      <w:r>
+        <w:rPr>
+          <w:rFonts w:eastAsiaTheme="minorEastAsia"/>
+          <w:noProof/>
+        </w:rPr>
+        <w:t>ROC curve</w:t>
+      </w:r>
+      <w:r>
+        <w:rPr>
+          <w:rFonts w:eastAsiaTheme="minorEastAsia"/>
+          <w:noProof/>
+        </w:rPr>
+        <w:t xml:space="preserve">, and </w:t>
+      </w:r>
       <w:r>
         <w:rPr>
           <w:rFonts w:eastAsiaTheme="minorEastAsia"/>
           <w:noProof/>
         </w:rPr>
         <w:lastRenderedPageBreak/>
+        <w:t>use most of the image area to highlight the differences of importance in the critical operating region.</w:t>
+      </w:r>
+    </w:p>
+    <w:p>
+      <w:pPr>
+        <w:pStyle w:val="ListParagraph"/>
+        <w:rPr>
+          <w:rFonts w:eastAsiaTheme="minorEastAsia"/>
+          <w:noProof/>
+        </w:rPr>
+      </w:pPr>
+    </w:p>
+    <w:p>
+      <w:pPr>
+        <w:pStyle w:val="ListParagraph"/>
+        <w:rPr>
+          <w:rFonts w:eastAsiaTheme="minorEastAsia"/>
+          <w:noProof/>
+        </w:rPr>
+      </w:pPr>
+      <w:r>
+        <w:rPr>
+          <w:rFonts w:eastAsiaTheme="minorEastAsia"/>
+          <w:noProof/>
+        </w:rPr>
         <w:t>DET curve</w:t>
       </w:r>
       <w:r>
@@ -1719,7 +2485,7 @@
                     </pic:cNvPicPr>
                   </pic:nvPicPr>
                   <pic:blipFill>
-                    <a:blip r:embed="rId11">
+                    <a:blip r:embed="rId12">
                       <a:extLst>
                         <a:ext uri="{28A0092B-C50C-407E-A947-70E740481C1C}">
                           <a14:useLocalDpi xmlns:a14="http://schemas.microsoft.com/office/drawing/2010/main" val="0"/>
@@ -1997,7 +2763,35 @@
           <w:rFonts w:eastAsiaTheme="minorEastAsia"/>
           <w:noProof/>
         </w:rPr>
-        <w:t xml:space="preserve"> A, as the threshold increases, false negatives will rise while false positives decrease, and the curve will trend towards the top-</w:t>
+        <w:t xml:space="preserve"> </w:t>
+      </w:r>
+      <w:r>
+        <w:rPr>
+          <w:rFonts w:eastAsiaTheme="minorEastAsia"/>
+          <w:noProof/>
+        </w:rPr>
+        <w:t>(</w:t>
+      </w:r>
+      <w:r>
+        <w:rPr>
+          <w:rFonts w:eastAsiaTheme="minorEastAsia"/>
+          <w:noProof/>
+        </w:rPr>
+        <w:t>A</w:t>
+      </w:r>
+      <w:r>
+        <w:rPr>
+          <w:rFonts w:eastAsiaTheme="minorEastAsia"/>
+          <w:noProof/>
+        </w:rPr>
+        <w:t>)</w:t>
+      </w:r>
+      <w:r>
+        <w:rPr>
+          <w:rFonts w:eastAsiaTheme="minorEastAsia"/>
+          <w:noProof/>
+        </w:rPr>
+        <w:t>, as the threshold increases, false negatives will rise while false positives decrease, and the curve will trend towards the top-</w:t>
       </w:r>
       <w:r>
         <w:rPr>
@@ -2011,7 +2805,35 @@
           <w:rFonts w:eastAsiaTheme="minorEastAsia"/>
           <w:noProof/>
         </w:rPr>
-        <w:t xml:space="preserve"> corner. For B, the opposite happens: as the threshold increases, false positives will rise while false negatives decrease, so the curve will trend toward the bottom-right corner</w:t>
+        <w:t xml:space="preserve"> corner. For </w:t>
+      </w:r>
+      <w:r>
+        <w:rPr>
+          <w:rFonts w:eastAsiaTheme="minorEastAsia"/>
+          <w:noProof/>
+        </w:rPr>
+        <w:t>(</w:t>
+      </w:r>
+      <w:r>
+        <w:rPr>
+          <w:rFonts w:eastAsiaTheme="minorEastAsia"/>
+          <w:noProof/>
+        </w:rPr>
+        <w:t>B</w:t>
+      </w:r>
+      <w:r>
+        <w:rPr>
+          <w:rFonts w:eastAsiaTheme="minorEastAsia"/>
+          <w:noProof/>
+        </w:rPr>
+        <w:t>)</w:t>
+      </w:r>
+      <w:r>
+        <w:rPr>
+          <w:rFonts w:eastAsiaTheme="minorEastAsia"/>
+          <w:noProof/>
+        </w:rPr>
+        <w:t>, the opposite happens: as the threshold increases, false positives will rise while false negatives decrease, so the curve will trend toward the bottom-right corner</w:t>
       </w:r>
       <w:r>
         <w:rPr>
@@ -2019,6 +2841,78 @@
           <w:noProof/>
         </w:rPr>
         <w:t>.</w:t>
+      </w:r>
+    </w:p>
+    <w:p>
+      <w:pPr>
+        <w:pStyle w:val="ListParagraph"/>
+        <w:rPr>
+          <w:rFonts w:eastAsiaTheme="minorEastAsia"/>
+          <w:noProof/>
+        </w:rPr>
+      </w:pPr>
+      <w:r>
+        <w:rPr>
+          <w:rFonts w:eastAsiaTheme="minorEastAsia"/>
+          <w:noProof/>
+        </w:rPr>
+        <w:t xml:space="preserve">In other words, for the second soft score, we wish to address the threshold the other way around (Below some threshold to classify the sample as fake, and above some threshold to label it as real). Therefore, each sample which is viewed </w:t>
+      </w:r>
+      <w:r>
+        <w:rPr>
+          <w:rFonts w:eastAsiaTheme="minorEastAsia"/>
+          <w:noProof/>
+        </w:rPr>
+        <w:t xml:space="preserve">as correctly classified is actually wrongly classified if we use the second soft score. Therefore </w:t>
+      </w:r>
+      <w:r>
+        <w:rPr>
+          <w:rFonts w:eastAsiaTheme="minorEastAsia"/>
+          <w:b/>
+          <w:bCs/>
+          <w:noProof/>
+        </w:rPr>
+        <w:t>the second curve is actually the curve of the FNR as a function of the TNR</w:t>
+      </w:r>
+      <w:r>
+        <w:rPr>
+          <w:rFonts w:eastAsiaTheme="minorEastAsia"/>
+          <w:noProof/>
+        </w:rPr>
+        <w:t>, if we use the second soft score to classify the data.</w:t>
+      </w:r>
+    </w:p>
+    <w:p>
+      <w:pPr>
+        <w:pStyle w:val="ListParagraph"/>
+        <w:rPr>
+          <w:rFonts w:eastAsiaTheme="minorEastAsia"/>
+          <w:noProof/>
+        </w:rPr>
+      </w:pPr>
+      <w:r>
+        <w:rPr>
+          <w:rFonts w:eastAsiaTheme="minorEastAsia"/>
+          <w:noProof/>
+        </w:rPr>
+        <w:lastRenderedPageBreak/>
+        <w:t xml:space="preserve">The same logic goes for the second curve of the DET curve. The </w:t>
+      </w:r>
+      <w:r>
+        <w:rPr>
+          <w:rFonts w:eastAsiaTheme="minorEastAsia"/>
+          <w:b/>
+          <w:bCs/>
+          <w:noProof/>
+        </w:rPr>
+        <w:t>second curve is actually the TPR as a function of the TNR</w:t>
+      </w:r>
+      <w:r>
+        <w:rPr>
+          <w:rFonts w:eastAsiaTheme="minorEastAsia"/>
+          <w:noProof/>
+        </w:rPr>
+        <w:t xml:space="preserve"> if we use the second soft score to classify the data.</w:t>
       </w:r>
     </w:p>
     <w:p>
@@ -2075,7 +2969,49 @@
         <w:rPr>
           <w:rFonts w:eastAsiaTheme="minorEastAsia"/>
         </w:rPr>
-        <w:t>We trained the SimpleNet architecture on the Synthetic faces dataset, with lr of 1e-3,</w:t>
+        <w:t xml:space="preserve">We trained the </w:t>
+      </w:r>
+      <w:proofErr w:type="spellStart"/>
+      <w:r>
+        <w:rPr>
+          <w:rFonts w:eastAsiaTheme="minorEastAsia"/>
+        </w:rPr>
+        <w:t>SimpleNet</w:t>
+      </w:r>
+      <w:proofErr w:type="spellEnd"/>
+      <w:r>
+        <w:rPr>
+          <w:rFonts w:eastAsiaTheme="minorEastAsia"/>
+        </w:rPr>
+        <w:t xml:space="preserve"> architecture on the Synthetic </w:t>
+      </w:r>
+      <w:proofErr w:type="gramStart"/>
+      <w:r>
+        <w:rPr>
+          <w:rFonts w:eastAsiaTheme="minorEastAsia"/>
+        </w:rPr>
+        <w:t>faces</w:t>
+      </w:r>
+      <w:proofErr w:type="gramEnd"/>
+      <w:r>
+        <w:rPr>
+          <w:rFonts w:eastAsiaTheme="minorEastAsia"/>
+        </w:rPr>
+        <w:t xml:space="preserve"> dataset, with </w:t>
+      </w:r>
+      <w:proofErr w:type="spellStart"/>
+      <w:r>
+        <w:rPr>
+          <w:rFonts w:eastAsiaTheme="minorEastAsia"/>
+        </w:rPr>
+        <w:t>lr</w:t>
+      </w:r>
+      <w:proofErr w:type="spellEnd"/>
+      <w:r>
+        <w:rPr>
+          <w:rFonts w:eastAsiaTheme="minorEastAsia"/>
+        </w:rPr>
+        <w:t xml:space="preserve"> of 1e-3,</w:t>
       </w:r>
     </w:p>
     <w:p>
@@ -2097,12 +3033,12 @@
         <w:pStyle w:val="ListParagraph"/>
         <w:rPr>
           <w:rFonts w:eastAsiaTheme="minorEastAsia"/>
-          <w:noProof/>
-        </w:rPr>
-      </w:pPr>
-    </w:p>
-    <w:p>
-      <w:pPr>
+        </w:rPr>
+      </w:pPr>
+    </w:p>
+    <w:p>
+      <w:pPr>
+        <w:pStyle w:val="ListParagraph"/>
         <w:rPr>
           <w:rFonts w:eastAsiaTheme="minorEastAsia"/>
           <w:sz w:val="28"/>
@@ -2117,19 +3053,17 @@
           <w:szCs w:val="28"/>
           <w:u w:val="single"/>
         </w:rPr>
-        <w:br w:type="page"/>
-      </w:r>
-    </w:p>
-    <w:p>
-      <w:pPr>
-        <w:pStyle w:val="ListParagraph"/>
+        <w:t xml:space="preserve">Question </w:t>
+      </w:r>
+      <w:r>
         <w:rPr>
           <w:rFonts w:eastAsiaTheme="minorEastAsia"/>
           <w:sz w:val="28"/>
           <w:szCs w:val="28"/>
           <w:u w:val="single"/>
         </w:rPr>
-      </w:pPr>
+        <w:t>13</w:t>
+      </w:r>
       <w:r>
         <w:rPr>
           <w:rFonts w:eastAsiaTheme="minorEastAsia"/>
@@ -2137,25 +3071,6 @@
           <w:szCs w:val="28"/>
           <w:u w:val="single"/>
         </w:rPr>
-        <w:lastRenderedPageBreak/>
-        <w:t xml:space="preserve">Question </w:t>
-      </w:r>
-      <w:r>
-        <w:rPr>
-          <w:rFonts w:eastAsiaTheme="minorEastAsia"/>
-          <w:sz w:val="28"/>
-          <w:szCs w:val="28"/>
-          <w:u w:val="single"/>
-        </w:rPr>
-        <w:t>13</w:t>
-      </w:r>
-      <w:r>
-        <w:rPr>
-          <w:rFonts w:eastAsiaTheme="minorEastAsia"/>
-          <w:sz w:val="28"/>
-          <w:szCs w:val="28"/>
-          <w:u w:val="single"/>
-        </w:rPr>
         <w:t>:</w:t>
       </w:r>
     </w:p>
@@ -2173,22 +3088,22 @@
           <w:noProof/>
         </w:rPr>
         <w:drawing>
-          <wp:anchor distT="0" distB="0" distL="114300" distR="114300" simplePos="0" relativeHeight="251664384" behindDoc="0" locked="0" layoutInCell="1" allowOverlap="1" wp14:anchorId="4F8EFB92" wp14:editId="3C68220D">
+          <wp:anchor distT="0" distB="0" distL="114300" distR="114300" simplePos="0" relativeHeight="251664384" behindDoc="0" locked="0" layoutInCell="1" allowOverlap="1" wp14:anchorId="4F8EFB92" wp14:editId="1F200AF0">
             <wp:simplePos x="0" y="0"/>
             <wp:positionH relativeFrom="column">
-              <wp:posOffset>2837815</wp:posOffset>
+              <wp:posOffset>2921000</wp:posOffset>
             </wp:positionH>
             <wp:positionV relativeFrom="paragraph">
-              <wp:posOffset>251460</wp:posOffset>
+              <wp:posOffset>243205</wp:posOffset>
             </wp:positionV>
-            <wp:extent cx="3044190" cy="2996565"/>
-            <wp:effectExtent l="0" t="0" r="3810" b="0"/>
+            <wp:extent cx="3011805" cy="2964815"/>
+            <wp:effectExtent l="0" t="0" r="0" b="0"/>
             <wp:wrapThrough wrapText="bothSides">
               <wp:wrapPolygon edited="0">
                 <wp:start x="0" y="0"/>
-                <wp:lineTo x="0" y="21421"/>
-                <wp:lineTo x="21492" y="21421"/>
-                <wp:lineTo x="21492" y="0"/>
+                <wp:lineTo x="0" y="21466"/>
+                <wp:lineTo x="21495" y="21466"/>
+                <wp:lineTo x="21495" y="0"/>
                 <wp:lineTo x="0" y="0"/>
               </wp:wrapPolygon>
             </wp:wrapThrough>
@@ -2206,7 +3121,7 @@
                     </pic:cNvPicPr>
                   </pic:nvPicPr>
                   <pic:blipFill>
-                    <a:blip r:embed="rId12" cstate="print">
+                    <a:blip r:embed="rId13" cstate="print">
                       <a:extLst>
                         <a:ext uri="{28A0092B-C50C-407E-A947-70E740481C1C}">
                           <a14:useLocalDpi xmlns:a14="http://schemas.microsoft.com/office/drawing/2010/main" val="0"/>
@@ -2221,7 +3136,7 @@
                   <pic:spPr bwMode="auto">
                     <a:xfrm>
                       <a:off x="0" y="0"/>
-                      <a:ext cx="3044190" cy="2996565"/>
+                      <a:ext cx="3011805" cy="2964815"/>
                     </a:xfrm>
                     <a:prstGeom prst="rect">
                       <a:avLst/>
@@ -2237,6 +3152,9 @@
             <wp14:sizeRelH relativeFrom="margin">
               <wp14:pctWidth>0</wp14:pctWidth>
             </wp14:sizeRelH>
+            <wp14:sizeRelV relativeFrom="margin">
+              <wp14:pctHeight>0</wp14:pctHeight>
+            </wp14:sizeRelV>
           </wp:anchor>
         </w:drawing>
       </w:r>
@@ -2246,7 +3164,7 @@
           <w:noProof/>
         </w:rPr>
         <w:drawing>
-          <wp:anchor distT="0" distB="0" distL="114300" distR="114300" simplePos="0" relativeHeight="251663360" behindDoc="0" locked="0" layoutInCell="1" allowOverlap="1" wp14:anchorId="3FF11CD4" wp14:editId="6F737BFA">
+          <wp:anchor distT="0" distB="0" distL="114300" distR="114300" simplePos="0" relativeHeight="251663360" behindDoc="0" locked="0" layoutInCell="1" allowOverlap="1" wp14:anchorId="3FF11CD4" wp14:editId="25CF6E21">
             <wp:simplePos x="0" y="0"/>
             <wp:positionH relativeFrom="margin">
               <wp:posOffset>130810</wp:posOffset>
@@ -2279,7 +3197,7 @@
                     </pic:cNvPicPr>
                   </pic:nvPicPr>
                   <pic:blipFill>
-                    <a:blip r:embed="rId13" cstate="print">
+                    <a:blip r:embed="rId14" cstate="print">
                       <a:extLst>
                         <a:ext uri="{28A0092B-C50C-407E-A947-70E740481C1C}">
                           <a14:useLocalDpi xmlns:a14="http://schemas.microsoft.com/office/drawing/2010/main" val="0"/>
@@ -2862,6 +3780,31 @@
         <w:t>images to real images in the test set of "</w:t>
       </w:r>
       <w:r>
+        <w:rPr>
+          <w:rFonts w:eastAsiaTheme="minorEastAsia"/>
+          <w:noProof/>
+        </w:rPr>
+        <w:t>synthetic</w:t>
+      </w:r>
+      <w:r>
+        <w:rPr>
+          <w:rFonts w:eastAsiaTheme="minorEastAsia"/>
+          <w:noProof/>
+        </w:rPr>
+        <w:t xml:space="preserve">_dataset" is </w:t>
+      </w:r>
+      <w:r>
+        <w:rPr>
+          <w:rFonts w:eastAsiaTheme="minorEastAsia"/>
+          <w:noProof/>
+        </w:rPr>
+        <w:t>552/551</w:t>
+      </w:r>
+      <w:r>
+        <w:rPr>
+          <w:rFonts w:eastAsiaTheme="minorEastAsia"/>
+          <w:noProof/>
+        </w:rPr>
         <w:t xml:space="preserve"> </w:t>
       </w:r>
       <w:r>
@@ -2869,34 +3812,6 @@
           <w:rFonts w:eastAsiaTheme="minorEastAsia"/>
           <w:noProof/>
         </w:rPr>
-        <w:t>synthetic</w:t>
-      </w:r>
-      <w:r>
-        <w:rPr>
-          <w:rFonts w:eastAsiaTheme="minorEastAsia"/>
-          <w:noProof/>
-        </w:rPr>
-        <w:t xml:space="preserve">_dataset" is </w:t>
-      </w:r>
-      <w:r>
-        <w:rPr>
-          <w:rFonts w:eastAsiaTheme="minorEastAsia"/>
-          <w:noProof/>
-        </w:rPr>
-        <w:t>552/551</w:t>
-      </w:r>
-      <w:r>
-        <w:rPr>
-          <w:rFonts w:eastAsiaTheme="minorEastAsia"/>
-          <w:noProof/>
-        </w:rPr>
-        <w:t xml:space="preserve"> </w:t>
-      </w:r>
-      <w:r>
-        <w:rPr>
-          <w:rFonts w:eastAsiaTheme="minorEastAsia"/>
-          <w:noProof/>
-        </w:rPr>
         <w:t>(</w:t>
       </w:r>
       <w:r>
@@ -2925,7 +3840,21 @@
           <w:rFonts w:eastAsiaTheme="minorEastAsia"/>
           <w:noProof/>
         </w:rPr>
-        <w:t xml:space="preserve"> real images).</w:t>
+        <w:t xml:space="preserve"> real images)</w:t>
+      </w:r>
+      <w:r>
+        <w:rPr>
+          <w:rFonts w:eastAsiaTheme="minorEastAsia"/>
+          <w:noProof/>
+        </w:rPr>
+        <w:t xml:space="preserve"> – about 1 to 1</w:t>
+      </w:r>
+      <w:r>
+        <w:rPr>
+          <w:rFonts w:eastAsiaTheme="minorEastAsia"/>
+          <w:noProof/>
+        </w:rPr>
+        <w:t>.</w:t>
       </w:r>
     </w:p>
     <w:p>
@@ -2988,6 +3917,7 @@
           <w:rFonts w:eastAsiaTheme="minorEastAsia"/>
           <w:noProof/>
         </w:rPr>
+        <w:lastRenderedPageBreak/>
         <w:t>The classifier is essentially a random guesser</w:t>
       </w:r>
       <w:r>
@@ -3032,18 +3962,26 @@
         </w:rPr>
         <w:t>classification task.</w:t>
       </w:r>
-    </w:p>
-    <w:p>
-      <w:pPr>
-        <w:pStyle w:val="ListParagraph"/>
-        <w:rPr>
-          <w:rFonts w:eastAsiaTheme="minorEastAsia"/>
-          <w:noProof/>
-        </w:rPr>
-      </w:pPr>
-    </w:p>
-    <w:p>
-      <w:pPr>
+      <w:r>
+        <w:rPr>
+          <w:rFonts w:eastAsiaTheme="minorEastAsia"/>
+          <w:noProof/>
+        </w:rPr>
+        <w:t xml:space="preserve"> This may suggest an underfit.</w:t>
+      </w:r>
+    </w:p>
+    <w:p>
+      <w:pPr>
+        <w:pStyle w:val="ListParagraph"/>
+        <w:rPr>
+          <w:rFonts w:eastAsiaTheme="minorEastAsia"/>
+          <w:noProof/>
+        </w:rPr>
+      </w:pPr>
+    </w:p>
+    <w:p>
+      <w:pPr>
+        <w:pStyle w:val="ListParagraph"/>
         <w:rPr>
           <w:rFonts w:eastAsiaTheme="minorEastAsia"/>
           <w:sz w:val="28"/>
@@ -3058,19 +3996,17 @@
           <w:szCs w:val="28"/>
           <w:u w:val="single"/>
         </w:rPr>
-        <w:br w:type="page"/>
-      </w:r>
-    </w:p>
-    <w:p>
-      <w:pPr>
-        <w:pStyle w:val="ListParagraph"/>
+        <w:t xml:space="preserve">Question </w:t>
+      </w:r>
+      <w:r>
         <w:rPr>
           <w:rFonts w:eastAsiaTheme="minorEastAsia"/>
           <w:sz w:val="28"/>
           <w:szCs w:val="28"/>
           <w:u w:val="single"/>
         </w:rPr>
-      </w:pPr>
+        <w:t>17</w:t>
+      </w:r>
       <w:r>
         <w:rPr>
           <w:rFonts w:eastAsiaTheme="minorEastAsia"/>
@@ -3078,25 +4014,6 @@
           <w:szCs w:val="28"/>
           <w:u w:val="single"/>
         </w:rPr>
-        <w:lastRenderedPageBreak/>
-        <w:t xml:space="preserve">Question </w:t>
-      </w:r>
-      <w:r>
-        <w:rPr>
-          <w:rFonts w:eastAsiaTheme="minorEastAsia"/>
-          <w:sz w:val="28"/>
-          <w:szCs w:val="28"/>
-          <w:u w:val="single"/>
-        </w:rPr>
-        <w:t>17</w:t>
-      </w:r>
-      <w:r>
-        <w:rPr>
-          <w:rFonts w:eastAsiaTheme="minorEastAsia"/>
-          <w:sz w:val="28"/>
-          <w:szCs w:val="28"/>
-          <w:u w:val="single"/>
-        </w:rPr>
         <w:t>:</w:t>
       </w:r>
     </w:p>
@@ -3249,7 +4166,6 @@
     </w:p>
     <w:p>
       <w:pPr>
-        <w:pStyle w:val="ListParagraph"/>
         <w:rPr>
           <w:rFonts w:eastAsiaTheme="minorEastAsia"/>
           <w:color w:val="4472C4" w:themeColor="accent1"/>
@@ -3264,17 +4180,19 @@
           <w:sz w:val="40"/>
           <w:szCs w:val="40"/>
         </w:rPr>
-        <w:t xml:space="preserve">Chapter </w:t>
-      </w:r>
-      <w:r>
+        <w:br w:type="page"/>
+      </w:r>
+    </w:p>
+    <w:p>
+      <w:pPr>
+        <w:pStyle w:val="ListParagraph"/>
         <w:rPr>
           <w:rFonts w:eastAsiaTheme="minorEastAsia"/>
           <w:color w:val="4472C4" w:themeColor="accent1"/>
           <w:sz w:val="40"/>
           <w:szCs w:val="40"/>
         </w:rPr>
-        <w:t>4</w:t>
-      </w:r>
+      </w:pPr>
       <w:r>
         <w:rPr>
           <w:rFonts w:eastAsiaTheme="minorEastAsia"/>
@@ -3282,7 +4200,8 @@
           <w:sz w:val="40"/>
           <w:szCs w:val="40"/>
         </w:rPr>
-        <w:t xml:space="preserve">: </w:t>
+        <w:lastRenderedPageBreak/>
+        <w:t xml:space="preserve">Chapter </w:t>
       </w:r>
       <w:r>
         <w:rPr>
@@ -3291,6 +4210,24 @@
           <w:sz w:val="40"/>
           <w:szCs w:val="40"/>
         </w:rPr>
+        <w:t>4</w:t>
+      </w:r>
+      <w:r>
+        <w:rPr>
+          <w:rFonts w:eastAsiaTheme="minorEastAsia"/>
+          <w:color w:val="4472C4" w:themeColor="accent1"/>
+          <w:sz w:val="40"/>
+          <w:szCs w:val="40"/>
+        </w:rPr>
+        <w:t xml:space="preserve">: </w:t>
+      </w:r>
+      <w:r>
+        <w:rPr>
+          <w:rFonts w:eastAsiaTheme="minorEastAsia"/>
+          <w:color w:val="4472C4" w:themeColor="accent1"/>
+          <w:sz w:val="40"/>
+          <w:szCs w:val="40"/>
+        </w:rPr>
         <w:t>Fine Tuning a Pre-trained Model</w:t>
       </w:r>
     </w:p>
@@ -3362,10 +4299,10 @@
       </w:pPr>
     </w:p>
     <w:sectPr>
-      <w:headerReference w:type="even" r:id="rId14"/>
-      <w:headerReference w:type="default" r:id="rId15"/>
-      <w:footerReference w:type="default" r:id="rId16"/>
-      <w:headerReference w:type="first" r:id="rId17"/>
+      <w:headerReference w:type="even" r:id="rId15"/>
+      <w:headerReference w:type="default" r:id="rId16"/>
+      <w:footerReference w:type="default" r:id="rId17"/>
+      <w:headerReference w:type="first" r:id="rId18"/>
       <w:pgSz w:w="12240" w:h="15840"/>
       <w:pgMar w:top="1440" w:right="1440" w:bottom="1440" w:left="1440" w:header="720" w:footer="720" w:gutter="0"/>
       <w:cols w:space="720"/>
@@ -3376,7 +4313,7 @@
 </file>
 
 <file path=word/endnotes.xml><?xml version="1.0" encoding="utf-8"?>
-<w:endnotes xmlns:wpc="http://schemas.microsoft.com/office/word/2010/wordprocessingCanvas" xmlns:cx="http://schemas.microsoft.com/office/drawing/2014/chartex" xmlns:cx1="http://schemas.microsoft.com/office/drawing/2015/9/8/chartex" xmlns:cx2="http://schemas.microsoft.com/office/drawing/2015/10/21/chartex" xmlns:cx3="http://schemas.microsoft.com/office/drawing/2016/5/9/chartex" xmlns:cx4="http://schemas.microsoft.com/office/drawing/2016/5/10/chartex" xmlns:cx5="http://schemas.microsoft.com/office/drawing/2016/5/11/chartex" xmlns:cx6="http://schemas.microsoft.com/office/drawing/2016/5/12/chartex" xmlns:cx7="http://schemas.microsoft.com/office/drawing/2016/5/13/chartex" xmlns:cx8="http://schemas.microsoft.com/office/drawing/2016/5/14/chartex" xmlns:mc="http://schemas.openxmlformats.org/markup-compatibility/2006" xmlns:aink="http://schemas.microsoft.com/office/drawing/2016/ink" xmlns:am3d="http://schemas.microsoft.com/office/drawing/2017/model3d" xmlns:o="urn:schemas-microsoft-com:office:office" xmlns:oel="http://schemas.microsoft.com/office/2019/extlst" xmlns:r="http://schemas.openxmlformats.org/officeDocument/2006/relationships" xmlns:m="http://schemas.openxmlformats.org/officeDocument/2006/math" xmlns:v="urn:schemas-microsoft-com:vml" xmlns:wp14="http://schemas.microsoft.com/office/word/2010/wordprocessingDrawing" xmlns:wp="http://schemas.openxmlformats.org/drawingml/2006/wordprocessingDrawing" xmlns:w10="urn:schemas-microsoft-com:office:word" xmlns:w="http://schemas.openxmlformats.org/wordprocessingml/2006/main" xmlns:w14="http://schemas.microsoft.com/office/word/2010/wordml" xmlns:w15="http://schemas.microsoft.com/office/word/2012/wordml" xmlns:w16cex="http://schemas.microsoft.com/office/word/2018/wordml/cex" xmlns:w16cid="http://schemas.microsoft.com/office/word/2016/wordml/cid" xmlns:w16="http://schemas.microsoft.com/office/word/2018/wordml" xmlns:w16du="http://schemas.microsoft.com/office/word/2023/wordml/word16du" xmlns:w16sdtdh="http://schemas.microsoft.com/office/word/2020/wordml/sdtdatahash" xmlns:w16se="http://schemas.microsoft.com/office/word/2015/wordml/symex" xmlns:wpg="http://schemas.microsoft.com/office/word/2010/wordprocessingGroup" xmlns:wpi="http://schemas.microsoft.com/office/word/2010/wordprocessingInk" xmlns:wne="http://schemas.microsoft.com/office/word/2006/wordml" xmlns:wps="http://schemas.microsoft.com/office/word/2010/wordprocessingShape" mc:Ignorable="w14 w15 w16se w16cid w16 w16cex w16sdtdh w16du wp14">
+<w:endnotes xmlns:wpc="http://schemas.microsoft.com/office/word/2010/wordprocessingCanvas" xmlns:cx="http://schemas.microsoft.com/office/drawing/2014/chartex" xmlns:cx1="http://schemas.microsoft.com/office/drawing/2015/9/8/chartex" xmlns:cx2="http://schemas.microsoft.com/office/drawing/2015/10/21/chartex" xmlns:cx3="http://schemas.microsoft.com/office/drawing/2016/5/9/chartex" xmlns:cx4="http://schemas.microsoft.com/office/drawing/2016/5/10/chartex" xmlns:cx5="http://schemas.microsoft.com/office/drawing/2016/5/11/chartex" xmlns:cx6="http://schemas.microsoft.com/office/drawing/2016/5/12/chartex" xmlns:cx7="http://schemas.microsoft.com/office/drawing/2016/5/13/chartex" xmlns:cx8="http://schemas.microsoft.com/office/drawing/2016/5/14/chartex" xmlns:mc="http://schemas.openxmlformats.org/markup-compatibility/2006" xmlns:aink="http://schemas.microsoft.com/office/drawing/2016/ink" xmlns:am3d="http://schemas.microsoft.com/office/drawing/2017/model3d" xmlns:o="urn:schemas-microsoft-com:office:office" xmlns:oel="http://schemas.microsoft.com/office/2019/extlst" xmlns:r="http://schemas.openxmlformats.org/officeDocument/2006/relationships" xmlns:m="http://schemas.openxmlformats.org/officeDocument/2006/math" xmlns:v="urn:schemas-microsoft-com:vml" xmlns:wp14="http://schemas.microsoft.com/office/word/2010/wordprocessingDrawing" xmlns:wp="http://schemas.openxmlformats.org/drawingml/2006/wordprocessingDrawing" xmlns:w10="urn:schemas-microsoft-com:office:word" xmlns:w="http://schemas.openxmlformats.org/wordprocessingml/2006/main" xmlns:w14="http://schemas.microsoft.com/office/word/2010/wordml" xmlns:w15="http://schemas.microsoft.com/office/word/2012/wordml" xmlns:w16cex="http://schemas.microsoft.com/office/word/2018/wordml/cex" xmlns:w16cid="http://schemas.microsoft.com/office/word/2016/wordml/cid" xmlns:w16="http://schemas.microsoft.com/office/word/2018/wordml" xmlns:w16du="http://schemas.microsoft.com/office/word/2023/wordml/word16du" xmlns:w16sdtdh="http://schemas.microsoft.com/office/word/2020/wordml/sdtdatahash" xmlns:w16sdtfl="http://schemas.microsoft.com/office/word/2024/wordml/sdtformatlock" xmlns:w16se="http://schemas.microsoft.com/office/word/2015/wordml/symex" xmlns:wpg="http://schemas.microsoft.com/office/word/2010/wordprocessingGroup" xmlns:wpi="http://schemas.microsoft.com/office/word/2010/wordprocessingInk" xmlns:wne="http://schemas.microsoft.com/office/word/2006/wordml" xmlns:wps="http://schemas.microsoft.com/office/word/2010/wordprocessingShape" mc:Ignorable="w14 w15 w16se w16cid w16 w16cex w16sdtdh w16sdtfl w16du wp14">
   <w:endnote w:type="separator" w:id="-1">
     <w:p>
       <w:pPr>
@@ -3401,7 +4338,7 @@
 </file>
 
 <file path=word/footer1.xml><?xml version="1.0" encoding="utf-8"?>
-<w:ftr xmlns:wpc="http://schemas.microsoft.com/office/word/2010/wordprocessingCanvas" xmlns:cx="http://schemas.microsoft.com/office/drawing/2014/chartex" xmlns:cx1="http://schemas.microsoft.com/office/drawing/2015/9/8/chartex" xmlns:cx2="http://schemas.microsoft.com/office/drawing/2015/10/21/chartex" xmlns:cx3="http://schemas.microsoft.com/office/drawing/2016/5/9/chartex" xmlns:cx4="http://schemas.microsoft.com/office/drawing/2016/5/10/chartex" xmlns:cx5="http://schemas.microsoft.com/office/drawing/2016/5/11/chartex" xmlns:cx6="http://schemas.microsoft.com/office/drawing/2016/5/12/chartex" xmlns:cx7="http://schemas.microsoft.com/office/drawing/2016/5/13/chartex" xmlns:cx8="http://schemas.microsoft.com/office/drawing/2016/5/14/chartex" xmlns:mc="http://schemas.openxmlformats.org/markup-compatibility/2006" xmlns:aink="http://schemas.microsoft.com/office/drawing/2016/ink" xmlns:am3d="http://schemas.microsoft.com/office/drawing/2017/model3d" xmlns:o="urn:schemas-microsoft-com:office:office" xmlns:oel="http://schemas.microsoft.com/office/2019/extlst" xmlns:r="http://schemas.openxmlformats.org/officeDocument/2006/relationships" xmlns:m="http://schemas.openxmlformats.org/officeDocument/2006/math" xmlns:v="urn:schemas-microsoft-com:vml" xmlns:wp14="http://schemas.microsoft.com/office/word/2010/wordprocessingDrawing" xmlns:wp="http://schemas.openxmlformats.org/drawingml/2006/wordprocessingDrawing" xmlns:w10="urn:schemas-microsoft-com:office:word" xmlns:w="http://schemas.openxmlformats.org/wordprocessingml/2006/main" xmlns:w14="http://schemas.microsoft.com/office/word/2010/wordml" xmlns:w15="http://schemas.microsoft.com/office/word/2012/wordml" xmlns:w16cex="http://schemas.microsoft.com/office/word/2018/wordml/cex" xmlns:w16cid="http://schemas.microsoft.com/office/word/2016/wordml/cid" xmlns:w16="http://schemas.microsoft.com/office/word/2018/wordml" xmlns:w16du="http://schemas.microsoft.com/office/word/2023/wordml/word16du" xmlns:w16sdtdh="http://schemas.microsoft.com/office/word/2020/wordml/sdtdatahash" xmlns:w16se="http://schemas.microsoft.com/office/word/2015/wordml/symex" xmlns:wpg="http://schemas.microsoft.com/office/word/2010/wordprocessingGroup" xmlns:wpi="http://schemas.microsoft.com/office/word/2010/wordprocessingInk" xmlns:wne="http://schemas.microsoft.com/office/word/2006/wordml" xmlns:wps="http://schemas.microsoft.com/office/word/2010/wordprocessingShape" mc:Ignorable="w14 w15 w16se w16cid w16 w16cex w16sdtdh w16du wp14">
+<w:ftr xmlns:wpc="http://schemas.microsoft.com/office/word/2010/wordprocessingCanvas" xmlns:cx="http://schemas.microsoft.com/office/drawing/2014/chartex" xmlns:cx1="http://schemas.microsoft.com/office/drawing/2015/9/8/chartex" xmlns:cx2="http://schemas.microsoft.com/office/drawing/2015/10/21/chartex" xmlns:cx3="http://schemas.microsoft.com/office/drawing/2016/5/9/chartex" xmlns:cx4="http://schemas.microsoft.com/office/drawing/2016/5/10/chartex" xmlns:cx5="http://schemas.microsoft.com/office/drawing/2016/5/11/chartex" xmlns:cx6="http://schemas.microsoft.com/office/drawing/2016/5/12/chartex" xmlns:cx7="http://schemas.microsoft.com/office/drawing/2016/5/13/chartex" xmlns:cx8="http://schemas.microsoft.com/office/drawing/2016/5/14/chartex" xmlns:mc="http://schemas.openxmlformats.org/markup-compatibility/2006" xmlns:aink="http://schemas.microsoft.com/office/drawing/2016/ink" xmlns:am3d="http://schemas.microsoft.com/office/drawing/2017/model3d" xmlns:o="urn:schemas-microsoft-com:office:office" xmlns:oel="http://schemas.microsoft.com/office/2019/extlst" xmlns:r="http://schemas.openxmlformats.org/officeDocument/2006/relationships" xmlns:m="http://schemas.openxmlformats.org/officeDocument/2006/math" xmlns:v="urn:schemas-microsoft-com:vml" xmlns:wp14="http://schemas.microsoft.com/office/word/2010/wordprocessingDrawing" xmlns:wp="http://schemas.openxmlformats.org/drawingml/2006/wordprocessingDrawing" xmlns:w10="urn:schemas-microsoft-com:office:word" xmlns:w="http://schemas.openxmlformats.org/wordprocessingml/2006/main" xmlns:w14="http://schemas.microsoft.com/office/word/2010/wordml" xmlns:w15="http://schemas.microsoft.com/office/word/2012/wordml" xmlns:w16cex="http://schemas.microsoft.com/office/word/2018/wordml/cex" xmlns:w16cid="http://schemas.microsoft.com/office/word/2016/wordml/cid" xmlns:w16="http://schemas.microsoft.com/office/word/2018/wordml" xmlns:w16du="http://schemas.microsoft.com/office/word/2023/wordml/word16du" xmlns:w16sdtdh="http://schemas.microsoft.com/office/word/2020/wordml/sdtdatahash" xmlns:w16sdtfl="http://schemas.microsoft.com/office/word/2024/wordml/sdtformatlock" xmlns:w16se="http://schemas.microsoft.com/office/word/2015/wordml/symex" xmlns:wpg="http://schemas.microsoft.com/office/word/2010/wordprocessingGroup" xmlns:wpi="http://schemas.microsoft.com/office/word/2010/wordprocessingInk" xmlns:wne="http://schemas.microsoft.com/office/word/2006/wordml" xmlns:wps="http://schemas.microsoft.com/office/word/2010/wordprocessingShape" mc:Ignorable="w14 w15 w16se w16cid w16 w16cex w16sdtdh w16sdtfl w16du wp14">
   <w:sdt>
     <w:sdtPr>
       <w:id w:val="472645945"/>
@@ -3454,7 +4391,7 @@
 </file>
 
 <file path=word/footnotes.xml><?xml version="1.0" encoding="utf-8"?>
-<w:footnotes xmlns:wpc="http://schemas.microsoft.com/office/word/2010/wordprocessingCanvas" xmlns:cx="http://schemas.microsoft.com/office/drawing/2014/chartex" xmlns:cx1="http://schemas.microsoft.com/office/drawing/2015/9/8/chartex" xmlns:cx2="http://schemas.microsoft.com/office/drawing/2015/10/21/chartex" xmlns:cx3="http://schemas.microsoft.com/office/drawing/2016/5/9/chartex" xmlns:cx4="http://schemas.microsoft.com/office/drawing/2016/5/10/chartex" xmlns:cx5="http://schemas.microsoft.com/office/drawing/2016/5/11/chartex" xmlns:cx6="http://schemas.microsoft.com/office/drawing/2016/5/12/chartex" xmlns:cx7="http://schemas.microsoft.com/office/drawing/2016/5/13/chartex" xmlns:cx8="http://schemas.microsoft.com/office/drawing/2016/5/14/chartex" xmlns:mc="http://schemas.openxmlformats.org/markup-compatibility/2006" xmlns:aink="http://schemas.microsoft.com/office/drawing/2016/ink" xmlns:am3d="http://schemas.microsoft.com/office/drawing/2017/model3d" xmlns:o="urn:schemas-microsoft-com:office:office" xmlns:oel="http://schemas.microsoft.com/office/2019/extlst" xmlns:r="http://schemas.openxmlformats.org/officeDocument/2006/relationships" xmlns:m="http://schemas.openxmlformats.org/officeDocument/2006/math" xmlns:v="urn:schemas-microsoft-com:vml" xmlns:wp14="http://schemas.microsoft.com/office/word/2010/wordprocessingDrawing" xmlns:wp="http://schemas.openxmlformats.org/drawingml/2006/wordprocessingDrawing" xmlns:w10="urn:schemas-microsoft-com:office:word" xmlns:w="http://schemas.openxmlformats.org/wordprocessingml/2006/main" xmlns:w14="http://schemas.microsoft.com/office/word/2010/wordml" xmlns:w15="http://schemas.microsoft.com/office/word/2012/wordml" xmlns:w16cex="http://schemas.microsoft.com/office/word/2018/wordml/cex" xmlns:w16cid="http://schemas.microsoft.com/office/word/2016/wordml/cid" xmlns:w16="http://schemas.microsoft.com/office/word/2018/wordml" xmlns:w16du="http://schemas.microsoft.com/office/word/2023/wordml/word16du" xmlns:w16sdtdh="http://schemas.microsoft.com/office/word/2020/wordml/sdtdatahash" xmlns:w16se="http://schemas.microsoft.com/office/word/2015/wordml/symex" xmlns:wpg="http://schemas.microsoft.com/office/word/2010/wordprocessingGroup" xmlns:wpi="http://schemas.microsoft.com/office/word/2010/wordprocessingInk" xmlns:wne="http://schemas.microsoft.com/office/word/2006/wordml" xmlns:wps="http://schemas.microsoft.com/office/word/2010/wordprocessingShape" mc:Ignorable="w14 w15 w16se w16cid w16 w16cex w16sdtdh w16du wp14">
+<w:footnotes xmlns:wpc="http://schemas.microsoft.com/office/word/2010/wordprocessingCanvas" xmlns:cx="http://schemas.microsoft.com/office/drawing/2014/chartex" xmlns:cx1="http://schemas.microsoft.com/office/drawing/2015/9/8/chartex" xmlns:cx2="http://schemas.microsoft.com/office/drawing/2015/10/21/chartex" xmlns:cx3="http://schemas.microsoft.com/office/drawing/2016/5/9/chartex" xmlns:cx4="http://schemas.microsoft.com/office/drawing/2016/5/10/chartex" xmlns:cx5="http://schemas.microsoft.com/office/drawing/2016/5/11/chartex" xmlns:cx6="http://schemas.microsoft.com/office/drawing/2016/5/12/chartex" xmlns:cx7="http://schemas.microsoft.com/office/drawing/2016/5/13/chartex" xmlns:cx8="http://schemas.microsoft.com/office/drawing/2016/5/14/chartex" xmlns:mc="http://schemas.openxmlformats.org/markup-compatibility/2006" xmlns:aink="http://schemas.microsoft.com/office/drawing/2016/ink" xmlns:am3d="http://schemas.microsoft.com/office/drawing/2017/model3d" xmlns:o="urn:schemas-microsoft-com:office:office" xmlns:oel="http://schemas.microsoft.com/office/2019/extlst" xmlns:r="http://schemas.openxmlformats.org/officeDocument/2006/relationships" xmlns:m="http://schemas.openxmlformats.org/officeDocument/2006/math" xmlns:v="urn:schemas-microsoft-com:vml" xmlns:wp14="http://schemas.microsoft.com/office/word/2010/wordprocessingDrawing" xmlns:wp="http://schemas.openxmlformats.org/drawingml/2006/wordprocessingDrawing" xmlns:w10="urn:schemas-microsoft-com:office:word" xmlns:w="http://schemas.openxmlformats.org/wordprocessingml/2006/main" xmlns:w14="http://schemas.microsoft.com/office/word/2010/wordml" xmlns:w15="http://schemas.microsoft.com/office/word/2012/wordml" xmlns:w16cex="http://schemas.microsoft.com/office/word/2018/wordml/cex" xmlns:w16cid="http://schemas.microsoft.com/office/word/2016/wordml/cid" xmlns:w16="http://schemas.microsoft.com/office/word/2018/wordml" xmlns:w16du="http://schemas.microsoft.com/office/word/2023/wordml/word16du" xmlns:w16sdtdh="http://schemas.microsoft.com/office/word/2020/wordml/sdtdatahash" xmlns:w16sdtfl="http://schemas.microsoft.com/office/word/2024/wordml/sdtformatlock" xmlns:w16se="http://schemas.microsoft.com/office/word/2015/wordml/symex" xmlns:wpg="http://schemas.microsoft.com/office/word/2010/wordprocessingGroup" xmlns:wpi="http://schemas.microsoft.com/office/word/2010/wordprocessingInk" xmlns:wne="http://schemas.microsoft.com/office/word/2006/wordml" xmlns:wps="http://schemas.microsoft.com/office/word/2010/wordprocessingShape" mc:Ignorable="w14 w15 w16se w16cid w16 w16cex w16sdtdh w16sdtfl w16du wp14">
   <w:footnote w:type="separator" w:id="-1">
     <w:p>
       <w:pPr>
@@ -3479,7 +4416,7 @@
 </file>
 
 <file path=word/header1.xml><?xml version="1.0" encoding="utf-8"?>
-<w:hdr xmlns:wpc="http://schemas.microsoft.com/office/word/2010/wordprocessingCanvas" xmlns:cx="http://schemas.microsoft.com/office/drawing/2014/chartex" xmlns:cx1="http://schemas.microsoft.com/office/drawing/2015/9/8/chartex" xmlns:cx2="http://schemas.microsoft.com/office/drawing/2015/10/21/chartex" xmlns:cx3="http://schemas.microsoft.com/office/drawing/2016/5/9/chartex" xmlns:cx4="http://schemas.microsoft.com/office/drawing/2016/5/10/chartex" xmlns:cx5="http://schemas.microsoft.com/office/drawing/2016/5/11/chartex" xmlns:cx6="http://schemas.microsoft.com/office/drawing/2016/5/12/chartex" xmlns:cx7="http://schemas.microsoft.com/office/drawing/2016/5/13/chartex" xmlns:cx8="http://schemas.microsoft.com/office/drawing/2016/5/14/chartex" xmlns:mc="http://schemas.openxmlformats.org/markup-compatibility/2006" xmlns:aink="http://schemas.microsoft.com/office/drawing/2016/ink" xmlns:am3d="http://schemas.microsoft.com/office/drawing/2017/model3d" xmlns:o="urn:schemas-microsoft-com:office:office" xmlns:oel="http://schemas.microsoft.com/office/2019/extlst" xmlns:r="http://schemas.openxmlformats.org/officeDocument/2006/relationships" xmlns:m="http://schemas.openxmlformats.org/officeDocument/2006/math" xmlns:v="urn:schemas-microsoft-com:vml" xmlns:wp14="http://schemas.microsoft.com/office/word/2010/wordprocessingDrawing" xmlns:wp="http://schemas.openxmlformats.org/drawingml/2006/wordprocessingDrawing" xmlns:w10="urn:schemas-microsoft-com:office:word" xmlns:w="http://schemas.openxmlformats.org/wordprocessingml/2006/main" xmlns:w14="http://schemas.microsoft.com/office/word/2010/wordml" xmlns:w15="http://schemas.microsoft.com/office/word/2012/wordml" xmlns:w16cex="http://schemas.microsoft.com/office/word/2018/wordml/cex" xmlns:w16cid="http://schemas.microsoft.com/office/word/2016/wordml/cid" xmlns:w16="http://schemas.microsoft.com/office/word/2018/wordml" xmlns:w16du="http://schemas.microsoft.com/office/word/2023/wordml/word16du" xmlns:w16sdtdh="http://schemas.microsoft.com/office/word/2020/wordml/sdtdatahash" xmlns:w16se="http://schemas.microsoft.com/office/word/2015/wordml/symex" xmlns:wpg="http://schemas.microsoft.com/office/word/2010/wordprocessingGroup" xmlns:wpi="http://schemas.microsoft.com/office/word/2010/wordprocessingInk" xmlns:wne="http://schemas.microsoft.com/office/word/2006/wordml" xmlns:wps="http://schemas.microsoft.com/office/word/2010/wordprocessingShape" mc:Ignorable="w14 w15 w16se w16cid w16 w16cex w16sdtdh w16du wp14">
+<w:hdr xmlns:wpc="http://schemas.microsoft.com/office/word/2010/wordprocessingCanvas" xmlns:cx="http://schemas.microsoft.com/office/drawing/2014/chartex" xmlns:cx1="http://schemas.microsoft.com/office/drawing/2015/9/8/chartex" xmlns:cx2="http://schemas.microsoft.com/office/drawing/2015/10/21/chartex" xmlns:cx3="http://schemas.microsoft.com/office/drawing/2016/5/9/chartex" xmlns:cx4="http://schemas.microsoft.com/office/drawing/2016/5/10/chartex" xmlns:cx5="http://schemas.microsoft.com/office/drawing/2016/5/11/chartex" xmlns:cx6="http://schemas.microsoft.com/office/drawing/2016/5/12/chartex" xmlns:cx7="http://schemas.microsoft.com/office/drawing/2016/5/13/chartex" xmlns:cx8="http://schemas.microsoft.com/office/drawing/2016/5/14/chartex" xmlns:mc="http://schemas.openxmlformats.org/markup-compatibility/2006" xmlns:aink="http://schemas.microsoft.com/office/drawing/2016/ink" xmlns:am3d="http://schemas.microsoft.com/office/drawing/2017/model3d" xmlns:o="urn:schemas-microsoft-com:office:office" xmlns:oel="http://schemas.microsoft.com/office/2019/extlst" xmlns:r="http://schemas.openxmlformats.org/officeDocument/2006/relationships" xmlns:m="http://schemas.openxmlformats.org/officeDocument/2006/math" xmlns:v="urn:schemas-microsoft-com:vml" xmlns:wp14="http://schemas.microsoft.com/office/word/2010/wordprocessingDrawing" xmlns:wp="http://schemas.openxmlformats.org/drawingml/2006/wordprocessingDrawing" xmlns:w10="urn:schemas-microsoft-com:office:word" xmlns:w="http://schemas.openxmlformats.org/wordprocessingml/2006/main" xmlns:w14="http://schemas.microsoft.com/office/word/2010/wordml" xmlns:w15="http://schemas.microsoft.com/office/word/2012/wordml" xmlns:w16cex="http://schemas.microsoft.com/office/word/2018/wordml/cex" xmlns:w16cid="http://schemas.microsoft.com/office/word/2016/wordml/cid" xmlns:w16="http://schemas.microsoft.com/office/word/2018/wordml" xmlns:w16du="http://schemas.microsoft.com/office/word/2023/wordml/word16du" xmlns:w16sdtdh="http://schemas.microsoft.com/office/word/2020/wordml/sdtdatahash" xmlns:w16sdtfl="http://schemas.microsoft.com/office/word/2024/wordml/sdtformatlock" xmlns:w16se="http://schemas.microsoft.com/office/word/2015/wordml/symex" xmlns:wpg="http://schemas.microsoft.com/office/word/2010/wordprocessingGroup" xmlns:wpi="http://schemas.microsoft.com/office/word/2010/wordprocessingInk" xmlns:wne="http://schemas.microsoft.com/office/word/2006/wordml" xmlns:wps="http://schemas.microsoft.com/office/word/2010/wordprocessingShape" mc:Ignorable="w14 w15 w16se w16cid w16 w16cex w16sdtdh w16sdtfl w16du wp14">
   <w:p>
     <w:pPr>
       <w:pStyle w:val="Header"/>
@@ -3593,7 +4530,6 @@
               <v:path gradientshapeok="t" o:connecttype="rect"/>
             </v:shapetype>
             <v:shape id="Text Box 2" o:spid="_x0000_s1026" type="#_x0000_t202" alt="- בלמ&quot;ס -" style="position:absolute;margin-left:0;margin-top:0;width:35pt;height:28.15pt;z-index:251659264;visibility:visible;mso-wrap-style:none;mso-wrap-distance-left:0;mso-wrap-distance-top:0;mso-wrap-distance-right:0;mso-wrap-distance-bottom:0;mso-position-horizontal:center;mso-position-horizontal-relative:page;mso-position-vertical:top;mso-position-vertical-relative:page;v-text-anchor:top" o:gfxdata="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" filled="f" stroked="f">
-              <v:fill o:detectmouseclick="t"/>
               <v:textbox style="mso-fit-shape-to-text:t" inset="0,15pt,0,0">
                 <w:txbxContent>
                   <w:p>
@@ -3652,7 +4588,7 @@
 </file>
 
 <file path=word/header2.xml><?xml version="1.0" encoding="utf-8"?>
-<w:hdr xmlns:wpc="http://schemas.microsoft.com/office/word/2010/wordprocessingCanvas" xmlns:cx="http://schemas.microsoft.com/office/drawing/2014/chartex" xmlns:cx1="http://schemas.microsoft.com/office/drawing/2015/9/8/chartex" xmlns:cx2="http://schemas.microsoft.com/office/drawing/2015/10/21/chartex" xmlns:cx3="http://schemas.microsoft.com/office/drawing/2016/5/9/chartex" xmlns:cx4="http://schemas.microsoft.com/office/drawing/2016/5/10/chartex" xmlns:cx5="http://schemas.microsoft.com/office/drawing/2016/5/11/chartex" xmlns:cx6="http://schemas.microsoft.com/office/drawing/2016/5/12/chartex" xmlns:cx7="http://schemas.microsoft.com/office/drawing/2016/5/13/chartex" xmlns:cx8="http://schemas.microsoft.com/office/drawing/2016/5/14/chartex" xmlns:mc="http://schemas.openxmlformats.org/markup-compatibility/2006" xmlns:aink="http://schemas.microsoft.com/office/drawing/2016/ink" xmlns:am3d="http://schemas.microsoft.com/office/drawing/2017/model3d" xmlns:o="urn:schemas-microsoft-com:office:office" xmlns:oel="http://schemas.microsoft.com/office/2019/extlst" xmlns:r="http://schemas.openxmlformats.org/officeDocument/2006/relationships" xmlns:m="http://schemas.openxmlformats.org/officeDocument/2006/math" xmlns:v="urn:schemas-microsoft-com:vml" xmlns:wp14="http://schemas.microsoft.com/office/word/2010/wordprocessingDrawing" xmlns:wp="http://schemas.openxmlformats.org/drawingml/2006/wordprocessingDrawing" xmlns:w10="urn:schemas-microsoft-com:office:word" xmlns:w="http://schemas.openxmlformats.org/wordprocessingml/2006/main" xmlns:w14="http://schemas.microsoft.com/office/word/2010/wordml" xmlns:w15="http://schemas.microsoft.com/office/word/2012/wordml" xmlns:w16cex="http://schemas.microsoft.com/office/word/2018/wordml/cex" xmlns:w16cid="http://schemas.microsoft.com/office/word/2016/wordml/cid" xmlns:w16="http://schemas.microsoft.com/office/word/2018/wordml" xmlns:w16du="http://schemas.microsoft.com/office/word/2023/wordml/word16du" xmlns:w16sdtdh="http://schemas.microsoft.com/office/word/2020/wordml/sdtdatahash" xmlns:w16se="http://schemas.microsoft.com/office/word/2015/wordml/symex" xmlns:wpg="http://schemas.microsoft.com/office/word/2010/wordprocessingGroup" xmlns:wpi="http://schemas.microsoft.com/office/word/2010/wordprocessingInk" xmlns:wne="http://schemas.microsoft.com/office/word/2006/wordml" xmlns:wps="http://schemas.microsoft.com/office/word/2010/wordprocessingShape" mc:Ignorable="w14 w15 w16se w16cid w16 w16cex w16sdtdh w16du wp14">
+<w:hdr xmlns:wpc="http://schemas.microsoft.com/office/word/2010/wordprocessingCanvas" xmlns:cx="http://schemas.microsoft.com/office/drawing/2014/chartex" xmlns:cx1="http://schemas.microsoft.com/office/drawing/2015/9/8/chartex" xmlns:cx2="http://schemas.microsoft.com/office/drawing/2015/10/21/chartex" xmlns:cx3="http://schemas.microsoft.com/office/drawing/2016/5/9/chartex" xmlns:cx4="http://schemas.microsoft.com/office/drawing/2016/5/10/chartex" xmlns:cx5="http://schemas.microsoft.com/office/drawing/2016/5/11/chartex" xmlns:cx6="http://schemas.microsoft.com/office/drawing/2016/5/12/chartex" xmlns:cx7="http://schemas.microsoft.com/office/drawing/2016/5/13/chartex" xmlns:cx8="http://schemas.microsoft.com/office/drawing/2016/5/14/chartex" xmlns:mc="http://schemas.openxmlformats.org/markup-compatibility/2006" xmlns:aink="http://schemas.microsoft.com/office/drawing/2016/ink" xmlns:am3d="http://schemas.microsoft.com/office/drawing/2017/model3d" xmlns:o="urn:schemas-microsoft-com:office:office" xmlns:oel="http://schemas.microsoft.com/office/2019/extlst" xmlns:r="http://schemas.openxmlformats.org/officeDocument/2006/relationships" xmlns:m="http://schemas.openxmlformats.org/officeDocument/2006/math" xmlns:v="urn:schemas-microsoft-com:vml" xmlns:wp14="http://schemas.microsoft.com/office/word/2010/wordprocessingDrawing" xmlns:wp="http://schemas.openxmlformats.org/drawingml/2006/wordprocessingDrawing" xmlns:w10="urn:schemas-microsoft-com:office:word" xmlns:w="http://schemas.openxmlformats.org/wordprocessingml/2006/main" xmlns:w14="http://schemas.microsoft.com/office/word/2010/wordml" xmlns:w15="http://schemas.microsoft.com/office/word/2012/wordml" xmlns:w16cex="http://schemas.microsoft.com/office/word/2018/wordml/cex" xmlns:w16cid="http://schemas.microsoft.com/office/word/2016/wordml/cid" xmlns:w16="http://schemas.microsoft.com/office/word/2018/wordml" xmlns:w16du="http://schemas.microsoft.com/office/word/2023/wordml/word16du" xmlns:w16sdtdh="http://schemas.microsoft.com/office/word/2020/wordml/sdtdatahash" xmlns:w16sdtfl="http://schemas.microsoft.com/office/word/2024/wordml/sdtformatlock" xmlns:w16se="http://schemas.microsoft.com/office/word/2015/wordml/symex" xmlns:wpg="http://schemas.microsoft.com/office/word/2010/wordprocessingGroup" xmlns:wpi="http://schemas.microsoft.com/office/word/2010/wordprocessingInk" xmlns:wne="http://schemas.microsoft.com/office/word/2006/wordml" xmlns:wps="http://schemas.microsoft.com/office/word/2010/wordprocessingShape" mc:Ignorable="w14 w15 w16se w16cid w16 w16cex w16sdtdh w16sdtfl w16du wp14">
   <w:p>
     <w:pPr>
       <w:pStyle w:val="Header"/>
@@ -3766,7 +4702,6 @@
               <v:path gradientshapeok="t" o:connecttype="rect"/>
             </v:shapetype>
             <v:shape id="Text Box 3" o:spid="_x0000_s1027" type="#_x0000_t202" alt="- בלמ&quot;ס -" style="position:absolute;margin-left:0;margin-top:0;width:35pt;height:28.15pt;z-index:251660288;visibility:visible;mso-wrap-style:none;mso-wrap-distance-left:0;mso-wrap-distance-top:0;mso-wrap-distance-right:0;mso-wrap-distance-bottom:0;mso-position-horizontal:center;mso-position-horizontal-relative:page;mso-position-vertical:top;mso-position-vertical-relative:page;v-text-anchor:top" o:gfxdata="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" filled="f" stroked="f">
-              <v:fill o:detectmouseclick="t"/>
               <v:textbox style="mso-fit-shape-to-text:t" inset="0,15pt,0,0">
                 <w:txbxContent>
                   <w:p>
@@ -3843,7 +4778,7 @@
 </file>
 
 <file path=word/header3.xml><?xml version="1.0" encoding="utf-8"?>
-<w:hdr xmlns:wpc="http://schemas.microsoft.com/office/word/2010/wordprocessingCanvas" xmlns:cx="http://schemas.microsoft.com/office/drawing/2014/chartex" xmlns:cx1="http://schemas.microsoft.com/office/drawing/2015/9/8/chartex" xmlns:cx2="http://schemas.microsoft.com/office/drawing/2015/10/21/chartex" xmlns:cx3="http://schemas.microsoft.com/office/drawing/2016/5/9/chartex" xmlns:cx4="http://schemas.microsoft.com/office/drawing/2016/5/10/chartex" xmlns:cx5="http://schemas.microsoft.com/office/drawing/2016/5/11/chartex" xmlns:cx6="http://schemas.microsoft.com/office/drawing/2016/5/12/chartex" xmlns:cx7="http://schemas.microsoft.com/office/drawing/2016/5/13/chartex" xmlns:cx8="http://schemas.microsoft.com/office/drawing/2016/5/14/chartex" xmlns:mc="http://schemas.openxmlformats.org/markup-compatibility/2006" xmlns:aink="http://schemas.microsoft.com/office/drawing/2016/ink" xmlns:am3d="http://schemas.microsoft.com/office/drawing/2017/model3d" xmlns:o="urn:schemas-microsoft-com:office:office" xmlns:oel="http://schemas.microsoft.com/office/2019/extlst" xmlns:r="http://schemas.openxmlformats.org/officeDocument/2006/relationships" xmlns:m="http://schemas.openxmlformats.org/officeDocument/2006/math" xmlns:v="urn:schemas-microsoft-com:vml" xmlns:wp14="http://schemas.microsoft.com/office/word/2010/wordprocessingDrawing" xmlns:wp="http://schemas.openxmlformats.org/drawingml/2006/wordprocessingDrawing" xmlns:w10="urn:schemas-microsoft-com:office:word" xmlns:w="http://schemas.openxmlformats.org/wordprocessingml/2006/main" xmlns:w14="http://schemas.microsoft.com/office/word/2010/wordml" xmlns:w15="http://schemas.microsoft.com/office/word/2012/wordml" xmlns:w16cex="http://schemas.microsoft.com/office/word/2018/wordml/cex" xmlns:w16cid="http://schemas.microsoft.com/office/word/2016/wordml/cid" xmlns:w16="http://schemas.microsoft.com/office/word/2018/wordml" xmlns:w16du="http://schemas.microsoft.com/office/word/2023/wordml/word16du" xmlns:w16sdtdh="http://schemas.microsoft.com/office/word/2020/wordml/sdtdatahash" xmlns:w16se="http://schemas.microsoft.com/office/word/2015/wordml/symex" xmlns:wpg="http://schemas.microsoft.com/office/word/2010/wordprocessingGroup" xmlns:wpi="http://schemas.microsoft.com/office/word/2010/wordprocessingInk" xmlns:wne="http://schemas.microsoft.com/office/word/2006/wordml" xmlns:wps="http://schemas.microsoft.com/office/word/2010/wordprocessingShape" mc:Ignorable="w14 w15 w16se w16cid w16 w16cex w16sdtdh w16du wp14">
+<w:hdr xmlns:wpc="http://schemas.microsoft.com/office/word/2010/wordprocessingCanvas" xmlns:cx="http://schemas.microsoft.com/office/drawing/2014/chartex" xmlns:cx1="http://schemas.microsoft.com/office/drawing/2015/9/8/chartex" xmlns:cx2="http://schemas.microsoft.com/office/drawing/2015/10/21/chartex" xmlns:cx3="http://schemas.microsoft.com/office/drawing/2016/5/9/chartex" xmlns:cx4="http://schemas.microsoft.com/office/drawing/2016/5/10/chartex" xmlns:cx5="http://schemas.microsoft.com/office/drawing/2016/5/11/chartex" xmlns:cx6="http://schemas.microsoft.com/office/drawing/2016/5/12/chartex" xmlns:cx7="http://schemas.microsoft.com/office/drawing/2016/5/13/chartex" xmlns:cx8="http://schemas.microsoft.com/office/drawing/2016/5/14/chartex" xmlns:mc="http://schemas.openxmlformats.org/markup-compatibility/2006" xmlns:aink="http://schemas.microsoft.com/office/drawing/2016/ink" xmlns:am3d="http://schemas.microsoft.com/office/drawing/2017/model3d" xmlns:o="urn:schemas-microsoft-com:office:office" xmlns:oel="http://schemas.microsoft.com/office/2019/extlst" xmlns:r="http://schemas.openxmlformats.org/officeDocument/2006/relationships" xmlns:m="http://schemas.openxmlformats.org/officeDocument/2006/math" xmlns:v="urn:schemas-microsoft-com:vml" xmlns:wp14="http://schemas.microsoft.com/office/word/2010/wordprocessingDrawing" xmlns:wp="http://schemas.openxmlformats.org/drawingml/2006/wordprocessingDrawing" xmlns:w10="urn:schemas-microsoft-com:office:word" xmlns:w="http://schemas.openxmlformats.org/wordprocessingml/2006/main" xmlns:w14="http://schemas.microsoft.com/office/word/2010/wordml" xmlns:w15="http://schemas.microsoft.com/office/word/2012/wordml" xmlns:w16cex="http://schemas.microsoft.com/office/word/2018/wordml/cex" xmlns:w16cid="http://schemas.microsoft.com/office/word/2016/wordml/cid" xmlns:w16="http://schemas.microsoft.com/office/word/2018/wordml" xmlns:w16du="http://schemas.microsoft.com/office/word/2023/wordml/word16du" xmlns:w16sdtdh="http://schemas.microsoft.com/office/word/2020/wordml/sdtdatahash" xmlns:w16sdtfl="http://schemas.microsoft.com/office/word/2024/wordml/sdtformatlock" xmlns:w16se="http://schemas.microsoft.com/office/word/2015/wordml/symex" xmlns:wpg="http://schemas.microsoft.com/office/word/2010/wordprocessingGroup" xmlns:wpi="http://schemas.microsoft.com/office/word/2010/wordprocessingInk" xmlns:wne="http://schemas.microsoft.com/office/word/2006/wordml" xmlns:wps="http://schemas.microsoft.com/office/word/2010/wordprocessingShape" mc:Ignorable="w14 w15 w16se w16cid w16 w16cex w16sdtdh w16sdtfl w16du wp14">
   <w:p>
     <w:pPr>
       <w:pStyle w:val="Header"/>
@@ -3957,7 +4892,6 @@
               <v:path gradientshapeok="t" o:connecttype="rect"/>
             </v:shapetype>
             <v:shape id="Text Box 1" o:spid="_x0000_s1028" type="#_x0000_t202" alt="- בלמ&quot;ס -" style="position:absolute;margin-left:0;margin-top:0;width:35pt;height:28.15pt;z-index:251658240;visibility:visible;mso-wrap-style:none;mso-wrap-distance-left:0;mso-wrap-distance-top:0;mso-wrap-distance-right:0;mso-wrap-distance-bottom:0;mso-position-horizontal:center;mso-position-horizontal-relative:page;mso-position-vertical:top;mso-position-vertical-relative:page;v-text-anchor:top" o:gfxdata="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" filled="f" stroked="f">
-              <v:fill o:detectmouseclick="t"/>
               <v:textbox style="mso-fit-shape-to-text:t" inset="0,15pt,0,0">
                 <w:txbxContent>
                   <w:p>
@@ -4016,7 +4950,7 @@
 </file>
 
 <file path=word/numbering.xml><?xml version="1.0" encoding="utf-8"?>
-<w:numbering xmlns:wpc="http://schemas.microsoft.com/office/word/2010/wordprocessingCanvas" xmlns:cx="http://schemas.microsoft.com/office/drawing/2014/chartex" xmlns:cx1="http://schemas.microsoft.com/office/drawing/2015/9/8/chartex" xmlns:cx2="http://schemas.microsoft.com/office/drawing/2015/10/21/chartex" xmlns:cx3="http://schemas.microsoft.com/office/drawing/2016/5/9/chartex" xmlns:cx4="http://schemas.microsoft.com/office/drawing/2016/5/10/chartex" xmlns:cx5="http://schemas.microsoft.com/office/drawing/2016/5/11/chartex" xmlns:cx6="http://schemas.microsoft.com/office/drawing/2016/5/12/chartex" xmlns:cx7="http://schemas.microsoft.com/office/drawing/2016/5/13/chartex" xmlns:cx8="http://schemas.microsoft.com/office/drawing/2016/5/14/chartex" xmlns:mc="http://schemas.openxmlformats.org/markup-compatibility/2006" xmlns:aink="http://schemas.microsoft.com/office/drawing/2016/ink" xmlns:am3d="http://schemas.microsoft.com/office/drawing/2017/model3d" xmlns:o="urn:schemas-microsoft-com:office:office" xmlns:oel="http://schemas.microsoft.com/office/2019/extlst" xmlns:r="http://schemas.openxmlformats.org/officeDocument/2006/relationships" xmlns:m="http://schemas.openxmlformats.org/officeDocument/2006/math" xmlns:v="urn:schemas-microsoft-com:vml" xmlns:wp14="http://schemas.microsoft.com/office/word/2010/wordprocessingDrawing" xmlns:wp="http://schemas.openxmlformats.org/drawingml/2006/wordprocessingDrawing" xmlns:w10="urn:schemas-microsoft-com:office:word" xmlns:w="http://schemas.openxmlformats.org/wordprocessingml/2006/main" xmlns:w14="http://schemas.microsoft.com/office/word/2010/wordml" xmlns:w15="http://schemas.microsoft.com/office/word/2012/wordml" xmlns:w16cex="http://schemas.microsoft.com/office/word/2018/wordml/cex" xmlns:w16cid="http://schemas.microsoft.com/office/word/2016/wordml/cid" xmlns:w16="http://schemas.microsoft.com/office/word/2018/wordml" xmlns:w16du="http://schemas.microsoft.com/office/word/2023/wordml/word16du" xmlns:w16sdtdh="http://schemas.microsoft.com/office/word/2020/wordml/sdtdatahash" xmlns:w16se="http://schemas.microsoft.com/office/word/2015/wordml/symex" xmlns:wpg="http://schemas.microsoft.com/office/word/2010/wordprocessingGroup" xmlns:wpi="http://schemas.microsoft.com/office/word/2010/wordprocessingInk" xmlns:wne="http://schemas.microsoft.com/office/word/2006/wordml" xmlns:wps="http://schemas.microsoft.com/office/word/2010/wordprocessingShape" mc:Ignorable="w14 w15 w16se w16cid w16 w16cex w16sdtdh w16du wp14">
+<w:numbering xmlns:wpc="http://schemas.microsoft.com/office/word/2010/wordprocessingCanvas" xmlns:cx="http://schemas.microsoft.com/office/drawing/2014/chartex" xmlns:cx1="http://schemas.microsoft.com/office/drawing/2015/9/8/chartex" xmlns:cx2="http://schemas.microsoft.com/office/drawing/2015/10/21/chartex" xmlns:cx3="http://schemas.microsoft.com/office/drawing/2016/5/9/chartex" xmlns:cx4="http://schemas.microsoft.com/office/drawing/2016/5/10/chartex" xmlns:cx5="http://schemas.microsoft.com/office/drawing/2016/5/11/chartex" xmlns:cx6="http://schemas.microsoft.com/office/drawing/2016/5/12/chartex" xmlns:cx7="http://schemas.microsoft.com/office/drawing/2016/5/13/chartex" xmlns:cx8="http://schemas.microsoft.com/office/drawing/2016/5/14/chartex" xmlns:mc="http://schemas.openxmlformats.org/markup-compatibility/2006" xmlns:aink="http://schemas.microsoft.com/office/drawing/2016/ink" xmlns:am3d="http://schemas.microsoft.com/office/drawing/2017/model3d" xmlns:o="urn:schemas-microsoft-com:office:office" xmlns:oel="http://schemas.microsoft.com/office/2019/extlst" xmlns:r="http://schemas.openxmlformats.org/officeDocument/2006/relationships" xmlns:m="http://schemas.openxmlformats.org/officeDocument/2006/math" xmlns:v="urn:schemas-microsoft-com:vml" xmlns:wp14="http://schemas.microsoft.com/office/word/2010/wordprocessingDrawing" xmlns:wp="http://schemas.openxmlformats.org/drawingml/2006/wordprocessingDrawing" xmlns:w10="urn:schemas-microsoft-com:office:word" xmlns:w="http://schemas.openxmlformats.org/wordprocessingml/2006/main" xmlns:w14="http://schemas.microsoft.com/office/word/2010/wordml" xmlns:w15="http://schemas.microsoft.com/office/word/2012/wordml" xmlns:w16cex="http://schemas.microsoft.com/office/word/2018/wordml/cex" xmlns:w16cid="http://schemas.microsoft.com/office/word/2016/wordml/cid" xmlns:w16="http://schemas.microsoft.com/office/word/2018/wordml" xmlns:w16du="http://schemas.microsoft.com/office/word/2023/wordml/word16du" xmlns:w16sdtdh="http://schemas.microsoft.com/office/word/2020/wordml/sdtdatahash" xmlns:w16sdtfl="http://schemas.microsoft.com/office/word/2024/wordml/sdtformatlock" xmlns:w16se="http://schemas.microsoft.com/office/word/2015/wordml/symex" xmlns:wpg="http://schemas.microsoft.com/office/word/2010/wordprocessingGroup" xmlns:wpi="http://schemas.microsoft.com/office/word/2010/wordprocessingInk" xmlns:wne="http://schemas.microsoft.com/office/word/2006/wordml" xmlns:wps="http://schemas.microsoft.com/office/word/2010/wordprocessingShape" mc:Ignorable="w14 w15 w16se w16cid w16 w16cex w16sdtdh w16sdtfl w16du wp14">
   <w:abstractNum w:abstractNumId="0" w15:restartNumberingAfterBreak="0">
     <w:nsid w:val="14CD22D3"/>
     <w:multiLevelType w:val="hybridMultilevel"/>
@@ -4309,6 +5243,118 @@
     </w:lvl>
   </w:abstractNum>
   <w:abstractNum w:abstractNumId="3" w15:restartNumberingAfterBreak="0">
+    <w:nsid w:val="531C0E0C"/>
+    <w:multiLevelType w:val="hybridMultilevel"/>
+    <w:tmpl w:val="DE003A46"/>
+    <w:lvl w:ilvl="0" w:tplc="FCBECEFA">
+      <w:numFmt w:val="bullet"/>
+      <w:lvlText w:val=""/>
+      <w:lvlJc w:val="left"/>
+      <w:pPr>
+        <w:ind w:left="1080" w:hanging="360"/>
+      </w:pPr>
+      <w:rPr>
+        <w:rFonts w:ascii="Symbol" w:eastAsiaTheme="minorHAnsi" w:hAnsi="Symbol" w:cstheme="minorBidi" w:hint="default"/>
+      </w:rPr>
+    </w:lvl>
+    <w:lvl w:ilvl="1" w:tplc="04090003" w:tentative="1">
+      <w:start w:val="1"/>
+      <w:numFmt w:val="bullet"/>
+      <w:lvlText w:val="o"/>
+      <w:lvlJc w:val="left"/>
+      <w:pPr>
+        <w:ind w:left="1800" w:hanging="360"/>
+      </w:pPr>
+      <w:rPr>
+        <w:rFonts w:ascii="Courier New" w:hAnsi="Courier New" w:cs="Courier New" w:hint="default"/>
+      </w:rPr>
+    </w:lvl>
+    <w:lvl w:ilvl="2" w:tplc="04090005" w:tentative="1">
+      <w:start w:val="1"/>
+      <w:numFmt w:val="bullet"/>
+      <w:lvlText w:val=""/>
+      <w:lvlJc w:val="left"/>
+      <w:pPr>
+        <w:ind w:left="2520" w:hanging="360"/>
+      </w:pPr>
+      <w:rPr>
+        <w:rFonts w:ascii="Wingdings" w:hAnsi="Wingdings" w:hint="default"/>
+      </w:rPr>
+    </w:lvl>
+    <w:lvl w:ilvl="3" w:tplc="04090001" w:tentative="1">
+      <w:start w:val="1"/>
+      <w:numFmt w:val="bullet"/>
+      <w:lvlText w:val=""/>
+      <w:lvlJc w:val="left"/>
+      <w:pPr>
+        <w:ind w:left="3240" w:hanging="360"/>
+      </w:pPr>
+      <w:rPr>
+        <w:rFonts w:ascii="Symbol" w:hAnsi="Symbol" w:hint="default"/>
+      </w:rPr>
+    </w:lvl>
+    <w:lvl w:ilvl="4" w:tplc="04090003" w:tentative="1">
+      <w:start w:val="1"/>
+      <w:numFmt w:val="bullet"/>
+      <w:lvlText w:val="o"/>
+      <w:lvlJc w:val="left"/>
+      <w:pPr>
+        <w:ind w:left="3960" w:hanging="360"/>
+      </w:pPr>
+      <w:rPr>
+        <w:rFonts w:ascii="Courier New" w:hAnsi="Courier New" w:cs="Courier New" w:hint="default"/>
+      </w:rPr>
+    </w:lvl>
+    <w:lvl w:ilvl="5" w:tplc="04090005" w:tentative="1">
+      <w:start w:val="1"/>
+      <w:numFmt w:val="bullet"/>
+      <w:lvlText w:val=""/>
+      <w:lvlJc w:val="left"/>
+      <w:pPr>
+        <w:ind w:left="4680" w:hanging="360"/>
+      </w:pPr>
+      <w:rPr>
+        <w:rFonts w:ascii="Wingdings" w:hAnsi="Wingdings" w:hint="default"/>
+      </w:rPr>
+    </w:lvl>
+    <w:lvl w:ilvl="6" w:tplc="04090001" w:tentative="1">
+      <w:start w:val="1"/>
+      <w:numFmt w:val="bullet"/>
+      <w:lvlText w:val=""/>
+      <w:lvlJc w:val="left"/>
+      <w:pPr>
+        <w:ind w:left="5400" w:hanging="360"/>
+      </w:pPr>
+      <w:rPr>
+        <w:rFonts w:ascii="Symbol" w:hAnsi="Symbol" w:hint="default"/>
+      </w:rPr>
+    </w:lvl>
+    <w:lvl w:ilvl="7" w:tplc="04090003" w:tentative="1">
+      <w:start w:val="1"/>
+      <w:numFmt w:val="bullet"/>
+      <w:lvlText w:val="o"/>
+      <w:lvlJc w:val="left"/>
+      <w:pPr>
+        <w:ind w:left="6120" w:hanging="360"/>
+      </w:pPr>
+      <w:rPr>
+        <w:rFonts w:ascii="Courier New" w:hAnsi="Courier New" w:cs="Courier New" w:hint="default"/>
+      </w:rPr>
+    </w:lvl>
+    <w:lvl w:ilvl="8" w:tplc="04090005" w:tentative="1">
+      <w:start w:val="1"/>
+      <w:numFmt w:val="bullet"/>
+      <w:lvlText w:val=""/>
+      <w:lvlJc w:val="left"/>
+      <w:pPr>
+        <w:ind w:left="6840" w:hanging="360"/>
+      </w:pPr>
+      <w:rPr>
+        <w:rFonts w:ascii="Wingdings" w:hAnsi="Wingdings" w:hint="default"/>
+      </w:rPr>
+    </w:lvl>
+  </w:abstractNum>
+  <w:abstractNum w:abstractNumId="4" w15:restartNumberingAfterBreak="0">
     <w:nsid w:val="533442AE"/>
     <w:multiLevelType w:val="hybridMultilevel"/>
     <w:tmpl w:val="536CC2A6"/>
@@ -4397,7 +5443,7 @@
       </w:pPr>
     </w:lvl>
   </w:abstractNum>
-  <w:abstractNum w:abstractNumId="4" w15:restartNumberingAfterBreak="0">
+  <w:abstractNum w:abstractNumId="5" w15:restartNumberingAfterBreak="0">
     <w:nsid w:val="545A4207"/>
     <w:multiLevelType w:val="hybridMultilevel"/>
     <w:tmpl w:val="5A76E5F2"/>
@@ -4486,7 +5532,7 @@
       </w:pPr>
     </w:lvl>
   </w:abstractNum>
-  <w:abstractNum w:abstractNumId="5" w15:restartNumberingAfterBreak="0">
+  <w:abstractNum w:abstractNumId="6" w15:restartNumberingAfterBreak="0">
     <w:nsid w:val="54ED6105"/>
     <w:multiLevelType w:val="multilevel"/>
     <w:tmpl w:val="7CEE2CBC"/>
@@ -4635,17 +5681,131 @@
       </w:rPr>
     </w:lvl>
   </w:abstractNum>
+  <w:abstractNum w:abstractNumId="7" w15:restartNumberingAfterBreak="0">
+    <w:nsid w:val="5E854D00"/>
+    <w:multiLevelType w:val="hybridMultilevel"/>
+    <w:tmpl w:val="D18EAF6A"/>
+    <w:lvl w:ilvl="0" w:tplc="B09835E4">
+      <w:numFmt w:val="bullet"/>
+      <w:lvlText w:val=""/>
+      <w:lvlJc w:val="left"/>
+      <w:pPr>
+        <w:ind w:left="1080" w:hanging="360"/>
+      </w:pPr>
+      <w:rPr>
+        <w:rFonts w:ascii="Symbol" w:eastAsiaTheme="minorHAnsi" w:hAnsi="Symbol" w:cstheme="minorHAnsi" w:hint="default"/>
+        <w:sz w:val="22"/>
+        <w:u w:val="none"/>
+      </w:rPr>
+    </w:lvl>
+    <w:lvl w:ilvl="1" w:tplc="04090003" w:tentative="1">
+      <w:start w:val="1"/>
+      <w:numFmt w:val="bullet"/>
+      <w:lvlText w:val="o"/>
+      <w:lvlJc w:val="left"/>
+      <w:pPr>
+        <w:ind w:left="1800" w:hanging="360"/>
+      </w:pPr>
+      <w:rPr>
+        <w:rFonts w:ascii="Courier New" w:hAnsi="Courier New" w:cs="Courier New" w:hint="default"/>
+      </w:rPr>
+    </w:lvl>
+    <w:lvl w:ilvl="2" w:tplc="04090005" w:tentative="1">
+      <w:start w:val="1"/>
+      <w:numFmt w:val="bullet"/>
+      <w:lvlText w:val=""/>
+      <w:lvlJc w:val="left"/>
+      <w:pPr>
+        <w:ind w:left="2520" w:hanging="360"/>
+      </w:pPr>
+      <w:rPr>
+        <w:rFonts w:ascii="Wingdings" w:hAnsi="Wingdings" w:hint="default"/>
+      </w:rPr>
+    </w:lvl>
+    <w:lvl w:ilvl="3" w:tplc="04090001" w:tentative="1">
+      <w:start w:val="1"/>
+      <w:numFmt w:val="bullet"/>
+      <w:lvlText w:val=""/>
+      <w:lvlJc w:val="left"/>
+      <w:pPr>
+        <w:ind w:left="3240" w:hanging="360"/>
+      </w:pPr>
+      <w:rPr>
+        <w:rFonts w:ascii="Symbol" w:hAnsi="Symbol" w:hint="default"/>
+      </w:rPr>
+    </w:lvl>
+    <w:lvl w:ilvl="4" w:tplc="04090003" w:tentative="1">
+      <w:start w:val="1"/>
+      <w:numFmt w:val="bullet"/>
+      <w:lvlText w:val="o"/>
+      <w:lvlJc w:val="left"/>
+      <w:pPr>
+        <w:ind w:left="3960" w:hanging="360"/>
+      </w:pPr>
+      <w:rPr>
+        <w:rFonts w:ascii="Courier New" w:hAnsi="Courier New" w:cs="Courier New" w:hint="default"/>
+      </w:rPr>
+    </w:lvl>
+    <w:lvl w:ilvl="5" w:tplc="04090005" w:tentative="1">
+      <w:start w:val="1"/>
+      <w:numFmt w:val="bullet"/>
+      <w:lvlText w:val=""/>
+      <w:lvlJc w:val="left"/>
+      <w:pPr>
+        <w:ind w:left="4680" w:hanging="360"/>
+      </w:pPr>
+      <w:rPr>
+        <w:rFonts w:ascii="Wingdings" w:hAnsi="Wingdings" w:hint="default"/>
+      </w:rPr>
+    </w:lvl>
+    <w:lvl w:ilvl="6" w:tplc="04090001" w:tentative="1">
+      <w:start w:val="1"/>
+      <w:numFmt w:val="bullet"/>
+      <w:lvlText w:val=""/>
+      <w:lvlJc w:val="left"/>
+      <w:pPr>
+        <w:ind w:left="5400" w:hanging="360"/>
+      </w:pPr>
+      <w:rPr>
+        <w:rFonts w:ascii="Symbol" w:hAnsi="Symbol" w:hint="default"/>
+      </w:rPr>
+    </w:lvl>
+    <w:lvl w:ilvl="7" w:tplc="04090003" w:tentative="1">
+      <w:start w:val="1"/>
+      <w:numFmt w:val="bullet"/>
+      <w:lvlText w:val="o"/>
+      <w:lvlJc w:val="left"/>
+      <w:pPr>
+        <w:ind w:left="6120" w:hanging="360"/>
+      </w:pPr>
+      <w:rPr>
+        <w:rFonts w:ascii="Courier New" w:hAnsi="Courier New" w:cs="Courier New" w:hint="default"/>
+      </w:rPr>
+    </w:lvl>
+    <w:lvl w:ilvl="8" w:tplc="04090005" w:tentative="1">
+      <w:start w:val="1"/>
+      <w:numFmt w:val="bullet"/>
+      <w:lvlText w:val=""/>
+      <w:lvlJc w:val="left"/>
+      <w:pPr>
+        <w:ind w:left="6840" w:hanging="360"/>
+      </w:pPr>
+      <w:rPr>
+        <w:rFonts w:ascii="Wingdings" w:hAnsi="Wingdings" w:hint="default"/>
+      </w:rPr>
+    </w:lvl>
+  </w:abstractNum>
   <w:num w:numId="1" w16cid:durableId="1425876313">
     <w:abstractNumId w:val="2"/>
   </w:num>
   <w:num w:numId="2" w16cid:durableId="1337611657">
-    <w:abstractNumId w:val="4"/>
+    <w:abstractNumId w:val="5"/>
   </w:num>
   <w:num w:numId="3" w16cid:durableId="2082478432">
     <w:abstractNumId w:val="1"/>
   </w:num>
   <w:num w:numId="4" w16cid:durableId="1750612489">
-    <w:abstractNumId w:val="4"/>
+    <w:abstractNumId w:val="5"/>
     <w:lvlOverride w:ilvl="0">
       <w:startOverride w:val="1"/>
     </w:lvlOverride>
@@ -4678,16 +5838,22 @@
     <w:abstractNumId w:val="0"/>
   </w:num>
   <w:num w:numId="6" w16cid:durableId="942803322">
-    <w:abstractNumId w:val="5"/>
+    <w:abstractNumId w:val="6"/>
   </w:num>
   <w:num w:numId="7" w16cid:durableId="497621541">
+    <w:abstractNumId w:val="4"/>
+  </w:num>
+  <w:num w:numId="8" w16cid:durableId="399253045">
     <w:abstractNumId w:val="3"/>
+  </w:num>
+  <w:num w:numId="9" w16cid:durableId="2059474403">
+    <w:abstractNumId w:val="7"/>
   </w:num>
 </w:numbering>
 </file>
 
 <file path=word/styles.xml><?xml version="1.0" encoding="utf-8"?>
-<w:styles xmlns:mc="http://schemas.openxmlformats.org/markup-compatibility/2006" xmlns:r="http://schemas.openxmlformats.org/officeDocument/2006/relationships" xmlns:w="http://schemas.openxmlformats.org/wordprocessingml/2006/main" xmlns:w14="http://schemas.microsoft.com/office/word/2010/wordml" xmlns:w15="http://schemas.microsoft.com/office/word/2012/wordml" xmlns:w16cex="http://schemas.microsoft.com/office/word/2018/wordml/cex" xmlns:w16cid="http://schemas.microsoft.com/office/word/2016/wordml/cid" xmlns:w16="http://schemas.microsoft.com/office/word/2018/wordml" xmlns:w16du="http://schemas.microsoft.com/office/word/2023/wordml/word16du" xmlns:w16sdtdh="http://schemas.microsoft.com/office/word/2020/wordml/sdtdatahash" xmlns:w16se="http://schemas.microsoft.com/office/word/2015/wordml/symex" mc:Ignorable="w14 w15 w16se w16cid w16 w16cex w16sdtdh w16du">
+<w:styles xmlns:mc="http://schemas.openxmlformats.org/markup-compatibility/2006" xmlns:r="http://schemas.openxmlformats.org/officeDocument/2006/relationships" xmlns:w="http://schemas.openxmlformats.org/wordprocessingml/2006/main" xmlns:w14="http://schemas.microsoft.com/office/word/2010/wordml" xmlns:w15="http://schemas.microsoft.com/office/word/2012/wordml" xmlns:w16cex="http://schemas.microsoft.com/office/word/2018/wordml/cex" xmlns:w16cid="http://schemas.microsoft.com/office/word/2016/wordml/cid" xmlns:w16="http://schemas.microsoft.com/office/word/2018/wordml" xmlns:w16du="http://schemas.microsoft.com/office/word/2023/wordml/word16du" xmlns:w16sdtdh="http://schemas.microsoft.com/office/word/2020/wordml/sdtdatahash" xmlns:w16sdtfl="http://schemas.microsoft.com/office/word/2024/wordml/sdtformatlock" xmlns:w16se="http://schemas.microsoft.com/office/word/2015/wordml/symex" mc:Ignorable="w14 w15 w16se w16cid w16 w16cex w16sdtdh w16sdtfl w16du">
   <w:docDefaults>
     <w:rPrDefault>
       <w:rPr>
@@ -5290,7 +6456,6 @@
   <w:style w:type="character" w:default="1" w:styleId="DefaultParagraphFont">
     <w:name w:val="Default Paragraph Font"/>
     <w:uiPriority w:val="1"/>
-    <w:semiHidden/>
     <w:unhideWhenUsed/>
   </w:style>
   <w:style w:type="table" w:default="1" w:styleId="TableNormal">
@@ -5686,6 +6851,39 @@
       </w:tblBorders>
     </w:tblPr>
   </w:style>
+  <w:style w:type="character" w:customStyle="1" w:styleId="d9fyld">
+    <w:name w:val="d9fyld"/>
+    <w:basedOn w:val="DefaultParagraphFont"/>
+    <w:rsid w:val="00DA0C46"/>
+  </w:style>
+  <w:style w:type="character" w:customStyle="1" w:styleId="hgkelc">
+    <w:name w:val="hgkelc"/>
+    <w:basedOn w:val="DefaultParagraphFont"/>
+    <w:rsid w:val="00DA0C46"/>
+  </w:style>
+  <w:style w:type="character" w:styleId="Hyperlink">
+    <w:name w:val="Hyperlink"/>
+    <w:basedOn w:val="DefaultParagraphFont"/>
+    <w:uiPriority w:val="99"/>
+    <w:unhideWhenUsed/>
+    <w:rsid w:val="003F5667"/>
+    <w:rPr>
+      <w:color w:val="0000FF"/>
+      <w:u w:val="single"/>
+    </w:rPr>
+  </w:style>
+  <w:style w:type="character" w:styleId="UnresolvedMention">
+    <w:name w:val="Unresolved Mention"/>
+    <w:basedOn w:val="DefaultParagraphFont"/>
+    <w:uiPriority w:val="99"/>
+    <w:semiHidden/>
+    <w:unhideWhenUsed/>
+    <w:rsid w:val="008F7CA0"/>
+    <w:rPr>
+      <w:color w:val="605E5C"/>
+      <w:shd w:val="clear" w:color="auto" w:fill="E1DFDD"/>
+    </w:rPr>
+  </w:style>
 </w:styles>
 </file>
 

</xml_diff>

<commit_message>
answer up to question 22
</commit_message>
<xml_diff>
--- a/Project/solution/assignment4_ID1_204454615_ID2_209325026.docx
+++ b/Project/solution/assignment4_ID1_204454615_ID2_209325026.docx
@@ -4283,26 +4283,2860 @@
         <w:pStyle w:val="ListParagraph"/>
         <w:rPr>
           <w:rFonts w:eastAsiaTheme="minorEastAsia"/>
+          <w:lang w:val="en-IL"/>
+        </w:rPr>
+      </w:pPr>
+      <w:r>
+        <w:rPr>
+          <w:rFonts w:eastAsiaTheme="minorEastAsia"/>
+          <w:lang w:val="en-IL"/>
+        </w:rPr>
+        <w:t>The file mentions that the weights were “ported from the Keras implementation.”</w:t>
+      </w:r>
+    </w:p>
+    <w:p>
+      <w:pPr>
+        <w:pStyle w:val="ListParagraph"/>
+        <w:rPr>
+          <w:rFonts w:eastAsiaTheme="minorEastAsia"/>
+          <w:lang w:val="en-IL"/>
+        </w:rPr>
+      </w:pPr>
+      <w:r>
+        <w:rPr>
+          <w:rFonts w:cstheme="minorHAnsi"/>
+          <w:b/>
+          <w:bCs/>
+        </w:rPr>
+        <w:t>Keras</w:t>
+      </w:r>
+      <w:r>
+        <w:rPr>
+          <w:rFonts w:cstheme="minorHAnsi"/>
+        </w:rPr>
+        <w:t xml:space="preserve"> is an open-source deep learning framework written in Python.</w:t>
+      </w:r>
+    </w:p>
+    <w:p>
+      <w:pPr>
+        <w:pStyle w:val="ListParagraph"/>
+        <w:rPr>
+          <w:rFonts w:eastAsiaTheme="minorEastAsia"/>
+          <w:lang w:val="en-IL"/>
+        </w:rPr>
+      </w:pPr>
+      <w:r>
+        <w:rPr>
+          <w:rFonts w:eastAsiaTheme="minorEastAsia"/>
+          <w:lang w:val="en-IL"/>
+        </w:rPr>
+        <w:t>Keras includes many pre-trained models such as Xception.</w:t>
+      </w:r>
+    </w:p>
+    <w:p>
+      <w:pPr>
+        <w:pStyle w:val="ListParagraph"/>
+        <w:rPr>
+          <w:rFonts w:eastAsiaTheme="minorEastAsia"/>
+          <w:lang w:val="en-IL"/>
+        </w:rPr>
+      </w:pPr>
+      <w:r>
+        <w:rPr>
+          <w:rFonts w:eastAsiaTheme="minorEastAsia"/>
+          <w:lang w:val="en-IL"/>
+        </w:rPr>
+        <w:t>The Xception pre-trained model is trained on the ImageNet dataset, as documented here:</w:t>
+      </w:r>
+    </w:p>
+    <w:p>
+      <w:pPr>
+        <w:pStyle w:val="ListParagraph"/>
+        <w:rPr>
+          <w:rFonts w:eastAsiaTheme="minorEastAsia"/>
+          <w:lang w:val="en-IL"/>
+        </w:rPr>
+      </w:pPr>
+      <w:hyperlink r:id="rId15" w:history="1">
+        <w:r>
+          <w:rPr>
+            <w:rStyle w:val="Hyperlink"/>
+            <w:rFonts w:eastAsiaTheme="minorEastAsia"/>
+            <w:lang w:val="en-IL"/>
+          </w:rPr>
+          <w:t>https://keras.io/api/applications/xce</w:t>
+        </w:r>
+        <w:r>
+          <w:rPr>
+            <w:rStyle w:val="Hyperlink"/>
+            <w:rFonts w:eastAsiaTheme="minorEastAsia"/>
+            <w:lang w:val="en-IL"/>
+          </w:rPr>
+          <w:t>p</w:t>
+        </w:r>
+        <w:r>
+          <w:rPr>
+            <w:rStyle w:val="Hyperlink"/>
+            <w:rFonts w:eastAsiaTheme="minorEastAsia"/>
+            <w:lang w:val="en-IL"/>
+          </w:rPr>
+          <w:t>tion/</w:t>
+        </w:r>
+      </w:hyperlink>
+      <w:r>
+        <w:rPr>
+          <w:rFonts w:eastAsiaTheme="minorEastAsia"/>
+          <w:lang w:val="en-IL"/>
+        </w:rPr>
+        <w:t>.</w:t>
+      </w:r>
+    </w:p>
+    <w:p>
+      <w:pPr>
+        <w:pStyle w:val="ListParagraph"/>
+        <w:rPr>
+          <w:rFonts w:eastAsiaTheme="minorEastAsia"/>
+          <w:lang w:val="en-IL"/>
+        </w:rPr>
+      </w:pPr>
+      <w:r>
+        <w:rPr>
+          <w:rFonts w:eastAsiaTheme="minorEastAsia"/>
+          <w:lang w:val="en-IL"/>
+        </w:rPr>
+        <w:t>In addition, it is stated in the Xception class documentation string:</w:t>
+      </w:r>
+    </w:p>
+    <w:p>
+      <w:pPr>
+        <w:pStyle w:val="ListParagraph"/>
+        <w:rPr>
+          <w:rFonts w:eastAsiaTheme="minorEastAsia"/>
+          <w:lang w:val="en-IL"/>
+        </w:rPr>
+      </w:pPr>
+      <w:r>
+        <w:rPr>
+          <w:rFonts w:eastAsiaTheme="minorEastAsia"/>
+          <w:i/>
+          <w:iCs/>
+          <w:lang w:val="en-IL"/>
+        </w:rPr>
+        <w:t>"""</w:t>
+      </w:r>
+      <w:r>
+        <w:rPr>
+          <w:rFonts w:eastAsiaTheme="minorEastAsia"/>
+          <w:i/>
+          <w:iCs/>
+          <w:lang w:val="en-IL"/>
+        </w:rPr>
+        <w:br/>
+        <w:t xml:space="preserve">Xception optimized for </w:t>
+      </w:r>
+      <w:r>
+        <w:rPr>
+          <w:rFonts w:eastAsiaTheme="minorEastAsia"/>
+          <w:b/>
+          <w:bCs/>
+          <w:i/>
+          <w:iCs/>
+          <w:lang w:val="en-IL"/>
+        </w:rPr>
+        <w:t>the ImageNet dataset</w:t>
+      </w:r>
+      <w:r>
+        <w:rPr>
+          <w:rFonts w:eastAsiaTheme="minorEastAsia"/>
+          <w:i/>
+          <w:iCs/>
+          <w:lang w:val="en-IL"/>
+        </w:rPr>
+        <w:t>, as specified in</w:t>
+      </w:r>
+      <w:r>
+        <w:rPr>
+          <w:rFonts w:eastAsiaTheme="minorEastAsia"/>
+          <w:i/>
+          <w:iCs/>
+          <w:lang w:val="en-IL"/>
+        </w:rPr>
+        <w:br/>
+        <w:t>https://arxiv.org/pdf/1610.02357.pdf</w:t>
+      </w:r>
+      <w:r>
+        <w:rPr>
+          <w:rFonts w:eastAsiaTheme="minorEastAsia"/>
+          <w:i/>
+          <w:iCs/>
+          <w:lang w:val="en-IL"/>
+        </w:rPr>
+        <w:br/>
+        <w:t>"""</w:t>
+      </w:r>
+    </w:p>
+    <w:p>
+      <w:pPr>
+        <w:pStyle w:val="ListParagraph"/>
+        <w:rPr>
+          <w:rFonts w:eastAsiaTheme="minorEastAsia"/>
+          <w:lang w:val="en-IL"/>
+        </w:rPr>
+      </w:pPr>
+    </w:p>
+    <w:p>
+      <w:pPr>
+        <w:pStyle w:val="ListParagraph"/>
+        <w:rPr>
+          <w:rFonts w:eastAsiaTheme="minorEastAsia"/>
+          <w:lang w:val="en-IL"/>
+        </w:rPr>
+      </w:pPr>
+      <w:r>
+        <w:rPr>
+          <w:rFonts w:eastAsiaTheme="minorEastAsia"/>
+          <w:lang w:val="en-IL"/>
+        </w:rPr>
+        <w:t xml:space="preserve">This strongly suggests the weights are based on the </w:t>
+      </w:r>
+      <w:r>
+        <w:rPr>
+          <w:rFonts w:eastAsiaTheme="minorEastAsia"/>
+          <w:b/>
+          <w:bCs/>
+          <w:lang w:val="en-IL"/>
+        </w:rPr>
+        <w:t>ImageNet</w:t>
+      </w:r>
+      <w:r>
+        <w:rPr>
+          <w:rFonts w:eastAsiaTheme="minorEastAsia"/>
+          <w:lang w:val="en-IL"/>
+        </w:rPr>
+        <w:t xml:space="preserve"> dataset.</w:t>
+      </w:r>
+    </w:p>
+    <w:p>
+      <w:pPr>
+        <w:pStyle w:val="ListParagraph"/>
+        <w:rPr>
+          <w:rFonts w:eastAsiaTheme="minorEastAsia"/>
           <w:sz w:val="28"/>
           <w:szCs w:val="28"/>
           <w:u w:val="single"/>
-        </w:rPr>
-      </w:pPr>
-    </w:p>
-    <w:p>
-      <w:pPr>
-        <w:pStyle w:val="ListParagraph"/>
-        <w:rPr>
-          <w:rFonts w:eastAsiaTheme="minorEastAsia"/>
-          <w:noProof/>
-        </w:rPr>
-      </w:pPr>
+          <w:lang w:val="en-IL"/>
+        </w:rPr>
+      </w:pPr>
+    </w:p>
+    <w:p>
+      <w:pPr>
+        <w:pStyle w:val="ListParagraph"/>
+        <w:rPr>
+          <w:rFonts w:eastAsiaTheme="minorEastAsia"/>
+          <w:sz w:val="28"/>
+          <w:szCs w:val="28"/>
+          <w:u w:val="single"/>
+        </w:rPr>
+      </w:pPr>
+      <w:r>
+        <w:rPr>
+          <w:rFonts w:eastAsiaTheme="minorEastAsia"/>
+          <w:sz w:val="28"/>
+          <w:szCs w:val="28"/>
+          <w:u w:val="single"/>
+        </w:rPr>
+        <w:t xml:space="preserve">Question </w:t>
+      </w:r>
+      <w:r>
+        <w:rPr>
+          <w:rFonts w:eastAsiaTheme="minorEastAsia"/>
+          <w:sz w:val="28"/>
+          <w:szCs w:val="28"/>
+          <w:u w:val="single"/>
+        </w:rPr>
+        <w:t>1</w:t>
+      </w:r>
+      <w:r>
+        <w:rPr>
+          <w:rFonts w:eastAsiaTheme="minorEastAsia"/>
+          <w:sz w:val="28"/>
+          <w:szCs w:val="28"/>
+          <w:u w:val="single"/>
+        </w:rPr>
+        <w:t>9</w:t>
+      </w:r>
+      <w:r>
+        <w:rPr>
+          <w:rFonts w:eastAsiaTheme="minorEastAsia"/>
+          <w:sz w:val="28"/>
+          <w:szCs w:val="28"/>
+          <w:u w:val="single"/>
+        </w:rPr>
+        <w:t>:</w:t>
+      </w:r>
+    </w:p>
+    <w:p>
+      <w:pPr>
+        <w:pStyle w:val="ListParagraph"/>
+        <w:rPr>
+          <w:rFonts w:eastAsiaTheme="minorEastAsia"/>
+          <w:noProof/>
+          <w:lang w:val="en-IL"/>
+        </w:rPr>
+      </w:pPr>
+      <w:r>
+        <w:rPr>
+          <w:rFonts w:eastAsiaTheme="minorEastAsia"/>
+          <w:noProof/>
+          <w:lang w:val="en-IL"/>
+        </w:rPr>
+        <w:t xml:space="preserve">The basic building blocks of the </w:t>
+      </w:r>
+      <w:r>
+        <w:rPr>
+          <w:rFonts w:eastAsiaTheme="minorEastAsia"/>
+          <w:b/>
+          <w:bCs/>
+          <w:noProof/>
+          <w:lang w:val="en-IL"/>
+        </w:rPr>
+        <w:t>Xception (Extreme Inception)</w:t>
+      </w:r>
+      <w:r>
+        <w:rPr>
+          <w:rFonts w:eastAsiaTheme="minorEastAsia"/>
+          <w:noProof/>
+          <w:lang w:val="en-IL"/>
+        </w:rPr>
+        <w:t xml:space="preserve"> model are inspired by the </w:t>
+      </w:r>
+      <w:r>
+        <w:rPr>
+          <w:rFonts w:eastAsiaTheme="minorEastAsia"/>
+          <w:b/>
+          <w:bCs/>
+          <w:noProof/>
+          <w:lang w:val="en-IL"/>
+        </w:rPr>
+        <w:t>Inception architecture</w:t>
+      </w:r>
+      <w:r>
+        <w:rPr>
+          <w:rFonts w:eastAsiaTheme="minorEastAsia"/>
+          <w:noProof/>
+          <w:lang w:val="en-IL"/>
+        </w:rPr>
+        <w:t xml:space="preserve">, but they replace the original inception modules with </w:t>
+      </w:r>
+      <w:r>
+        <w:rPr>
+          <w:rFonts w:eastAsiaTheme="minorEastAsia"/>
+          <w:b/>
+          <w:bCs/>
+          <w:noProof/>
+          <w:lang w:val="en-IL"/>
+        </w:rPr>
+        <w:t>depthwise separable convolutions</w:t>
+      </w:r>
+      <w:r>
+        <w:rPr>
+          <w:rFonts w:eastAsiaTheme="minorEastAsia"/>
+          <w:noProof/>
+          <w:lang w:val="en-IL"/>
+        </w:rPr>
+        <w:t>. Below are the key building blocks of Xception:</w:t>
+      </w:r>
+    </w:p>
+    <w:p>
+      <w:pPr>
+        <w:pStyle w:val="ListParagraph"/>
+        <w:rPr>
+          <w:rFonts w:eastAsiaTheme="minorEastAsia"/>
+          <w:noProof/>
+          <w:lang w:val="en-IL"/>
+        </w:rPr>
+      </w:pPr>
+    </w:p>
+    <w:p>
+      <w:pPr>
+        <w:pStyle w:val="ListParagraph"/>
+        <w:numPr>
+          <w:ilvl w:val="0"/>
+          <w:numId w:val="12"/>
+        </w:numPr>
+        <w:rPr>
+          <w:rFonts w:eastAsiaTheme="minorEastAsia"/>
+          <w:b/>
+          <w:bCs/>
+          <w:noProof/>
+          <w:lang w:val="en-IL"/>
+        </w:rPr>
+      </w:pPr>
+      <w:r>
+        <w:rPr>
+          <w:rFonts w:eastAsiaTheme="minorEastAsia"/>
+          <w:b/>
+          <w:bCs/>
+          <w:noProof/>
+          <w:lang w:val="en-IL"/>
+        </w:rPr>
+        <w:t>Depthwise Separable Convolutions</w:t>
+      </w:r>
+    </w:p>
+    <w:p>
+      <w:pPr>
+        <w:pStyle w:val="ListParagraph"/>
+        <w:ind w:left="1080"/>
+        <w:rPr>
+          <w:rFonts w:eastAsiaTheme="minorEastAsia"/>
+          <w:noProof/>
+          <w:lang w:val="en-IL"/>
+        </w:rPr>
+      </w:pPr>
+      <w:r>
+        <w:rPr>
+          <w:rFonts w:eastAsiaTheme="minorEastAsia"/>
+          <w:noProof/>
+          <w:lang w:val="en-IL"/>
+        </w:rPr>
+        <w:t xml:space="preserve">This </w:t>
+      </w:r>
+      <w:r>
+        <w:rPr>
+          <w:rFonts w:eastAsiaTheme="minorEastAsia"/>
+          <w:noProof/>
+          <w:lang w:val="en-IL"/>
+        </w:rPr>
+        <w:t>is the central idea of Xception. It decomposes</w:t>
+      </w:r>
+      <w:r>
+        <w:rPr>
+          <w:rFonts w:eastAsiaTheme="minorEastAsia"/>
+          <w:noProof/>
+          <w:lang w:val="en-IL"/>
+        </w:rPr>
+        <w:t xml:space="preserve"> </w:t>
+      </w:r>
+      <w:r>
+        <w:rPr>
+          <w:rFonts w:eastAsiaTheme="minorEastAsia"/>
+          <w:noProof/>
+          <w:lang w:val="en-IL"/>
+        </w:rPr>
+        <w:t>a standard convolution into two steps:</w:t>
+      </w:r>
+    </w:p>
+    <w:p>
+      <w:pPr>
+        <w:pStyle w:val="ListParagraph"/>
+        <w:numPr>
+          <w:ilvl w:val="0"/>
+          <w:numId w:val="11"/>
+        </w:numPr>
+        <w:rPr>
+          <w:rFonts w:eastAsiaTheme="minorEastAsia"/>
+          <w:noProof/>
+          <w:lang w:val="en-IL"/>
+        </w:rPr>
+      </w:pPr>
+      <w:r>
+        <w:rPr>
+          <w:rFonts w:eastAsiaTheme="minorEastAsia"/>
+          <w:b/>
+          <w:bCs/>
+          <w:noProof/>
+          <w:lang w:val="en-IL"/>
+        </w:rPr>
+        <w:t>Depthwise Convolution</w:t>
+      </w:r>
+      <w:r>
+        <w:rPr>
+          <w:rFonts w:eastAsiaTheme="minorEastAsia"/>
+          <w:noProof/>
+          <w:lang w:val="en-IL"/>
+        </w:rPr>
+        <w:t>: Applies a single convolutional filter per input channel (spatially)</w:t>
+      </w:r>
+      <w:r>
+        <w:rPr>
+          <w:rFonts w:eastAsiaTheme="minorEastAsia"/>
+          <w:noProof/>
+          <w:lang w:val="en-IL"/>
+        </w:rPr>
+        <w:t xml:space="preserve"> – for example RGB channels</w:t>
+      </w:r>
+      <w:r>
+        <w:rPr>
+          <w:rFonts w:eastAsiaTheme="minorEastAsia"/>
+          <w:noProof/>
+          <w:lang w:val="en-IL"/>
+        </w:rPr>
+        <w:t>.</w:t>
+      </w:r>
+    </w:p>
+    <w:p>
+      <w:pPr>
+        <w:pStyle w:val="ListParagraph"/>
+        <w:numPr>
+          <w:ilvl w:val="0"/>
+          <w:numId w:val="11"/>
+        </w:numPr>
+        <w:rPr>
+          <w:rFonts w:eastAsiaTheme="minorEastAsia"/>
+          <w:noProof/>
+          <w:lang w:val="en-IL"/>
+        </w:rPr>
+      </w:pPr>
+      <w:r>
+        <w:rPr>
+          <w:rFonts w:eastAsiaTheme="minorEastAsia"/>
+          <w:b/>
+          <w:bCs/>
+          <w:noProof/>
+          <w:lang w:val="en-IL"/>
+        </w:rPr>
+        <w:t>Pointwise Convolution</w:t>
+      </w:r>
+      <w:r>
+        <w:rPr>
+          <w:rFonts w:eastAsiaTheme="minorEastAsia"/>
+          <w:noProof/>
+          <w:lang w:val="en-IL"/>
+        </w:rPr>
+        <w:t>: Uses a 1x1 convolution to combine the output of the depthwise convolutions across channels.</w:t>
+      </w:r>
+    </w:p>
+    <w:p>
+      <w:pPr>
+        <w:ind w:left="1080"/>
+        <w:rPr>
+          <w:rFonts w:eastAsiaTheme="minorEastAsia"/>
+          <w:noProof/>
+          <w:lang w:val="en-IL"/>
+        </w:rPr>
+      </w:pPr>
+      <w:r>
+        <w:rPr>
+          <w:rFonts w:eastAsiaTheme="minorEastAsia"/>
+          <w:noProof/>
+          <w:lang w:val="en-IL"/>
+        </w:rPr>
+        <w:t>This reduces the computational cost while maintaining performance, as it separates feature extraction (spatial processing) and feature combination (channel-wise processing).</w:t>
+      </w:r>
+    </w:p>
+    <w:p>
+      <w:pPr>
+        <w:pStyle w:val="ListParagraph"/>
+        <w:rPr>
+          <w:rFonts w:eastAsiaTheme="minorEastAsia"/>
+          <w:b/>
+          <w:bCs/>
+          <w:noProof/>
+          <w:lang w:val="en-IL"/>
+        </w:rPr>
+      </w:pPr>
+      <w:r>
+        <w:rPr>
+          <w:rFonts w:eastAsiaTheme="minorEastAsia"/>
+          <w:b/>
+          <w:bCs/>
+          <w:noProof/>
+          <w:lang w:val="en-IL"/>
+        </w:rPr>
+        <w:t xml:space="preserve">2. </w:t>
+      </w:r>
+      <w:r>
+        <w:rPr>
+          <w:rFonts w:eastAsiaTheme="minorEastAsia"/>
+          <w:b/>
+          <w:bCs/>
+          <w:noProof/>
+          <w:lang w:val="en-IL"/>
+        </w:rPr>
+        <w:t>Entry Flow</w:t>
+      </w:r>
+    </w:p>
+    <w:p>
+      <w:pPr>
+        <w:pStyle w:val="ListParagraph"/>
+        <w:numPr>
+          <w:ilvl w:val="0"/>
+          <w:numId w:val="13"/>
+        </w:numPr>
+        <w:rPr>
+          <w:rFonts w:eastAsiaTheme="minorEastAsia"/>
+          <w:noProof/>
+          <w:lang w:val="en-IL"/>
+        </w:rPr>
+      </w:pPr>
+      <w:r>
+        <w:rPr>
+          <w:rFonts w:eastAsiaTheme="minorEastAsia"/>
+          <w:noProof/>
+          <w:lang w:val="en-IL"/>
+        </w:rPr>
+        <w:t>The initial part of the model extracts low-level features</w:t>
+      </w:r>
+      <w:r>
+        <w:rPr>
+          <w:rFonts w:eastAsiaTheme="minorEastAsia"/>
+          <w:noProof/>
+          <w:lang w:val="en-IL"/>
+        </w:rPr>
+        <w:t xml:space="preserve"> (a simple fundamental pattern)</w:t>
+      </w:r>
+      <w:r>
+        <w:rPr>
+          <w:rFonts w:eastAsiaTheme="minorEastAsia"/>
+          <w:noProof/>
+          <w:lang w:val="en-IL"/>
+        </w:rPr>
+        <w:t xml:space="preserve"> from the input image.</w:t>
+      </w:r>
+    </w:p>
+    <w:p>
+      <w:pPr>
+        <w:pStyle w:val="ListParagraph"/>
+        <w:numPr>
+          <w:ilvl w:val="0"/>
+          <w:numId w:val="13"/>
+        </w:numPr>
+        <w:rPr>
+          <w:rFonts w:eastAsiaTheme="minorEastAsia"/>
+          <w:noProof/>
+          <w:lang w:val="en-IL"/>
+        </w:rPr>
+      </w:pPr>
+      <w:r>
+        <w:rPr>
+          <w:rFonts w:eastAsiaTheme="minorEastAsia"/>
+          <w:noProof/>
+          <w:lang w:val="en-IL"/>
+        </w:rPr>
+        <w:t>It consists of:</w:t>
+      </w:r>
+    </w:p>
+    <w:p>
+      <w:pPr>
+        <w:pStyle w:val="ListParagraph"/>
+        <w:numPr>
+          <w:ilvl w:val="1"/>
+          <w:numId w:val="13"/>
+        </w:numPr>
+        <w:rPr>
+          <w:rFonts w:eastAsiaTheme="minorEastAsia"/>
+          <w:noProof/>
+          <w:lang w:val="en-IL"/>
+        </w:rPr>
+      </w:pPr>
+      <w:r>
+        <w:rPr>
+          <w:rFonts w:eastAsiaTheme="minorEastAsia"/>
+          <w:noProof/>
+          <w:lang w:val="en-IL"/>
+        </w:rPr>
+        <w:t>Standard convolution layers (e.g., 3x3) with stride 2.</w:t>
+      </w:r>
+    </w:p>
+    <w:p>
+      <w:pPr>
+        <w:pStyle w:val="ListParagraph"/>
+        <w:numPr>
+          <w:ilvl w:val="1"/>
+          <w:numId w:val="13"/>
+        </w:numPr>
+        <w:rPr>
+          <w:rFonts w:eastAsiaTheme="minorEastAsia"/>
+          <w:noProof/>
+          <w:lang w:val="en-IL"/>
+        </w:rPr>
+      </w:pPr>
+      <w:r>
+        <w:rPr>
+          <w:rFonts w:eastAsiaTheme="minorEastAsia"/>
+          <w:noProof/>
+          <w:lang w:val="en-IL"/>
+        </w:rPr>
+        <w:t>Depthwise separable convolutions.</w:t>
+      </w:r>
+    </w:p>
+    <w:p>
+      <w:pPr>
+        <w:pStyle w:val="ListParagraph"/>
+        <w:numPr>
+          <w:ilvl w:val="1"/>
+          <w:numId w:val="13"/>
+        </w:numPr>
+        <w:rPr>
+          <w:rFonts w:eastAsiaTheme="minorEastAsia"/>
+          <w:noProof/>
+          <w:lang w:val="en-IL"/>
+        </w:rPr>
+      </w:pPr>
+      <w:r>
+        <w:rPr>
+          <w:rFonts w:eastAsiaTheme="minorEastAsia"/>
+          <w:noProof/>
+          <w:lang w:val="en-IL"/>
+        </w:rPr>
+        <w:t>Residual connections (to enhance gradient flow)</w:t>
+      </w:r>
+      <w:r>
+        <w:rPr>
+          <w:rFonts w:eastAsiaTheme="minorEastAsia"/>
+          <w:noProof/>
+          <w:lang w:val="en-IL"/>
+        </w:rPr>
+        <w:t xml:space="preserve"> - </w:t>
+      </w:r>
+      <w:r>
+        <w:rPr>
+          <w:rFonts w:eastAsiaTheme="minorEastAsia"/>
+          <w:noProof/>
+          <w:lang w:val="en-IL"/>
+        </w:rPr>
+        <w:t xml:space="preserve">a </w:t>
+      </w:r>
+      <w:r>
+        <w:rPr>
+          <w:rFonts w:eastAsiaTheme="minorEastAsia"/>
+          <w:b/>
+          <w:bCs/>
+          <w:noProof/>
+          <w:lang w:val="en-IL"/>
+        </w:rPr>
+        <w:t>residual connection</w:t>
+      </w:r>
+      <w:r>
+        <w:rPr>
+          <w:rFonts w:eastAsiaTheme="minorEastAsia"/>
+          <w:noProof/>
+          <w:lang w:val="en-IL"/>
+        </w:rPr>
+        <w:t xml:space="preserve"> refers to a shortcut or skip connection that allows the input of a certain layer to bypass the next convolutional operations and be directly added to the output of the layer.</w:t>
+      </w:r>
+    </w:p>
+    <w:p>
+      <w:pPr>
+        <w:pStyle w:val="ListParagraph"/>
+        <w:rPr>
+          <w:rFonts w:eastAsiaTheme="minorEastAsia"/>
+          <w:b/>
+          <w:bCs/>
+          <w:noProof/>
+          <w:lang w:val="en-IL"/>
+        </w:rPr>
+      </w:pPr>
+      <w:r>
+        <w:rPr>
+          <w:rFonts w:eastAsiaTheme="minorEastAsia"/>
+          <w:b/>
+          <w:bCs/>
+          <w:noProof/>
+          <w:lang w:val="en-IL"/>
+        </w:rPr>
+        <w:t>3. Middle Flow</w:t>
+      </w:r>
+    </w:p>
+    <w:p>
+      <w:pPr>
+        <w:pStyle w:val="ListParagraph"/>
+        <w:numPr>
+          <w:ilvl w:val="0"/>
+          <w:numId w:val="15"/>
+        </w:numPr>
+        <w:rPr>
+          <w:rFonts w:eastAsiaTheme="minorEastAsia"/>
+          <w:b/>
+          <w:bCs/>
+          <w:noProof/>
+          <w:lang w:val="en-IL"/>
+        </w:rPr>
+      </w:pPr>
+      <w:r>
+        <w:rPr>
+          <w:rFonts w:eastAsiaTheme="minorEastAsia"/>
+          <w:noProof/>
+          <w:lang w:val="en-IL"/>
+        </w:rPr>
+        <w:lastRenderedPageBreak/>
+        <w:t>A series of identical blocks that process the feature maps at a constant spatial resolution.</w:t>
+      </w:r>
+    </w:p>
+    <w:p>
+      <w:pPr>
+        <w:pStyle w:val="ListParagraph"/>
+        <w:numPr>
+          <w:ilvl w:val="0"/>
+          <w:numId w:val="14"/>
+        </w:numPr>
+        <w:rPr>
+          <w:rFonts w:eastAsiaTheme="minorEastAsia"/>
+          <w:noProof/>
+          <w:lang w:val="en-IL"/>
+        </w:rPr>
+      </w:pPr>
+      <w:r>
+        <w:rPr>
+          <w:rFonts w:eastAsiaTheme="minorEastAsia"/>
+          <w:noProof/>
+          <w:lang w:val="en-IL"/>
+        </w:rPr>
+        <w:t>Each block consists of:</w:t>
+      </w:r>
+    </w:p>
+    <w:p>
+      <w:pPr>
+        <w:pStyle w:val="ListParagraph"/>
+        <w:numPr>
+          <w:ilvl w:val="1"/>
+          <w:numId w:val="14"/>
+        </w:numPr>
+        <w:rPr>
+          <w:rFonts w:eastAsiaTheme="minorEastAsia"/>
+          <w:noProof/>
+          <w:lang w:val="en-IL"/>
+        </w:rPr>
+      </w:pPr>
+      <w:r>
+        <w:rPr>
+          <w:rFonts w:eastAsiaTheme="minorEastAsia"/>
+          <w:noProof/>
+          <w:lang w:val="en-IL"/>
+        </w:rPr>
+        <w:t>Three depthwise separable convolution layers.</w:t>
+      </w:r>
+    </w:p>
+    <w:p>
+      <w:pPr>
+        <w:pStyle w:val="ListParagraph"/>
+        <w:numPr>
+          <w:ilvl w:val="1"/>
+          <w:numId w:val="14"/>
+        </w:numPr>
+        <w:rPr>
+          <w:rFonts w:eastAsiaTheme="minorEastAsia"/>
+          <w:noProof/>
+          <w:lang w:val="en-IL"/>
+        </w:rPr>
+      </w:pPr>
+      <w:r>
+        <w:rPr>
+          <w:rFonts w:eastAsiaTheme="minorEastAsia"/>
+          <w:noProof/>
+          <w:lang w:val="en-IL"/>
+        </w:rPr>
+        <w:t>ReLU activations and batch normalization</w:t>
+      </w:r>
+      <w:r>
+        <w:rPr>
+          <w:rFonts w:eastAsiaTheme="minorEastAsia"/>
+          <w:noProof/>
+          <w:lang w:val="en-IL"/>
+        </w:rPr>
+        <w:t xml:space="preserve"> (</w:t>
+      </w:r>
+      <w:r>
+        <w:rPr>
+          <w:rFonts w:eastAsiaTheme="minorEastAsia"/>
+          <w:noProof/>
+          <w:lang w:val="en-IL"/>
+        </w:rPr>
+        <w:t>It normalizes the inputs of each layer to have a mean of 0 and a standard deviation of 1. This process helps to stabilize the learning process, improve convergence speed, and reduce the sensitivity to the initialization of weights</w:t>
+      </w:r>
+      <w:r>
+        <w:rPr>
+          <w:rFonts w:eastAsiaTheme="minorEastAsia"/>
+          <w:noProof/>
+          <w:lang w:val="en-IL"/>
+        </w:rPr>
+        <w:t>)</w:t>
+      </w:r>
+      <w:r>
+        <w:rPr>
+          <w:rFonts w:eastAsiaTheme="minorEastAsia"/>
+          <w:noProof/>
+          <w:lang w:val="en-IL"/>
+        </w:rPr>
+        <w:t>.</w:t>
+      </w:r>
+    </w:p>
+    <w:p>
+      <w:pPr>
+        <w:pStyle w:val="ListParagraph"/>
+        <w:rPr>
+          <w:rFonts w:eastAsiaTheme="minorEastAsia"/>
+          <w:noProof/>
+          <w:lang w:val="en-IL"/>
+        </w:rPr>
+      </w:pPr>
+    </w:p>
+    <w:p>
+      <w:pPr>
+        <w:pStyle w:val="ListParagraph"/>
+        <w:numPr>
+          <w:ilvl w:val="0"/>
+          <w:numId w:val="14"/>
+        </w:numPr>
+        <w:rPr>
+          <w:rFonts w:eastAsiaTheme="minorEastAsia"/>
+          <w:noProof/>
+          <w:lang w:val="en-IL"/>
+        </w:rPr>
+      </w:pPr>
+      <w:r>
+        <w:rPr>
+          <w:rFonts w:eastAsiaTheme="minorEastAsia"/>
+          <w:noProof/>
+          <w:lang w:val="en-IL"/>
+        </w:rPr>
+        <w:t>The middle flow is responsible for capturing intricate patterns in the data.</w:t>
+      </w:r>
+    </w:p>
+    <w:p>
+      <w:pPr>
+        <w:pStyle w:val="ListParagraph"/>
+        <w:rPr>
+          <w:rFonts w:eastAsiaTheme="minorEastAsia"/>
+          <w:noProof/>
+          <w:lang w:val="en-IL"/>
+        </w:rPr>
+      </w:pPr>
+      <w:r>
+        <w:rPr>
+          <w:rFonts w:eastAsiaTheme="minorEastAsia"/>
+          <w:b/>
+          <w:bCs/>
+          <w:noProof/>
+          <w:lang w:val="en-IL"/>
+        </w:rPr>
+        <w:t>4. Exit Flow</w:t>
+      </w:r>
+    </w:p>
+    <w:p>
+      <w:pPr>
+        <w:pStyle w:val="ListParagraph"/>
+        <w:numPr>
+          <w:ilvl w:val="0"/>
+          <w:numId w:val="16"/>
+        </w:numPr>
+        <w:rPr>
+          <w:rFonts w:eastAsiaTheme="minorEastAsia"/>
+          <w:noProof/>
+          <w:lang w:val="en-IL"/>
+        </w:rPr>
+      </w:pPr>
+      <w:r>
+        <w:rPr>
+          <w:rFonts w:eastAsiaTheme="minorEastAsia"/>
+          <w:noProof/>
+          <w:lang w:val="en-IL"/>
+        </w:rPr>
+        <w:t>This section refines high-level features and prepares them for classification.</w:t>
+      </w:r>
+    </w:p>
+    <w:p>
+      <w:pPr>
+        <w:pStyle w:val="ListParagraph"/>
+        <w:numPr>
+          <w:ilvl w:val="0"/>
+          <w:numId w:val="16"/>
+        </w:numPr>
+        <w:rPr>
+          <w:rFonts w:eastAsiaTheme="minorEastAsia"/>
+          <w:noProof/>
+          <w:lang w:val="en-IL"/>
+        </w:rPr>
+      </w:pPr>
+      <w:r>
+        <w:rPr>
+          <w:rFonts w:eastAsiaTheme="minorEastAsia"/>
+          <w:noProof/>
+          <w:lang w:val="en-IL"/>
+        </w:rPr>
+        <w:t>Similar to the entry flow, but with additional depthwise separable convolutions and a global average pooling layer at the end.</w:t>
+      </w:r>
+    </w:p>
+    <w:p>
+      <w:pPr>
+        <w:pStyle w:val="ListParagraph"/>
+        <w:numPr>
+          <w:ilvl w:val="0"/>
+          <w:numId w:val="16"/>
+        </w:numPr>
+        <w:rPr>
+          <w:rFonts w:eastAsiaTheme="minorEastAsia"/>
+          <w:noProof/>
+          <w:lang w:val="en-IL"/>
+        </w:rPr>
+      </w:pPr>
+      <w:r>
+        <w:rPr>
+          <w:rFonts w:eastAsiaTheme="minorEastAsia"/>
+          <w:noProof/>
+          <w:lang w:val="en-IL"/>
+        </w:rPr>
+        <w:t>Features are flattened and passed to the fully connected layers (or a classification head).</w:t>
+      </w:r>
+    </w:p>
+    <w:p>
+      <w:pPr>
+        <w:pStyle w:val="ListParagraph"/>
+        <w:rPr>
+          <w:rFonts w:eastAsiaTheme="minorEastAsia"/>
+          <w:b/>
+          <w:bCs/>
+          <w:noProof/>
+          <w:lang w:val="en-IL"/>
+        </w:rPr>
+      </w:pPr>
+      <w:r>
+        <w:rPr>
+          <w:rFonts w:eastAsiaTheme="minorEastAsia"/>
+          <w:b/>
+          <w:bCs/>
+          <w:noProof/>
+          <w:lang w:val="en-IL"/>
+        </w:rPr>
+        <w:t>5. Residual Connections</w:t>
+      </w:r>
+    </w:p>
+    <w:p>
+      <w:pPr>
+        <w:pStyle w:val="ListParagraph"/>
+        <w:numPr>
+          <w:ilvl w:val="0"/>
+          <w:numId w:val="16"/>
+        </w:numPr>
+        <w:rPr>
+          <w:rFonts w:eastAsiaTheme="minorEastAsia"/>
+          <w:noProof/>
+          <w:lang w:val="en-IL"/>
+        </w:rPr>
+      </w:pPr>
+      <w:r>
+        <w:rPr>
+          <w:rFonts w:eastAsiaTheme="minorEastAsia"/>
+          <w:noProof/>
+          <w:lang w:val="en-IL"/>
+        </w:rPr>
+        <w:t>Residual connections are used throughout the model to improve gradient flow and alleviate the vanishing gradient problem during training.</w:t>
+      </w:r>
+    </w:p>
+    <w:p>
+      <w:pPr>
+        <w:spacing w:after="0" w:line="240" w:lineRule="auto"/>
+        <w:ind w:firstLine="720"/>
+        <w:rPr>
+          <w:rFonts w:eastAsia="Times New Roman" w:cstheme="minorHAnsi"/>
+          <w:color w:val="0E0E0E"/>
+          <w:kern w:val="0"/>
+          <w:lang w:val="en-IL"/>
+          <w14:ligatures w14:val="none"/>
+        </w:rPr>
+      </w:pPr>
+      <w:r>
+        <w:rPr>
+          <w:rFonts w:eastAsia="Times New Roman" w:cstheme="minorHAnsi"/>
+          <w:b/>
+          <w:bCs/>
+          <w:color w:val="0E0E0E"/>
+          <w:kern w:val="0"/>
+          <w:lang w:val="en-IL"/>
+          <w14:ligatures w14:val="none"/>
+        </w:rPr>
+        <w:t>6. Global Average Pooling</w:t>
+      </w:r>
+    </w:p>
+    <w:p>
+      <w:pPr>
+        <w:pStyle w:val="ListParagraph"/>
+        <w:numPr>
+          <w:ilvl w:val="0"/>
+          <w:numId w:val="16"/>
+        </w:numPr>
+        <w:spacing w:before="180" w:after="0" w:line="240" w:lineRule="auto"/>
+        <w:rPr>
+          <w:rFonts w:eastAsia="Times New Roman" w:cstheme="minorHAnsi"/>
+          <w:color w:val="0E0E0E"/>
+          <w:kern w:val="0"/>
+          <w:lang w:val="en-IL"/>
+          <w14:ligatures w14:val="none"/>
+        </w:rPr>
+      </w:pPr>
+      <w:r>
+        <w:rPr>
+          <w:rFonts w:eastAsia="Times New Roman" w:cstheme="minorHAnsi"/>
+          <w:color w:val="0E0E0E"/>
+          <w:kern w:val="0"/>
+          <w:lang w:val="en-IL"/>
+          <w14:ligatures w14:val="none"/>
+        </w:rPr>
+        <w:t xml:space="preserve">Xception uses </w:t>
+      </w:r>
+      <w:r>
+        <w:rPr>
+          <w:rFonts w:eastAsia="Times New Roman" w:cstheme="minorHAnsi"/>
+          <w:b/>
+          <w:bCs/>
+          <w:color w:val="0E0E0E"/>
+          <w:kern w:val="0"/>
+          <w:lang w:val="en-IL"/>
+          <w14:ligatures w14:val="none"/>
+        </w:rPr>
+        <w:t>global average pooling</w:t>
+      </w:r>
+      <w:r>
+        <w:rPr>
+          <w:rFonts w:eastAsia="Times New Roman" w:cstheme="minorHAnsi"/>
+          <w:color w:val="0E0E0E"/>
+          <w:kern w:val="0"/>
+          <w:lang w:val="en-IL"/>
+          <w14:ligatures w14:val="none"/>
+        </w:rPr>
+        <w:t xml:space="preserve"> before the final classification layer. This operation averages the values across the entire spatial dimensions of each feature map, resulting in a single value per feature map. This reduces the spatial dimensions to a 1x1 size and significantly reduces the number of parameters in the final fully connected layers.</w:t>
+      </w:r>
+    </w:p>
+    <w:p>
+      <w:pPr>
+        <w:rPr>
+          <w:rFonts w:eastAsiaTheme="minorEastAsia"/>
+          <w:noProof/>
+          <w:lang w:val="en-IL"/>
+        </w:rPr>
+      </w:pPr>
+    </w:p>
+    <w:p>
+      <w:pPr>
+        <w:pStyle w:val="ListParagraph"/>
+        <w:rPr>
+          <w:rFonts w:eastAsiaTheme="minorEastAsia"/>
+          <w:noProof/>
+          <w:lang w:val="en-IL"/>
+        </w:rPr>
+      </w:pPr>
+      <w:r>
+        <w:rPr>
+          <w:rFonts w:eastAsiaTheme="minorEastAsia"/>
+          <w:b/>
+          <w:bCs/>
+          <w:noProof/>
+          <w:lang w:val="en-IL"/>
+        </w:rPr>
+        <w:t>Architecture Overview:</w:t>
+      </w:r>
+    </w:p>
+    <w:p>
+      <w:pPr>
+        <w:pStyle w:val="ListParagraph"/>
+        <w:numPr>
+          <w:ilvl w:val="0"/>
+          <w:numId w:val="16"/>
+        </w:numPr>
+        <w:rPr>
+          <w:rFonts w:eastAsiaTheme="minorEastAsia"/>
+          <w:noProof/>
+          <w:lang w:val="en-IL"/>
+        </w:rPr>
+      </w:pPr>
+      <w:r>
+        <w:rPr>
+          <w:rFonts w:eastAsiaTheme="minorEastAsia"/>
+          <w:b/>
+          <w:bCs/>
+          <w:noProof/>
+          <w:lang w:val="en-IL"/>
+        </w:rPr>
+        <w:t>Input</w:t>
+      </w:r>
+      <w:r>
+        <w:rPr>
+          <w:rFonts w:eastAsiaTheme="minorEastAsia"/>
+          <w:noProof/>
+          <w:lang w:val="en-IL"/>
+        </w:rPr>
+        <w:t xml:space="preserve"> → Entry Flow → Middle Flow → Exit Flow → Fully Connected (FC) Layer → Output</w:t>
+      </w:r>
+    </w:p>
+    <w:p>
+      <w:pPr>
+        <w:pStyle w:val="ListParagraph"/>
+        <w:rPr>
+          <w:rFonts w:eastAsiaTheme="minorEastAsia"/>
+          <w:noProof/>
+          <w:lang w:val="en-IL"/>
+        </w:rPr>
+      </w:pPr>
+    </w:p>
+    <w:p>
+      <w:pPr>
+        <w:pStyle w:val="ListParagraph"/>
+        <w:rPr>
+          <w:rFonts w:eastAsiaTheme="minorEastAsia"/>
+          <w:noProof/>
+          <w:lang w:val="en-IL"/>
+        </w:rPr>
+      </w:pPr>
+      <w:r>
+        <w:rPr>
+          <w:rFonts w:eastAsiaTheme="minorEastAsia"/>
+          <w:noProof/>
+          <w:lang w:val="en-IL"/>
+        </w:rPr>
+        <w:t xml:space="preserve">The design philosophy of Xception is based on the </w:t>
+      </w:r>
+      <w:r>
+        <w:rPr>
+          <w:rFonts w:eastAsiaTheme="minorEastAsia"/>
+          <w:b/>
+          <w:bCs/>
+          <w:noProof/>
+          <w:lang w:val="en-IL"/>
+        </w:rPr>
+        <w:t>“extreme” version of Inception</w:t>
+      </w:r>
+      <w:r>
+        <w:rPr>
+          <w:rFonts w:eastAsiaTheme="minorEastAsia"/>
+          <w:noProof/>
+          <w:lang w:val="en-IL"/>
+        </w:rPr>
+        <w:t>, where each convolution is replaced with depthwise separable convolutions for efficiency and better feature extraction.</w:t>
+      </w:r>
+    </w:p>
+    <w:p>
+      <w:pPr>
+        <w:pStyle w:val="ListParagraph"/>
+        <w:rPr>
+          <w:rFonts w:eastAsiaTheme="minorEastAsia"/>
+          <w:noProof/>
+          <w:lang w:val="en-IL"/>
+        </w:rPr>
+      </w:pPr>
+      <w:r>
+        <w:rPr>
+          <w:rFonts w:eastAsiaTheme="minorEastAsia"/>
+          <w:noProof/>
+          <w:lang w:val="en-IL"/>
+        </w:rPr>
+        <w:t>A design example for xception based architecture:</w:t>
+      </w:r>
+    </w:p>
+    <w:p>
+      <w:pPr>
+        <w:pStyle w:val="ListParagraph"/>
+      </w:pPr>
+      <w:r>
+        <w:lastRenderedPageBreak/>
+        <w:fldChar w:fldCharType="begin"/>
+      </w:r>
+      <w:r>
+        <w:instrText xml:space="preserve"> INCLUDEPICTURE "https://www.researchgate.net/publication/350319854/figure/fig3/AS:1007308788203524@1617172538729/ception-CNN-architecture-for-the-detection-and-classification-of-powder-bed-defects-at.png" \* MERGEFORMATINET </w:instrText>
+      </w:r>
+      <w:r>
+        <w:fldChar w:fldCharType="separate"/>
+      </w:r>
+      <w:r>
+        <w:rPr>
+          <w:noProof/>
+        </w:rPr>
+        <w:drawing>
+          <wp:inline distT="0" distB="0" distL="0" distR="0" wp14:anchorId="6FAC12AD" wp14:editId="430831EE">
+            <wp:extent cx="5422900" cy="2813418"/>
+            <wp:effectExtent l="0" t="0" r="0" b="6350"/>
+            <wp:docPr id="1055003903" name="Picture 5" descr="Xception CNN architecture for the detection and classification of... |  Download Scientific Diagram"/>
+            <wp:cNvGraphicFramePr>
+              <a:graphicFrameLocks xmlns:a="http://schemas.openxmlformats.org/drawingml/2006/main" noChangeAspect="1"/>
+            </wp:cNvGraphicFramePr>
+            <a:graphic xmlns:a="http://schemas.openxmlformats.org/drawingml/2006/main">
+              <a:graphicData uri="http://schemas.openxmlformats.org/drawingml/2006/picture">
+                <pic:pic xmlns:pic="http://schemas.openxmlformats.org/drawingml/2006/picture">
+                  <pic:nvPicPr>
+                    <pic:cNvPr id="0" name="Picture 3" descr="Xception CNN architecture for the detection and classification of... |  Download Scientific Diagram"/>
+                    <pic:cNvPicPr>
+                      <a:picLocks noChangeAspect="1" noChangeArrowheads="1"/>
+                    </pic:cNvPicPr>
+                  </pic:nvPicPr>
+                  <pic:blipFill>
+                    <a:blip r:embed="rId16">
+                      <a:extLst>
+                        <a:ext uri="{28A0092B-C50C-407E-A947-70E740481C1C}">
+                          <a14:useLocalDpi xmlns:a14="http://schemas.microsoft.com/office/drawing/2010/main" val="0"/>
+                        </a:ext>
+                      </a:extLst>
+                    </a:blip>
+                    <a:srcRect/>
+                    <a:stretch>
+                      <a:fillRect/>
+                    </a:stretch>
+                  </pic:blipFill>
+                  <pic:spPr bwMode="auto">
+                    <a:xfrm>
+                      <a:off x="0" y="0"/>
+                      <a:ext cx="5438087" cy="2821297"/>
+                    </a:xfrm>
+                    <a:prstGeom prst="rect">
+                      <a:avLst/>
+                    </a:prstGeom>
+                    <a:noFill/>
+                    <a:ln>
+                      <a:noFill/>
+                    </a:ln>
+                  </pic:spPr>
+                </pic:pic>
+              </a:graphicData>
+            </a:graphic>
+          </wp:inline>
+        </w:drawing>
+      </w:r>
+      <w:r>
+        <w:fldChar w:fldCharType="end"/>
+      </w:r>
+    </w:p>
+    <w:p>
+      <w:pPr>
+        <w:pStyle w:val="ListParagraph"/>
+        <w:rPr>
+          <w:rFonts w:eastAsiaTheme="minorEastAsia"/>
+          <w:sz w:val="28"/>
+          <w:szCs w:val="28"/>
+          <w:u w:val="single"/>
+        </w:rPr>
+      </w:pPr>
+      <w:r>
+        <w:rPr>
+          <w:rFonts w:eastAsiaTheme="minorEastAsia"/>
+          <w:sz w:val="28"/>
+          <w:szCs w:val="28"/>
+          <w:u w:val="single"/>
+        </w:rPr>
+        <w:t xml:space="preserve">Question </w:t>
+      </w:r>
+      <w:r>
+        <w:rPr>
+          <w:rFonts w:eastAsiaTheme="minorEastAsia"/>
+          <w:sz w:val="28"/>
+          <w:szCs w:val="28"/>
+          <w:u w:val="single"/>
+        </w:rPr>
+        <w:t>20</w:t>
+      </w:r>
+      <w:r>
+        <w:rPr>
+          <w:rFonts w:eastAsiaTheme="minorEastAsia"/>
+          <w:sz w:val="28"/>
+          <w:szCs w:val="28"/>
+          <w:u w:val="single"/>
+        </w:rPr>
+        <w:t>:</w:t>
+      </w:r>
+    </w:p>
+    <w:p>
+      <w:pPr>
+        <w:pStyle w:val="ListParagraph"/>
+        <w:rPr>
+          <w:rFonts w:eastAsiaTheme="minorEastAsia"/>
+          <w:lang w:val="en-IL"/>
+        </w:rPr>
+      </w:pPr>
+      <w:r>
+        <w:rPr>
+          <w:rFonts w:eastAsiaTheme="minorEastAsia"/>
+          <w:lang w:val="en-IL"/>
+        </w:rPr>
+        <w:t>Answered at question 18.</w:t>
+      </w:r>
+    </w:p>
+    <w:p>
+      <w:pPr>
+        <w:pStyle w:val="ListParagraph"/>
+        <w:rPr>
+          <w:rFonts w:eastAsiaTheme="minorEastAsia"/>
+          <w:sz w:val="28"/>
+          <w:szCs w:val="28"/>
+          <w:u w:val="single"/>
+        </w:rPr>
+      </w:pPr>
+      <w:r>
+        <w:rPr>
+          <w:rFonts w:eastAsiaTheme="minorEastAsia"/>
+          <w:sz w:val="28"/>
+          <w:szCs w:val="28"/>
+          <w:u w:val="single"/>
+        </w:rPr>
+        <w:t xml:space="preserve">Question </w:t>
+      </w:r>
+      <w:r>
+        <w:rPr>
+          <w:rFonts w:eastAsiaTheme="minorEastAsia"/>
+          <w:sz w:val="28"/>
+          <w:szCs w:val="28"/>
+          <w:u w:val="single"/>
+        </w:rPr>
+        <w:t>21</w:t>
+      </w:r>
+      <w:r>
+        <w:rPr>
+          <w:rFonts w:eastAsiaTheme="minorEastAsia"/>
+          <w:sz w:val="28"/>
+          <w:szCs w:val="28"/>
+          <w:u w:val="single"/>
+        </w:rPr>
+        <w:t>:</w:t>
+      </w:r>
+    </w:p>
+    <w:p>
+      <w:pPr>
+        <w:pStyle w:val="ListParagraph"/>
+        <w:rPr>
+          <w:rFonts w:eastAsiaTheme="minorEastAsia"/>
+          <w:lang w:val="en-IL"/>
+        </w:rPr>
+      </w:pPr>
+      <w:r>
+        <w:rPr>
+          <w:rFonts w:eastAsiaTheme="minorEastAsia"/>
+          <w:lang w:val="en-IL"/>
+        </w:rPr>
+        <w:t xml:space="preserve">The </w:t>
+      </w:r>
+      <w:r>
+        <w:rPr>
+          <w:rFonts w:eastAsiaTheme="minorEastAsia"/>
+          <w:lang w:val="en-IL"/>
+        </w:rPr>
+        <w:t>last final classification block is defined in this line:</w:t>
+      </w:r>
+    </w:p>
+    <w:p>
+      <w:pPr>
+        <w:pStyle w:val="ListParagraph"/>
+        <w:rPr>
+          <w:rFonts w:eastAsiaTheme="minorEastAsia"/>
+          <w:noProof/>
+          <w:lang w:val="en-IL"/>
+        </w:rPr>
+      </w:pPr>
+    </w:p>
+    <w:p>
+      <w:pPr>
+        <w:pStyle w:val="ListParagraph"/>
+        <w:rPr>
+          <w:rFonts w:eastAsiaTheme="minorEastAsia"/>
+          <w:noProof/>
+          <w:lang w:val="en-IL"/>
+        </w:rPr>
+      </w:pPr>
+      <w:r>
+        <w:rPr>
+          <w:rFonts w:eastAsiaTheme="minorEastAsia"/>
+          <w:noProof/>
+          <w:lang w:val="en-IL"/>
+        </w:rPr>
+        <w:t>self.fc = nn.Linear(2048, num_classes)</w:t>
+      </w:r>
+    </w:p>
+    <w:p>
+      <w:pPr>
+        <w:pStyle w:val="ListParagraph"/>
+        <w:rPr>
+          <w:rFonts w:eastAsiaTheme="minorEastAsia"/>
+          <w:noProof/>
+          <w:lang w:val="en-IL"/>
+        </w:rPr>
+      </w:pPr>
+    </w:p>
+    <w:p>
+      <w:pPr>
+        <w:pStyle w:val="ListParagraph"/>
+        <w:rPr>
+          <w:rFonts w:eastAsiaTheme="minorEastAsia"/>
+          <w:noProof/>
+          <w:lang w:val="en-IL"/>
+        </w:rPr>
+      </w:pPr>
+      <w:r>
+        <w:rPr>
+          <w:rFonts w:eastAsiaTheme="minorEastAsia"/>
+          <w:noProof/>
+          <w:lang w:val="en-IL"/>
+        </w:rPr>
+        <w:t>Using pytorch documentation on the Linear class (</w:t>
+      </w:r>
+      <w:hyperlink r:id="rId17" w:history="1">
+        <w:r>
+          <w:rPr>
+            <w:rStyle w:val="Hyperlink"/>
+            <w:rFonts w:eastAsiaTheme="minorEastAsia"/>
+            <w:noProof/>
+            <w:lang w:val="en-IL"/>
+          </w:rPr>
+          <w:t>https://pytorch.org/docs/stable/generated/torch.nn.Linear.html</w:t>
+        </w:r>
+      </w:hyperlink>
+      <w:r>
+        <w:rPr>
+          <w:rFonts w:eastAsiaTheme="minorEastAsia"/>
+          <w:noProof/>
+          <w:lang w:val="en-IL"/>
+        </w:rPr>
+        <w:t xml:space="preserve"> ), we know that the first argument is the dimension of the input – 2048.</w:t>
+      </w:r>
+    </w:p>
+    <w:p>
+      <w:pPr>
+        <w:pStyle w:val="ListParagraph"/>
+        <w:rPr>
+          <w:rFonts w:eastAsiaTheme="minorEastAsia"/>
+          <w:noProof/>
+          <w:lang w:val="en-IL"/>
+        </w:rPr>
+      </w:pPr>
+      <w:r>
+        <w:rPr>
+          <w:rFonts w:eastAsiaTheme="minorEastAsia"/>
+          <w:noProof/>
+          <w:lang w:val="en-IL"/>
+        </w:rPr>
+        <w:t>In other words, in the last layer of the NN, we use 2048 extracted features</w:t>
+      </w:r>
+      <w:r>
+        <w:rPr>
+          <w:rFonts w:eastAsiaTheme="minorEastAsia"/>
+          <w:noProof/>
+          <w:lang w:val="en-IL"/>
+        </w:rPr>
+        <w:t>, which goes through an affine linear transformation, for the final estimated predictions of the NN.</w:t>
+      </w:r>
+    </w:p>
+    <w:p>
+      <w:pPr>
+        <w:pStyle w:val="ListParagraph"/>
+        <w:rPr>
+          <w:rFonts w:eastAsiaTheme="minorEastAsia"/>
+          <w:noProof/>
+          <w:lang w:val="en-IL"/>
+        </w:rPr>
+      </w:pPr>
+    </w:p>
+    <w:p>
+      <w:pPr>
+        <w:pStyle w:val="ListParagraph"/>
+        <w:rPr>
+          <w:rFonts w:eastAsiaTheme="minorEastAsia"/>
+          <w:sz w:val="28"/>
+          <w:szCs w:val="28"/>
+          <w:u w:val="single"/>
+        </w:rPr>
+      </w:pPr>
+      <w:r>
+        <w:rPr>
+          <w:rFonts w:eastAsiaTheme="minorEastAsia"/>
+          <w:sz w:val="28"/>
+          <w:szCs w:val="28"/>
+          <w:u w:val="single"/>
+        </w:rPr>
+        <w:t xml:space="preserve">Question </w:t>
+      </w:r>
+      <w:r>
+        <w:rPr>
+          <w:rFonts w:eastAsiaTheme="minorEastAsia"/>
+          <w:sz w:val="28"/>
+          <w:szCs w:val="28"/>
+          <w:u w:val="single"/>
+        </w:rPr>
+        <w:t>2</w:t>
+      </w:r>
+      <w:r>
+        <w:rPr>
+          <w:rFonts w:eastAsiaTheme="minorEastAsia"/>
+          <w:sz w:val="28"/>
+          <w:szCs w:val="28"/>
+          <w:u w:val="single"/>
+        </w:rPr>
+        <w:t>2</w:t>
+      </w:r>
+      <w:r>
+        <w:rPr>
+          <w:rFonts w:eastAsiaTheme="minorEastAsia"/>
+          <w:sz w:val="28"/>
+          <w:szCs w:val="28"/>
+          <w:u w:val="single"/>
+        </w:rPr>
+        <w:t>:</w:t>
+      </w:r>
+    </w:p>
+    <w:p>
+      <w:pPr>
+        <w:pStyle w:val="ListParagraph"/>
+        <w:rPr>
+          <w:rFonts w:eastAsiaTheme="minorEastAsia"/>
+          <w:lang w:val="en-IL"/>
+        </w:rPr>
+      </w:pPr>
+      <w:r>
+        <w:rPr>
+          <w:rFonts w:eastAsiaTheme="minorEastAsia"/>
+          <w:lang w:val="en-IL"/>
+        </w:rPr>
+        <w:t>A python script was implemented under the name q22.py which uses the function get_nof_parameters in utils.py to answer how much parameters can be trained</w:t>
+      </w:r>
+      <w:r>
+        <w:rPr>
+          <w:rFonts w:eastAsiaTheme="minorEastAsia"/>
+          <w:lang w:val="en-IL"/>
+        </w:rPr>
+        <w:t xml:space="preserve"> in a default xception model: 22855952.</w:t>
+      </w:r>
+    </w:p>
+    <w:p>
+      <w:pPr>
+        <w:pStyle w:val="ListParagraph"/>
+        <w:rPr>
+          <w:rFonts w:eastAsiaTheme="minorEastAsia"/>
+          <w:lang w:val="en-IL"/>
+        </w:rPr>
+      </w:pPr>
+      <w:r>
+        <w:rPr>
+          <w:rFonts w:eastAsiaTheme="minorEastAsia"/>
+          <w:lang w:val="en-IL"/>
+        </w:rPr>
+        <w:t>We can also calculate it from the class definition inner structure in xception.py:</w:t>
+      </w:r>
+    </w:p>
+    <w:p>
+      <w:pPr>
+        <w:pStyle w:val="ListParagraph"/>
+        <w:numPr>
+          <w:ilvl w:val="0"/>
+          <w:numId w:val="16"/>
+        </w:numPr>
+        <w:rPr>
+          <w:rFonts w:eastAsiaTheme="minorEastAsia"/>
+          <w:lang w:val="en-IL"/>
+        </w:rPr>
+      </w:pPr>
+      <w:r>
+        <w:rPr>
+          <w:rFonts w:eastAsiaTheme="minorEastAsia"/>
+          <w:lang w:val="en-IL"/>
+        </w:rPr>
+        <w:t xml:space="preserve">For a </w:t>
+      </w:r>
+      <w:r>
+        <w:rPr>
+          <w:rFonts w:eastAsiaTheme="minorEastAsia"/>
+          <w:lang w:val="en-IL"/>
+        </w:rPr>
+        <w:t>C</w:t>
+      </w:r>
+      <w:r>
+        <w:rPr>
+          <w:rFonts w:eastAsiaTheme="minorEastAsia"/>
+          <w:lang w:val="en-IL"/>
+        </w:rPr>
+        <w:t>onv2d layer:</w:t>
+      </w:r>
+    </w:p>
+    <w:p>
+      <w:pPr>
+        <w:pStyle w:val="ListParagraph"/>
+        <w:numPr>
+          <w:ilvl w:val="1"/>
+          <w:numId w:val="16"/>
+        </w:numPr>
+        <w:rPr>
+          <w:rFonts w:eastAsiaTheme="minorEastAsia"/>
+          <w:sz w:val="16"/>
+          <w:szCs w:val="16"/>
+          <w:lang w:val="en-IL"/>
+        </w:rPr>
+      </w:pPr>
+      <m:oMath>
+        <m:r>
+          <w:rPr>
+            <w:rFonts w:ascii="Cambria Math" w:eastAsiaTheme="minorEastAsia" w:hAnsi="Cambria Math"/>
+            <w:sz w:val="16"/>
+            <w:szCs w:val="16"/>
+            <w:lang w:val="en-IL"/>
+          </w:rPr>
+          <m:t>#parameters=</m:t>
+        </m:r>
+        <m:d>
+          <m:dPr>
+            <m:ctrlPr>
+              <w:rPr>
+                <w:rFonts w:ascii="Cambria Math" w:eastAsiaTheme="minorEastAsia" w:hAnsi="Cambria Math"/>
+                <w:i/>
+                <w:sz w:val="16"/>
+                <w:szCs w:val="16"/>
+                <w:lang w:val="en-IL"/>
+              </w:rPr>
+            </m:ctrlPr>
+          </m:dPr>
+          <m:e>
+            <m:r>
+              <w:rPr>
+                <w:rFonts w:ascii="Cambria Math" w:eastAsiaTheme="minorEastAsia" w:hAnsi="Cambria Math"/>
+                <w:sz w:val="16"/>
+                <w:szCs w:val="16"/>
+                <w:lang w:val="en-IL"/>
+              </w:rPr>
+              <m:t>i</m:t>
+            </m:r>
+            <m:sSub>
+              <m:sSubPr>
+                <m:ctrlPr>
+                  <w:rPr>
+                    <w:rFonts w:ascii="Cambria Math" w:eastAsiaTheme="minorEastAsia" w:hAnsi="Cambria Math"/>
+                    <w:i/>
+                    <w:sz w:val="16"/>
+                    <w:szCs w:val="16"/>
+                    <w:lang w:val="en-IL"/>
+                  </w:rPr>
+                </m:ctrlPr>
+              </m:sSubPr>
+              <m:e>
+                <m:r>
+                  <w:rPr>
+                    <w:rFonts w:ascii="Cambria Math" w:eastAsiaTheme="minorEastAsia" w:hAnsi="Cambria Math"/>
+                    <w:sz w:val="16"/>
+                    <w:szCs w:val="16"/>
+                    <w:lang w:val="en-IL"/>
+                  </w:rPr>
+                  <m:t>n</m:t>
+                </m:r>
+              </m:e>
+              <m:sub>
+                <m:r>
+                  <w:rPr>
+                    <w:rFonts w:ascii="Cambria Math" w:eastAsiaTheme="minorEastAsia" w:hAnsi="Cambria Math"/>
+                    <w:sz w:val="16"/>
+                    <w:szCs w:val="16"/>
+                    <w:lang w:val="en-IL"/>
+                  </w:rPr>
+                  <m:t>channels</m:t>
+                </m:r>
+              </m:sub>
+            </m:sSub>
+            <m:r>
+              <w:rPr>
+                <w:rFonts w:ascii="Cambria Math" w:eastAsiaTheme="minorEastAsia" w:hAnsi="Cambria Math"/>
+                <w:sz w:val="16"/>
+                <w:szCs w:val="16"/>
+                <w:lang w:val="en-IL"/>
+              </w:rPr>
+              <m:t xml:space="preserve">* </m:t>
+            </m:r>
+            <m:r>
+              <w:rPr>
+                <w:rFonts w:ascii="Cambria Math" w:eastAsiaTheme="minorEastAsia" w:hAnsi="Cambria Math"/>
+                <w:sz w:val="16"/>
+                <w:szCs w:val="16"/>
+                <w:lang w:val="en-IL"/>
+              </w:rPr>
+              <m:t>kerne</m:t>
+            </m:r>
+            <m:sSub>
+              <m:sSubPr>
+                <m:ctrlPr>
+                  <w:rPr>
+                    <w:rFonts w:ascii="Cambria Math" w:eastAsiaTheme="minorEastAsia" w:hAnsi="Cambria Math"/>
+                    <w:i/>
+                    <w:sz w:val="16"/>
+                    <w:szCs w:val="16"/>
+                    <w:lang w:val="en-IL"/>
+                  </w:rPr>
+                </m:ctrlPr>
+              </m:sSubPr>
+              <m:e>
+                <m:r>
+                  <w:rPr>
+                    <w:rFonts w:ascii="Cambria Math" w:eastAsiaTheme="minorEastAsia" w:hAnsi="Cambria Math"/>
+                    <w:sz w:val="16"/>
+                    <w:szCs w:val="16"/>
+                    <w:lang w:val="en-IL"/>
+                  </w:rPr>
+                  <m:t>l</m:t>
+                </m:r>
+              </m:e>
+              <m:sub>
+                <m:r>
+                  <w:rPr>
+                    <w:rFonts w:ascii="Cambria Math" w:eastAsiaTheme="minorEastAsia" w:hAnsi="Cambria Math"/>
+                    <w:sz w:val="16"/>
+                    <w:szCs w:val="16"/>
+                    <w:lang w:val="en-IL"/>
+                  </w:rPr>
+                  <m:t>height</m:t>
+                </m:r>
+              </m:sub>
+            </m:sSub>
+            <m:r>
+              <w:rPr>
+                <w:rFonts w:ascii="Cambria Math" w:eastAsiaTheme="minorEastAsia" w:hAnsi="Cambria Math"/>
+                <w:sz w:val="16"/>
+                <w:szCs w:val="16"/>
+                <w:lang w:val="en-IL"/>
+              </w:rPr>
+              <m:t xml:space="preserve">* </m:t>
+            </m:r>
+            <m:r>
+              <w:rPr>
+                <w:rFonts w:ascii="Cambria Math" w:eastAsiaTheme="minorEastAsia" w:hAnsi="Cambria Math"/>
+                <w:sz w:val="16"/>
+                <w:szCs w:val="16"/>
+                <w:lang w:val="en-IL"/>
+              </w:rPr>
+              <m:t>kerne</m:t>
+            </m:r>
+            <m:sSub>
+              <m:sSubPr>
+                <m:ctrlPr>
+                  <w:rPr>
+                    <w:rFonts w:ascii="Cambria Math" w:eastAsiaTheme="minorEastAsia" w:hAnsi="Cambria Math"/>
+                    <w:i/>
+                    <w:sz w:val="16"/>
+                    <w:szCs w:val="16"/>
+                    <w:lang w:val="en-IL"/>
+                  </w:rPr>
+                </m:ctrlPr>
+              </m:sSubPr>
+              <m:e>
+                <m:r>
+                  <w:rPr>
+                    <w:rFonts w:ascii="Cambria Math" w:eastAsiaTheme="minorEastAsia" w:hAnsi="Cambria Math"/>
+                    <w:sz w:val="16"/>
+                    <w:szCs w:val="16"/>
+                    <w:lang w:val="en-IL"/>
+                  </w:rPr>
+                  <m:t>l</m:t>
+                </m:r>
+              </m:e>
+              <m:sub>
+                <m:r>
+                  <w:rPr>
+                    <w:rFonts w:ascii="Cambria Math" w:eastAsiaTheme="minorEastAsia" w:hAnsi="Cambria Math"/>
+                    <w:sz w:val="16"/>
+                    <w:szCs w:val="16"/>
+                    <w:lang w:val="en-IL"/>
+                  </w:rPr>
+                  <m:t>width</m:t>
+                </m:r>
+              </m:sub>
+            </m:sSub>
+            <m:r>
+              <w:rPr>
+                <w:rFonts w:ascii="Cambria Math" w:eastAsiaTheme="minorEastAsia" w:hAnsi="Cambria Math"/>
+                <w:sz w:val="16"/>
+                <w:szCs w:val="16"/>
+                <w:lang w:val="en-IL"/>
+              </w:rPr>
+              <m:t xml:space="preserve">* </m:t>
+            </m:r>
+            <m:r>
+              <w:rPr>
+                <w:rFonts w:ascii="Cambria Math" w:eastAsiaTheme="minorEastAsia" w:hAnsi="Cambria Math"/>
+                <w:sz w:val="16"/>
+                <w:szCs w:val="16"/>
+                <w:lang w:val="en-IL"/>
+              </w:rPr>
+              <m:t>ou</m:t>
+            </m:r>
+            <m:sSub>
+              <m:sSubPr>
+                <m:ctrlPr>
+                  <w:rPr>
+                    <w:rFonts w:ascii="Cambria Math" w:eastAsiaTheme="minorEastAsia" w:hAnsi="Cambria Math"/>
+                    <w:i/>
+                    <w:sz w:val="16"/>
+                    <w:szCs w:val="16"/>
+                    <w:lang w:val="en-IL"/>
+                  </w:rPr>
+                </m:ctrlPr>
+              </m:sSubPr>
+              <m:e>
+                <m:r>
+                  <w:rPr>
+                    <w:rFonts w:ascii="Cambria Math" w:eastAsiaTheme="minorEastAsia" w:hAnsi="Cambria Math"/>
+                    <w:sz w:val="16"/>
+                    <w:szCs w:val="16"/>
+                    <w:lang w:val="en-IL"/>
+                  </w:rPr>
+                  <m:t>t</m:t>
+                </m:r>
+              </m:e>
+              <m:sub>
+                <m:r>
+                  <w:rPr>
+                    <w:rFonts w:ascii="Cambria Math" w:eastAsiaTheme="minorEastAsia" w:hAnsi="Cambria Math"/>
+                    <w:sz w:val="16"/>
+                    <w:szCs w:val="16"/>
+                    <w:lang w:val="en-IL"/>
+                  </w:rPr>
+                  <m:t>channels</m:t>
+                </m:r>
+              </m:sub>
+            </m:sSub>
+          </m:e>
+        </m:d>
+        <m:r>
+          <w:rPr>
+            <w:rFonts w:ascii="Cambria Math" w:eastAsiaTheme="minorEastAsia" w:hAnsi="Cambria Math"/>
+            <w:sz w:val="16"/>
+            <w:szCs w:val="16"/>
+            <w:lang w:val="en-IL"/>
+          </w:rPr>
+          <m:t>+ou</m:t>
+        </m:r>
+        <m:sSub>
+          <m:sSubPr>
+            <m:ctrlPr>
+              <w:rPr>
+                <w:rFonts w:ascii="Cambria Math" w:eastAsiaTheme="minorEastAsia" w:hAnsi="Cambria Math"/>
+                <w:i/>
+                <w:sz w:val="16"/>
+                <w:szCs w:val="16"/>
+                <w:lang w:val="en-IL"/>
+              </w:rPr>
+            </m:ctrlPr>
+          </m:sSubPr>
+          <m:e>
+            <m:r>
+              <w:rPr>
+                <w:rFonts w:ascii="Cambria Math" w:eastAsiaTheme="minorEastAsia" w:hAnsi="Cambria Math"/>
+                <w:sz w:val="16"/>
+                <w:szCs w:val="16"/>
+                <w:lang w:val="en-IL"/>
+              </w:rPr>
+              <m:t>t</m:t>
+            </m:r>
+          </m:e>
+          <m:sub>
+            <m:r>
+              <w:rPr>
+                <w:rFonts w:ascii="Cambria Math" w:eastAsiaTheme="minorEastAsia" w:hAnsi="Cambria Math"/>
+                <w:sz w:val="16"/>
+                <w:szCs w:val="16"/>
+                <w:lang w:val="en-IL"/>
+              </w:rPr>
+              <m:t>channels</m:t>
+            </m:r>
+          </m:sub>
+        </m:sSub>
+        <m:r>
+          <w:rPr>
+            <w:rFonts w:ascii="Cambria Math" w:eastAsiaTheme="minorEastAsia" w:hAnsi="Cambria Math"/>
+            <w:sz w:val="16"/>
+            <w:szCs w:val="16"/>
+            <w:lang w:val="en-IL"/>
+          </w:rPr>
+          <m:t>*(bias==true)</m:t>
+        </m:r>
+      </m:oMath>
+    </w:p>
+    <w:p>
+      <w:pPr>
+        <w:pStyle w:val="ListParagraph"/>
+        <w:numPr>
+          <w:ilvl w:val="0"/>
+          <w:numId w:val="16"/>
+        </w:numPr>
+        <w:rPr>
+          <w:rFonts w:eastAsiaTheme="minorEastAsia"/>
+          <w:lang w:val="en-IL"/>
+        </w:rPr>
+      </w:pPr>
+      <w:r>
+        <w:rPr>
+          <w:rFonts w:eastAsiaTheme="minorEastAsia"/>
+          <w:lang w:val="en-IL"/>
+        </w:rPr>
+        <w:t xml:space="preserve">For a </w:t>
+      </w:r>
+      <w:r>
+        <w:rPr>
+          <w:rFonts w:eastAsiaTheme="minorEastAsia"/>
+          <w:lang w:val="en-IL"/>
+        </w:rPr>
+        <w:t>S</w:t>
+      </w:r>
+      <w:r>
+        <w:rPr>
+          <w:rFonts w:eastAsiaTheme="minorEastAsia"/>
+          <w:lang w:val="en-IL"/>
+        </w:rPr>
+        <w:t>eparable</w:t>
+      </w:r>
+      <w:r>
+        <w:rPr>
+          <w:rFonts w:eastAsiaTheme="minorEastAsia"/>
+          <w:lang w:val="en-IL"/>
+        </w:rPr>
+        <w:t>Conv</w:t>
+      </w:r>
+      <w:r>
+        <w:rPr>
+          <w:rFonts w:eastAsiaTheme="minorEastAsia"/>
+          <w:lang w:val="en-IL"/>
+        </w:rPr>
+        <w:t>2D</w:t>
+      </w:r>
+      <w:r>
+        <w:rPr>
+          <w:rFonts w:eastAsiaTheme="minorEastAsia"/>
+          <w:lang w:val="en-IL"/>
+        </w:rPr>
+        <w:t xml:space="preserve"> layer</w:t>
+      </w:r>
+      <w:r>
+        <w:rPr>
+          <w:rFonts w:eastAsiaTheme="minorEastAsia"/>
+          <w:lang w:val="en-IL"/>
+        </w:rPr>
+        <w:t xml:space="preserve"> (from definition)</w:t>
+      </w:r>
+      <w:r>
+        <w:rPr>
+          <w:rFonts w:eastAsiaTheme="minorEastAsia"/>
+          <w:lang w:val="en-IL"/>
+        </w:rPr>
+        <w:t>:</w:t>
+      </w:r>
+    </w:p>
+    <w:p>
+      <w:pPr>
+        <w:pStyle w:val="ListParagraph"/>
+        <w:numPr>
+          <w:ilvl w:val="1"/>
+          <w:numId w:val="16"/>
+        </w:numPr>
+        <w:rPr>
+          <w:rFonts w:eastAsiaTheme="minorEastAsia"/>
+          <w:sz w:val="16"/>
+          <w:szCs w:val="16"/>
+          <w:lang w:val="en-IL"/>
+        </w:rPr>
+      </w:pPr>
+      <m:oMath>
+        <m:r>
+          <w:rPr>
+            <w:rFonts w:ascii="Cambria Math" w:eastAsiaTheme="minorEastAsia" w:hAnsi="Cambria Math"/>
+            <w:sz w:val="10"/>
+            <w:szCs w:val="10"/>
+            <w:lang w:val="en-IL"/>
+          </w:rPr>
+          <m:t>#parameters=</m:t>
+        </m:r>
+        <m:d>
+          <m:dPr>
+            <m:ctrlPr>
+              <w:rPr>
+                <w:rFonts w:ascii="Cambria Math" w:eastAsiaTheme="minorEastAsia" w:hAnsi="Cambria Math"/>
+                <w:i/>
+                <w:sz w:val="10"/>
+                <w:szCs w:val="10"/>
+                <w:lang w:val="en-IL"/>
+              </w:rPr>
+            </m:ctrlPr>
+          </m:dPr>
+          <m:e>
+            <m:r>
+              <w:rPr>
+                <w:rFonts w:ascii="Cambria Math" w:eastAsiaTheme="minorEastAsia" w:hAnsi="Cambria Math"/>
+                <w:sz w:val="10"/>
+                <w:szCs w:val="10"/>
+                <w:lang w:val="en-IL"/>
+              </w:rPr>
+              <m:t>i</m:t>
+            </m:r>
+            <m:sSubSup>
+              <m:sSubSupPr>
+                <m:ctrlPr>
+                  <w:rPr>
+                    <w:rFonts w:ascii="Cambria Math" w:eastAsiaTheme="minorEastAsia" w:hAnsi="Cambria Math"/>
+                    <w:i/>
+                    <w:sz w:val="10"/>
+                    <w:szCs w:val="10"/>
+                    <w:lang w:val="en-IL"/>
+                  </w:rPr>
+                </m:ctrlPr>
+              </m:sSubSupPr>
+              <m:e>
+                <m:r>
+                  <w:rPr>
+                    <w:rFonts w:ascii="Cambria Math" w:eastAsiaTheme="minorEastAsia" w:hAnsi="Cambria Math"/>
+                    <w:sz w:val="10"/>
+                    <w:szCs w:val="10"/>
+                    <w:lang w:val="en-IL"/>
+                  </w:rPr>
+                  <m:t>n</m:t>
+                </m:r>
+              </m:e>
+              <m:sub>
+                <m:r>
+                  <w:rPr>
+                    <w:rFonts w:ascii="Cambria Math" w:eastAsiaTheme="minorEastAsia" w:hAnsi="Cambria Math"/>
+                    <w:sz w:val="10"/>
+                    <w:szCs w:val="10"/>
+                    <w:lang w:val="en-IL"/>
+                  </w:rPr>
+                  <m:t>channels</m:t>
+                </m:r>
+              </m:sub>
+              <m:sup>
+                <m:r>
+                  <w:rPr>
+                    <w:rFonts w:ascii="Cambria Math" w:eastAsiaTheme="minorEastAsia" w:hAnsi="Cambria Math"/>
+                    <w:sz w:val="10"/>
+                    <w:szCs w:val="10"/>
+                    <w:lang w:val="en-IL"/>
+                  </w:rPr>
+                  <m:t>2</m:t>
+                </m:r>
+              </m:sup>
+            </m:sSubSup>
+            <m:r>
+              <w:rPr>
+                <w:rFonts w:ascii="Cambria Math" w:eastAsiaTheme="minorEastAsia" w:hAnsi="Cambria Math"/>
+                <w:sz w:val="10"/>
+                <w:szCs w:val="10"/>
+                <w:lang w:val="en-IL"/>
+              </w:rPr>
+              <m:t>* kerne</m:t>
+            </m:r>
+            <m:sSub>
+              <m:sSubPr>
+                <m:ctrlPr>
+                  <w:rPr>
+                    <w:rFonts w:ascii="Cambria Math" w:eastAsiaTheme="minorEastAsia" w:hAnsi="Cambria Math"/>
+                    <w:i/>
+                    <w:sz w:val="10"/>
+                    <w:szCs w:val="10"/>
+                    <w:lang w:val="en-IL"/>
+                  </w:rPr>
+                </m:ctrlPr>
+              </m:sSubPr>
+              <m:e>
+                <m:r>
+                  <w:rPr>
+                    <w:rFonts w:ascii="Cambria Math" w:eastAsiaTheme="minorEastAsia" w:hAnsi="Cambria Math"/>
+                    <w:sz w:val="10"/>
+                    <w:szCs w:val="10"/>
+                    <w:lang w:val="en-IL"/>
+                  </w:rPr>
+                  <m:t>l</m:t>
+                </m:r>
+              </m:e>
+              <m:sub>
+                <m:r>
+                  <w:rPr>
+                    <w:rFonts w:ascii="Cambria Math" w:eastAsiaTheme="minorEastAsia" w:hAnsi="Cambria Math"/>
+                    <w:sz w:val="10"/>
+                    <w:szCs w:val="10"/>
+                    <w:lang w:val="en-IL"/>
+                  </w:rPr>
+                  <m:t>height</m:t>
+                </m:r>
+              </m:sub>
+            </m:sSub>
+            <m:r>
+              <w:rPr>
+                <w:rFonts w:ascii="Cambria Math" w:eastAsiaTheme="minorEastAsia" w:hAnsi="Cambria Math"/>
+                <w:sz w:val="10"/>
+                <w:szCs w:val="10"/>
+                <w:lang w:val="en-IL"/>
+              </w:rPr>
+              <m:t>* kerne</m:t>
+            </m:r>
+            <m:sSub>
+              <m:sSubPr>
+                <m:ctrlPr>
+                  <w:rPr>
+                    <w:rFonts w:ascii="Cambria Math" w:eastAsiaTheme="minorEastAsia" w:hAnsi="Cambria Math"/>
+                    <w:i/>
+                    <w:sz w:val="10"/>
+                    <w:szCs w:val="10"/>
+                    <w:lang w:val="en-IL"/>
+                  </w:rPr>
+                </m:ctrlPr>
+              </m:sSubPr>
+              <m:e>
+                <m:r>
+                  <w:rPr>
+                    <w:rFonts w:ascii="Cambria Math" w:eastAsiaTheme="minorEastAsia" w:hAnsi="Cambria Math"/>
+                    <w:sz w:val="10"/>
+                    <w:szCs w:val="10"/>
+                    <w:lang w:val="en-IL"/>
+                  </w:rPr>
+                  <m:t>l</m:t>
+                </m:r>
+              </m:e>
+              <m:sub>
+                <m:r>
+                  <w:rPr>
+                    <w:rFonts w:ascii="Cambria Math" w:eastAsiaTheme="minorEastAsia" w:hAnsi="Cambria Math"/>
+                    <w:sz w:val="10"/>
+                    <w:szCs w:val="10"/>
+                    <w:lang w:val="en-IL"/>
+                  </w:rPr>
+                  <m:t>width</m:t>
+                </m:r>
+              </m:sub>
+            </m:sSub>
+          </m:e>
+        </m:d>
+        <m:r>
+          <w:rPr>
+            <w:rFonts w:ascii="Cambria Math" w:eastAsiaTheme="minorEastAsia" w:hAnsi="Cambria Math"/>
+            <w:sz w:val="10"/>
+            <w:szCs w:val="10"/>
+            <w:lang w:val="en-IL"/>
+          </w:rPr>
+          <m:t>+</m:t>
+        </m:r>
+        <m:sSub>
+          <m:sSubPr>
+            <m:ctrlPr>
+              <w:rPr>
+                <w:rFonts w:ascii="Cambria Math" w:eastAsiaTheme="minorEastAsia" w:hAnsi="Cambria Math"/>
+                <w:i/>
+                <w:sz w:val="10"/>
+                <w:szCs w:val="10"/>
+                <w:lang w:val="en-IL"/>
+              </w:rPr>
+            </m:ctrlPr>
+          </m:sSubPr>
+          <m:e>
+            <m:r>
+              <w:rPr>
+                <w:rFonts w:ascii="Cambria Math" w:eastAsiaTheme="minorEastAsia" w:hAnsi="Cambria Math"/>
+                <w:sz w:val="10"/>
+                <w:szCs w:val="10"/>
+                <w:lang w:val="en-IL"/>
+              </w:rPr>
+              <m:t>in</m:t>
+            </m:r>
+          </m:e>
+          <m:sub>
+            <m:r>
+              <w:rPr>
+                <w:rFonts w:ascii="Cambria Math" w:eastAsiaTheme="minorEastAsia" w:hAnsi="Cambria Math"/>
+                <w:sz w:val="10"/>
+                <w:szCs w:val="10"/>
+                <w:lang w:val="en-IL"/>
+              </w:rPr>
+              <m:t>channels</m:t>
+            </m:r>
+          </m:sub>
+        </m:sSub>
+        <m:r>
+          <w:rPr>
+            <w:rFonts w:ascii="Cambria Math" w:eastAsiaTheme="minorEastAsia" w:hAnsi="Cambria Math"/>
+            <w:sz w:val="10"/>
+            <w:szCs w:val="10"/>
+            <w:lang w:val="en-IL"/>
+          </w:rPr>
+          <m:t>*</m:t>
+        </m:r>
+        <m:d>
+          <m:dPr>
+            <m:ctrlPr>
+              <w:rPr>
+                <w:rFonts w:ascii="Cambria Math" w:eastAsiaTheme="minorEastAsia" w:hAnsi="Cambria Math"/>
+                <w:i/>
+                <w:sz w:val="10"/>
+                <w:szCs w:val="10"/>
+                <w:lang w:val="en-IL"/>
+              </w:rPr>
+            </m:ctrlPr>
+          </m:dPr>
+          <m:e>
+            <m:r>
+              <w:rPr>
+                <w:rFonts w:ascii="Cambria Math" w:eastAsiaTheme="minorEastAsia" w:hAnsi="Cambria Math"/>
+                <w:sz w:val="10"/>
+                <w:szCs w:val="10"/>
+                <w:lang w:val="en-IL"/>
+              </w:rPr>
+              <m:t>bias==true</m:t>
+            </m:r>
+          </m:e>
+        </m:d>
+        <m:r>
+          <w:rPr>
+            <w:rFonts w:ascii="Cambria Math" w:eastAsiaTheme="minorEastAsia" w:hAnsi="Cambria Math"/>
+            <w:sz w:val="10"/>
+            <w:szCs w:val="10"/>
+            <w:lang w:val="en-IL"/>
+          </w:rPr>
+          <m:t xml:space="preserve">+ </m:t>
+        </m:r>
+        <m:d>
+          <m:dPr>
+            <m:ctrlPr>
+              <w:rPr>
+                <w:rFonts w:ascii="Cambria Math" w:eastAsiaTheme="minorEastAsia" w:hAnsi="Cambria Math"/>
+                <w:i/>
+                <w:sz w:val="10"/>
+                <w:szCs w:val="10"/>
+                <w:lang w:val="en-IL"/>
+              </w:rPr>
+            </m:ctrlPr>
+          </m:dPr>
+          <m:e>
+            <m:r>
+              <w:rPr>
+                <w:rFonts w:ascii="Cambria Math" w:eastAsiaTheme="minorEastAsia" w:hAnsi="Cambria Math"/>
+                <w:sz w:val="10"/>
+                <w:szCs w:val="10"/>
+                <w:lang w:val="en-IL"/>
+              </w:rPr>
+              <m:t>i</m:t>
+            </m:r>
+            <m:sSub>
+              <m:sSubPr>
+                <m:ctrlPr>
+                  <w:rPr>
+                    <w:rFonts w:ascii="Cambria Math" w:eastAsiaTheme="minorEastAsia" w:hAnsi="Cambria Math"/>
+                    <w:i/>
+                    <w:sz w:val="10"/>
+                    <w:szCs w:val="10"/>
+                    <w:lang w:val="en-IL"/>
+                  </w:rPr>
+                </m:ctrlPr>
+              </m:sSubPr>
+              <m:e>
+                <m:r>
+                  <w:rPr>
+                    <w:rFonts w:ascii="Cambria Math" w:eastAsiaTheme="minorEastAsia" w:hAnsi="Cambria Math"/>
+                    <w:sz w:val="10"/>
+                    <w:szCs w:val="10"/>
+                    <w:lang w:val="en-IL"/>
+                  </w:rPr>
+                  <m:t>n</m:t>
+                </m:r>
+              </m:e>
+              <m:sub>
+                <m:r>
+                  <w:rPr>
+                    <w:rFonts w:ascii="Cambria Math" w:eastAsiaTheme="minorEastAsia" w:hAnsi="Cambria Math"/>
+                    <w:sz w:val="10"/>
+                    <w:szCs w:val="10"/>
+                    <w:lang w:val="en-IL"/>
+                  </w:rPr>
+                  <m:t>channels</m:t>
+                </m:r>
+              </m:sub>
+            </m:sSub>
+            <m:r>
+              <w:rPr>
+                <w:rFonts w:ascii="Cambria Math" w:eastAsiaTheme="minorEastAsia" w:hAnsi="Cambria Math"/>
+                <w:sz w:val="10"/>
+                <w:szCs w:val="10"/>
+                <w:lang w:val="en-IL"/>
+              </w:rPr>
+              <m:t xml:space="preserve">* </m:t>
+            </m:r>
+            <m:r>
+              <w:rPr>
+                <w:rFonts w:ascii="Cambria Math" w:eastAsiaTheme="minorEastAsia" w:hAnsi="Cambria Math"/>
+                <w:sz w:val="10"/>
+                <w:szCs w:val="10"/>
+                <w:lang w:val="en-IL"/>
+              </w:rPr>
+              <m:t xml:space="preserve">1 </m:t>
+            </m:r>
+            <m:r>
+              <w:rPr>
+                <w:rFonts w:ascii="Cambria Math" w:eastAsiaTheme="minorEastAsia" w:hAnsi="Cambria Math"/>
+                <w:sz w:val="10"/>
+                <w:szCs w:val="10"/>
+                <w:lang w:val="en-IL"/>
+              </w:rPr>
+              <m:t>* ou</m:t>
+            </m:r>
+            <m:sSub>
+              <m:sSubPr>
+                <m:ctrlPr>
+                  <w:rPr>
+                    <w:rFonts w:ascii="Cambria Math" w:eastAsiaTheme="minorEastAsia" w:hAnsi="Cambria Math"/>
+                    <w:i/>
+                    <w:sz w:val="10"/>
+                    <w:szCs w:val="10"/>
+                    <w:lang w:val="en-IL"/>
+                  </w:rPr>
+                </m:ctrlPr>
+              </m:sSubPr>
+              <m:e>
+                <m:r>
+                  <w:rPr>
+                    <w:rFonts w:ascii="Cambria Math" w:eastAsiaTheme="minorEastAsia" w:hAnsi="Cambria Math"/>
+                    <w:sz w:val="10"/>
+                    <w:szCs w:val="10"/>
+                    <w:lang w:val="en-IL"/>
+                  </w:rPr>
+                  <m:t>t</m:t>
+                </m:r>
+              </m:e>
+              <m:sub>
+                <m:r>
+                  <w:rPr>
+                    <w:rFonts w:ascii="Cambria Math" w:eastAsiaTheme="minorEastAsia" w:hAnsi="Cambria Math"/>
+                    <w:sz w:val="10"/>
+                    <w:szCs w:val="10"/>
+                    <w:lang w:val="en-IL"/>
+                  </w:rPr>
+                  <m:t>channels</m:t>
+                </m:r>
+              </m:sub>
+            </m:sSub>
+          </m:e>
+        </m:d>
+        <m:r>
+          <w:rPr>
+            <w:rFonts w:ascii="Cambria Math" w:eastAsiaTheme="minorEastAsia" w:hAnsi="Cambria Math"/>
+            <w:sz w:val="10"/>
+            <w:szCs w:val="10"/>
+            <w:lang w:val="en-IL"/>
+          </w:rPr>
+          <m:t>+ou</m:t>
+        </m:r>
+        <m:sSub>
+          <m:sSubPr>
+            <m:ctrlPr>
+              <w:rPr>
+                <w:rFonts w:ascii="Cambria Math" w:eastAsiaTheme="minorEastAsia" w:hAnsi="Cambria Math"/>
+                <w:i/>
+                <w:sz w:val="10"/>
+                <w:szCs w:val="10"/>
+                <w:lang w:val="en-IL"/>
+              </w:rPr>
+            </m:ctrlPr>
+          </m:sSubPr>
+          <m:e>
+            <m:r>
+              <w:rPr>
+                <w:rFonts w:ascii="Cambria Math" w:eastAsiaTheme="minorEastAsia" w:hAnsi="Cambria Math"/>
+                <w:sz w:val="10"/>
+                <w:szCs w:val="10"/>
+                <w:lang w:val="en-IL"/>
+              </w:rPr>
+              <m:t>t</m:t>
+            </m:r>
+          </m:e>
+          <m:sub>
+            <m:r>
+              <w:rPr>
+                <w:rFonts w:ascii="Cambria Math" w:eastAsiaTheme="minorEastAsia" w:hAnsi="Cambria Math"/>
+                <w:sz w:val="10"/>
+                <w:szCs w:val="10"/>
+                <w:lang w:val="en-IL"/>
+              </w:rPr>
+              <m:t>channels</m:t>
+            </m:r>
+          </m:sub>
+        </m:sSub>
+        <m:r>
+          <w:rPr>
+            <w:rFonts w:ascii="Cambria Math" w:eastAsiaTheme="minorEastAsia" w:hAnsi="Cambria Math"/>
+            <w:sz w:val="10"/>
+            <w:szCs w:val="10"/>
+            <w:lang w:val="en-IL"/>
+          </w:rPr>
+          <m:t>*(bias==true)</m:t>
+        </m:r>
+      </m:oMath>
+    </w:p>
+    <w:p>
+      <w:pPr>
+        <w:pStyle w:val="ListParagraph"/>
+        <w:numPr>
+          <w:ilvl w:val="0"/>
+          <w:numId w:val="16"/>
+        </w:numPr>
+        <w:rPr>
+          <w:rFonts w:eastAsiaTheme="minorEastAsia"/>
+          <w:lang w:val="en-IL"/>
+        </w:rPr>
+      </w:pPr>
+      <w:r>
+        <w:rPr>
+          <w:rFonts w:eastAsiaTheme="minorEastAsia"/>
+          <w:lang w:val="en-IL"/>
+        </w:rPr>
+        <w:t xml:space="preserve">For a </w:t>
+      </w:r>
+      <w:r>
+        <w:rPr>
+          <w:rFonts w:eastAsiaTheme="minorEastAsia"/>
+          <w:lang w:val="en-IL"/>
+        </w:rPr>
+        <w:t>Linear</w:t>
+      </w:r>
+      <w:r>
+        <w:rPr>
+          <w:rFonts w:eastAsiaTheme="minorEastAsia"/>
+          <w:lang w:val="en-IL"/>
+        </w:rPr>
+        <w:t xml:space="preserve"> layer:</w:t>
+      </w:r>
+    </w:p>
+    <w:p>
+      <w:pPr>
+        <w:pStyle w:val="ListParagraph"/>
+        <w:numPr>
+          <w:ilvl w:val="1"/>
+          <w:numId w:val="16"/>
+        </w:numPr>
+        <w:rPr>
+          <w:rFonts w:eastAsiaTheme="minorEastAsia"/>
+          <w:sz w:val="16"/>
+          <w:szCs w:val="16"/>
+          <w:lang w:val="en-IL"/>
+        </w:rPr>
+      </w:pPr>
+      <m:oMath>
+        <m:r>
+          <w:rPr>
+            <w:rFonts w:ascii="Cambria Math" w:eastAsiaTheme="minorEastAsia" w:hAnsi="Cambria Math"/>
+            <w:sz w:val="16"/>
+            <w:szCs w:val="16"/>
+            <w:lang w:val="en-IL"/>
+          </w:rPr>
+          <m:t>#parameters=</m:t>
+        </m:r>
+        <m:d>
+          <m:dPr>
+            <m:ctrlPr>
+              <w:rPr>
+                <w:rFonts w:ascii="Cambria Math" w:eastAsiaTheme="minorEastAsia" w:hAnsi="Cambria Math"/>
+                <w:i/>
+                <w:sz w:val="16"/>
+                <w:szCs w:val="16"/>
+                <w:lang w:val="en-IL"/>
+              </w:rPr>
+            </m:ctrlPr>
+          </m:dPr>
+          <m:e>
+            <m:r>
+              <w:rPr>
+                <w:rFonts w:ascii="Cambria Math" w:eastAsiaTheme="minorEastAsia" w:hAnsi="Cambria Math"/>
+                <w:sz w:val="16"/>
+                <w:szCs w:val="16"/>
+                <w:lang w:val="en-IL"/>
+              </w:rPr>
+              <m:t>i</m:t>
+            </m:r>
+            <m:sSub>
+              <m:sSubPr>
+                <m:ctrlPr>
+                  <w:rPr>
+                    <w:rFonts w:ascii="Cambria Math" w:eastAsiaTheme="minorEastAsia" w:hAnsi="Cambria Math"/>
+                    <w:i/>
+                    <w:sz w:val="16"/>
+                    <w:szCs w:val="16"/>
+                    <w:lang w:val="en-IL"/>
+                  </w:rPr>
+                </m:ctrlPr>
+              </m:sSubPr>
+              <m:e>
+                <m:r>
+                  <w:rPr>
+                    <w:rFonts w:ascii="Cambria Math" w:eastAsiaTheme="minorEastAsia" w:hAnsi="Cambria Math"/>
+                    <w:sz w:val="16"/>
+                    <w:szCs w:val="16"/>
+                    <w:lang w:val="en-IL"/>
+                  </w:rPr>
+                  <m:t>n</m:t>
+                </m:r>
+              </m:e>
+              <m:sub>
+                <m:r>
+                  <w:rPr>
+                    <w:rFonts w:ascii="Cambria Math" w:eastAsiaTheme="minorEastAsia" w:hAnsi="Cambria Math"/>
+                    <w:sz w:val="16"/>
+                    <w:szCs w:val="16"/>
+                    <w:lang w:val="en-IL"/>
+                  </w:rPr>
+                  <m:t>features</m:t>
+                </m:r>
+              </m:sub>
+            </m:sSub>
+            <m:r>
+              <w:rPr>
+                <w:rFonts w:ascii="Cambria Math" w:eastAsiaTheme="minorEastAsia" w:hAnsi="Cambria Math"/>
+                <w:sz w:val="16"/>
+                <w:szCs w:val="16"/>
+                <w:lang w:val="en-IL"/>
+              </w:rPr>
+              <m:t xml:space="preserve">* </m:t>
+            </m:r>
+            <m:r>
+              <w:rPr>
+                <w:rFonts w:ascii="Cambria Math" w:eastAsiaTheme="minorEastAsia" w:hAnsi="Cambria Math"/>
+                <w:sz w:val="16"/>
+                <w:szCs w:val="16"/>
+                <w:lang w:val="en-IL"/>
+              </w:rPr>
+              <m:t>ou</m:t>
+            </m:r>
+            <m:sSub>
+              <m:sSubPr>
+                <m:ctrlPr>
+                  <w:rPr>
+                    <w:rFonts w:ascii="Cambria Math" w:eastAsiaTheme="minorEastAsia" w:hAnsi="Cambria Math"/>
+                    <w:i/>
+                    <w:sz w:val="16"/>
+                    <w:szCs w:val="16"/>
+                    <w:lang w:val="en-IL"/>
+                  </w:rPr>
+                </m:ctrlPr>
+              </m:sSubPr>
+              <m:e>
+                <m:r>
+                  <w:rPr>
+                    <w:rFonts w:ascii="Cambria Math" w:eastAsiaTheme="minorEastAsia" w:hAnsi="Cambria Math"/>
+                    <w:sz w:val="16"/>
+                    <w:szCs w:val="16"/>
+                    <w:lang w:val="en-IL"/>
+                  </w:rPr>
+                  <m:t>t</m:t>
+                </m:r>
+              </m:e>
+              <m:sub>
+                <m:r>
+                  <w:rPr>
+                    <w:rFonts w:ascii="Cambria Math" w:eastAsiaTheme="minorEastAsia" w:hAnsi="Cambria Math"/>
+                    <w:sz w:val="16"/>
+                    <w:szCs w:val="16"/>
+                    <w:lang w:val="en-IL"/>
+                  </w:rPr>
+                  <m:t>features</m:t>
+                </m:r>
+              </m:sub>
+            </m:sSub>
+          </m:e>
+        </m:d>
+        <m:r>
+          <w:rPr>
+            <w:rFonts w:ascii="Cambria Math" w:eastAsiaTheme="minorEastAsia" w:hAnsi="Cambria Math"/>
+            <w:sz w:val="16"/>
+            <w:szCs w:val="16"/>
+            <w:lang w:val="en-IL"/>
+          </w:rPr>
+          <m:t>+ou</m:t>
+        </m:r>
+        <m:sSub>
+          <m:sSubPr>
+            <m:ctrlPr>
+              <w:rPr>
+                <w:rFonts w:ascii="Cambria Math" w:eastAsiaTheme="minorEastAsia" w:hAnsi="Cambria Math"/>
+                <w:i/>
+                <w:sz w:val="16"/>
+                <w:szCs w:val="16"/>
+                <w:lang w:val="en-IL"/>
+              </w:rPr>
+            </m:ctrlPr>
+          </m:sSubPr>
+          <m:e>
+            <m:r>
+              <w:rPr>
+                <w:rFonts w:ascii="Cambria Math" w:eastAsiaTheme="minorEastAsia" w:hAnsi="Cambria Math"/>
+                <w:sz w:val="16"/>
+                <w:szCs w:val="16"/>
+                <w:lang w:val="en-IL"/>
+              </w:rPr>
+              <m:t>t</m:t>
+            </m:r>
+          </m:e>
+          <m:sub>
+            <m:r>
+              <w:rPr>
+                <w:rFonts w:ascii="Cambria Math" w:eastAsiaTheme="minorEastAsia" w:hAnsi="Cambria Math"/>
+                <w:sz w:val="16"/>
+                <w:szCs w:val="16"/>
+                <w:lang w:val="en-IL"/>
+              </w:rPr>
+              <m:t>features</m:t>
+            </m:r>
+          </m:sub>
+        </m:sSub>
+        <m:r>
+          <w:rPr>
+            <w:rFonts w:ascii="Cambria Math" w:eastAsiaTheme="minorEastAsia" w:hAnsi="Cambria Math"/>
+            <w:sz w:val="16"/>
+            <w:szCs w:val="16"/>
+            <w:lang w:val="en-IL"/>
+          </w:rPr>
+          <m:t>*(bias==true)</m:t>
+        </m:r>
+      </m:oMath>
+    </w:p>
+    <w:p>
+      <w:pPr>
+        <w:pStyle w:val="ListParagraph"/>
+        <w:numPr>
+          <w:ilvl w:val="0"/>
+          <w:numId w:val="16"/>
+        </w:numPr>
+        <w:rPr>
+          <w:rFonts w:eastAsiaTheme="minorEastAsia"/>
+          <w:sz w:val="16"/>
+          <w:szCs w:val="16"/>
+          <w:lang w:val="en-IL"/>
+        </w:rPr>
+      </w:pPr>
+      <w:r>
+        <w:rPr>
+          <w:rFonts w:eastAsiaTheme="minorEastAsia"/>
+          <w:lang w:val="en-IL"/>
+        </w:rPr>
+        <w:t>For a block layer – The calculation is a bit more complex and shall not be written here.</w:t>
+      </w:r>
+    </w:p>
+    <w:p>
+      <w:pPr>
+        <w:ind w:left="720"/>
+        <w:rPr>
+          <w:rFonts w:eastAsiaTheme="minorEastAsia"/>
+          <w:lang w:val="en-IL"/>
+        </w:rPr>
+      </w:pPr>
+      <w:r>
+        <w:rPr>
+          <w:rFonts w:eastAsiaTheme="minorEastAsia"/>
+          <w:lang w:val="en-IL"/>
+        </w:rPr>
+        <w:t>The number of parameters can also be found at the end of page 6 in the referenced paper:</w:t>
+      </w:r>
+    </w:p>
+    <w:p>
+      <w:pPr>
+        <w:ind w:left="720"/>
+        <w:rPr>
+          <w:rFonts w:eastAsiaTheme="minorEastAsia"/>
+          <w:sz w:val="16"/>
+          <w:szCs w:val="16"/>
+          <w:lang w:val="en-IL"/>
+        </w:rPr>
+      </w:pPr>
+      <w:r>
+        <w:rPr>
+          <w:rFonts w:eastAsiaTheme="minorEastAsia"/>
+          <w:sz w:val="16"/>
+          <w:szCs w:val="16"/>
+          <w:lang w:val="en-IL"/>
+        </w:rPr>
+        <w:lastRenderedPageBreak/>
+        <w:drawing>
+          <wp:inline distT="0" distB="0" distL="0" distR="0" wp14:anchorId="342DE9CE" wp14:editId="3198974F">
+            <wp:extent cx="3456122" cy="1451980"/>
+            <wp:effectExtent l="0" t="0" r="0" b="0"/>
+            <wp:docPr id="423995454" name="Picture 1"/>
+            <wp:cNvGraphicFramePr>
+              <a:graphicFrameLocks xmlns:a="http://schemas.openxmlformats.org/drawingml/2006/main" noChangeAspect="1"/>
+            </wp:cNvGraphicFramePr>
+            <a:graphic xmlns:a="http://schemas.openxmlformats.org/drawingml/2006/main">
+              <a:graphicData uri="http://schemas.openxmlformats.org/drawingml/2006/picture">
+                <pic:pic xmlns:pic="http://schemas.openxmlformats.org/drawingml/2006/picture">
+                  <pic:nvPicPr>
+                    <pic:cNvPr id="423995454" name=""/>
+                    <pic:cNvPicPr/>
+                  </pic:nvPicPr>
+                  <pic:blipFill>
+                    <a:blip r:embed="rId18"/>
+                    <a:stretch>
+                      <a:fillRect/>
+                    </a:stretch>
+                  </pic:blipFill>
+                  <pic:spPr>
+                    <a:xfrm>
+                      <a:off x="0" y="0"/>
+                      <a:ext cx="3473776" cy="1459397"/>
+                    </a:xfrm>
+                    <a:prstGeom prst="rect">
+                      <a:avLst/>
+                    </a:prstGeom>
+                  </pic:spPr>
+                </pic:pic>
+              </a:graphicData>
+            </a:graphic>
+          </wp:inline>
+        </w:drawing>
+      </w:r>
+    </w:p>
+    <w:p>
+      <w:pPr>
+        <w:pStyle w:val="ListParagraph"/>
+        <w:rPr>
+          <w:rFonts w:eastAsiaTheme="minorEastAsia"/>
+          <w:sz w:val="28"/>
+          <w:szCs w:val="28"/>
+          <w:u w:val="single"/>
+        </w:rPr>
+      </w:pPr>
+      <w:r>
+        <w:rPr>
+          <w:rFonts w:eastAsiaTheme="minorEastAsia"/>
+          <w:sz w:val="28"/>
+          <w:szCs w:val="28"/>
+          <w:u w:val="single"/>
+        </w:rPr>
+        <w:t xml:space="preserve">Question </w:t>
+      </w:r>
+      <w:r>
+        <w:rPr>
+          <w:rFonts w:eastAsiaTheme="minorEastAsia"/>
+          <w:sz w:val="28"/>
+          <w:szCs w:val="28"/>
+          <w:u w:val="single"/>
+        </w:rPr>
+        <w:t>2</w:t>
+      </w:r>
+      <w:r>
+        <w:rPr>
+          <w:rFonts w:eastAsiaTheme="minorEastAsia"/>
+          <w:sz w:val="28"/>
+          <w:szCs w:val="28"/>
+          <w:u w:val="single"/>
+        </w:rPr>
+        <w:t>3</w:t>
+      </w:r>
+      <w:r>
+        <w:rPr>
+          <w:rFonts w:eastAsiaTheme="minorEastAsia"/>
+          <w:sz w:val="28"/>
+          <w:szCs w:val="28"/>
+          <w:u w:val="single"/>
+        </w:rPr>
+        <w:t>:</w:t>
+      </w:r>
+    </w:p>
+    <w:p>
+      <w:pPr>
+        <w:ind w:left="720"/>
+        <w:rPr>
+          <w:rFonts w:eastAsiaTheme="minorEastAsia"/>
+          <w:sz w:val="16"/>
+          <w:szCs w:val="16"/>
+          <w:lang w:val="en-IL"/>
+        </w:rPr>
+      </w:pPr>
+      <w:r>
+        <w:rPr>
+          <w:rFonts w:eastAsiaTheme="minorEastAsia"/>
+          <w:lang w:val="en-IL"/>
+        </w:rPr>
+        <w:t>A python</w:t>
+      </w:r>
     </w:p>
     <w:sectPr>
-      <w:headerReference w:type="even" r:id="rId15"/>
-      <w:headerReference w:type="default" r:id="rId16"/>
-      <w:footerReference w:type="default" r:id="rId17"/>
-      <w:headerReference w:type="first" r:id="rId18"/>
+      <w:headerReference w:type="even" r:id="rId19"/>
+      <w:headerReference w:type="default" r:id="rId20"/>
+      <w:footerReference w:type="default" r:id="rId21"/>
+      <w:headerReference w:type="first" r:id="rId22"/>
       <w:pgSz w:w="12240" w:h="15840"/>
       <w:pgMar w:top="1440" w:right="1440" w:bottom="1440" w:left="1440" w:header="720" w:footer="720" w:gutter="0"/>
       <w:cols w:space="720"/>
@@ -5041,6 +7875,234 @@
     </w:lvl>
   </w:abstractNum>
   <w:abstractNum w:abstractNumId="1" w15:restartNumberingAfterBreak="0">
+    <w:nsid w:val="1B9309D9"/>
+    <w:multiLevelType w:val="hybridMultilevel"/>
+    <w:tmpl w:val="E392E98C"/>
+    <w:lvl w:ilvl="0" w:tplc="B09835E4">
+      <w:numFmt w:val="bullet"/>
+      <w:lvlText w:val=""/>
+      <w:lvlJc w:val="left"/>
+      <w:pPr>
+        <w:ind w:left="1800" w:hanging="360"/>
+      </w:pPr>
+      <w:rPr>
+        <w:rFonts w:ascii="Symbol" w:eastAsiaTheme="minorHAnsi" w:hAnsi="Symbol" w:cstheme="minorHAnsi" w:hint="default"/>
+        <w:sz w:val="22"/>
+        <w:u w:val="none"/>
+      </w:rPr>
+    </w:lvl>
+    <w:lvl w:ilvl="1" w:tplc="04090003">
+      <w:start w:val="1"/>
+      <w:numFmt w:val="bullet"/>
+      <w:lvlText w:val="o"/>
+      <w:lvlJc w:val="left"/>
+      <w:pPr>
+        <w:ind w:left="2160" w:hanging="360"/>
+      </w:pPr>
+      <w:rPr>
+        <w:rFonts w:ascii="Courier New" w:hAnsi="Courier New" w:cs="Courier New" w:hint="default"/>
+      </w:rPr>
+    </w:lvl>
+    <w:lvl w:ilvl="2" w:tplc="04090005" w:tentative="1">
+      <w:start w:val="1"/>
+      <w:numFmt w:val="bullet"/>
+      <w:lvlText w:val=""/>
+      <w:lvlJc w:val="left"/>
+      <w:pPr>
+        <w:ind w:left="2880" w:hanging="360"/>
+      </w:pPr>
+      <w:rPr>
+        <w:rFonts w:ascii="Wingdings" w:hAnsi="Wingdings" w:hint="default"/>
+      </w:rPr>
+    </w:lvl>
+    <w:lvl w:ilvl="3" w:tplc="04090001" w:tentative="1">
+      <w:start w:val="1"/>
+      <w:numFmt w:val="bullet"/>
+      <w:lvlText w:val=""/>
+      <w:lvlJc w:val="left"/>
+      <w:pPr>
+        <w:ind w:left="3600" w:hanging="360"/>
+      </w:pPr>
+      <w:rPr>
+        <w:rFonts w:ascii="Symbol" w:hAnsi="Symbol" w:hint="default"/>
+      </w:rPr>
+    </w:lvl>
+    <w:lvl w:ilvl="4" w:tplc="04090003" w:tentative="1">
+      <w:start w:val="1"/>
+      <w:numFmt w:val="bullet"/>
+      <w:lvlText w:val="o"/>
+      <w:lvlJc w:val="left"/>
+      <w:pPr>
+        <w:ind w:left="4320" w:hanging="360"/>
+      </w:pPr>
+      <w:rPr>
+        <w:rFonts w:ascii="Courier New" w:hAnsi="Courier New" w:cs="Courier New" w:hint="default"/>
+      </w:rPr>
+    </w:lvl>
+    <w:lvl w:ilvl="5" w:tplc="04090005" w:tentative="1">
+      <w:start w:val="1"/>
+      <w:numFmt w:val="bullet"/>
+      <w:lvlText w:val=""/>
+      <w:lvlJc w:val="left"/>
+      <w:pPr>
+        <w:ind w:left="5040" w:hanging="360"/>
+      </w:pPr>
+      <w:rPr>
+        <w:rFonts w:ascii="Wingdings" w:hAnsi="Wingdings" w:hint="default"/>
+      </w:rPr>
+    </w:lvl>
+    <w:lvl w:ilvl="6" w:tplc="04090001" w:tentative="1">
+      <w:start w:val="1"/>
+      <w:numFmt w:val="bullet"/>
+      <w:lvlText w:val=""/>
+      <w:lvlJc w:val="left"/>
+      <w:pPr>
+        <w:ind w:left="5760" w:hanging="360"/>
+      </w:pPr>
+      <w:rPr>
+        <w:rFonts w:ascii="Symbol" w:hAnsi="Symbol" w:hint="default"/>
+      </w:rPr>
+    </w:lvl>
+    <w:lvl w:ilvl="7" w:tplc="04090003" w:tentative="1">
+      <w:start w:val="1"/>
+      <w:numFmt w:val="bullet"/>
+      <w:lvlText w:val="o"/>
+      <w:lvlJc w:val="left"/>
+      <w:pPr>
+        <w:ind w:left="6480" w:hanging="360"/>
+      </w:pPr>
+      <w:rPr>
+        <w:rFonts w:ascii="Courier New" w:hAnsi="Courier New" w:cs="Courier New" w:hint="default"/>
+      </w:rPr>
+    </w:lvl>
+    <w:lvl w:ilvl="8" w:tplc="04090005" w:tentative="1">
+      <w:start w:val="1"/>
+      <w:numFmt w:val="bullet"/>
+      <w:lvlText w:val=""/>
+      <w:lvlJc w:val="left"/>
+      <w:pPr>
+        <w:ind w:left="7200" w:hanging="360"/>
+      </w:pPr>
+      <w:rPr>
+        <w:rFonts w:ascii="Wingdings" w:hAnsi="Wingdings" w:hint="default"/>
+      </w:rPr>
+    </w:lvl>
+  </w:abstractNum>
+  <w:abstractNum w:abstractNumId="2" w15:restartNumberingAfterBreak="0">
+    <w:nsid w:val="34B119D9"/>
+    <w:multiLevelType w:val="hybridMultilevel"/>
+    <w:tmpl w:val="E2B8515C"/>
+    <w:lvl w:ilvl="0" w:tplc="B09835E4">
+      <w:numFmt w:val="bullet"/>
+      <w:lvlText w:val=""/>
+      <w:lvlJc w:val="left"/>
+      <w:pPr>
+        <w:ind w:left="1800" w:hanging="360"/>
+      </w:pPr>
+      <w:rPr>
+        <w:rFonts w:ascii="Symbol" w:eastAsiaTheme="minorHAnsi" w:hAnsi="Symbol" w:cstheme="minorHAnsi" w:hint="default"/>
+        <w:sz w:val="22"/>
+        <w:u w:val="none"/>
+      </w:rPr>
+    </w:lvl>
+    <w:lvl w:ilvl="1" w:tplc="04090003">
+      <w:start w:val="1"/>
+      <w:numFmt w:val="bullet"/>
+      <w:lvlText w:val="o"/>
+      <w:lvlJc w:val="left"/>
+      <w:pPr>
+        <w:ind w:left="2160" w:hanging="360"/>
+      </w:pPr>
+      <w:rPr>
+        <w:rFonts w:ascii="Courier New" w:hAnsi="Courier New" w:cs="Courier New" w:hint="default"/>
+      </w:rPr>
+    </w:lvl>
+    <w:lvl w:ilvl="2" w:tplc="04090005" w:tentative="1">
+      <w:start w:val="1"/>
+      <w:numFmt w:val="bullet"/>
+      <w:lvlText w:val=""/>
+      <w:lvlJc w:val="left"/>
+      <w:pPr>
+        <w:ind w:left="2880" w:hanging="360"/>
+      </w:pPr>
+      <w:rPr>
+        <w:rFonts w:ascii="Wingdings" w:hAnsi="Wingdings" w:hint="default"/>
+      </w:rPr>
+    </w:lvl>
+    <w:lvl w:ilvl="3" w:tplc="04090001" w:tentative="1">
+      <w:start w:val="1"/>
+      <w:numFmt w:val="bullet"/>
+      <w:lvlText w:val=""/>
+      <w:lvlJc w:val="left"/>
+      <w:pPr>
+        <w:ind w:left="3600" w:hanging="360"/>
+      </w:pPr>
+      <w:rPr>
+        <w:rFonts w:ascii="Symbol" w:hAnsi="Symbol" w:hint="default"/>
+      </w:rPr>
+    </w:lvl>
+    <w:lvl w:ilvl="4" w:tplc="04090003" w:tentative="1">
+      <w:start w:val="1"/>
+      <w:numFmt w:val="bullet"/>
+      <w:lvlText w:val="o"/>
+      <w:lvlJc w:val="left"/>
+      <w:pPr>
+        <w:ind w:left="4320" w:hanging="360"/>
+      </w:pPr>
+      <w:rPr>
+        <w:rFonts w:ascii="Courier New" w:hAnsi="Courier New" w:cs="Courier New" w:hint="default"/>
+      </w:rPr>
+    </w:lvl>
+    <w:lvl w:ilvl="5" w:tplc="04090005" w:tentative="1">
+      <w:start w:val="1"/>
+      <w:numFmt w:val="bullet"/>
+      <w:lvlText w:val=""/>
+      <w:lvlJc w:val="left"/>
+      <w:pPr>
+        <w:ind w:left="5040" w:hanging="360"/>
+      </w:pPr>
+      <w:rPr>
+        <w:rFonts w:ascii="Wingdings" w:hAnsi="Wingdings" w:hint="default"/>
+      </w:rPr>
+    </w:lvl>
+    <w:lvl w:ilvl="6" w:tplc="04090001" w:tentative="1">
+      <w:start w:val="1"/>
+      <w:numFmt w:val="bullet"/>
+      <w:lvlText w:val=""/>
+      <w:lvlJc w:val="left"/>
+      <w:pPr>
+        <w:ind w:left="5760" w:hanging="360"/>
+      </w:pPr>
+      <w:rPr>
+        <w:rFonts w:ascii="Symbol" w:hAnsi="Symbol" w:hint="default"/>
+      </w:rPr>
+    </w:lvl>
+    <w:lvl w:ilvl="7" w:tplc="04090003" w:tentative="1">
+      <w:start w:val="1"/>
+      <w:numFmt w:val="bullet"/>
+      <w:lvlText w:val="o"/>
+      <w:lvlJc w:val="left"/>
+      <w:pPr>
+        <w:ind w:left="6480" w:hanging="360"/>
+      </w:pPr>
+      <w:rPr>
+        <w:rFonts w:ascii="Courier New" w:hAnsi="Courier New" w:cs="Courier New" w:hint="default"/>
+      </w:rPr>
+    </w:lvl>
+    <w:lvl w:ilvl="8" w:tplc="04090005" w:tentative="1">
+      <w:start w:val="1"/>
+      <w:numFmt w:val="bullet"/>
+      <w:lvlText w:val=""/>
+      <w:lvlJc w:val="left"/>
+      <w:pPr>
+        <w:ind w:left="7200" w:hanging="360"/>
+      </w:pPr>
+      <w:rPr>
+        <w:rFonts w:ascii="Wingdings" w:hAnsi="Wingdings" w:hint="default"/>
+      </w:rPr>
+    </w:lvl>
+  </w:abstractNum>
+  <w:abstractNum w:abstractNumId="3" w15:restartNumberingAfterBreak="0">
     <w:nsid w:val="37F1504C"/>
     <w:multiLevelType w:val="hybridMultilevel"/>
     <w:tmpl w:val="C4BAAC12"/>
@@ -5153,7 +8215,7 @@
       </w:rPr>
     </w:lvl>
   </w:abstractNum>
-  <w:abstractNum w:abstractNumId="2" w15:restartNumberingAfterBreak="0">
+  <w:abstractNum w:abstractNumId="4" w15:restartNumberingAfterBreak="0">
     <w:nsid w:val="3C3871B0"/>
     <w:multiLevelType w:val="hybridMultilevel"/>
     <w:tmpl w:val="107CC94A"/>
@@ -5242,7 +8304,324 @@
       </w:pPr>
     </w:lvl>
   </w:abstractNum>
-  <w:abstractNum w:abstractNumId="3" w15:restartNumberingAfterBreak="0">
+  <w:abstractNum w:abstractNumId="5" w15:restartNumberingAfterBreak="0">
+    <w:nsid w:val="3F8A5615"/>
+    <w:multiLevelType w:val="hybridMultilevel"/>
+    <w:tmpl w:val="56E6179A"/>
+    <w:lvl w:ilvl="0" w:tplc="B09835E4">
+      <w:numFmt w:val="bullet"/>
+      <w:lvlText w:val=""/>
+      <w:lvlJc w:val="left"/>
+      <w:pPr>
+        <w:ind w:left="1850" w:hanging="360"/>
+      </w:pPr>
+      <w:rPr>
+        <w:rFonts w:ascii="Symbol" w:eastAsiaTheme="minorHAnsi" w:hAnsi="Symbol" w:cstheme="minorHAnsi" w:hint="default"/>
+        <w:sz w:val="22"/>
+        <w:u w:val="none"/>
+      </w:rPr>
+    </w:lvl>
+    <w:lvl w:ilvl="1" w:tplc="04090003" w:tentative="1">
+      <w:start w:val="1"/>
+      <w:numFmt w:val="bullet"/>
+      <w:lvlText w:val="o"/>
+      <w:lvlJc w:val="left"/>
+      <w:pPr>
+        <w:ind w:left="2210" w:hanging="360"/>
+      </w:pPr>
+      <w:rPr>
+        <w:rFonts w:ascii="Courier New" w:hAnsi="Courier New" w:cs="Courier New" w:hint="default"/>
+      </w:rPr>
+    </w:lvl>
+    <w:lvl w:ilvl="2" w:tplc="04090005" w:tentative="1">
+      <w:start w:val="1"/>
+      <w:numFmt w:val="bullet"/>
+      <w:lvlText w:val=""/>
+      <w:lvlJc w:val="left"/>
+      <w:pPr>
+        <w:ind w:left="2930" w:hanging="360"/>
+      </w:pPr>
+      <w:rPr>
+        <w:rFonts w:ascii="Wingdings" w:hAnsi="Wingdings" w:hint="default"/>
+      </w:rPr>
+    </w:lvl>
+    <w:lvl w:ilvl="3" w:tplc="04090001" w:tentative="1">
+      <w:start w:val="1"/>
+      <w:numFmt w:val="bullet"/>
+      <w:lvlText w:val=""/>
+      <w:lvlJc w:val="left"/>
+      <w:pPr>
+        <w:ind w:left="3650" w:hanging="360"/>
+      </w:pPr>
+      <w:rPr>
+        <w:rFonts w:ascii="Symbol" w:hAnsi="Symbol" w:hint="default"/>
+      </w:rPr>
+    </w:lvl>
+    <w:lvl w:ilvl="4" w:tplc="04090003" w:tentative="1">
+      <w:start w:val="1"/>
+      <w:numFmt w:val="bullet"/>
+      <w:lvlText w:val="o"/>
+      <w:lvlJc w:val="left"/>
+      <w:pPr>
+        <w:ind w:left="4370" w:hanging="360"/>
+      </w:pPr>
+      <w:rPr>
+        <w:rFonts w:ascii="Courier New" w:hAnsi="Courier New" w:cs="Courier New" w:hint="default"/>
+      </w:rPr>
+    </w:lvl>
+    <w:lvl w:ilvl="5" w:tplc="04090005" w:tentative="1">
+      <w:start w:val="1"/>
+      <w:numFmt w:val="bullet"/>
+      <w:lvlText w:val=""/>
+      <w:lvlJc w:val="left"/>
+      <w:pPr>
+        <w:ind w:left="5090" w:hanging="360"/>
+      </w:pPr>
+      <w:rPr>
+        <w:rFonts w:ascii="Wingdings" w:hAnsi="Wingdings" w:hint="default"/>
+      </w:rPr>
+    </w:lvl>
+    <w:lvl w:ilvl="6" w:tplc="04090001" w:tentative="1">
+      <w:start w:val="1"/>
+      <w:numFmt w:val="bullet"/>
+      <w:lvlText w:val=""/>
+      <w:lvlJc w:val="left"/>
+      <w:pPr>
+        <w:ind w:left="5810" w:hanging="360"/>
+      </w:pPr>
+      <w:rPr>
+        <w:rFonts w:ascii="Symbol" w:hAnsi="Symbol" w:hint="default"/>
+      </w:rPr>
+    </w:lvl>
+    <w:lvl w:ilvl="7" w:tplc="04090003" w:tentative="1">
+      <w:start w:val="1"/>
+      <w:numFmt w:val="bullet"/>
+      <w:lvlText w:val="o"/>
+      <w:lvlJc w:val="left"/>
+      <w:pPr>
+        <w:ind w:left="6530" w:hanging="360"/>
+      </w:pPr>
+      <w:rPr>
+        <w:rFonts w:ascii="Courier New" w:hAnsi="Courier New" w:cs="Courier New" w:hint="default"/>
+      </w:rPr>
+    </w:lvl>
+    <w:lvl w:ilvl="8" w:tplc="04090005" w:tentative="1">
+      <w:start w:val="1"/>
+      <w:numFmt w:val="bullet"/>
+      <w:lvlText w:val=""/>
+      <w:lvlJc w:val="left"/>
+      <w:pPr>
+        <w:ind w:left="7250" w:hanging="360"/>
+      </w:pPr>
+      <w:rPr>
+        <w:rFonts w:ascii="Wingdings" w:hAnsi="Wingdings" w:hint="default"/>
+      </w:rPr>
+    </w:lvl>
+  </w:abstractNum>
+  <w:abstractNum w:abstractNumId="6" w15:restartNumberingAfterBreak="0">
+    <w:nsid w:val="426F64C2"/>
+    <w:multiLevelType w:val="hybridMultilevel"/>
+    <w:tmpl w:val="7F685E42"/>
+    <w:lvl w:ilvl="0" w:tplc="B09835E4">
+      <w:numFmt w:val="bullet"/>
+      <w:lvlText w:val=""/>
+      <w:lvlJc w:val="left"/>
+      <w:pPr>
+        <w:ind w:left="1800" w:hanging="360"/>
+      </w:pPr>
+      <w:rPr>
+        <w:rFonts w:ascii="Symbol" w:eastAsiaTheme="minorHAnsi" w:hAnsi="Symbol" w:cstheme="minorHAnsi" w:hint="default"/>
+        <w:sz w:val="22"/>
+        <w:u w:val="none"/>
+      </w:rPr>
+    </w:lvl>
+    <w:lvl w:ilvl="1" w:tplc="04090003" w:tentative="1">
+      <w:start w:val="1"/>
+      <w:numFmt w:val="bullet"/>
+      <w:lvlText w:val="o"/>
+      <w:lvlJc w:val="left"/>
+      <w:pPr>
+        <w:ind w:left="2160" w:hanging="360"/>
+      </w:pPr>
+      <w:rPr>
+        <w:rFonts w:ascii="Courier New" w:hAnsi="Courier New" w:cs="Courier New" w:hint="default"/>
+      </w:rPr>
+    </w:lvl>
+    <w:lvl w:ilvl="2" w:tplc="04090005" w:tentative="1">
+      <w:start w:val="1"/>
+      <w:numFmt w:val="bullet"/>
+      <w:lvlText w:val=""/>
+      <w:lvlJc w:val="left"/>
+      <w:pPr>
+        <w:ind w:left="2880" w:hanging="360"/>
+      </w:pPr>
+      <w:rPr>
+        <w:rFonts w:ascii="Wingdings" w:hAnsi="Wingdings" w:hint="default"/>
+      </w:rPr>
+    </w:lvl>
+    <w:lvl w:ilvl="3" w:tplc="04090001" w:tentative="1">
+      <w:start w:val="1"/>
+      <w:numFmt w:val="bullet"/>
+      <w:lvlText w:val=""/>
+      <w:lvlJc w:val="left"/>
+      <w:pPr>
+        <w:ind w:left="3600" w:hanging="360"/>
+      </w:pPr>
+      <w:rPr>
+        <w:rFonts w:ascii="Symbol" w:hAnsi="Symbol" w:hint="default"/>
+      </w:rPr>
+    </w:lvl>
+    <w:lvl w:ilvl="4" w:tplc="04090003" w:tentative="1">
+      <w:start w:val="1"/>
+      <w:numFmt w:val="bullet"/>
+      <w:lvlText w:val="o"/>
+      <w:lvlJc w:val="left"/>
+      <w:pPr>
+        <w:ind w:left="4320" w:hanging="360"/>
+      </w:pPr>
+      <w:rPr>
+        <w:rFonts w:ascii="Courier New" w:hAnsi="Courier New" w:cs="Courier New" w:hint="default"/>
+      </w:rPr>
+    </w:lvl>
+    <w:lvl w:ilvl="5" w:tplc="04090005" w:tentative="1">
+      <w:start w:val="1"/>
+      <w:numFmt w:val="bullet"/>
+      <w:lvlText w:val=""/>
+      <w:lvlJc w:val="left"/>
+      <w:pPr>
+        <w:ind w:left="5040" w:hanging="360"/>
+      </w:pPr>
+      <w:rPr>
+        <w:rFonts w:ascii="Wingdings" w:hAnsi="Wingdings" w:hint="default"/>
+      </w:rPr>
+    </w:lvl>
+    <w:lvl w:ilvl="6" w:tplc="04090001" w:tentative="1">
+      <w:start w:val="1"/>
+      <w:numFmt w:val="bullet"/>
+      <w:lvlText w:val=""/>
+      <w:lvlJc w:val="left"/>
+      <w:pPr>
+        <w:ind w:left="5760" w:hanging="360"/>
+      </w:pPr>
+      <w:rPr>
+        <w:rFonts w:ascii="Symbol" w:hAnsi="Symbol" w:hint="default"/>
+      </w:rPr>
+    </w:lvl>
+    <w:lvl w:ilvl="7" w:tplc="04090003" w:tentative="1">
+      <w:start w:val="1"/>
+      <w:numFmt w:val="bullet"/>
+      <w:lvlText w:val="o"/>
+      <w:lvlJc w:val="left"/>
+      <w:pPr>
+        <w:ind w:left="6480" w:hanging="360"/>
+      </w:pPr>
+      <w:rPr>
+        <w:rFonts w:ascii="Courier New" w:hAnsi="Courier New" w:cs="Courier New" w:hint="default"/>
+      </w:rPr>
+    </w:lvl>
+    <w:lvl w:ilvl="8" w:tplc="04090005" w:tentative="1">
+      <w:start w:val="1"/>
+      <w:numFmt w:val="bullet"/>
+      <w:lvlText w:val=""/>
+      <w:lvlJc w:val="left"/>
+      <w:pPr>
+        <w:ind w:left="7200" w:hanging="360"/>
+      </w:pPr>
+      <w:rPr>
+        <w:rFonts w:ascii="Wingdings" w:hAnsi="Wingdings" w:hint="default"/>
+      </w:rPr>
+    </w:lvl>
+  </w:abstractNum>
+  <w:abstractNum w:abstractNumId="7" w15:restartNumberingAfterBreak="0">
+    <w:nsid w:val="446C32CE"/>
+    <w:multiLevelType w:val="hybridMultilevel"/>
+    <w:tmpl w:val="83F840E8"/>
+    <w:lvl w:ilvl="0" w:tplc="74F2ED70">
+      <w:start w:val="1"/>
+      <w:numFmt w:val="decimal"/>
+      <w:lvlText w:val="%1."/>
+      <w:lvlJc w:val="left"/>
+      <w:pPr>
+        <w:ind w:left="1080" w:hanging="360"/>
+      </w:pPr>
+      <w:rPr>
+        <w:rFonts w:hint="default"/>
+      </w:rPr>
+    </w:lvl>
+    <w:lvl w:ilvl="1" w:tplc="04090019" w:tentative="1">
+      <w:start w:val="1"/>
+      <w:numFmt w:val="lowerLetter"/>
+      <w:lvlText w:val="%2."/>
+      <w:lvlJc w:val="left"/>
+      <w:pPr>
+        <w:ind w:left="1800" w:hanging="360"/>
+      </w:pPr>
+    </w:lvl>
+    <w:lvl w:ilvl="2" w:tplc="0409001B" w:tentative="1">
+      <w:start w:val="1"/>
+      <w:numFmt w:val="lowerRoman"/>
+      <w:lvlText w:val="%3."/>
+      <w:lvlJc w:val="right"/>
+      <w:pPr>
+        <w:ind w:left="2520" w:hanging="180"/>
+      </w:pPr>
+    </w:lvl>
+    <w:lvl w:ilvl="3" w:tplc="0409000F" w:tentative="1">
+      <w:start w:val="1"/>
+      <w:numFmt w:val="decimal"/>
+      <w:lvlText w:val="%4."/>
+      <w:lvlJc w:val="left"/>
+      <w:pPr>
+        <w:ind w:left="3240" w:hanging="360"/>
+      </w:pPr>
+    </w:lvl>
+    <w:lvl w:ilvl="4" w:tplc="04090019" w:tentative="1">
+      <w:start w:val="1"/>
+      <w:numFmt w:val="lowerLetter"/>
+      <w:lvlText w:val="%5."/>
+      <w:lvlJc w:val="left"/>
+      <w:pPr>
+        <w:ind w:left="3960" w:hanging="360"/>
+      </w:pPr>
+    </w:lvl>
+    <w:lvl w:ilvl="5" w:tplc="0409001B" w:tentative="1">
+      <w:start w:val="1"/>
+      <w:numFmt w:val="lowerRoman"/>
+      <w:lvlText w:val="%6."/>
+      <w:lvlJc w:val="right"/>
+      <w:pPr>
+        <w:ind w:left="4680" w:hanging="180"/>
+      </w:pPr>
+    </w:lvl>
+    <w:lvl w:ilvl="6" w:tplc="0409000F" w:tentative="1">
+      <w:start w:val="1"/>
+      <w:numFmt w:val="decimal"/>
+      <w:lvlText w:val="%7."/>
+      <w:lvlJc w:val="left"/>
+      <w:pPr>
+        <w:ind w:left="5400" w:hanging="360"/>
+      </w:pPr>
+    </w:lvl>
+    <w:lvl w:ilvl="7" w:tplc="04090019" w:tentative="1">
+      <w:start w:val="1"/>
+      <w:numFmt w:val="lowerLetter"/>
+      <w:lvlText w:val="%8."/>
+      <w:lvlJc w:val="left"/>
+      <w:pPr>
+        <w:ind w:left="6120" w:hanging="360"/>
+      </w:pPr>
+    </w:lvl>
+    <w:lvl w:ilvl="8" w:tplc="0409001B" w:tentative="1">
+      <w:start w:val="1"/>
+      <w:numFmt w:val="lowerRoman"/>
+      <w:lvlText w:val="%9."/>
+      <w:lvlJc w:val="right"/>
+      <w:pPr>
+        <w:ind w:left="6840" w:hanging="180"/>
+      </w:pPr>
+    </w:lvl>
+  </w:abstractNum>
+  <w:abstractNum w:abstractNumId="8" w15:restartNumberingAfterBreak="0">
     <w:nsid w:val="531C0E0C"/>
     <w:multiLevelType w:val="hybridMultilevel"/>
     <w:tmpl w:val="DE003A46"/>
@@ -5354,7 +8733,7 @@
       </w:rPr>
     </w:lvl>
   </w:abstractNum>
-  <w:abstractNum w:abstractNumId="4" w15:restartNumberingAfterBreak="0">
+  <w:abstractNum w:abstractNumId="9" w15:restartNumberingAfterBreak="0">
     <w:nsid w:val="533442AE"/>
     <w:multiLevelType w:val="hybridMultilevel"/>
     <w:tmpl w:val="536CC2A6"/>
@@ -5443,7 +8822,7 @@
       </w:pPr>
     </w:lvl>
   </w:abstractNum>
-  <w:abstractNum w:abstractNumId="5" w15:restartNumberingAfterBreak="0">
+  <w:abstractNum w:abstractNumId="10" w15:restartNumberingAfterBreak="0">
     <w:nsid w:val="545A4207"/>
     <w:multiLevelType w:val="hybridMultilevel"/>
     <w:tmpl w:val="5A76E5F2"/>
@@ -5532,7 +8911,7 @@
       </w:pPr>
     </w:lvl>
   </w:abstractNum>
-  <w:abstractNum w:abstractNumId="6" w15:restartNumberingAfterBreak="0">
+  <w:abstractNum w:abstractNumId="11" w15:restartNumberingAfterBreak="0">
     <w:nsid w:val="54ED6105"/>
     <w:multiLevelType w:val="multilevel"/>
     <w:tmpl w:val="7CEE2CBC"/>
@@ -5681,7 +9060,7 @@
       </w:rPr>
     </w:lvl>
   </w:abstractNum>
-  <w:abstractNum w:abstractNumId="7" w15:restartNumberingAfterBreak="0">
+  <w:abstractNum w:abstractNumId="12" w15:restartNumberingAfterBreak="0">
     <w:nsid w:val="5E854D00"/>
     <w:multiLevelType w:val="hybridMultilevel"/>
     <w:tmpl w:val="D18EAF6A"/>
@@ -5795,17 +9174,331 @@
       </w:rPr>
     </w:lvl>
   </w:abstractNum>
+  <w:abstractNum w:abstractNumId="13" w15:restartNumberingAfterBreak="0">
+    <w:nsid w:val="617811AA"/>
+    <w:multiLevelType w:val="hybridMultilevel"/>
+    <w:tmpl w:val="D4DA6E0E"/>
+    <w:lvl w:ilvl="0" w:tplc="B09835E4">
+      <w:numFmt w:val="bullet"/>
+      <w:lvlText w:val=""/>
+      <w:lvlJc w:val="left"/>
+      <w:pPr>
+        <w:ind w:left="1800" w:hanging="360"/>
+      </w:pPr>
+      <w:rPr>
+        <w:rFonts w:ascii="Symbol" w:eastAsiaTheme="minorHAnsi" w:hAnsi="Symbol" w:cstheme="minorHAnsi" w:hint="default"/>
+        <w:sz w:val="22"/>
+        <w:u w:val="none"/>
+      </w:rPr>
+    </w:lvl>
+    <w:lvl w:ilvl="1" w:tplc="04090003">
+      <w:start w:val="1"/>
+      <w:numFmt w:val="bullet"/>
+      <w:lvlText w:val="o"/>
+      <w:lvlJc w:val="left"/>
+      <w:pPr>
+        <w:ind w:left="2160" w:hanging="360"/>
+      </w:pPr>
+      <w:rPr>
+        <w:rFonts w:ascii="Courier New" w:hAnsi="Courier New" w:cs="Courier New" w:hint="default"/>
+      </w:rPr>
+    </w:lvl>
+    <w:lvl w:ilvl="2" w:tplc="04090005" w:tentative="1">
+      <w:start w:val="1"/>
+      <w:numFmt w:val="bullet"/>
+      <w:lvlText w:val=""/>
+      <w:lvlJc w:val="left"/>
+      <w:pPr>
+        <w:ind w:left="2880" w:hanging="360"/>
+      </w:pPr>
+      <w:rPr>
+        <w:rFonts w:ascii="Wingdings" w:hAnsi="Wingdings" w:hint="default"/>
+      </w:rPr>
+    </w:lvl>
+    <w:lvl w:ilvl="3" w:tplc="04090001" w:tentative="1">
+      <w:start w:val="1"/>
+      <w:numFmt w:val="bullet"/>
+      <w:lvlText w:val=""/>
+      <w:lvlJc w:val="left"/>
+      <w:pPr>
+        <w:ind w:left="3600" w:hanging="360"/>
+      </w:pPr>
+      <w:rPr>
+        <w:rFonts w:ascii="Symbol" w:hAnsi="Symbol" w:hint="default"/>
+      </w:rPr>
+    </w:lvl>
+    <w:lvl w:ilvl="4" w:tplc="04090003" w:tentative="1">
+      <w:start w:val="1"/>
+      <w:numFmt w:val="bullet"/>
+      <w:lvlText w:val="o"/>
+      <w:lvlJc w:val="left"/>
+      <w:pPr>
+        <w:ind w:left="4320" w:hanging="360"/>
+      </w:pPr>
+      <w:rPr>
+        <w:rFonts w:ascii="Courier New" w:hAnsi="Courier New" w:cs="Courier New" w:hint="default"/>
+      </w:rPr>
+    </w:lvl>
+    <w:lvl w:ilvl="5" w:tplc="04090005" w:tentative="1">
+      <w:start w:val="1"/>
+      <w:numFmt w:val="bullet"/>
+      <w:lvlText w:val=""/>
+      <w:lvlJc w:val="left"/>
+      <w:pPr>
+        <w:ind w:left="5040" w:hanging="360"/>
+      </w:pPr>
+      <w:rPr>
+        <w:rFonts w:ascii="Wingdings" w:hAnsi="Wingdings" w:hint="default"/>
+      </w:rPr>
+    </w:lvl>
+    <w:lvl w:ilvl="6" w:tplc="04090001" w:tentative="1">
+      <w:start w:val="1"/>
+      <w:numFmt w:val="bullet"/>
+      <w:lvlText w:val=""/>
+      <w:lvlJc w:val="left"/>
+      <w:pPr>
+        <w:ind w:left="5760" w:hanging="360"/>
+      </w:pPr>
+      <w:rPr>
+        <w:rFonts w:ascii="Symbol" w:hAnsi="Symbol" w:hint="default"/>
+      </w:rPr>
+    </w:lvl>
+    <w:lvl w:ilvl="7" w:tplc="04090003" w:tentative="1">
+      <w:start w:val="1"/>
+      <w:numFmt w:val="bullet"/>
+      <w:lvlText w:val="o"/>
+      <w:lvlJc w:val="left"/>
+      <w:pPr>
+        <w:ind w:left="6480" w:hanging="360"/>
+      </w:pPr>
+      <w:rPr>
+        <w:rFonts w:ascii="Courier New" w:hAnsi="Courier New" w:cs="Courier New" w:hint="default"/>
+      </w:rPr>
+    </w:lvl>
+    <w:lvl w:ilvl="8" w:tplc="04090005" w:tentative="1">
+      <w:start w:val="1"/>
+      <w:numFmt w:val="bullet"/>
+      <w:lvlText w:val=""/>
+      <w:lvlJc w:val="left"/>
+      <w:pPr>
+        <w:ind w:left="7200" w:hanging="360"/>
+      </w:pPr>
+      <w:rPr>
+        <w:rFonts w:ascii="Wingdings" w:hAnsi="Wingdings" w:hint="default"/>
+      </w:rPr>
+    </w:lvl>
+  </w:abstractNum>
+  <w:abstractNum w:abstractNumId="14" w15:restartNumberingAfterBreak="0">
+    <w:nsid w:val="65970E3A"/>
+    <w:multiLevelType w:val="hybridMultilevel"/>
+    <w:tmpl w:val="EB98B1AA"/>
+    <w:lvl w:ilvl="0" w:tplc="0409000F">
+      <w:start w:val="1"/>
+      <w:numFmt w:val="decimal"/>
+      <w:lvlText w:val="%1."/>
+      <w:lvlJc w:val="left"/>
+      <w:pPr>
+        <w:ind w:left="1440" w:hanging="360"/>
+      </w:pPr>
+    </w:lvl>
+    <w:lvl w:ilvl="1" w:tplc="04090019" w:tentative="1">
+      <w:start w:val="1"/>
+      <w:numFmt w:val="lowerLetter"/>
+      <w:lvlText w:val="%2."/>
+      <w:lvlJc w:val="left"/>
+      <w:pPr>
+        <w:ind w:left="2160" w:hanging="360"/>
+      </w:pPr>
+    </w:lvl>
+    <w:lvl w:ilvl="2" w:tplc="0409001B" w:tentative="1">
+      <w:start w:val="1"/>
+      <w:numFmt w:val="lowerRoman"/>
+      <w:lvlText w:val="%3."/>
+      <w:lvlJc w:val="right"/>
+      <w:pPr>
+        <w:ind w:left="2880" w:hanging="180"/>
+      </w:pPr>
+    </w:lvl>
+    <w:lvl w:ilvl="3" w:tplc="0409000F" w:tentative="1">
+      <w:start w:val="1"/>
+      <w:numFmt w:val="decimal"/>
+      <w:lvlText w:val="%4."/>
+      <w:lvlJc w:val="left"/>
+      <w:pPr>
+        <w:ind w:left="3600" w:hanging="360"/>
+      </w:pPr>
+    </w:lvl>
+    <w:lvl w:ilvl="4" w:tplc="04090019" w:tentative="1">
+      <w:start w:val="1"/>
+      <w:numFmt w:val="lowerLetter"/>
+      <w:lvlText w:val="%5."/>
+      <w:lvlJc w:val="left"/>
+      <w:pPr>
+        <w:ind w:left="4320" w:hanging="360"/>
+      </w:pPr>
+    </w:lvl>
+    <w:lvl w:ilvl="5" w:tplc="0409001B" w:tentative="1">
+      <w:start w:val="1"/>
+      <w:numFmt w:val="lowerRoman"/>
+      <w:lvlText w:val="%6."/>
+      <w:lvlJc w:val="right"/>
+      <w:pPr>
+        <w:ind w:left="5040" w:hanging="180"/>
+      </w:pPr>
+    </w:lvl>
+    <w:lvl w:ilvl="6" w:tplc="0409000F" w:tentative="1">
+      <w:start w:val="1"/>
+      <w:numFmt w:val="decimal"/>
+      <w:lvlText w:val="%7."/>
+      <w:lvlJc w:val="left"/>
+      <w:pPr>
+        <w:ind w:left="5760" w:hanging="360"/>
+      </w:pPr>
+    </w:lvl>
+    <w:lvl w:ilvl="7" w:tplc="04090019" w:tentative="1">
+      <w:start w:val="1"/>
+      <w:numFmt w:val="lowerLetter"/>
+      <w:lvlText w:val="%8."/>
+      <w:lvlJc w:val="left"/>
+      <w:pPr>
+        <w:ind w:left="6480" w:hanging="360"/>
+      </w:pPr>
+    </w:lvl>
+    <w:lvl w:ilvl="8" w:tplc="0409001B" w:tentative="1">
+      <w:start w:val="1"/>
+      <w:numFmt w:val="lowerRoman"/>
+      <w:lvlText w:val="%9."/>
+      <w:lvlJc w:val="right"/>
+      <w:pPr>
+        <w:ind w:left="7200" w:hanging="180"/>
+      </w:pPr>
+    </w:lvl>
+  </w:abstractNum>
+  <w:abstractNum w:abstractNumId="15" w15:restartNumberingAfterBreak="0">
+    <w:nsid w:val="66F45A23"/>
+    <w:multiLevelType w:val="hybridMultilevel"/>
+    <w:tmpl w:val="6B46B7E2"/>
+    <w:lvl w:ilvl="0" w:tplc="B09835E4">
+      <w:numFmt w:val="bullet"/>
+      <w:lvlText w:val=""/>
+      <w:lvlJc w:val="left"/>
+      <w:pPr>
+        <w:ind w:left="1800" w:hanging="360"/>
+      </w:pPr>
+      <w:rPr>
+        <w:rFonts w:ascii="Symbol" w:eastAsiaTheme="minorHAnsi" w:hAnsi="Symbol" w:cstheme="minorHAnsi" w:hint="default"/>
+        <w:sz w:val="22"/>
+        <w:u w:val="none"/>
+      </w:rPr>
+    </w:lvl>
+    <w:lvl w:ilvl="1" w:tplc="04090003" w:tentative="1">
+      <w:start w:val="1"/>
+      <w:numFmt w:val="bullet"/>
+      <w:lvlText w:val="o"/>
+      <w:lvlJc w:val="left"/>
+      <w:pPr>
+        <w:ind w:left="2160" w:hanging="360"/>
+      </w:pPr>
+      <w:rPr>
+        <w:rFonts w:ascii="Courier New" w:hAnsi="Courier New" w:cs="Courier New" w:hint="default"/>
+      </w:rPr>
+    </w:lvl>
+    <w:lvl w:ilvl="2" w:tplc="04090005" w:tentative="1">
+      <w:start w:val="1"/>
+      <w:numFmt w:val="bullet"/>
+      <w:lvlText w:val=""/>
+      <w:lvlJc w:val="left"/>
+      <w:pPr>
+        <w:ind w:left="2880" w:hanging="360"/>
+      </w:pPr>
+      <w:rPr>
+        <w:rFonts w:ascii="Wingdings" w:hAnsi="Wingdings" w:hint="default"/>
+      </w:rPr>
+    </w:lvl>
+    <w:lvl w:ilvl="3" w:tplc="04090001" w:tentative="1">
+      <w:start w:val="1"/>
+      <w:numFmt w:val="bullet"/>
+      <w:lvlText w:val=""/>
+      <w:lvlJc w:val="left"/>
+      <w:pPr>
+        <w:ind w:left="3600" w:hanging="360"/>
+      </w:pPr>
+      <w:rPr>
+        <w:rFonts w:ascii="Symbol" w:hAnsi="Symbol" w:hint="default"/>
+      </w:rPr>
+    </w:lvl>
+    <w:lvl w:ilvl="4" w:tplc="04090003" w:tentative="1">
+      <w:start w:val="1"/>
+      <w:numFmt w:val="bullet"/>
+      <w:lvlText w:val="o"/>
+      <w:lvlJc w:val="left"/>
+      <w:pPr>
+        <w:ind w:left="4320" w:hanging="360"/>
+      </w:pPr>
+      <w:rPr>
+        <w:rFonts w:ascii="Courier New" w:hAnsi="Courier New" w:cs="Courier New" w:hint="default"/>
+      </w:rPr>
+    </w:lvl>
+    <w:lvl w:ilvl="5" w:tplc="04090005" w:tentative="1">
+      <w:start w:val="1"/>
+      <w:numFmt w:val="bullet"/>
+      <w:lvlText w:val=""/>
+      <w:lvlJc w:val="left"/>
+      <w:pPr>
+        <w:ind w:left="5040" w:hanging="360"/>
+      </w:pPr>
+      <w:rPr>
+        <w:rFonts w:ascii="Wingdings" w:hAnsi="Wingdings" w:hint="default"/>
+      </w:rPr>
+    </w:lvl>
+    <w:lvl w:ilvl="6" w:tplc="04090001" w:tentative="1">
+      <w:start w:val="1"/>
+      <w:numFmt w:val="bullet"/>
+      <w:lvlText w:val=""/>
+      <w:lvlJc w:val="left"/>
+      <w:pPr>
+        <w:ind w:left="5760" w:hanging="360"/>
+      </w:pPr>
+      <w:rPr>
+        <w:rFonts w:ascii="Symbol" w:hAnsi="Symbol" w:hint="default"/>
+      </w:rPr>
+    </w:lvl>
+    <w:lvl w:ilvl="7" w:tplc="04090003" w:tentative="1">
+      <w:start w:val="1"/>
+      <w:numFmt w:val="bullet"/>
+      <w:lvlText w:val="o"/>
+      <w:lvlJc w:val="left"/>
+      <w:pPr>
+        <w:ind w:left="6480" w:hanging="360"/>
+      </w:pPr>
+      <w:rPr>
+        <w:rFonts w:ascii="Courier New" w:hAnsi="Courier New" w:cs="Courier New" w:hint="default"/>
+      </w:rPr>
+    </w:lvl>
+    <w:lvl w:ilvl="8" w:tplc="04090005" w:tentative="1">
+      <w:start w:val="1"/>
+      <w:numFmt w:val="bullet"/>
+      <w:lvlText w:val=""/>
+      <w:lvlJc w:val="left"/>
+      <w:pPr>
+        <w:ind w:left="7200" w:hanging="360"/>
+      </w:pPr>
+      <w:rPr>
+        <w:rFonts w:ascii="Wingdings" w:hAnsi="Wingdings" w:hint="default"/>
+      </w:rPr>
+    </w:lvl>
+  </w:abstractNum>
   <w:num w:numId="1" w16cid:durableId="1425876313">
-    <w:abstractNumId w:val="2"/>
+    <w:abstractNumId w:val="4"/>
   </w:num>
   <w:num w:numId="2" w16cid:durableId="1337611657">
-    <w:abstractNumId w:val="5"/>
+    <w:abstractNumId w:val="10"/>
   </w:num>
   <w:num w:numId="3" w16cid:durableId="2082478432">
-    <w:abstractNumId w:val="1"/>
+    <w:abstractNumId w:val="3"/>
   </w:num>
   <w:num w:numId="4" w16cid:durableId="1750612489">
-    <w:abstractNumId w:val="5"/>
+    <w:abstractNumId w:val="10"/>
     <w:lvlOverride w:ilvl="0">
       <w:startOverride w:val="1"/>
     </w:lvlOverride>
@@ -5838,16 +9531,40 @@
     <w:abstractNumId w:val="0"/>
   </w:num>
   <w:num w:numId="6" w16cid:durableId="942803322">
-    <w:abstractNumId w:val="6"/>
+    <w:abstractNumId w:val="11"/>
   </w:num>
   <w:num w:numId="7" w16cid:durableId="497621541">
-    <w:abstractNumId w:val="4"/>
+    <w:abstractNumId w:val="9"/>
   </w:num>
   <w:num w:numId="8" w16cid:durableId="399253045">
-    <w:abstractNumId w:val="3"/>
+    <w:abstractNumId w:val="8"/>
   </w:num>
   <w:num w:numId="9" w16cid:durableId="2059474403">
+    <w:abstractNumId w:val="12"/>
+  </w:num>
+  <w:num w:numId="10" w16cid:durableId="1229342556">
+    <w:abstractNumId w:val="15"/>
+  </w:num>
+  <w:num w:numId="11" w16cid:durableId="1185898154">
+    <w:abstractNumId w:val="14"/>
+  </w:num>
+  <w:num w:numId="12" w16cid:durableId="563101681">
     <w:abstractNumId w:val="7"/>
+  </w:num>
+  <w:num w:numId="13" w16cid:durableId="224488418">
+    <w:abstractNumId w:val="1"/>
+  </w:num>
+  <w:num w:numId="14" w16cid:durableId="1939629755">
+    <w:abstractNumId w:val="13"/>
+  </w:num>
+  <w:num w:numId="15" w16cid:durableId="87042175">
+    <w:abstractNumId w:val="5"/>
+  </w:num>
+  <w:num w:numId="16" w16cid:durableId="1593735280">
+    <w:abstractNumId w:val="2"/>
+  </w:num>
+  <w:num w:numId="17" w16cid:durableId="1672876070">
+    <w:abstractNumId w:val="6"/>
   </w:num>
 </w:numbering>
 </file>
@@ -6884,6 +10601,58 @@
       <w:shd w:val="clear" w:color="auto" w:fill="E1DFDD"/>
     </w:rPr>
   </w:style>
+  <w:style w:type="paragraph" w:customStyle="1" w:styleId="p1">
+    <w:name w:val="p1"/>
+    <w:basedOn w:val="Normal"/>
+    <w:rsid w:val="00FC4015"/>
+    <w:pPr>
+      <w:spacing w:after="0" w:line="240" w:lineRule="auto"/>
+    </w:pPr>
+    <w:rPr>
+      <w:rFonts w:ascii=".AppleSystemUIFont" w:eastAsia="Times New Roman" w:hAnsi=".AppleSystemUIFont" w:cs="Times New Roman"/>
+      <w:color w:val="0E0E0E"/>
+      <w:kern w:val="0"/>
+      <w:sz w:val="32"/>
+      <w:szCs w:val="32"/>
+      <w:lang w:val="en-IL"/>
+      <w14:ligatures w14:val="none"/>
+    </w:rPr>
+  </w:style>
+  <w:style w:type="character" w:styleId="FollowedHyperlink">
+    <w:name w:val="FollowedHyperlink"/>
+    <w:basedOn w:val="DefaultParagraphFont"/>
+    <w:uiPriority w:val="99"/>
+    <w:semiHidden/>
+    <w:unhideWhenUsed/>
+    <w:rsid w:val="00FC4015"/>
+    <w:rPr>
+      <w:color w:val="954F72" w:themeColor="followedHyperlink"/>
+      <w:u w:val="single"/>
+    </w:rPr>
+  </w:style>
+  <w:style w:type="paragraph" w:customStyle="1" w:styleId="p2">
+    <w:name w:val="p2"/>
+    <w:basedOn w:val="Normal"/>
+    <w:rsid w:val="00807AB0"/>
+    <w:pPr>
+      <w:spacing w:before="180" w:after="0" w:line="240" w:lineRule="auto"/>
+      <w:ind w:left="195" w:hanging="195"/>
+    </w:pPr>
+    <w:rPr>
+      <w:rFonts w:ascii=".AppleSystemUIFont" w:eastAsia="Times New Roman" w:hAnsi=".AppleSystemUIFont" w:cs="Times New Roman"/>
+      <w:color w:val="0E0E0E"/>
+      <w:kern w:val="0"/>
+      <w:sz w:val="32"/>
+      <w:szCs w:val="32"/>
+      <w:lang w:val="en-IL"/>
+      <w14:ligatures w14:val="none"/>
+    </w:rPr>
+  </w:style>
+  <w:style w:type="character" w:customStyle="1" w:styleId="apple-tab-span">
+    <w:name w:val="apple-tab-span"/>
+    <w:basedOn w:val="DefaultParagraphFont"/>
+    <w:rsid w:val="00807AB0"/>
+  </w:style>
 </w:styles>
 </file>
 

</xml_diff>

<commit_message>
Done up to q24 + q25 code
</commit_message>
<xml_diff>
--- a/Project/solution/assignment4_ID1_204454615_ID2_209325026.docx
+++ b/Project/solution/assignment4_ID1_204454615_ID2_209325026.docx
@@ -5879,7 +5879,21 @@
           <w:rFonts w:eastAsiaTheme="minorEastAsia"/>
           <w:lang w:val="en-IL"/>
         </w:rPr>
-        <w:t>A python script was implemented under the name q22.py which uses the function get_nof_parameters in utils.py to answer how much parameters can be trained</w:t>
+        <w:t>A python script was implemented under the name q22</w:t>
+      </w:r>
+      <w:r>
+        <w:rPr>
+          <w:rFonts w:eastAsiaTheme="minorEastAsia"/>
+          <w:lang w:val="en-IL"/>
+        </w:rPr>
+        <w:t>_23</w:t>
+      </w:r>
+      <w:r>
+        <w:rPr>
+          <w:rFonts w:eastAsiaTheme="minorEastAsia"/>
+          <w:lang w:val="en-IL"/>
+        </w:rPr>
+        <w:t>.py which uses the function get_nof_parameters in utils.py to answer how much parameters can be trained</w:t>
       </w:r>
       <w:r>
         <w:rPr>
@@ -7119,18 +7133,788 @@
         <w:ind w:left="720"/>
         <w:rPr>
           <w:rFonts w:eastAsiaTheme="minorEastAsia"/>
-          <w:sz w:val="16"/>
-          <w:szCs w:val="16"/>
-          <w:lang w:val="en-IL"/>
-        </w:rPr>
-      </w:pPr>
-      <w:r>
-        <w:rPr>
-          <w:rFonts w:eastAsiaTheme="minorEastAsia"/>
-          <w:lang w:val="en-IL"/>
-        </w:rPr>
-        <w:t>A python</w:t>
-      </w:r>
+          <w:lang w:val="en-IL"/>
+        </w:rPr>
+      </w:pPr>
+      <w:r>
+        <w:rPr>
+          <w:rFonts w:eastAsiaTheme="minorEastAsia"/>
+          <w:lang w:val="en-IL"/>
+        </w:rPr>
+        <w:t xml:space="preserve">The function get_xception_based_model was implemented. </w:t>
+      </w:r>
+      <w:r>
+        <w:rPr>
+          <w:rFonts w:eastAsiaTheme="minorEastAsia"/>
+          <w:lang w:val="en-IL"/>
+        </w:rPr>
+        <w:t>We used the script created at q22_23.py to verify that the number of parameters for the new model matches the hint.</w:t>
+      </w:r>
+    </w:p>
+    <w:p>
+      <w:pPr>
+        <w:pStyle w:val="ListParagraph"/>
+        <w:rPr>
+          <w:rFonts w:eastAsiaTheme="minorEastAsia"/>
+          <w:sz w:val="28"/>
+          <w:szCs w:val="28"/>
+          <w:u w:val="single"/>
+        </w:rPr>
+      </w:pPr>
+      <w:r>
+        <w:rPr>
+          <w:rFonts w:eastAsiaTheme="minorEastAsia"/>
+          <w:sz w:val="28"/>
+          <w:szCs w:val="28"/>
+          <w:u w:val="single"/>
+        </w:rPr>
+        <w:t xml:space="preserve">Question </w:t>
+      </w:r>
+      <w:r>
+        <w:rPr>
+          <w:rFonts w:eastAsiaTheme="minorEastAsia"/>
+          <w:sz w:val="28"/>
+          <w:szCs w:val="28"/>
+          <w:u w:val="single"/>
+        </w:rPr>
+        <w:t>2</w:t>
+      </w:r>
+      <w:r>
+        <w:rPr>
+          <w:rFonts w:eastAsiaTheme="minorEastAsia"/>
+          <w:sz w:val="28"/>
+          <w:szCs w:val="28"/>
+          <w:u w:val="single"/>
+        </w:rPr>
+        <w:t>4</w:t>
+      </w:r>
+      <w:r>
+        <w:rPr>
+          <w:rFonts w:eastAsiaTheme="minorEastAsia"/>
+          <w:sz w:val="28"/>
+          <w:szCs w:val="28"/>
+          <w:u w:val="single"/>
+        </w:rPr>
+        <w:t>:</w:t>
+      </w:r>
+    </w:p>
+    <w:p>
+      <w:pPr>
+        <w:ind w:left="720"/>
+        <w:rPr>
+          <w:rFonts w:eastAsiaTheme="minorEastAsia"/>
+          <w:lang w:val="en-IL"/>
+        </w:rPr>
+      </w:pPr>
+      <w:r>
+        <w:rPr>
+          <w:rFonts w:eastAsiaTheme="minorEastAsia"/>
+          <w:lang w:val="en-IL"/>
+        </w:rPr>
+        <w:t>The amount of parameters we added by adding the MLP on top of the original Xception:</w:t>
+      </w:r>
+    </w:p>
+    <w:p>
+      <w:pPr>
+        <w:pStyle w:val="ListParagraph"/>
+        <w:numPr>
+          <w:ilvl w:val="0"/>
+          <w:numId w:val="16"/>
+        </w:numPr>
+        <w:rPr>
+          <w:rFonts w:eastAsiaTheme="minorEastAsia"/>
+          <w:lang w:val="en-IL"/>
+        </w:rPr>
+      </w:pPr>
+      <w:r>
+        <w:rPr>
+          <w:rFonts w:eastAsiaTheme="minorEastAsia"/>
+          <w:lang w:val="en-IL"/>
+        </w:rPr>
+        <w:t>23128786 – 22855952 = 272834</w:t>
+      </w:r>
+    </w:p>
+    <w:p>
+      <w:pPr>
+        <w:ind w:firstLine="720"/>
+        <w:rPr>
+          <w:rFonts w:eastAsiaTheme="minorEastAsia"/>
+          <w:sz w:val="28"/>
+          <w:szCs w:val="28"/>
+          <w:u w:val="single"/>
+        </w:rPr>
+      </w:pPr>
+      <w:r>
+        <w:rPr>
+          <w:rFonts w:eastAsiaTheme="minorEastAsia"/>
+          <w:sz w:val="28"/>
+          <w:szCs w:val="28"/>
+          <w:u w:val="single"/>
+        </w:rPr>
+        <w:t>Question 2</w:t>
+      </w:r>
+      <w:r>
+        <w:rPr>
+          <w:rFonts w:eastAsiaTheme="minorEastAsia"/>
+          <w:sz w:val="28"/>
+          <w:szCs w:val="28"/>
+          <w:u w:val="single"/>
+        </w:rPr>
+        <w:t>5</w:t>
+      </w:r>
+      <w:r>
+        <w:rPr>
+          <w:rFonts w:eastAsiaTheme="minorEastAsia"/>
+          <w:sz w:val="28"/>
+          <w:szCs w:val="28"/>
+          <w:u w:val="single"/>
+        </w:rPr>
+        <w:t>:</w:t>
+      </w:r>
+    </w:p>
+    <w:p>
+      <w:pPr>
+        <w:ind w:firstLine="720"/>
+        <w:rPr>
+          <w:rFonts w:eastAsiaTheme="minorEastAsia"/>
+          <w:lang w:val="en-IL"/>
+        </w:rPr>
+      </w:pPr>
+      <w:r>
+        <w:rPr>
+          <w:rFonts w:eastAsiaTheme="minorEastAsia"/>
+          <w:lang w:val="en-IL"/>
+        </w:rPr>
+        <w:t>The amount</w:t>
+      </w:r>
+    </w:p>
+    <w:p>
+      <w:pPr>
+        <w:ind w:firstLine="720"/>
+        <w:rPr>
+          <w:rFonts w:eastAsiaTheme="minorEastAsia"/>
+          <w:sz w:val="28"/>
+          <w:szCs w:val="28"/>
+          <w:u w:val="single"/>
+        </w:rPr>
+      </w:pPr>
+      <w:r>
+        <w:rPr>
+          <w:rFonts w:eastAsiaTheme="minorEastAsia"/>
+          <w:sz w:val="28"/>
+          <w:szCs w:val="28"/>
+          <w:u w:val="single"/>
+        </w:rPr>
+        <w:t>Question 2</w:t>
+      </w:r>
+      <w:r>
+        <w:rPr>
+          <w:rFonts w:eastAsiaTheme="minorEastAsia"/>
+          <w:sz w:val="28"/>
+          <w:szCs w:val="28"/>
+          <w:u w:val="single"/>
+        </w:rPr>
+        <w:t>6</w:t>
+      </w:r>
+      <w:r>
+        <w:rPr>
+          <w:rFonts w:eastAsiaTheme="minorEastAsia"/>
+          <w:sz w:val="28"/>
+          <w:szCs w:val="28"/>
+          <w:u w:val="single"/>
+        </w:rPr>
+        <w:t>:</w:t>
+      </w:r>
+    </w:p>
+    <w:p>
+      <w:pPr>
+        <w:ind w:firstLine="720"/>
+        <w:rPr>
+          <w:rFonts w:eastAsiaTheme="minorEastAsia"/>
+          <w:lang w:val="en-IL"/>
+        </w:rPr>
+      </w:pPr>
+      <w:r>
+        <w:rPr>
+          <w:rFonts w:eastAsiaTheme="minorEastAsia"/>
+          <w:lang w:val="en-IL"/>
+        </w:rPr>
+        <w:t>The amount</w:t>
+      </w:r>
+    </w:p>
+    <w:p>
+      <w:pPr>
+        <w:ind w:firstLine="720"/>
+        <w:rPr>
+          <w:rFonts w:eastAsiaTheme="minorEastAsia"/>
+          <w:sz w:val="28"/>
+          <w:szCs w:val="28"/>
+          <w:u w:val="single"/>
+        </w:rPr>
+      </w:pPr>
+      <w:r>
+        <w:rPr>
+          <w:rFonts w:eastAsiaTheme="minorEastAsia"/>
+          <w:sz w:val="28"/>
+          <w:szCs w:val="28"/>
+          <w:u w:val="single"/>
+        </w:rPr>
+        <w:t>Question 2</w:t>
+      </w:r>
+      <w:r>
+        <w:rPr>
+          <w:rFonts w:eastAsiaTheme="minorEastAsia"/>
+          <w:sz w:val="28"/>
+          <w:szCs w:val="28"/>
+          <w:u w:val="single"/>
+        </w:rPr>
+        <w:t>7</w:t>
+      </w:r>
+      <w:r>
+        <w:rPr>
+          <w:rFonts w:eastAsiaTheme="minorEastAsia"/>
+          <w:sz w:val="28"/>
+          <w:szCs w:val="28"/>
+          <w:u w:val="single"/>
+        </w:rPr>
+        <w:t>:</w:t>
+      </w:r>
+    </w:p>
+    <w:p>
+      <w:pPr>
+        <w:ind w:firstLine="720"/>
+        <w:rPr>
+          <w:rFonts w:eastAsiaTheme="minorEastAsia"/>
+          <w:lang w:val="en-IL"/>
+        </w:rPr>
+      </w:pPr>
+      <w:r>
+        <w:rPr>
+          <w:rFonts w:eastAsiaTheme="minorEastAsia"/>
+          <w:lang w:val="en-IL"/>
+        </w:rPr>
+        <w:t>The amount</w:t>
+      </w:r>
+    </w:p>
+    <w:p>
+      <w:pPr>
+        <w:ind w:firstLine="720"/>
+        <w:rPr>
+          <w:rFonts w:eastAsiaTheme="minorEastAsia"/>
+          <w:sz w:val="28"/>
+          <w:szCs w:val="28"/>
+          <w:u w:val="single"/>
+        </w:rPr>
+      </w:pPr>
+      <w:r>
+        <w:rPr>
+          <w:rFonts w:eastAsiaTheme="minorEastAsia"/>
+          <w:sz w:val="28"/>
+          <w:szCs w:val="28"/>
+          <w:u w:val="single"/>
+        </w:rPr>
+        <w:t>Question 2</w:t>
+      </w:r>
+      <w:r>
+        <w:rPr>
+          <w:rFonts w:eastAsiaTheme="minorEastAsia"/>
+          <w:sz w:val="28"/>
+          <w:szCs w:val="28"/>
+          <w:u w:val="single"/>
+        </w:rPr>
+        <w:t>8</w:t>
+      </w:r>
+      <w:r>
+        <w:rPr>
+          <w:rFonts w:eastAsiaTheme="minorEastAsia"/>
+          <w:sz w:val="28"/>
+          <w:szCs w:val="28"/>
+          <w:u w:val="single"/>
+        </w:rPr>
+        <w:t>:</w:t>
+      </w:r>
+    </w:p>
+    <w:p>
+      <w:pPr>
+        <w:ind w:firstLine="720"/>
+        <w:rPr>
+          <w:rFonts w:eastAsiaTheme="minorEastAsia"/>
+          <w:lang w:val="en-IL"/>
+        </w:rPr>
+      </w:pPr>
+      <w:r>
+        <w:rPr>
+          <w:rFonts w:eastAsiaTheme="minorEastAsia"/>
+          <w:lang w:val="en-IL"/>
+        </w:rPr>
+        <w:t>The amount</w:t>
+      </w:r>
+    </w:p>
+    <w:p>
+      <w:pPr>
+        <w:rPr>
+          <w:rFonts w:eastAsiaTheme="minorEastAsia"/>
+          <w:lang w:val="en-IL"/>
+        </w:rPr>
+      </w:pPr>
+      <w:r>
+        <w:rPr>
+          <w:rFonts w:eastAsiaTheme="minorEastAsia"/>
+          <w:lang w:val="en-IL"/>
+        </w:rPr>
+        <w:br w:type="page"/>
+      </w:r>
+    </w:p>
+    <w:p>
+      <w:pPr>
+        <w:ind w:firstLine="720"/>
+        <w:rPr>
+          <w:rFonts w:eastAsiaTheme="minorEastAsia"/>
+          <w:lang w:val="en-IL"/>
+        </w:rPr>
+      </w:pPr>
+    </w:p>
+    <w:p>
+      <w:pPr>
+        <w:pStyle w:val="ListParagraph"/>
+        <w:rPr>
+          <w:rFonts w:eastAsiaTheme="minorEastAsia"/>
+          <w:color w:val="4472C4" w:themeColor="accent1"/>
+          <w:sz w:val="40"/>
+          <w:szCs w:val="40"/>
+        </w:rPr>
+      </w:pPr>
+      <w:r>
+        <w:rPr>
+          <w:rFonts w:eastAsiaTheme="minorEastAsia"/>
+          <w:color w:val="4472C4" w:themeColor="accent1"/>
+          <w:sz w:val="40"/>
+          <w:szCs w:val="40"/>
+        </w:rPr>
+        <w:t xml:space="preserve">Chapter </w:t>
+      </w:r>
+      <w:r>
+        <w:rPr>
+          <w:rFonts w:eastAsiaTheme="minorEastAsia"/>
+          <w:color w:val="4472C4" w:themeColor="accent1"/>
+          <w:sz w:val="40"/>
+          <w:szCs w:val="40"/>
+        </w:rPr>
+        <w:t>5</w:t>
+      </w:r>
+      <w:r>
+        <w:rPr>
+          <w:rFonts w:eastAsiaTheme="minorEastAsia"/>
+          <w:color w:val="4472C4" w:themeColor="accent1"/>
+          <w:sz w:val="40"/>
+          <w:szCs w:val="40"/>
+        </w:rPr>
+        <w:t xml:space="preserve">: </w:t>
+      </w:r>
+      <w:r>
+        <w:rPr>
+          <w:rFonts w:eastAsiaTheme="minorEastAsia"/>
+          <w:color w:val="4472C4" w:themeColor="accent1"/>
+          <w:sz w:val="40"/>
+          <w:szCs w:val="40"/>
+        </w:rPr>
+        <w:t>Saliency Maps and Grad-CAM analysis</w:t>
+      </w:r>
+    </w:p>
+    <w:p>
+      <w:pPr>
+        <w:ind w:firstLine="720"/>
+        <w:rPr>
+          <w:rFonts w:eastAsiaTheme="minorEastAsia"/>
+          <w:sz w:val="28"/>
+          <w:szCs w:val="28"/>
+          <w:u w:val="single"/>
+        </w:rPr>
+      </w:pPr>
+      <w:r>
+        <w:rPr>
+          <w:rFonts w:eastAsiaTheme="minorEastAsia"/>
+          <w:sz w:val="28"/>
+          <w:szCs w:val="28"/>
+          <w:u w:val="single"/>
+        </w:rPr>
+        <w:t>Question 2</w:t>
+      </w:r>
+      <w:r>
+        <w:rPr>
+          <w:rFonts w:eastAsiaTheme="minorEastAsia"/>
+          <w:sz w:val="28"/>
+          <w:szCs w:val="28"/>
+          <w:u w:val="single"/>
+        </w:rPr>
+        <w:t>9</w:t>
+      </w:r>
+      <w:r>
+        <w:rPr>
+          <w:rFonts w:eastAsiaTheme="minorEastAsia"/>
+          <w:sz w:val="28"/>
+          <w:szCs w:val="28"/>
+          <w:u w:val="single"/>
+        </w:rPr>
+        <w:t>:</w:t>
+      </w:r>
+    </w:p>
+    <w:p>
+      <w:pPr>
+        <w:ind w:firstLine="720"/>
+        <w:rPr>
+          <w:rFonts w:eastAsiaTheme="minorEastAsia"/>
+          <w:lang w:val="en-IL"/>
+        </w:rPr>
+      </w:pPr>
+      <w:r>
+        <w:rPr>
+          <w:rFonts w:eastAsiaTheme="minorEastAsia"/>
+          <w:lang w:val="en-IL"/>
+        </w:rPr>
+        <w:t>The amount</w:t>
+      </w:r>
+    </w:p>
+    <w:p>
+      <w:pPr>
+        <w:ind w:firstLine="720"/>
+        <w:rPr>
+          <w:rFonts w:eastAsiaTheme="minorEastAsia"/>
+          <w:sz w:val="28"/>
+          <w:szCs w:val="28"/>
+          <w:u w:val="single"/>
+        </w:rPr>
+      </w:pPr>
+      <w:r>
+        <w:rPr>
+          <w:rFonts w:eastAsiaTheme="minorEastAsia"/>
+          <w:sz w:val="28"/>
+          <w:szCs w:val="28"/>
+          <w:u w:val="single"/>
+        </w:rPr>
+        <w:t xml:space="preserve">Question </w:t>
+      </w:r>
+      <w:r>
+        <w:rPr>
+          <w:rFonts w:eastAsiaTheme="minorEastAsia"/>
+          <w:sz w:val="28"/>
+          <w:szCs w:val="28"/>
+          <w:u w:val="single"/>
+        </w:rPr>
+        <w:t>30</w:t>
+      </w:r>
+      <w:r>
+        <w:rPr>
+          <w:rFonts w:eastAsiaTheme="minorEastAsia"/>
+          <w:sz w:val="28"/>
+          <w:szCs w:val="28"/>
+          <w:u w:val="single"/>
+        </w:rPr>
+        <w:t>:</w:t>
+      </w:r>
+    </w:p>
+    <w:p>
+      <w:pPr>
+        <w:ind w:firstLine="720"/>
+        <w:rPr>
+          <w:rFonts w:eastAsiaTheme="minorEastAsia"/>
+          <w:lang w:val="en-IL"/>
+        </w:rPr>
+      </w:pPr>
+      <w:r>
+        <w:rPr>
+          <w:rFonts w:eastAsiaTheme="minorEastAsia"/>
+          <w:lang w:val="en-IL"/>
+        </w:rPr>
+        <w:t>The amount</w:t>
+      </w:r>
+    </w:p>
+    <w:p>
+      <w:pPr>
+        <w:ind w:firstLine="720"/>
+        <w:rPr>
+          <w:rFonts w:eastAsiaTheme="minorEastAsia"/>
+          <w:sz w:val="28"/>
+          <w:szCs w:val="28"/>
+          <w:u w:val="single"/>
+        </w:rPr>
+      </w:pPr>
+      <w:r>
+        <w:rPr>
+          <w:rFonts w:eastAsiaTheme="minorEastAsia"/>
+          <w:sz w:val="28"/>
+          <w:szCs w:val="28"/>
+          <w:u w:val="single"/>
+        </w:rPr>
+        <w:t xml:space="preserve">Question </w:t>
+      </w:r>
+      <w:r>
+        <w:rPr>
+          <w:rFonts w:eastAsiaTheme="minorEastAsia"/>
+          <w:sz w:val="28"/>
+          <w:szCs w:val="28"/>
+          <w:u w:val="single"/>
+        </w:rPr>
+        <w:t>31</w:t>
+      </w:r>
+      <w:r>
+        <w:rPr>
+          <w:rFonts w:eastAsiaTheme="minorEastAsia"/>
+          <w:sz w:val="28"/>
+          <w:szCs w:val="28"/>
+          <w:u w:val="single"/>
+        </w:rPr>
+        <w:t>:</w:t>
+      </w:r>
+    </w:p>
+    <w:p>
+      <w:pPr>
+        <w:ind w:firstLine="720"/>
+        <w:rPr>
+          <w:rFonts w:eastAsiaTheme="minorEastAsia"/>
+          <w:lang w:val="en-IL"/>
+        </w:rPr>
+      </w:pPr>
+      <w:r>
+        <w:rPr>
+          <w:rFonts w:eastAsiaTheme="minorEastAsia"/>
+          <w:lang w:val="en-IL"/>
+        </w:rPr>
+        <w:t>The amount</w:t>
+      </w:r>
+    </w:p>
+    <w:p>
+      <w:pPr>
+        <w:ind w:firstLine="720"/>
+        <w:rPr>
+          <w:rFonts w:eastAsiaTheme="minorEastAsia"/>
+          <w:sz w:val="28"/>
+          <w:szCs w:val="28"/>
+          <w:u w:val="single"/>
+        </w:rPr>
+      </w:pPr>
+      <w:r>
+        <w:rPr>
+          <w:rFonts w:eastAsiaTheme="minorEastAsia"/>
+          <w:sz w:val="28"/>
+          <w:szCs w:val="28"/>
+          <w:u w:val="single"/>
+        </w:rPr>
+        <w:t xml:space="preserve">Question </w:t>
+      </w:r>
+      <w:r>
+        <w:rPr>
+          <w:rFonts w:eastAsiaTheme="minorEastAsia"/>
+          <w:sz w:val="28"/>
+          <w:szCs w:val="28"/>
+          <w:u w:val="single"/>
+        </w:rPr>
+        <w:t>32</w:t>
+      </w:r>
+      <w:r>
+        <w:rPr>
+          <w:rFonts w:eastAsiaTheme="minorEastAsia"/>
+          <w:sz w:val="28"/>
+          <w:szCs w:val="28"/>
+          <w:u w:val="single"/>
+        </w:rPr>
+        <w:t>:</w:t>
+      </w:r>
+    </w:p>
+    <w:p>
+      <w:pPr>
+        <w:ind w:firstLine="720"/>
+        <w:rPr>
+          <w:rFonts w:eastAsiaTheme="minorEastAsia"/>
+          <w:lang w:val="en-IL"/>
+        </w:rPr>
+      </w:pPr>
+      <w:r>
+        <w:rPr>
+          <w:rFonts w:eastAsiaTheme="minorEastAsia"/>
+          <w:lang w:val="en-IL"/>
+        </w:rPr>
+        <w:t>The amount</w:t>
+      </w:r>
+    </w:p>
+    <w:p>
+      <w:pPr>
+        <w:ind w:firstLine="720"/>
+        <w:rPr>
+          <w:rFonts w:eastAsiaTheme="minorEastAsia"/>
+          <w:sz w:val="28"/>
+          <w:szCs w:val="28"/>
+          <w:u w:val="single"/>
+        </w:rPr>
+      </w:pPr>
+      <w:r>
+        <w:rPr>
+          <w:rFonts w:eastAsiaTheme="minorEastAsia"/>
+          <w:sz w:val="28"/>
+          <w:szCs w:val="28"/>
+          <w:u w:val="single"/>
+        </w:rPr>
+        <w:t xml:space="preserve">Question </w:t>
+      </w:r>
+      <w:r>
+        <w:rPr>
+          <w:rFonts w:eastAsiaTheme="minorEastAsia"/>
+          <w:sz w:val="28"/>
+          <w:szCs w:val="28"/>
+          <w:u w:val="single"/>
+        </w:rPr>
+        <w:t>33</w:t>
+      </w:r>
+      <w:r>
+        <w:rPr>
+          <w:rFonts w:eastAsiaTheme="minorEastAsia"/>
+          <w:sz w:val="28"/>
+          <w:szCs w:val="28"/>
+          <w:u w:val="single"/>
+        </w:rPr>
+        <w:t>:</w:t>
+      </w:r>
+    </w:p>
+    <w:p>
+      <w:pPr>
+        <w:ind w:firstLine="720"/>
+        <w:rPr>
+          <w:rFonts w:eastAsiaTheme="minorEastAsia"/>
+          <w:lang w:val="en-IL"/>
+        </w:rPr>
+      </w:pPr>
+      <w:r>
+        <w:rPr>
+          <w:rFonts w:eastAsiaTheme="minorEastAsia"/>
+          <w:lang w:val="en-IL"/>
+        </w:rPr>
+        <w:t>The amount</w:t>
+      </w:r>
+    </w:p>
+    <w:p>
+      <w:pPr>
+        <w:ind w:firstLine="720"/>
+        <w:rPr>
+          <w:rFonts w:eastAsiaTheme="minorEastAsia"/>
+          <w:sz w:val="28"/>
+          <w:szCs w:val="28"/>
+          <w:u w:val="single"/>
+        </w:rPr>
+      </w:pPr>
+      <w:r>
+        <w:rPr>
+          <w:rFonts w:eastAsiaTheme="minorEastAsia"/>
+          <w:sz w:val="28"/>
+          <w:szCs w:val="28"/>
+          <w:u w:val="single"/>
+        </w:rPr>
+        <w:t xml:space="preserve">Question </w:t>
+      </w:r>
+      <w:r>
+        <w:rPr>
+          <w:rFonts w:eastAsiaTheme="minorEastAsia"/>
+          <w:sz w:val="28"/>
+          <w:szCs w:val="28"/>
+          <w:u w:val="single"/>
+        </w:rPr>
+        <w:t>34</w:t>
+      </w:r>
+      <w:r>
+        <w:rPr>
+          <w:rFonts w:eastAsiaTheme="minorEastAsia"/>
+          <w:sz w:val="28"/>
+          <w:szCs w:val="28"/>
+          <w:u w:val="single"/>
+        </w:rPr>
+        <w:t>:</w:t>
+      </w:r>
+    </w:p>
+    <w:p>
+      <w:pPr>
+        <w:ind w:firstLine="720"/>
+        <w:rPr>
+          <w:rFonts w:eastAsiaTheme="minorEastAsia"/>
+          <w:lang w:val="en-IL"/>
+        </w:rPr>
+      </w:pPr>
+      <w:r>
+        <w:rPr>
+          <w:rFonts w:eastAsiaTheme="minorEastAsia"/>
+          <w:lang w:val="en-IL"/>
+        </w:rPr>
+        <w:t>The amount</w:t>
+      </w:r>
+    </w:p>
+    <w:p>
+      <w:pPr>
+        <w:ind w:firstLine="720"/>
+        <w:rPr>
+          <w:rFonts w:eastAsiaTheme="minorEastAsia"/>
+          <w:sz w:val="28"/>
+          <w:szCs w:val="28"/>
+          <w:u w:val="single"/>
+        </w:rPr>
+      </w:pPr>
+      <w:r>
+        <w:rPr>
+          <w:rFonts w:eastAsiaTheme="minorEastAsia"/>
+          <w:sz w:val="28"/>
+          <w:szCs w:val="28"/>
+          <w:u w:val="single"/>
+        </w:rPr>
+        <w:t xml:space="preserve">Question </w:t>
+      </w:r>
+      <w:r>
+        <w:rPr>
+          <w:rFonts w:eastAsiaTheme="minorEastAsia"/>
+          <w:sz w:val="28"/>
+          <w:szCs w:val="28"/>
+          <w:u w:val="single"/>
+        </w:rPr>
+        <w:t>35</w:t>
+      </w:r>
+      <w:r>
+        <w:rPr>
+          <w:rFonts w:eastAsiaTheme="minorEastAsia"/>
+          <w:sz w:val="28"/>
+          <w:szCs w:val="28"/>
+          <w:u w:val="single"/>
+        </w:rPr>
+        <w:t>:</w:t>
+      </w:r>
+    </w:p>
+    <w:p>
+      <w:pPr>
+        <w:ind w:firstLine="720"/>
+        <w:rPr>
+          <w:rFonts w:eastAsiaTheme="minorEastAsia"/>
+          <w:lang w:val="en-IL"/>
+        </w:rPr>
+      </w:pPr>
+      <w:r>
+        <w:rPr>
+          <w:rFonts w:eastAsiaTheme="minorEastAsia"/>
+          <w:lang w:val="en-IL"/>
+        </w:rPr>
+        <w:t>The amount</w:t>
+      </w:r>
+    </w:p>
+    <w:p>
+      <w:pPr>
+        <w:ind w:firstLine="720"/>
+        <w:rPr>
+          <w:rFonts w:eastAsiaTheme="minorEastAsia"/>
+          <w:lang w:val="en-IL"/>
+        </w:rPr>
+      </w:pPr>
+    </w:p>
+    <w:p>
+      <w:pPr>
+        <w:ind w:firstLine="720"/>
+        <w:rPr>
+          <w:rFonts w:eastAsiaTheme="minorEastAsia"/>
+        </w:rPr>
+      </w:pPr>
     </w:p>
     <w:sectPr>
       <w:headerReference w:type="even" r:id="rId19"/>

</xml_diff>

<commit_message>
All up to q30
</commit_message>
<xml_diff>
--- a/Project/solution/assignment4_ID1_204454615_ID2_209325026.docx
+++ b/Project/solution/assignment4_ID1_204454615_ID2_209325026.docx
@@ -3967,7 +3967,14 @@
           <w:rFonts w:eastAsiaTheme="minorEastAsia"/>
           <w:noProof/>
         </w:rPr>
-        <w:t xml:space="preserve"> This may suggest an underfit.</w:t>
+        <w:t xml:space="preserve"> </w:t>
+      </w:r>
+      <w:r>
+        <w:rPr>
+          <w:rFonts w:eastAsiaTheme="minorEastAsia"/>
+          <w:noProof/>
+        </w:rPr>
+        <w:t>This may suggest underfit.</w:t>
       </w:r>
     </w:p>
     <w:p>
@@ -4357,32 +4364,64 @@
           <w:lang w:val="en-IL"/>
         </w:rPr>
       </w:pPr>
-      <w:hyperlink r:id="rId15" w:history="1">
-        <w:r>
-          <w:rPr>
-            <w:rStyle w:val="Hyperlink"/>
-            <w:rFonts w:eastAsiaTheme="minorEastAsia"/>
-            <w:lang w:val="en-IL"/>
-          </w:rPr>
-          <w:t>https://keras.io/api/applications/xce</w:t>
-        </w:r>
-        <w:r>
-          <w:rPr>
-            <w:rStyle w:val="Hyperlink"/>
-            <w:rFonts w:eastAsiaTheme="minorEastAsia"/>
-            <w:lang w:val="en-IL"/>
-          </w:rPr>
-          <w:t>p</w:t>
-        </w:r>
-        <w:r>
-          <w:rPr>
-            <w:rStyle w:val="Hyperlink"/>
-            <w:rFonts w:eastAsiaTheme="minorEastAsia"/>
-            <w:lang w:val="en-IL"/>
-          </w:rPr>
-          <w:t>tion/</w:t>
-        </w:r>
-      </w:hyperlink>
+      <w:r>
+        <w:rPr>
+          <w:rFonts w:eastAsiaTheme="minorEastAsia"/>
+          <w:lang w:val="en-IL"/>
+        </w:rPr>
+        <w:fldChar w:fldCharType="begin"/>
+      </w:r>
+      <w:r>
+        <w:rPr>
+          <w:rFonts w:eastAsiaTheme="minorEastAsia"/>
+          <w:lang w:val="en-IL"/>
+        </w:rPr>
+        <w:instrText>HYPERLINK "https://keras.io/api/applications/xception/"</w:instrText>
+      </w:r>
+      <w:r>
+        <w:rPr>
+          <w:rFonts w:eastAsiaTheme="minorEastAsia"/>
+          <w:lang w:val="en-IL"/>
+        </w:rPr>
+      </w:r>
+      <w:r>
+        <w:rPr>
+          <w:rFonts w:eastAsiaTheme="minorEastAsia"/>
+          <w:lang w:val="en-IL"/>
+        </w:rPr>
+        <w:fldChar w:fldCharType="separate"/>
+      </w:r>
+      <w:r>
+        <w:rPr>
+          <w:rStyle w:val="Hyperlink"/>
+          <w:rFonts w:eastAsiaTheme="minorEastAsia"/>
+          <w:lang w:val="en-IL"/>
+        </w:rPr>
+        <w:t>https://keras.io/api/applications/xce</w:t>
+      </w:r>
+      <w:r>
+        <w:rPr>
+          <w:rStyle w:val="Hyperlink"/>
+          <w:rFonts w:eastAsiaTheme="minorEastAsia"/>
+          <w:lang w:val="en-IL"/>
+        </w:rPr>
+        <w:t>p</w:t>
+      </w:r>
+      <w:r>
+        <w:rPr>
+          <w:rStyle w:val="Hyperlink"/>
+          <w:rFonts w:eastAsiaTheme="minorEastAsia"/>
+          <w:lang w:val="en-IL"/>
+        </w:rPr>
+        <w:t>tion/</w:t>
+      </w:r>
+      <w:r>
+        <w:rPr>
+          <w:rFonts w:eastAsiaTheme="minorEastAsia"/>
+          <w:lang w:val="en-IL"/>
+        </w:rPr>
+        <w:fldChar w:fldCharType="end"/>
+      </w:r>
       <w:r>
         <w:rPr>
           <w:rFonts w:eastAsiaTheme="minorEastAsia"/>
@@ -5558,7 +5597,7 @@
                     </pic:cNvPicPr>
                   </pic:nvPicPr>
                   <pic:blipFill>
-                    <a:blip r:embed="rId16">
+                    <a:blip r:embed="rId15">
                       <a:extLst>
                         <a:ext uri="{28A0092B-C50C-407E-A947-70E740481C1C}">
                           <a14:useLocalDpi xmlns:a14="http://schemas.microsoft.com/office/drawing/2010/main" val="0"/>
@@ -5763,7 +5802,7 @@
         </w:rPr>
         <w:t>Using pytorch documentation on the Linear class (</w:t>
       </w:r>
-      <w:hyperlink r:id="rId17" w:history="1">
+      <w:hyperlink r:id="rId16" w:history="1">
         <w:r>
           <w:rPr>
             <w:rStyle w:val="Hyperlink"/>
@@ -7060,7 +7099,7 @@
                     <pic:cNvPicPr/>
                   </pic:nvPicPr>
                   <pic:blipFill>
-                    <a:blip r:embed="rId18"/>
+                    <a:blip r:embed="rId17"/>
                     <a:stretch>
                       <a:fillRect/>
                     </a:stretch>
@@ -7274,9 +7313,156 @@
     </w:p>
     <w:p>
       <w:pPr>
+        <w:pStyle w:val="ListParagraph"/>
+        <w:rPr>
+          <w:rFonts w:eastAsiaTheme="minorEastAsia"/>
+          <w:lang w:val="en-IL"/>
+        </w:rPr>
+      </w:pPr>
+      <w:r>
+        <w:rPr>
+          <w:rFonts w:eastAsiaTheme="minorEastAsia"/>
+          <w:lang w:val="en-IL"/>
+        </w:rPr>
+        <w:t xml:space="preserve">The </w:t>
+      </w:r>
+      <w:r>
+        <w:rPr>
+          <w:rFonts w:eastAsiaTheme="minorEastAsia"/>
+          <w:lang w:val="en-IL"/>
+        </w:rPr>
+        <w:t>xception-based model was trained according to the instructed configuration. The json file docu</w:t>
+      </w:r>
+      <w:r>
+        <w:rPr>
+          <w:rFonts w:eastAsiaTheme="minorEastAsia"/>
+          <w:lang w:val="en-IL"/>
+        </w:rPr>
+        <w:t>menting the results of the model along training is attached under the out folder.</w:t>
+      </w:r>
+    </w:p>
+    <w:p>
+      <w:pPr>
         <w:ind w:firstLine="720"/>
         <w:rPr>
           <w:rFonts w:eastAsiaTheme="minorEastAsia"/>
+          <w:sz w:val="28"/>
+          <w:szCs w:val="28"/>
+          <w:u w:val="single"/>
+        </w:rPr>
+      </w:pPr>
+      <w:r>
+        <w:rPr>
+          <w:rFonts w:eastAsiaTheme="minorEastAsia"/>
+          <w:sz w:val="28"/>
+          <w:szCs w:val="28"/>
+          <w:u w:val="single"/>
+        </w:rPr>
+        <w:t>Question 2</w:t>
+      </w:r>
+      <w:r>
+        <w:rPr>
+          <w:rFonts w:eastAsiaTheme="minorEastAsia"/>
+          <w:sz w:val="28"/>
+          <w:szCs w:val="28"/>
+          <w:u w:val="single"/>
+        </w:rPr>
+        <w:t>6</w:t>
+      </w:r>
+      <w:r>
+        <w:rPr>
+          <w:rFonts w:eastAsiaTheme="minorEastAsia"/>
+          <w:sz w:val="28"/>
+          <w:szCs w:val="28"/>
+          <w:u w:val="single"/>
+        </w:rPr>
+        <w:t>:</w:t>
+      </w:r>
+    </w:p>
+    <w:p>
+      <w:pPr>
+        <w:ind w:firstLine="720"/>
+        <w:rPr>
+          <w:rFonts w:eastAsiaTheme="minorEastAsia"/>
+          <w:lang w:val="en-IL"/>
+        </w:rPr>
+      </w:pPr>
+      <w:r>
+        <w:rPr>
+          <w:rFonts w:eastAsiaTheme="minorEastAsia"/>
+          <w:lang w:val="en-IL"/>
+        </w:rPr>
+        <w:t>The accuracy and loss of the xception-based trained model are depicted here:</w:t>
+      </w:r>
+    </w:p>
+    <w:p>
+      <w:pPr>
+        <w:ind w:firstLine="720"/>
+        <w:rPr>
+          <w:rFonts w:eastAsiaTheme="minorEastAsia"/>
+          <w:lang w:val="en-IL"/>
+        </w:rPr>
+      </w:pPr>
+    </w:p>
+    <w:p>
+      <w:pPr>
+        <w:ind w:firstLine="720"/>
+        <w:rPr>
+          <w:rFonts w:eastAsiaTheme="minorEastAsia"/>
+          <w:lang w:val="en-IL"/>
+        </w:rPr>
+      </w:pPr>
+      <w:r>
+        <w:rPr>
+          <w:rFonts w:eastAsiaTheme="minorEastAsia"/>
+          <w:lang w:val="en-IL"/>
+        </w:rPr>
+        <w:t>It is clear that the results are far better than using the simple-net model.</w:t>
+      </w:r>
+    </w:p>
+    <w:p>
+      <w:pPr>
+        <w:ind w:firstLine="720"/>
+        <w:rPr>
+          <w:rFonts w:eastAsiaTheme="minorEastAsia"/>
+          <w:sz w:val="28"/>
+          <w:szCs w:val="28"/>
+          <w:u w:val="single"/>
+        </w:rPr>
+      </w:pPr>
+      <w:r>
+        <w:rPr>
+          <w:rFonts w:eastAsiaTheme="minorEastAsia"/>
+          <w:sz w:val="28"/>
+          <w:szCs w:val="28"/>
+          <w:u w:val="single"/>
+        </w:rPr>
+        <w:t>Question 2</w:t>
+      </w:r>
+      <w:r>
+        <w:rPr>
+          <w:rFonts w:eastAsiaTheme="minorEastAsia"/>
+          <w:sz w:val="28"/>
+          <w:szCs w:val="28"/>
+          <w:u w:val="single"/>
+        </w:rPr>
+        <w:t>7</w:t>
+      </w:r>
+      <w:r>
+        <w:rPr>
+          <w:rFonts w:eastAsiaTheme="minorEastAsia"/>
+          <w:sz w:val="28"/>
+          <w:szCs w:val="28"/>
+          <w:u w:val="single"/>
+        </w:rPr>
+        <w:t>:</w:t>
+      </w:r>
+    </w:p>
+    <w:p>
+      <w:pPr>
+        <w:ind w:firstLine="720"/>
+        <w:rPr>
+          <w:rFonts w:eastAsiaTheme="minorEastAsia"/>
           <w:lang w:val="en-IL"/>
         </w:rPr>
       </w:pPr>
@@ -7314,7 +7500,7 @@
           <w:szCs w:val="28"/>
           <w:u w:val="single"/>
         </w:rPr>
-        <w:t>6</w:t>
+        <w:t>8</w:t>
       </w:r>
       <w:r>
         <w:rPr>
@@ -7339,115 +7525,7 @@
           <w:rFonts w:eastAsiaTheme="minorEastAsia"/>
           <w:lang w:val="en-IL"/>
         </w:rPr>
-        <w:t>The amount</w:t>
-      </w:r>
-    </w:p>
-    <w:p>
-      <w:pPr>
-        <w:ind w:firstLine="720"/>
-        <w:rPr>
-          <w:rFonts w:eastAsiaTheme="minorEastAsia"/>
-          <w:sz w:val="28"/>
-          <w:szCs w:val="28"/>
-          <w:u w:val="single"/>
-        </w:rPr>
-      </w:pPr>
-      <w:r>
-        <w:rPr>
-          <w:rFonts w:eastAsiaTheme="minorEastAsia"/>
-          <w:sz w:val="28"/>
-          <w:szCs w:val="28"/>
-          <w:u w:val="single"/>
-        </w:rPr>
-        <w:t>Question 2</w:t>
-      </w:r>
-      <w:r>
-        <w:rPr>
-          <w:rFonts w:eastAsiaTheme="minorEastAsia"/>
-          <w:sz w:val="28"/>
-          <w:szCs w:val="28"/>
-          <w:u w:val="single"/>
-        </w:rPr>
-        <w:t>7</w:t>
-      </w:r>
-      <w:r>
-        <w:rPr>
-          <w:rFonts w:eastAsiaTheme="minorEastAsia"/>
-          <w:sz w:val="28"/>
-          <w:szCs w:val="28"/>
-          <w:u w:val="single"/>
-        </w:rPr>
-        <w:t>:</w:t>
-      </w:r>
-    </w:p>
-    <w:p>
-      <w:pPr>
-        <w:ind w:firstLine="720"/>
-        <w:rPr>
-          <w:rFonts w:eastAsiaTheme="minorEastAsia"/>
-          <w:lang w:val="en-IL"/>
-        </w:rPr>
-      </w:pPr>
-      <w:r>
-        <w:rPr>
-          <w:rFonts w:eastAsiaTheme="minorEastAsia"/>
-          <w:lang w:val="en-IL"/>
-        </w:rPr>
-        <w:t>The amount</w:t>
-      </w:r>
-    </w:p>
-    <w:p>
-      <w:pPr>
-        <w:ind w:firstLine="720"/>
-        <w:rPr>
-          <w:rFonts w:eastAsiaTheme="minorEastAsia"/>
-          <w:sz w:val="28"/>
-          <w:szCs w:val="28"/>
-          <w:u w:val="single"/>
-        </w:rPr>
-      </w:pPr>
-      <w:r>
-        <w:rPr>
-          <w:rFonts w:eastAsiaTheme="minorEastAsia"/>
-          <w:sz w:val="28"/>
-          <w:szCs w:val="28"/>
-          <w:u w:val="single"/>
-        </w:rPr>
-        <w:t>Question 2</w:t>
-      </w:r>
-      <w:r>
-        <w:rPr>
-          <w:rFonts w:eastAsiaTheme="minorEastAsia"/>
-          <w:sz w:val="28"/>
-          <w:szCs w:val="28"/>
-          <w:u w:val="single"/>
-        </w:rPr>
-        <w:t>8</w:t>
-      </w:r>
-      <w:r>
-        <w:rPr>
-          <w:rFonts w:eastAsiaTheme="minorEastAsia"/>
-          <w:sz w:val="28"/>
-          <w:szCs w:val="28"/>
-          <w:u w:val="single"/>
-        </w:rPr>
-        <w:t>:</w:t>
-      </w:r>
-    </w:p>
-    <w:p>
-      <w:pPr>
-        <w:ind w:firstLine="720"/>
-        <w:rPr>
-          <w:rFonts w:eastAsiaTheme="minorEastAsia"/>
-          <w:lang w:val="en-IL"/>
-        </w:rPr>
-      </w:pPr>
-      <w:r>
-        <w:rPr>
-          <w:rFonts w:eastAsiaTheme="minorEastAsia"/>
-          <w:lang w:val="en-IL"/>
-        </w:rPr>
-        <w:t>The amount</w:t>
+        <w:t>The ROC and DET curves:</w:t>
       </w:r>
     </w:p>
     <w:p>
@@ -7561,9 +7639,870 @@
     </w:p>
     <w:p>
       <w:pPr>
+        <w:ind w:left="720"/>
+        <w:rPr>
+          <w:rFonts w:eastAsiaTheme="minorEastAsia"/>
+          <w:lang w:val="en-IL"/>
+        </w:rPr>
+      </w:pPr>
+      <w:r>
+        <w:rPr>
+          <w:rFonts w:eastAsiaTheme="minorEastAsia"/>
+          <w:lang w:val="en-IL"/>
+        </w:rPr>
+        <w:t xml:space="preserve">A </w:t>
+      </w:r>
+      <w:r>
+        <w:rPr>
+          <w:rFonts w:eastAsiaTheme="minorEastAsia"/>
+          <w:b/>
+          <w:bCs/>
+          <w:lang w:val="en-IL"/>
+        </w:rPr>
+        <w:t>Saliency Map</w:t>
+      </w:r>
+      <w:r>
+        <w:rPr>
+          <w:rFonts w:eastAsiaTheme="minorEastAsia"/>
+          <w:lang w:val="en-IL"/>
+        </w:rPr>
+        <w:t xml:space="preserve"> (also called </w:t>
+      </w:r>
+      <w:r>
+        <w:rPr>
+          <w:rFonts w:eastAsiaTheme="minorEastAsia"/>
+          <w:lang w:val="en-IL"/>
+        </w:rPr>
+        <w:t>Feature</w:t>
+      </w:r>
+      <w:r>
+        <w:rPr>
+          <w:rFonts w:eastAsiaTheme="minorEastAsia"/>
+          <w:lang w:val="en-IL"/>
+        </w:rPr>
+        <w:t xml:space="preserve"> Attribution) is</w:t>
+      </w:r>
+      <w:r>
+        <w:rPr>
+          <w:rFonts w:eastAsiaTheme="minorEastAsia"/>
+          <w:lang w:val="en-IL"/>
+        </w:rPr>
+        <w:t xml:space="preserve"> a method to visually highlight / represent the input features </w:t>
+      </w:r>
+      <w:r>
+        <w:rPr>
+          <w:rFonts w:eastAsiaTheme="minorEastAsia"/>
+          <w:lang w:val="en-IL"/>
+        </w:rPr>
+        <w:t xml:space="preserve"> </w:t>
+      </w:r>
+      <w:r>
+        <w:rPr>
+          <w:rFonts w:eastAsiaTheme="minorEastAsia"/>
+          <w:lang w:val="en-IL"/>
+        </w:rPr>
+        <w:t>which were “relevant” for a certain input to be classified as it was classified.</w:t>
+      </w:r>
+    </w:p>
+    <w:p>
+      <w:pPr>
+        <w:ind w:left="720"/>
+        <w:rPr>
+          <w:rFonts w:eastAsiaTheme="minorEastAsia"/>
+          <w:lang w:val="en-IL"/>
+        </w:rPr>
+      </w:pPr>
+      <w:r>
+        <w:rPr>
+          <w:rFonts w:eastAsiaTheme="minorEastAsia"/>
+          <w:lang w:val="en-IL"/>
+        </w:rPr>
+        <w:t>In other words, it is a visual explanation for what region and attributes are used in the picture for the model to classify.</w:t>
+      </w:r>
+    </w:p>
+    <w:p>
+      <w:pPr>
+        <w:ind w:left="720"/>
+      </w:pPr>
+      <w:r>
+        <w:t>What makes a good visual explanation?</w:t>
+      </w:r>
+    </w:p>
+    <w:p>
+      <w:pPr>
+        <w:ind w:left="720"/>
+      </w:pPr>
+      <w:r>
+        <w:t>(a) class</w:t>
+      </w:r>
+      <w:r>
+        <w:t xml:space="preserve"> </w:t>
+      </w:r>
+      <w:r>
+        <w:t>discriminative (i.e. localize the</w:t>
+      </w:r>
+      <w:r>
+        <w:t xml:space="preserve"> relevant</w:t>
+      </w:r>
+      <w:r>
+        <w:t xml:space="preserve"> </w:t>
+      </w:r>
+      <w:r>
+        <w:t>features</w:t>
+      </w:r>
+      <w:r>
+        <w:t xml:space="preserve"> in the image)</w:t>
+      </w:r>
+    </w:p>
+    <w:p>
+      <w:pPr>
+        <w:ind w:left="720"/>
+        <w:rPr>
+          <w:rFonts w:eastAsiaTheme="minorEastAsia"/>
+          <w:lang w:val="en-IL"/>
+        </w:rPr>
+      </w:pPr>
+      <w:r>
+        <w:t>(b) high-resolution (i.e. capture fine-grained detail</w:t>
+      </w:r>
+      <w:r>
+        <w:t>ed features</w:t>
+      </w:r>
+      <w:r>
+        <w:t>).</w:t>
+      </w:r>
+    </w:p>
+    <w:p>
+      <w:pPr>
+        <w:ind w:left="720"/>
+        <w:rPr>
+          <w:rFonts w:eastAsiaTheme="minorEastAsia"/>
+          <w:lang w:val="en-IL"/>
+        </w:rPr>
+      </w:pPr>
+      <w:r>
+        <w:rPr>
+          <w:rFonts w:eastAsiaTheme="minorEastAsia"/>
+          <w:lang w:val="en-IL"/>
+        </w:rPr>
+        <w:t>Image specific class saliency visualizations (Also called Pixel Attribution) is a specific case of a saliency map where the input is an image. These are methods which are used to visualize which pixels were relevant for the image classification.</w:t>
+      </w:r>
+    </w:p>
+    <w:p>
+      <w:pPr>
+        <w:ind w:left="720"/>
+        <w:rPr>
+          <w:rFonts w:eastAsiaTheme="minorEastAsia"/>
+          <w:lang w:val="en-IL"/>
+        </w:rPr>
+      </w:pPr>
+      <w:r>
+        <w:rPr>
+          <w:rFonts w:eastAsiaTheme="minorEastAsia"/>
+          <w:lang w:val="en-IL"/>
+        </w:rPr>
+        <w:t>There are many approaches to calculate the saliency map. There are 2 different categories:</w:t>
+      </w:r>
+    </w:p>
+    <w:p>
+      <w:pPr>
+        <w:pStyle w:val="ListParagraph"/>
+        <w:numPr>
+          <w:ilvl w:val="0"/>
+          <w:numId w:val="16"/>
+        </w:numPr>
+        <w:rPr>
+          <w:rFonts w:eastAsiaTheme="minorEastAsia"/>
+          <w:lang w:val="en-IL"/>
+        </w:rPr>
+      </w:pPr>
+      <w:r>
+        <w:rPr>
+          <w:rFonts w:eastAsiaTheme="minorEastAsia"/>
+          <w:b/>
+          <w:bCs/>
+          <w:lang w:val="en-IL"/>
+        </w:rPr>
+        <w:t>Occlusion- or perturbation-based</w:t>
+      </w:r>
+      <w:r>
+        <w:rPr>
+          <w:rFonts w:eastAsiaTheme="minorEastAsia"/>
+          <w:lang w:val="en-IL"/>
+        </w:rPr>
+        <w:t>: Methods like </w:t>
+      </w:r>
+      <w:r>
+        <w:rPr>
+          <w:rFonts w:eastAsiaTheme="minorEastAsia"/>
+          <w:lang w:val="en-IL"/>
+        </w:rPr>
+        <w:fldChar w:fldCharType="begin"/>
+      </w:r>
+      <w:r>
+        <w:rPr>
+          <w:rFonts w:eastAsiaTheme="minorEastAsia"/>
+          <w:lang w:val="en-IL"/>
+        </w:rPr>
+        <w:instrText>HYPERLINK "https://christophm.github.io/interpretable-ml-book/pixel-attribution.html" \l "shap%7D"</w:instrText>
+      </w:r>
+      <w:r>
+        <w:rPr>
+          <w:lang w:val="en-IL"/>
+        </w:rPr>
+      </w:r>
+      <w:r>
+        <w:rPr>
+          <w:rFonts w:eastAsiaTheme="minorEastAsia"/>
+          <w:lang w:val="en-IL"/>
+        </w:rPr>
+        <w:fldChar w:fldCharType="separate"/>
+      </w:r>
+      <w:r>
+        <w:rPr>
+          <w:rStyle w:val="Hyperlink"/>
+          <w:rFonts w:eastAsiaTheme="minorEastAsia"/>
+          <w:lang w:val="en-IL"/>
+        </w:rPr>
+        <w:t>SHAP</w:t>
+      </w:r>
+      <w:r>
+        <w:rPr>
+          <w:rFonts w:eastAsiaTheme="minorEastAsia"/>
+          <w:lang w:val="en-IL"/>
+        </w:rPr>
+        <w:fldChar w:fldCharType="end"/>
+      </w:r>
+      <w:r>
+        <w:rPr>
+          <w:rFonts w:eastAsiaTheme="minorEastAsia"/>
+          <w:lang w:val="en-IL"/>
+        </w:rPr>
+        <w:t> and </w:t>
+      </w:r>
+      <w:r>
+        <w:rPr>
+          <w:rFonts w:eastAsiaTheme="minorEastAsia"/>
+          <w:lang w:val="en-IL"/>
+        </w:rPr>
+        <w:fldChar w:fldCharType="begin"/>
+      </w:r>
+      <w:r>
+        <w:rPr>
+          <w:rFonts w:eastAsiaTheme="minorEastAsia"/>
+          <w:lang w:val="en-IL"/>
+        </w:rPr>
+        <w:instrText>HYPERLINK "https://christophm.github.io/interpretable-ml-book/lime.html" \l "lime"</w:instrText>
+      </w:r>
+      <w:r>
+        <w:rPr>
+          <w:lang w:val="en-IL"/>
+        </w:rPr>
+      </w:r>
+      <w:r>
+        <w:rPr>
+          <w:rFonts w:eastAsiaTheme="minorEastAsia"/>
+          <w:lang w:val="en-IL"/>
+        </w:rPr>
+        <w:fldChar w:fldCharType="separate"/>
+      </w:r>
+      <w:r>
+        <w:rPr>
+          <w:rStyle w:val="Hyperlink"/>
+          <w:rFonts w:eastAsiaTheme="minorEastAsia"/>
+          <w:lang w:val="en-IL"/>
+        </w:rPr>
+        <w:t>LIME</w:t>
+      </w:r>
+      <w:r>
+        <w:rPr>
+          <w:rFonts w:eastAsiaTheme="minorEastAsia"/>
+          <w:lang w:val="en-IL"/>
+        </w:rPr>
+        <w:fldChar w:fldCharType="end"/>
+      </w:r>
+      <w:r>
+        <w:rPr>
+          <w:rFonts w:eastAsiaTheme="minorEastAsia"/>
+          <w:lang w:val="en-IL"/>
+        </w:rPr>
+        <w:t> manipulate parts of the image to generate explanations (model-agnostic).</w:t>
+      </w:r>
+    </w:p>
+    <w:p>
+      <w:pPr>
+        <w:pStyle w:val="ListParagraph"/>
+        <w:numPr>
+          <w:ilvl w:val="0"/>
+          <w:numId w:val="16"/>
+        </w:numPr>
+        <w:rPr>
+          <w:rFonts w:eastAsiaTheme="minorEastAsia"/>
+          <w:lang w:val="en-IL"/>
+        </w:rPr>
+      </w:pPr>
+      <w:r>
+        <w:rPr>
+          <w:rFonts w:eastAsiaTheme="minorEastAsia"/>
+          <w:b/>
+          <w:bCs/>
+          <w:lang w:val="en-IL"/>
+        </w:rPr>
+        <w:t>Gradient-based</w:t>
+      </w:r>
+      <w:r>
+        <w:rPr>
+          <w:rFonts w:eastAsiaTheme="minorEastAsia"/>
+          <w:lang w:val="en-IL"/>
+        </w:rPr>
+        <w:t xml:space="preserve">: Many methods compute the gradient of the prediction (or classification score) with respect to the input features. </w:t>
+      </w:r>
+      <w:r>
+        <w:rPr>
+          <w:rFonts w:eastAsiaTheme="minorEastAsia"/>
+          <w:lang w:val="en-IL"/>
+        </w:rPr>
+        <w:t xml:space="preserve">They </w:t>
+      </w:r>
+      <w:r>
+        <w:rPr>
+          <w:rFonts w:eastAsiaTheme="minorEastAsia"/>
+        </w:rPr>
+        <w:t>tell us whether a change in a pixel would change the prediction. Examples are Vanilla Gradient and Grad-CAM. The interpretation of the gradient-only attribution is: If I were to increase the color values of the pixel, the predicted class probability would go up (for positive gradient) or down (for negative gradient). The larger the absolute value of the gradient, the stronger the effect of a change of this pixel.</w:t>
+      </w:r>
+      <w:r>
+        <w:rPr>
+          <w:rFonts w:eastAsiaTheme="minorEastAsia"/>
+        </w:rPr>
+        <w:t xml:space="preserve"> </w:t>
+      </w:r>
+      <w:r>
+        <w:rPr>
+          <w:rFonts w:eastAsiaTheme="minorEastAsia"/>
+          <w:lang w:val="en-IL"/>
+        </w:rPr>
+        <w:t>The gradient-based methods (of which there are many) mostly differ in how the gradient is computed.</w:t>
+      </w:r>
+    </w:p>
+    <w:p>
+      <w:pPr>
+        <w:pStyle w:val="ListParagraph"/>
+        <w:numPr>
+          <w:ilvl w:val="1"/>
+          <w:numId w:val="16"/>
+        </w:numPr>
+        <w:rPr>
+          <w:rFonts w:eastAsiaTheme="minorEastAsia"/>
+          <w:lang w:val="en-IL"/>
+        </w:rPr>
+      </w:pPr>
+      <w:r>
+        <w:rPr>
+          <w:rFonts w:eastAsiaTheme="minorEastAsia"/>
+          <w:lang w:val="en-IL"/>
+        </w:rPr>
+        <w:t xml:space="preserve">For example, the vanilla gradient approach computes the saliency map by a “simple pure” gradient calculation as is done in the backpropagation algorithm. This means that if a relu function at some </w:t>
+      </w:r>
+      <w:r>
+        <w:rPr>
+          <w:rFonts w:eastAsiaTheme="minorEastAsia"/>
+          <w:lang w:val="en-IL"/>
+        </w:rPr>
+        <w:t>node</w:t>
+      </w:r>
+      <w:r>
+        <w:rPr>
+          <w:rFonts w:eastAsiaTheme="minorEastAsia"/>
+          <w:lang w:val="en-IL"/>
+        </w:rPr>
+        <w:t xml:space="preserve"> </w:t>
+      </w:r>
+      <w:r>
+        <w:rPr>
+          <w:rFonts w:eastAsiaTheme="minorEastAsia"/>
+          <w:lang w:val="en-IL"/>
+        </w:rPr>
+        <w:t>got as an input a negative value, the backpropagation shall yield in a 0 gradient back propagating from that node. One can oppose, and claim that it is wrong to state that the nodes contributing to the negative input of these relu activation function, have a relevance in zeroing the output node. In other words, relevance is an ambigous term, and thus the vanilla gradient approach has its limits, and lacks some of the meaning of relevance in its algorithm.</w:t>
+      </w:r>
+    </w:p>
+    <w:p>
+      <w:pPr>
+        <w:ind w:left="720"/>
+        <w:rPr>
+          <w:rFonts w:eastAsiaTheme="minorEastAsia"/>
+          <w:lang w:val="en-IL"/>
+        </w:rPr>
+      </w:pPr>
+      <w:r>
+        <w:rPr>
+          <w:rFonts w:eastAsiaTheme="minorEastAsia"/>
+          <w:lang w:val="en-IL"/>
+        </w:rPr>
+        <w:t>It should also be noted, that the term saliency map is also used in natural / biological vision to state the regions of the image where the attribute’s eyes focus first. The saliency maps engineered in computer vision are typically not the same as of human eyes.</w:t>
+      </w:r>
+    </w:p>
+    <w:p>
+      <w:pPr>
+        <w:ind w:left="720"/>
+        <w:rPr>
+          <w:rFonts w:eastAsiaTheme="minorEastAsia"/>
+          <w:lang w:val="en-IL"/>
+        </w:rPr>
+      </w:pPr>
+      <w:r>
+        <w:rPr>
+          <w:rFonts w:eastAsiaTheme="minorEastAsia"/>
+          <w:lang w:val="en-IL"/>
+        </w:rPr>
+        <w:lastRenderedPageBreak/>
+        <w:t>In addition, saliency map extraction can be thought of as a method of image segmentation.</w:t>
+      </w:r>
+    </w:p>
+    <w:p>
+      <w:pPr>
         <w:ind w:firstLine="720"/>
         <w:rPr>
           <w:rFonts w:eastAsiaTheme="minorEastAsia"/>
+          <w:sz w:val="28"/>
+          <w:szCs w:val="28"/>
+          <w:u w:val="single"/>
+        </w:rPr>
+      </w:pPr>
+      <w:r>
+        <w:rPr>
+          <w:rFonts w:eastAsiaTheme="minorEastAsia"/>
+          <w:sz w:val="28"/>
+          <w:szCs w:val="28"/>
+          <w:u w:val="single"/>
+        </w:rPr>
+        <w:t xml:space="preserve">Question </w:t>
+      </w:r>
+      <w:r>
+        <w:rPr>
+          <w:rFonts w:eastAsiaTheme="minorEastAsia"/>
+          <w:sz w:val="28"/>
+          <w:szCs w:val="28"/>
+          <w:u w:val="single"/>
+        </w:rPr>
+        <w:t>30</w:t>
+      </w:r>
+      <w:r>
+        <w:rPr>
+          <w:rFonts w:eastAsiaTheme="minorEastAsia"/>
+          <w:sz w:val="28"/>
+          <w:szCs w:val="28"/>
+          <w:u w:val="single"/>
+        </w:rPr>
+        <w:t>:</w:t>
+      </w:r>
+    </w:p>
+    <w:p>
+      <w:pPr>
+        <w:pStyle w:val="ListParagraph"/>
+        <w:rPr>
+          <w:rFonts w:eastAsiaTheme="minorEastAsia"/>
+        </w:rPr>
+      </w:pPr>
+      <w:r>
+        <w:rPr>
+          <w:rFonts w:eastAsiaTheme="minorEastAsia"/>
+        </w:rPr>
+        <w:t>Grad-CAM stands for Gradient-weighted Class Activation Map. And, as the name suggests, it is based on the gradient of the neural networks.</w:t>
+      </w:r>
+      <w:r>
+        <w:rPr>
+          <w:rFonts w:ascii="Helvetica Neue" w:hAnsi="Helvetica Neue"/>
+          <w:color w:val="333333"/>
+          <w:spacing w:val="3"/>
+          <w:shd w:val="clear" w:color="auto" w:fill="FFFFFF"/>
+        </w:rPr>
+        <w:t xml:space="preserve"> </w:t>
+      </w:r>
+      <w:r>
+        <w:rPr>
+          <w:rFonts w:eastAsiaTheme="minorEastAsia"/>
+        </w:rPr>
+        <w:t xml:space="preserve">Unlike other </w:t>
+      </w:r>
+      <w:r>
+        <w:rPr>
+          <w:rFonts w:eastAsiaTheme="minorEastAsia"/>
+        </w:rPr>
+        <w:t xml:space="preserve">gradient-based </w:t>
+      </w:r>
+      <w:r>
+        <w:rPr>
+          <w:rFonts w:eastAsiaTheme="minorEastAsia"/>
+        </w:rPr>
+        <w:t>methods, the gradient is not backpropagated all the way back to the image, but (usually) to the last convolutional layer to produce a coarse localization map that highlights important regions of the image.</w:t>
+      </w:r>
+    </w:p>
+    <w:p>
+      <w:pPr>
+        <w:pStyle w:val="ListParagraph"/>
+      </w:pPr>
+      <w:r>
+        <w:t xml:space="preserve">Pixel-space gradient visualizations such as Guided Backpropagation and Deconvolution are high-resolution and highlight fine-grained details in the </w:t>
+      </w:r>
+      <w:r>
+        <w:t>image but</w:t>
+      </w:r>
+      <w:r>
+        <w:t xml:space="preserve"> are not class-</w:t>
+      </w:r>
+      <w:r>
+        <w:t>discriminative.</w:t>
+      </w:r>
+    </w:p>
+    <w:p>
+      <w:pPr>
+        <w:pStyle w:val="ListParagraph"/>
+      </w:pPr>
+      <w:r>
+        <w:t xml:space="preserve">In contrast, localization approaches like CAM are highly </w:t>
+      </w:r>
+      <w:r>
+        <w:t>class discriminative, but do not hold high resolution of the features used</w:t>
+      </w:r>
+      <w:r>
+        <w:t>.</w:t>
+      </w:r>
+    </w:p>
+    <w:p>
+      <w:pPr>
+        <w:pStyle w:val="ListParagraph"/>
+      </w:pPr>
+      <w:r>
+        <w:t>To</w:t>
+      </w:r>
+      <w:r>
+        <w:t xml:space="preserve"> combine the best of both worlds, Grad-CAM </w:t>
+      </w:r>
+      <w:r>
+        <w:t>was designed</w:t>
+      </w:r>
+      <w:r>
+        <w:t>. As a result, important regions of the image which correspond to any decision of interest are visualized in high-resolution detail</w:t>
+      </w:r>
+      <w:r>
+        <w:t>.</w:t>
+      </w:r>
+    </w:p>
+    <w:p>
+      <w:pPr>
+        <w:pStyle w:val="ListParagraph"/>
+      </w:pPr>
+      <w:r>
+        <w:t>The output of the Grad-CAM algorithm is a heatmap that highlights regions of interest.</w:t>
+      </w:r>
+    </w:p>
+    <w:p>
+      <w:pPr>
+        <w:pStyle w:val="ListParagraph"/>
+      </w:pPr>
+      <w:r>
+        <w:t>The steps of the Grad-CAM algorithm:</w:t>
+      </w:r>
+    </w:p>
+    <w:p>
+      <w:pPr>
+        <w:pStyle w:val="ListParagraph"/>
+        <w:numPr>
+          <w:ilvl w:val="0"/>
+          <w:numId w:val="16"/>
+        </w:numPr>
+        <w:rPr>
+          <w:rFonts w:eastAsiaTheme="minorEastAsia"/>
+        </w:rPr>
+      </w:pPr>
+      <w:r>
+        <w:t>Compute the gradients of each feature after the first convolutional layer</w:t>
+      </w:r>
+    </w:p>
+    <w:p>
+      <w:pPr>
+        <w:pStyle w:val="ListParagraph"/>
+        <w:numPr>
+          <w:ilvl w:val="0"/>
+          <w:numId w:val="16"/>
+        </w:numPr>
+        <w:rPr>
+          <w:rFonts w:eastAsiaTheme="minorEastAsia"/>
+        </w:rPr>
+      </w:pPr>
+      <w:r>
+        <w:t xml:space="preserve">Using the gradients, a weighted sum of the feature map is calculated, along with a </w:t>
+      </w:r>
+      <w:proofErr w:type="spellStart"/>
+      <w:r>
+        <w:t>ReLU</w:t>
+      </w:r>
+      <w:proofErr w:type="spellEnd"/>
+      <w:r>
+        <w:t xml:space="preserve"> activation to retain only the regions which positively influence the classification.</w:t>
+      </w:r>
+    </w:p>
+    <w:p>
+      <w:pPr>
+        <w:pStyle w:val="ListParagraph"/>
+        <w:numPr>
+          <w:ilvl w:val="0"/>
+          <w:numId w:val="16"/>
+        </w:numPr>
+        <w:rPr>
+          <w:rFonts w:eastAsiaTheme="minorEastAsia"/>
+        </w:rPr>
+      </w:pPr>
+      <w:r>
+        <w:t xml:space="preserve">The values are </w:t>
+      </w:r>
+      <w:proofErr w:type="gramStart"/>
+      <w:r>
+        <w:t>resized, and</w:t>
+      </w:r>
+      <w:proofErr w:type="gramEnd"/>
+      <w:r>
+        <w:t xml:space="preserve"> normalized for a visual overlay over the original image.</w:t>
+      </w:r>
+    </w:p>
+    <w:p>
+      <w:pPr>
+        <w:pStyle w:val="ListParagraph"/>
+        <w:rPr>
+          <w:rFonts w:eastAsiaTheme="minorEastAsia"/>
+        </w:rPr>
+      </w:pPr>
+    </w:p>
+    <w:p>
+      <w:pPr>
+        <w:pStyle w:val="ListParagraph"/>
+        <w:rPr>
+          <w:rFonts w:eastAsiaTheme="minorEastAsia"/>
+          <w:sz w:val="28"/>
+          <w:szCs w:val="28"/>
+          <w:u w:val="single"/>
+        </w:rPr>
+      </w:pPr>
+      <w:r>
+        <w:rPr>
+          <w:rFonts w:eastAsiaTheme="minorEastAsia"/>
+          <w:sz w:val="28"/>
+          <w:szCs w:val="28"/>
+          <w:u w:val="single"/>
+        </w:rPr>
+        <w:t xml:space="preserve">Question </w:t>
+      </w:r>
+      <w:r>
+        <w:rPr>
+          <w:rFonts w:eastAsiaTheme="minorEastAsia"/>
+          <w:sz w:val="28"/>
+          <w:szCs w:val="28"/>
+          <w:u w:val="single"/>
+        </w:rPr>
+        <w:t>31</w:t>
+      </w:r>
+      <w:r>
+        <w:rPr>
+          <w:rFonts w:eastAsiaTheme="minorEastAsia"/>
+          <w:sz w:val="28"/>
+          <w:szCs w:val="28"/>
+          <w:u w:val="single"/>
+        </w:rPr>
+        <w:t>:</w:t>
+      </w:r>
+    </w:p>
+    <w:p>
+      <w:pPr>
+        <w:pStyle w:val="ListParagraph"/>
+        <w:rPr>
+          <w:rFonts w:eastAsiaTheme="minorEastAsia"/>
+          <w:lang w:val="en-IL"/>
+        </w:rPr>
+      </w:pPr>
+      <w:r>
+        <w:rPr>
+          <w:rFonts w:eastAsiaTheme="minorEastAsia"/>
+          <w:lang w:val="en-IL"/>
+        </w:rPr>
+        <w:t>The method compute_gradient_sailiency_maps was computed.</w:t>
+      </w:r>
+    </w:p>
+    <w:p>
+      <w:pPr>
+        <w:ind w:firstLine="720"/>
+        <w:rPr>
+          <w:rFonts w:eastAsiaTheme="minorEastAsia"/>
+          <w:sz w:val="28"/>
+          <w:szCs w:val="28"/>
+          <w:u w:val="single"/>
+        </w:rPr>
+      </w:pPr>
+      <w:r>
+        <w:rPr>
+          <w:rFonts w:eastAsiaTheme="minorEastAsia"/>
+          <w:sz w:val="28"/>
+          <w:szCs w:val="28"/>
+          <w:u w:val="single"/>
+        </w:rPr>
+        <w:t xml:space="preserve">Question </w:t>
+      </w:r>
+      <w:r>
+        <w:rPr>
+          <w:rFonts w:eastAsiaTheme="minorEastAsia"/>
+          <w:sz w:val="28"/>
+          <w:szCs w:val="28"/>
+          <w:u w:val="single"/>
+        </w:rPr>
+        <w:t>32</w:t>
+      </w:r>
+      <w:r>
+        <w:rPr>
+          <w:rFonts w:eastAsiaTheme="minorEastAsia"/>
+          <w:sz w:val="28"/>
+          <w:szCs w:val="28"/>
+          <w:u w:val="single"/>
+        </w:rPr>
+        <w:t>:</w:t>
+      </w:r>
+    </w:p>
+    <w:p>
+      <w:pPr>
+        <w:ind w:firstLine="720"/>
+        <w:rPr>
+          <w:rFonts w:eastAsiaTheme="minorEastAsia"/>
+          <w:lang w:val="en-IL"/>
+        </w:rPr>
+      </w:pPr>
+      <w:r>
+        <w:rPr>
+          <w:rFonts w:eastAsiaTheme="minorEastAsia"/>
+          <w:lang w:val="en-IL"/>
+        </w:rPr>
+        <w:t>The sailency map computed for the simple-net model:</w:t>
+      </w:r>
+    </w:p>
+    <w:p>
+      <w:pPr>
+        <w:ind w:firstLine="720"/>
+        <w:rPr>
+          <w:rFonts w:eastAsiaTheme="minorEastAsia"/>
+          <w:lang w:val="en-IL"/>
+        </w:rPr>
+      </w:pPr>
+    </w:p>
+    <w:p>
+      <w:pPr>
+        <w:ind w:firstLine="720"/>
+        <w:rPr>
+          <w:rFonts w:eastAsiaTheme="minorEastAsia"/>
+          <w:lang w:val="en-IL"/>
+        </w:rPr>
+      </w:pPr>
+      <w:r>
+        <w:rPr>
+          <w:rFonts w:eastAsiaTheme="minorEastAsia"/>
+          <w:lang w:val="en-IL"/>
+        </w:rPr>
+        <w:t>The saliency map computed for the xception-based model:</w:t>
+      </w:r>
+    </w:p>
+    <w:p>
+      <w:pPr>
+        <w:ind w:firstLine="720"/>
+        <w:rPr>
+          <w:rFonts w:eastAsiaTheme="minorEastAsia"/>
+          <w:sz w:val="28"/>
+          <w:szCs w:val="28"/>
+          <w:u w:val="single"/>
+        </w:rPr>
+      </w:pPr>
+      <w:r>
+        <w:rPr>
+          <w:rFonts w:eastAsiaTheme="minorEastAsia"/>
+          <w:sz w:val="28"/>
+          <w:szCs w:val="28"/>
+          <w:u w:val="single"/>
+        </w:rPr>
+        <w:t xml:space="preserve">Question </w:t>
+      </w:r>
+      <w:r>
+        <w:rPr>
+          <w:rFonts w:eastAsiaTheme="minorEastAsia"/>
+          <w:sz w:val="28"/>
+          <w:szCs w:val="28"/>
+          <w:u w:val="single"/>
+        </w:rPr>
+        <w:t>33</w:t>
+      </w:r>
+      <w:r>
+        <w:rPr>
+          <w:rFonts w:eastAsiaTheme="minorEastAsia"/>
+          <w:sz w:val="28"/>
+          <w:szCs w:val="28"/>
+          <w:u w:val="single"/>
+        </w:rPr>
+        <w:t>:</w:t>
+      </w:r>
+    </w:p>
+    <w:p>
+      <w:pPr>
+        <w:pStyle w:val="ListParagraph"/>
+        <w:rPr>
+          <w:rFonts w:eastAsiaTheme="minorEastAsia"/>
+          <w:lang w:val="en-IL"/>
+        </w:rPr>
+      </w:pPr>
+      <w:r>
+        <w:rPr>
+          <w:rFonts w:eastAsiaTheme="minorEastAsia"/>
+          <w:lang w:val="en-IL"/>
+        </w:rPr>
+        <w:t>Using the installation command at the attached link (pip install grad-cam), the package was installed</w:t>
+      </w:r>
+    </w:p>
+    <w:p>
+      <w:pPr>
+        <w:ind w:firstLine="720"/>
+        <w:rPr>
+          <w:rFonts w:eastAsiaTheme="minorEastAsia"/>
+          <w:sz w:val="28"/>
+          <w:szCs w:val="28"/>
+          <w:u w:val="single"/>
+        </w:rPr>
+      </w:pPr>
+      <w:r>
+        <w:rPr>
+          <w:rFonts w:eastAsiaTheme="minorEastAsia"/>
+          <w:sz w:val="28"/>
+          <w:szCs w:val="28"/>
+          <w:u w:val="single"/>
+        </w:rPr>
+        <w:t xml:space="preserve">Question </w:t>
+      </w:r>
+      <w:r>
+        <w:rPr>
+          <w:rFonts w:eastAsiaTheme="minorEastAsia"/>
+          <w:sz w:val="28"/>
+          <w:szCs w:val="28"/>
+          <w:u w:val="single"/>
+        </w:rPr>
+        <w:t>34</w:t>
+      </w:r>
+      <w:r>
+        <w:rPr>
+          <w:rFonts w:eastAsiaTheme="minorEastAsia"/>
+          <w:sz w:val="28"/>
+          <w:szCs w:val="28"/>
+          <w:u w:val="single"/>
+        </w:rPr>
+        <w:t>:</w:t>
+      </w:r>
+    </w:p>
+    <w:p>
+      <w:pPr>
+        <w:ind w:firstLine="720"/>
+        <w:rPr>
+          <w:rFonts w:eastAsiaTheme="minorEastAsia"/>
           <w:lang w:val="en-IL"/>
         </w:rPr>
       </w:pPr>
@@ -7601,7 +8540,7 @@
           <w:szCs w:val="28"/>
           <w:u w:val="single"/>
         </w:rPr>
-        <w:t>30</w:t>
+        <w:t>35</w:t>
       </w:r>
       <w:r>
         <w:rPr>
@@ -7626,7 +8565,7 @@
           <w:rFonts w:eastAsiaTheme="minorEastAsia"/>
           <w:lang w:val="en-IL"/>
         </w:rPr>
-        <w:t>The amount</w:t>
+        <w:t>The grad-cam visualization for the simple-net model with the fakes_dataset:</w:t>
       </w:r>
     </w:p>
     <w:p>
@@ -7634,35 +8573,37 @@
         <w:ind w:firstLine="720"/>
         <w:rPr>
           <w:rFonts w:eastAsiaTheme="minorEastAsia"/>
-          <w:sz w:val="28"/>
-          <w:szCs w:val="28"/>
-          <w:u w:val="single"/>
-        </w:rPr>
-      </w:pPr>
-      <w:r>
-        <w:rPr>
-          <w:rFonts w:eastAsiaTheme="minorEastAsia"/>
-          <w:sz w:val="28"/>
-          <w:szCs w:val="28"/>
-          <w:u w:val="single"/>
-        </w:rPr>
-        <w:t xml:space="preserve">Question </w:t>
-      </w:r>
-      <w:r>
-        <w:rPr>
-          <w:rFonts w:eastAsiaTheme="minorEastAsia"/>
-          <w:sz w:val="28"/>
-          <w:szCs w:val="28"/>
-          <w:u w:val="single"/>
-        </w:rPr>
-        <w:t>31</w:t>
-      </w:r>
-      <w:r>
-        <w:rPr>
-          <w:rFonts w:eastAsiaTheme="minorEastAsia"/>
-          <w:sz w:val="28"/>
-          <w:szCs w:val="28"/>
-          <w:u w:val="single"/>
+          <w:lang w:val="en-IL"/>
+        </w:rPr>
+      </w:pPr>
+    </w:p>
+    <w:p>
+      <w:pPr>
+        <w:ind w:firstLine="720"/>
+        <w:rPr>
+          <w:rFonts w:eastAsiaTheme="minorEastAsia"/>
+          <w:lang w:val="en-IL"/>
+        </w:rPr>
+      </w:pPr>
+      <w:r>
+        <w:rPr>
+          <w:rFonts w:eastAsiaTheme="minorEastAsia"/>
+          <w:lang w:val="en-IL"/>
+        </w:rPr>
+        <w:lastRenderedPageBreak/>
+        <w:t>The grad-cam visualization for the simple-net model</w:t>
+      </w:r>
+      <w:r>
+        <w:rPr>
+          <w:rFonts w:eastAsiaTheme="minorEastAsia"/>
+          <w:lang w:val="en-IL"/>
+        </w:rPr>
+        <w:t xml:space="preserve"> with the synthetic_dataset</w:t>
+      </w:r>
+      <w:r>
+        <w:rPr>
+          <w:rFonts w:eastAsiaTheme="minorEastAsia"/>
+          <w:lang w:val="en-IL"/>
         </w:rPr>
         <w:t>:</w:t>
       </w:r>
@@ -7675,48 +8616,47 @@
           <w:lang w:val="en-IL"/>
         </w:rPr>
       </w:pPr>
-      <w:r>
-        <w:rPr>
-          <w:rFonts w:eastAsiaTheme="minorEastAsia"/>
-          <w:lang w:val="en-IL"/>
-        </w:rPr>
-        <w:t>The amount</w:t>
-      </w:r>
     </w:p>
     <w:p>
       <w:pPr>
         <w:ind w:firstLine="720"/>
         <w:rPr>
           <w:rFonts w:eastAsiaTheme="minorEastAsia"/>
-          <w:sz w:val="28"/>
-          <w:szCs w:val="28"/>
-          <w:u w:val="single"/>
-        </w:rPr>
-      </w:pPr>
-      <w:r>
-        <w:rPr>
-          <w:rFonts w:eastAsiaTheme="minorEastAsia"/>
-          <w:sz w:val="28"/>
-          <w:szCs w:val="28"/>
-          <w:u w:val="single"/>
-        </w:rPr>
-        <w:t xml:space="preserve">Question </w:t>
-      </w:r>
-      <w:r>
-        <w:rPr>
-          <w:rFonts w:eastAsiaTheme="minorEastAsia"/>
-          <w:sz w:val="28"/>
-          <w:szCs w:val="28"/>
-          <w:u w:val="single"/>
-        </w:rPr>
-        <w:t>32</w:t>
-      </w:r>
-      <w:r>
-        <w:rPr>
-          <w:rFonts w:eastAsiaTheme="minorEastAsia"/>
-          <w:sz w:val="28"/>
-          <w:szCs w:val="28"/>
-          <w:u w:val="single"/>
+          <w:lang w:val="en-IL"/>
+        </w:rPr>
+      </w:pPr>
+      <w:r>
+        <w:rPr>
+          <w:rFonts w:eastAsiaTheme="minorEastAsia"/>
+          <w:lang w:val="en-IL"/>
+        </w:rPr>
+        <w:t xml:space="preserve">The grad-cam visualization for the </w:t>
+      </w:r>
+      <w:r>
+        <w:rPr>
+          <w:rFonts w:eastAsiaTheme="minorEastAsia"/>
+          <w:lang w:val="en-IL"/>
+        </w:rPr>
+        <w:t>xception-base</w:t>
+      </w:r>
+      <w:r>
+        <w:rPr>
+          <w:rFonts w:eastAsiaTheme="minorEastAsia"/>
+          <w:lang w:val="en-IL"/>
+        </w:rPr>
+        <w:t xml:space="preserve"> model</w:t>
+      </w:r>
+      <w:r>
+        <w:rPr>
+          <w:rFonts w:eastAsiaTheme="minorEastAsia"/>
+          <w:lang w:val="en-IL"/>
+        </w:rPr>
+        <w:t xml:space="preserve"> with the synthetic_dataset</w:t>
+      </w:r>
+      <w:r>
+        <w:rPr>
+          <w:rFonts w:eastAsiaTheme="minorEastAsia"/>
+          <w:lang w:val="en-IL"/>
         </w:rPr>
         <w:t>:</w:t>
       </w:r>
@@ -7729,198 +8669,29 @@
           <w:lang w:val="en-IL"/>
         </w:rPr>
       </w:pPr>
-      <w:r>
-        <w:rPr>
-          <w:rFonts w:eastAsiaTheme="minorEastAsia"/>
-          <w:lang w:val="en-IL"/>
-        </w:rPr>
-        <w:t>The amount</w:t>
-      </w:r>
     </w:p>
     <w:p>
       <w:pPr>
         <w:ind w:firstLine="720"/>
         <w:rPr>
           <w:rFonts w:eastAsiaTheme="minorEastAsia"/>
-          <w:sz w:val="28"/>
-          <w:szCs w:val="28"/>
-          <w:u w:val="single"/>
-        </w:rPr>
-      </w:pPr>
-      <w:r>
-        <w:rPr>
-          <w:rFonts w:eastAsiaTheme="minorEastAsia"/>
-          <w:sz w:val="28"/>
-          <w:szCs w:val="28"/>
-          <w:u w:val="single"/>
-        </w:rPr>
-        <w:t xml:space="preserve">Question </w:t>
-      </w:r>
-      <w:r>
-        <w:rPr>
-          <w:rFonts w:eastAsiaTheme="minorEastAsia"/>
-          <w:sz w:val="28"/>
-          <w:szCs w:val="28"/>
-          <w:u w:val="single"/>
-        </w:rPr>
-        <w:t>33</w:t>
-      </w:r>
-      <w:r>
-        <w:rPr>
-          <w:rFonts w:eastAsiaTheme="minorEastAsia"/>
-          <w:sz w:val="28"/>
-          <w:szCs w:val="28"/>
-          <w:u w:val="single"/>
-        </w:rPr>
-        <w:t>:</w:t>
-      </w:r>
+          <w:lang w:val="en-IL"/>
+        </w:rPr>
+      </w:pPr>
     </w:p>
     <w:p>
       <w:pPr>
         <w:ind w:firstLine="720"/>
         <w:rPr>
           <w:rFonts w:eastAsiaTheme="minorEastAsia"/>
-          <w:lang w:val="en-IL"/>
-        </w:rPr>
-      </w:pPr>
-      <w:r>
-        <w:rPr>
-          <w:rFonts w:eastAsiaTheme="minorEastAsia"/>
-          <w:lang w:val="en-IL"/>
-        </w:rPr>
-        <w:t>The amount</w:t>
-      </w:r>
-    </w:p>
-    <w:p>
-      <w:pPr>
-        <w:ind w:firstLine="720"/>
-        <w:rPr>
-          <w:rFonts w:eastAsiaTheme="minorEastAsia"/>
-          <w:sz w:val="28"/>
-          <w:szCs w:val="28"/>
-          <w:u w:val="single"/>
-        </w:rPr>
-      </w:pPr>
-      <w:r>
-        <w:rPr>
-          <w:rFonts w:eastAsiaTheme="minorEastAsia"/>
-          <w:sz w:val="28"/>
-          <w:szCs w:val="28"/>
-          <w:u w:val="single"/>
-        </w:rPr>
-        <w:t xml:space="preserve">Question </w:t>
-      </w:r>
-      <w:r>
-        <w:rPr>
-          <w:rFonts w:eastAsiaTheme="minorEastAsia"/>
-          <w:sz w:val="28"/>
-          <w:szCs w:val="28"/>
-          <w:u w:val="single"/>
-        </w:rPr>
-        <w:t>34</w:t>
-      </w:r>
-      <w:r>
-        <w:rPr>
-          <w:rFonts w:eastAsiaTheme="minorEastAsia"/>
-          <w:sz w:val="28"/>
-          <w:szCs w:val="28"/>
-          <w:u w:val="single"/>
-        </w:rPr>
-        <w:t>:</w:t>
-      </w:r>
-    </w:p>
-    <w:p>
-      <w:pPr>
-        <w:ind w:firstLine="720"/>
-        <w:rPr>
-          <w:rFonts w:eastAsiaTheme="minorEastAsia"/>
-          <w:lang w:val="en-IL"/>
-        </w:rPr>
-      </w:pPr>
-      <w:r>
-        <w:rPr>
-          <w:rFonts w:eastAsiaTheme="minorEastAsia"/>
-          <w:lang w:val="en-IL"/>
-        </w:rPr>
-        <w:t>The amount</w:t>
-      </w:r>
-    </w:p>
-    <w:p>
-      <w:pPr>
-        <w:ind w:firstLine="720"/>
-        <w:rPr>
-          <w:rFonts w:eastAsiaTheme="minorEastAsia"/>
-          <w:sz w:val="28"/>
-          <w:szCs w:val="28"/>
-          <w:u w:val="single"/>
-        </w:rPr>
-      </w:pPr>
-      <w:r>
-        <w:rPr>
-          <w:rFonts w:eastAsiaTheme="minorEastAsia"/>
-          <w:sz w:val="28"/>
-          <w:szCs w:val="28"/>
-          <w:u w:val="single"/>
-        </w:rPr>
-        <w:t xml:space="preserve">Question </w:t>
-      </w:r>
-      <w:r>
-        <w:rPr>
-          <w:rFonts w:eastAsiaTheme="minorEastAsia"/>
-          <w:sz w:val="28"/>
-          <w:szCs w:val="28"/>
-          <w:u w:val="single"/>
-        </w:rPr>
-        <w:t>35</w:t>
-      </w:r>
-      <w:r>
-        <w:rPr>
-          <w:rFonts w:eastAsiaTheme="minorEastAsia"/>
-          <w:sz w:val="28"/>
-          <w:szCs w:val="28"/>
-          <w:u w:val="single"/>
-        </w:rPr>
-        <w:t>:</w:t>
-      </w:r>
-    </w:p>
-    <w:p>
-      <w:pPr>
-        <w:ind w:firstLine="720"/>
-        <w:rPr>
-          <w:rFonts w:eastAsiaTheme="minorEastAsia"/>
-          <w:lang w:val="en-IL"/>
-        </w:rPr>
-      </w:pPr>
-      <w:r>
-        <w:rPr>
-          <w:rFonts w:eastAsiaTheme="minorEastAsia"/>
-          <w:lang w:val="en-IL"/>
-        </w:rPr>
-        <w:t>The amount</w:t>
-      </w:r>
-    </w:p>
-    <w:p>
-      <w:pPr>
-        <w:ind w:firstLine="720"/>
-        <w:rPr>
-          <w:rFonts w:eastAsiaTheme="minorEastAsia"/>
-          <w:lang w:val="en-IL"/>
-        </w:rPr>
-      </w:pPr>
-    </w:p>
-    <w:p>
-      <w:pPr>
-        <w:ind w:firstLine="720"/>
-        <w:rPr>
-          <w:rFonts w:eastAsiaTheme="minorEastAsia"/>
         </w:rPr>
       </w:pPr>
     </w:p>
     <w:sectPr>
-      <w:headerReference w:type="even" r:id="rId19"/>
-      <w:headerReference w:type="default" r:id="rId20"/>
-      <w:footerReference w:type="default" r:id="rId21"/>
-      <w:headerReference w:type="first" r:id="rId22"/>
+      <w:headerReference w:type="even" r:id="rId18"/>
+      <w:headerReference w:type="default" r:id="rId19"/>
+      <w:footerReference w:type="default" r:id="rId20"/>
+      <w:headerReference w:type="first" r:id="rId21"/>
       <w:pgSz w:w="12240" w:h="15840"/>
       <w:pgMar w:top="1440" w:right="1440" w:bottom="1440" w:left="1440" w:header="720" w:footer="720" w:gutter="0"/>
       <w:cols w:space="720"/>

</xml_diff>